<commit_message>
Tuan - update the Classification part of the report.
</commit_message>
<xml_diff>
--- a/Documents/AIRSystem Report.docx
+++ b/Documents/AIRSystem Report.docx
@@ -1,6 +1,6 @@
 
 <file path=word/document.xml><?xml version="1.0" encoding="utf-8"?>
-<w:document xmlns:wpc="http://schemas.microsoft.com/office/word/2010/wordprocessingCanvas" xmlns:mc="http://schemas.openxmlformats.org/markup-compatibility/2006" xmlns:o="urn:schemas-microsoft-com:office:office" xmlns:r="http://schemas.openxmlformats.org/officeDocument/2006/relationships" xmlns:m="http://schemas.openxmlformats.org/officeDocument/2006/math" xmlns:v="urn:schemas-microsoft-com:vml" xmlns:wp14="http://schemas.microsoft.com/office/word/2010/wordprocessingDrawing" xmlns:wp="http://schemas.openxmlformats.org/drawingml/2006/wordprocessingDrawing" xmlns:w10="urn:schemas-microsoft-com:office:word" xmlns:w="http://schemas.openxmlformats.org/wordprocessingml/2006/main" xmlns:w14="http://schemas.microsoft.com/office/word/2010/wordml" xmlns:w15="http://schemas.microsoft.com/office/word/2012/wordml" xmlns:wpg="http://schemas.microsoft.com/office/word/2010/wordprocessingGroup" xmlns:wpi="http://schemas.microsoft.com/office/word/2010/wordprocessingInk" xmlns:wne="http://schemas.microsoft.com/office/word/2006/wordml" xmlns:wps="http://schemas.microsoft.com/office/word/2010/wordprocessingShape" mc:Ignorable="w14 w15 wp14">
+<w:document xmlns:wpc="http://schemas.microsoft.com/office/word/2010/wordprocessingCanvas" xmlns:mc="http://schemas.openxmlformats.org/markup-compatibility/2006" xmlns:o="urn:schemas-microsoft-com:office:office" xmlns:r="http://schemas.openxmlformats.org/officeDocument/2006/relationships" xmlns:m="http://schemas.openxmlformats.org/officeDocument/2006/math" xmlns:v="urn:schemas-microsoft-com:vml" xmlns:wp14="http://schemas.microsoft.com/office/word/2010/wordprocessingDrawing" xmlns:wp="http://schemas.openxmlformats.org/drawingml/2006/wordprocessingDrawing" xmlns:w10="urn:schemas-microsoft-com:office:word" xmlns:w="http://schemas.openxmlformats.org/wordprocessingml/2006/main" xmlns:w14="http://schemas.microsoft.com/office/word/2010/wordml" xmlns:wpg="http://schemas.microsoft.com/office/word/2010/wordprocessingGroup" xmlns:wpi="http://schemas.microsoft.com/office/word/2010/wordprocessingInk" xmlns:wne="http://schemas.microsoft.com/office/word/2006/wordml" xmlns:wps="http://schemas.microsoft.com/office/word/2010/wordprocessingShape" mc:Ignorable="w14 wp14">
   <w:body>
     <w:sdt>
       <w:sdtPr>
@@ -85,7 +85,7 @@
                                   <w:tblDescription w:val="Cover page layout"/>
                                 </w:tblPr>
                                 <w:tblGrid>
-                                  <w:gridCol w:w="10790"/>
+                                  <w:gridCol w:w="10805"/>
                                 </w:tblGrid>
                                 <w:tr>
                                   <w:trPr>
@@ -136,7 +136,7 @@
                                                     </pic:cNvPicPr>
                                                   </pic:nvPicPr>
                                                   <pic:blipFill rotWithShape="1">
-                                                    <a:blip r:embed="rId9">
+                                                    <a:blip r:embed="rId10">
                                                       <a:extLst>
                                                         <a:ext uri="{28A0092B-C50C-407E-A947-70E740481C1C}">
                                                           <a14:useLocalDpi xmlns:a14="http://schemas.microsoft.com/office/drawing/2010/main" val="0"/>
@@ -212,6 +212,7 @@
                                           <w:dataBinding w:prefixMappings="xmlns:ns0='http://purl.org/dc/elements/1.1/' xmlns:ns1='http://schemas.openxmlformats.org/package/2006/metadata/core-properties' " w:xpath="/ns1:coreProperties[1]/ns0:title[1]" w:storeItemID="{6C3C8BC8-F283-45AE-878A-BAB7291924A1}"/>
                                           <w:text/>
                                         </w:sdtPr>
+                                        <w:sdtEndPr/>
                                         <w:sdtContent>
                                           <w:r>
                                             <w:rPr>
@@ -252,6 +253,7 @@
                                           <w:dataBinding w:prefixMappings="xmlns:ns0='http://purl.org/dc/elements/1.1/' xmlns:ns1='http://schemas.openxmlformats.org/package/2006/metadata/core-properties' " w:xpath="/ns1:coreProperties[1]/ns0:subject[1]" w:storeItemID="{6C3C8BC8-F283-45AE-878A-BAB7291924A1}"/>
                                           <w:text/>
                                         </w:sdtPr>
+                                        <w:sdtEndPr/>
                                         <w:sdtContent>
                                           <w:r>
                                             <w:rPr>
@@ -286,9 +288,9 @@
                                         <w:tblDescription w:val="Cover page info"/>
                                       </w:tblPr>
                                       <w:tblGrid>
-                                        <w:gridCol w:w="3596"/>
-                                        <w:gridCol w:w="3597"/>
-                                        <w:gridCol w:w="3597"/>
+                                        <w:gridCol w:w="3601"/>
+                                        <w:gridCol w:w="3602"/>
+                                        <w:gridCol w:w="3602"/>
                                       </w:tblGrid>
                                       <w:tr>
                                         <w:trPr>
@@ -321,6 +323,7 @@
                                                 <w:dataBinding w:prefixMappings="xmlns:ns0='http://purl.org/dc/elements/1.1/' xmlns:ns1='http://schemas.openxmlformats.org/package/2006/metadata/core-properties' " w:xpath="/ns1:coreProperties[1]/ns0:creator[1]" w:storeItemID="{6C3C8BC8-F283-45AE-878A-BAB7291924A1}"/>
                                                 <w:text/>
                                               </w:sdtPr>
+                                              <w:sdtEndPr/>
                                               <w:sdtContent>
                                                 <w:r>
                                                   <w:rPr>
@@ -346,9 +349,6 @@
                                               <w:alias w:val="Date"/>
                                               <w:tag w:val=""/>
                                               <w:id w:val="748164578"/>
-                                              <w:placeholder>
-                                                <w:docPart w:val="0BE253401A7C4C57B92A3CF27F3B30DE"/>
-                                              </w:placeholder>
                                               <w:dataBinding w:prefixMappings="xmlns:ns0='http://schemas.microsoft.com/office/2006/coverPageProps' " w:xpath="/ns0:CoverPageProperties[1]/ns0:PublishDate[1]" w:storeItemID="{55AF091B-3C7A-41E3-B477-F2FDAA23CFDA}"/>
                                               <w:date w:fullDate="2015-03-21T00:00:00Z">
                                                 <w:dateFormat w:val="M/d/yy"/>
@@ -357,6 +357,7 @@
                                                 <w:calendar w:val="gregorian"/>
                                               </w:date>
                                             </w:sdtPr>
+                                            <w:sdtEndPr/>
                                             <w:sdtContent>
                                               <w:p>
                                                 <w:pPr>
@@ -385,12 +386,10 @@
                                             <w:alias w:val="Course title"/>
                                             <w:tag w:val=""/>
                                             <w:id w:val="-15923909"/>
-                                            <w:placeholder>
-                                              <w:docPart w:val="153E28EBDF4D428DAEBE3964957A932E"/>
-                                            </w:placeholder>
                                             <w:dataBinding w:prefixMappings="xmlns:ns0='http://purl.org/dc/elements/1.1/' xmlns:ns1='http://schemas.openxmlformats.org/package/2006/metadata/core-properties' " w:xpath="/ns1:coreProperties[1]/ns1:category[1]" w:storeItemID="{6C3C8BC8-F283-45AE-878A-BAB7291924A1}"/>
                                             <w:text/>
                                           </w:sdtPr>
+                                          <w:sdtEndPr/>
                                           <w:sdtContent>
                                             <w:tc>
                                               <w:tcPr>
@@ -446,11 +445,11 @@
               </mc:Choice>
               <mc:Fallback>
                 <w:pict>
-                  <v:shapetype w14:anchorId="387E13F8" id="_x0000_t202" coordsize="21600,21600" o:spt="202" path="m,l,21600r21600,l21600,xe">
+                  <v:shapetype id="_x0000_t202" coordsize="21600,21600" o:spt="202" path="m,l,21600r21600,l21600,xe">
                     <v:stroke joinstyle="miter"/>
                     <v:path gradientshapeok="t" o:connecttype="rect"/>
                   </v:shapetype>
-                  <v:shape id="Text Box 1" o:spid="_x0000_s1026" type="#_x0000_t202" alt="Cover page layout" style="position:absolute;margin-left:0;margin-top:0;width:540pt;height:10in;z-index:-251657216;visibility:visible;mso-wrap-style:square;mso-width-percent:0;mso-height-percent:0;mso-wrap-distance-left:9pt;mso-wrap-distance-top:0;mso-wrap-distance-right:9pt;mso-wrap-distance-bottom:0;mso-position-horizontal:center;mso-position-horizontal-relative:page;mso-position-vertical:center;mso-position-vertical-relative:page;mso-width-percent:0;mso-height-percent:0;mso-width-relative:page;mso-height-relative:page;v-text-anchor:top" o:gfxdata="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" o:allowoverlap="f" filled="f" stroked="f" strokeweight=".5pt">
+                  <v:shape id="Text Box 1" o:spid="_x0000_s1026" type="#_x0000_t202" alt="Description: Cover page layout" style="position:absolute;margin-left:0;margin-top:0;width:540pt;height:10in;z-index:-251657216;visibility:visible;mso-wrap-style:square;mso-width-percent:0;mso-height-percent:0;mso-wrap-distance-left:9pt;mso-wrap-distance-top:0;mso-wrap-distance-right:9pt;mso-wrap-distance-bottom:0;mso-position-horizontal:center;mso-position-horizontal-relative:page;mso-position-vertical:center;mso-position-vertical-relative:page;mso-width-percent:0;mso-height-percent:0;mso-width-relative:page;mso-height-relative:page;v-text-anchor:top" o:gfxdata="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" o:allowoverlap="f" filled="f" stroked="f" strokeweight=".5pt">
                     <v:textbox inset="0,0,0,0">
                       <w:txbxContent>
                         <w:tbl>
@@ -464,7 +463,7 @@
                             <w:tblDescription w:val="Cover page layout"/>
                           </w:tblPr>
                           <w:tblGrid>
-                            <w:gridCol w:w="10790"/>
+                            <w:gridCol w:w="10805"/>
                           </w:tblGrid>
                           <w:tr>
                             <w:trPr>
@@ -515,7 +514,7 @@
                                               </pic:cNvPicPr>
                                             </pic:nvPicPr>
                                             <pic:blipFill rotWithShape="1">
-                                              <a:blip r:embed="rId9">
+                                              <a:blip r:embed="rId10">
                                                 <a:extLst>
                                                   <a:ext uri="{28A0092B-C50C-407E-A947-70E740481C1C}">
                                                     <a14:useLocalDpi xmlns:a14="http://schemas.microsoft.com/office/drawing/2010/main" val="0"/>
@@ -591,6 +590,7 @@
                                     <w:dataBinding w:prefixMappings="xmlns:ns0='http://purl.org/dc/elements/1.1/' xmlns:ns1='http://schemas.openxmlformats.org/package/2006/metadata/core-properties' " w:xpath="/ns1:coreProperties[1]/ns0:title[1]" w:storeItemID="{6C3C8BC8-F283-45AE-878A-BAB7291924A1}"/>
                                     <w:text/>
                                   </w:sdtPr>
+                                  <w:sdtEndPr/>
                                   <w:sdtContent>
                                     <w:r>
                                       <w:rPr>
@@ -631,6 +631,7 @@
                                     <w:dataBinding w:prefixMappings="xmlns:ns0='http://purl.org/dc/elements/1.1/' xmlns:ns1='http://schemas.openxmlformats.org/package/2006/metadata/core-properties' " w:xpath="/ns1:coreProperties[1]/ns0:subject[1]" w:storeItemID="{6C3C8BC8-F283-45AE-878A-BAB7291924A1}"/>
                                     <w:text/>
                                   </w:sdtPr>
+                                  <w:sdtEndPr/>
                                   <w:sdtContent>
                                     <w:r>
                                       <w:rPr>
@@ -665,9 +666,9 @@
                                   <w:tblDescription w:val="Cover page info"/>
                                 </w:tblPr>
                                 <w:tblGrid>
-                                  <w:gridCol w:w="3596"/>
-                                  <w:gridCol w:w="3597"/>
-                                  <w:gridCol w:w="3597"/>
+                                  <w:gridCol w:w="3601"/>
+                                  <w:gridCol w:w="3602"/>
+                                  <w:gridCol w:w="3602"/>
                                 </w:tblGrid>
                                 <w:tr>
                                   <w:trPr>
@@ -700,6 +701,7 @@
                                           <w:dataBinding w:prefixMappings="xmlns:ns0='http://purl.org/dc/elements/1.1/' xmlns:ns1='http://schemas.openxmlformats.org/package/2006/metadata/core-properties' " w:xpath="/ns1:coreProperties[1]/ns0:creator[1]" w:storeItemID="{6C3C8BC8-F283-45AE-878A-BAB7291924A1}"/>
                                           <w:text/>
                                         </w:sdtPr>
+                                        <w:sdtEndPr/>
                                         <w:sdtContent>
                                           <w:r>
                                             <w:rPr>
@@ -725,9 +727,6 @@
                                         <w:alias w:val="Date"/>
                                         <w:tag w:val=""/>
                                         <w:id w:val="748164578"/>
-                                        <w:placeholder>
-                                          <w:docPart w:val="0BE253401A7C4C57B92A3CF27F3B30DE"/>
-                                        </w:placeholder>
                                         <w:dataBinding w:prefixMappings="xmlns:ns0='http://schemas.microsoft.com/office/2006/coverPageProps' " w:xpath="/ns0:CoverPageProperties[1]/ns0:PublishDate[1]" w:storeItemID="{55AF091B-3C7A-41E3-B477-F2FDAA23CFDA}"/>
                                         <w:date w:fullDate="2015-03-21T00:00:00Z">
                                           <w:dateFormat w:val="M/d/yy"/>
@@ -736,6 +735,7 @@
                                           <w:calendar w:val="gregorian"/>
                                         </w:date>
                                       </w:sdtPr>
+                                      <w:sdtEndPr/>
                                       <w:sdtContent>
                                         <w:p>
                                           <w:pPr>
@@ -764,12 +764,10 @@
                                       <w:alias w:val="Course title"/>
                                       <w:tag w:val=""/>
                                       <w:id w:val="-15923909"/>
-                                      <w:placeholder>
-                                        <w:docPart w:val="153E28EBDF4D428DAEBE3964957A932E"/>
-                                      </w:placeholder>
                                       <w:dataBinding w:prefixMappings="xmlns:ns0='http://purl.org/dc/elements/1.1/' xmlns:ns1='http://schemas.openxmlformats.org/package/2006/metadata/core-properties' " w:xpath="/ns1:coreProperties[1]/ns1:category[1]" w:storeItemID="{6C3C8BC8-F283-45AE-878A-BAB7291924A1}"/>
                                       <w:text/>
                                     </w:sdtPr>
+                                    <w:sdtEndPr/>
                                     <w:sdtContent>
                                       <w:tc>
                                         <w:tcPr>
@@ -829,12 +827,17 @@
             <w:br w:type="page"/>
           </w:r>
         </w:p>
-        <w:bookmarkStart w:id="0" w:name="_GoBack" w:displacedByCustomXml="next"/>
-        <w:bookmarkEnd w:id="0" w:displacedByCustomXml="next"/>
       </w:sdtContent>
     </w:sdt>
     <w:sdt>
       <w:sdtPr>
+        <w:rPr>
+          <w:rFonts w:asciiTheme="minorHAnsi" w:eastAsiaTheme="minorHAnsi" w:hAnsiTheme="minorHAnsi" w:cstheme="minorBidi"/>
+          <w:color w:val="auto"/>
+          <w:sz w:val="22"/>
+          <w:szCs w:val="22"/>
+          <w:lang w:val="en-GB"/>
+        </w:rPr>
         <w:id w:val="-1357267496"/>
         <w:docPartObj>
           <w:docPartGallery w:val="Table of Contents"/>
@@ -843,14 +846,9 @@
       </w:sdtPr>
       <w:sdtEndPr>
         <w:rPr>
-          <w:rFonts w:asciiTheme="minorHAnsi" w:eastAsiaTheme="minorHAnsi" w:hAnsiTheme="minorHAnsi" w:cstheme="minorBidi"/>
           <w:b/>
           <w:bCs/>
           <w:noProof/>
-          <w:color w:val="auto"/>
-          <w:sz w:val="22"/>
-          <w:szCs w:val="22"/>
-          <w:lang w:val="en-GB"/>
         </w:rPr>
       </w:sdtEndPr>
       <w:sdtContent>
@@ -2712,35 +2710,35 @@
       <w:pPr>
         <w:pStyle w:val="Heading1"/>
       </w:pPr>
-      <w:bookmarkStart w:id="1" w:name="_Toc414755364"/>
+      <w:bookmarkStart w:id="0" w:name="_Toc414755364"/>
       <w:r>
         <w:lastRenderedPageBreak/>
         <w:t>Introduction</w:t>
       </w:r>
+      <w:bookmarkEnd w:id="0"/>
+    </w:p>
+    <w:p>
+      <w:r>
+        <w:t>This is a report on the Automated Image Recognition System (</w:t>
+      </w:r>
+      <w:proofErr w:type="spellStart"/>
+      <w:r>
+        <w:t>AIRSystem</w:t>
+      </w:r>
+      <w:proofErr w:type="spellEnd"/>
+      <w:r>
+        <w:t>) developed by Group 8 for CSC3030 – Intelligent Information Systems.</w:t>
+      </w:r>
+    </w:p>
+    <w:p>
+      <w:pPr>
+        <w:pStyle w:val="Heading2"/>
+      </w:pPr>
+      <w:bookmarkStart w:id="1" w:name="_Toc414755365"/>
+      <w:r>
+        <w:t>Team Members</w:t>
+      </w:r>
       <w:bookmarkEnd w:id="1"/>
-    </w:p>
-    <w:p>
-      <w:r>
-        <w:t>This is a report on the Automated Image Recognition System (</w:t>
-      </w:r>
-      <w:proofErr w:type="spellStart"/>
-      <w:r>
-        <w:t>AIRSystem</w:t>
-      </w:r>
-      <w:proofErr w:type="spellEnd"/>
-      <w:r>
-        <w:t>) developed by Group 8 for CSC3030 – Intelligent Information Systems.</w:t>
-      </w:r>
-    </w:p>
-    <w:p>
-      <w:pPr>
-        <w:pStyle w:val="Heading2"/>
-      </w:pPr>
-      <w:bookmarkStart w:id="2" w:name="_Toc414755365"/>
-      <w:r>
-        <w:t>Team Members</w:t>
-      </w:r>
-      <w:bookmarkEnd w:id="2"/>
     </w:p>
     <w:p>
       <w:pPr>
@@ -2795,11 +2793,11 @@
       <w:pPr>
         <w:pStyle w:val="Heading2"/>
       </w:pPr>
-      <w:bookmarkStart w:id="3" w:name="_Toc414755366"/>
+      <w:bookmarkStart w:id="2" w:name="_Toc414755366"/>
       <w:r>
         <w:t>The System</w:t>
       </w:r>
-      <w:bookmarkEnd w:id="3"/>
+      <w:bookmarkEnd w:id="2"/>
     </w:p>
     <w:p>
       <w:r>
@@ -2877,7 +2875,7 @@
             <wp:cNvGraphicFramePr/>
             <a:graphic xmlns:a="http://schemas.openxmlformats.org/drawingml/2006/main">
               <a:graphicData uri="http://schemas.openxmlformats.org/drawingml/2006/diagram">
-                <dgm:relIds xmlns:dgm="http://schemas.openxmlformats.org/drawingml/2006/diagram" xmlns:r="http://schemas.openxmlformats.org/officeDocument/2006/relationships" r:dm="rId10" r:lo="rId11" r:qs="rId12" r:cs="rId13"/>
+                <dgm:relIds xmlns:dgm="http://schemas.openxmlformats.org/drawingml/2006/diagram" xmlns:r="http://schemas.openxmlformats.org/officeDocument/2006/relationships" r:dm="rId11" r:lo="rId12" r:qs="rId13" r:cs="rId14"/>
               </a:graphicData>
             </a:graphic>
           </wp:inline>
@@ -2896,11 +2894,11 @@
       <w:pPr>
         <w:pStyle w:val="Heading2"/>
       </w:pPr>
-      <w:bookmarkStart w:id="4" w:name="_Toc414755367"/>
+      <w:bookmarkStart w:id="3" w:name="_Toc414755367"/>
       <w:r>
         <w:t>The Methodology</w:t>
       </w:r>
-      <w:bookmarkEnd w:id="4"/>
+      <w:bookmarkEnd w:id="3"/>
     </w:p>
     <w:p>
       <w:r>
@@ -2929,12 +2927,12 @@
       <w:pPr>
         <w:pStyle w:val="Heading3"/>
       </w:pPr>
-      <w:bookmarkStart w:id="5" w:name="_Toc414755368"/>
+      <w:bookmarkStart w:id="4" w:name="_Toc414755368"/>
       <w:r>
         <w:lastRenderedPageBreak/>
         <w:t>System “Correctness”</w:t>
       </w:r>
-      <w:bookmarkEnd w:id="5"/>
+      <w:bookmarkEnd w:id="4"/>
     </w:p>
     <w:p>
       <w:r>
@@ -2985,7 +2983,13 @@
                 <w:rPr>
                   <w:rFonts w:ascii="Cambria Math" w:hAnsi="Cambria Math"/>
                 </w:rPr>
-                <m:t>Number of Images Correctly Classified</m:t>
+                <m:t>Number of Images Corre</m:t>
+              </m:r>
+              <m:r>
+                <w:rPr>
+                  <w:rFonts w:ascii="Cambria Math" w:hAnsi="Cambria Math"/>
+                </w:rPr>
+                <m:t>ctly Classified</m:t>
               </m:r>
             </m:num>
             <m:den>
@@ -3286,7 +3290,13 @@
                 <w:rPr>
                   <w:rFonts w:ascii="Cambria Math" w:hAnsi="Cambria Math"/>
                 </w:rPr>
-                <m:t>Number of Images Correctly Classified</m:t>
+                <m:t>Number of Images Correctl</m:t>
+              </m:r>
+              <m:r>
+                <w:rPr>
+                  <w:rFonts w:ascii="Cambria Math" w:hAnsi="Cambria Math"/>
+                </w:rPr>
+                <m:t>y Classified</m:t>
               </m:r>
             </m:num>
             <m:den>
@@ -3365,7 +3375,7 @@
     </w:p>
     <w:tbl>
       <w:tblPr>
-        <w:tblStyle w:val="GridTable4-Accent5"/>
+        <w:tblStyle w:val="GridTable4Accent5"/>
         <w:tblW w:w="0" w:type="auto"/>
         <w:tblLook w:val="0420" w:firstRow="1" w:lastRow="0" w:firstColumn="0" w:lastColumn="0" w:noHBand="0" w:noVBand="1"/>
       </w:tblPr>
@@ -3720,7 +3730,13 @@
                     <w:rPr>
                       <w:rFonts w:ascii="Cambria Math" w:hAnsi="Cambria Math"/>
                     </w:rPr>
-                    <m:t>trueNegatives</m:t>
+                    <m:t>tr</m:t>
+                  </m:r>
+                  <m:r>
+                    <w:rPr>
+                      <w:rFonts w:ascii="Cambria Math" w:hAnsi="Cambria Math"/>
+                    </w:rPr>
+                    <m:t>ueNegatives</m:t>
                   </m:r>
                 </m:num>
                 <m:den>
@@ -3934,19 +3950,7 @@
                     <w:rPr>
                       <w:rFonts w:ascii="Cambria Math" w:hAnsi="Cambria Math"/>
                     </w:rPr>
-                    <m:t>trueNegatives+Fa</m:t>
-                  </m:r>
-                  <m:r>
-                    <w:rPr>
-                      <w:rFonts w:ascii="Cambria Math" w:hAnsi="Cambria Math"/>
-                    </w:rPr>
-                    <m:t>l</m:t>
-                  </m:r>
-                  <m:r>
-                    <w:rPr>
-                      <w:rFonts w:ascii="Cambria Math" w:hAnsi="Cambria Math"/>
-                    </w:rPr>
-                    <m:t>sePositives</m:t>
+                    <m:t>trueNegatives+FalsePositives</m:t>
                   </m:r>
                 </m:den>
               </m:f>
@@ -4133,7 +4137,7 @@
           <w:rFonts w:eastAsiaTheme="minorEastAsia"/>
         </w:rPr>
       </w:pPr>
-      <w:bookmarkStart w:id="6" w:name="_Toc414755369"/>
+      <w:bookmarkStart w:id="5" w:name="_Toc414755369"/>
       <w:r>
         <w:rPr>
           <w:rFonts w:eastAsiaTheme="minorEastAsia"/>
@@ -4141,22 +4145,22 @@
         <w:lastRenderedPageBreak/>
         <w:t>The Default System</w:t>
       </w:r>
+      <w:bookmarkEnd w:id="5"/>
+    </w:p>
+    <w:p>
+      <w:r>
+        <w:t>Since the way we’ll be maximising the true accuracy of the system is to maximise it at each section, we need a default system so that we can still obtain values of true accuracy. The makeup of this system doesn’t matter, provided it returns actionable results (i.e. not totally random so we can compare with other systems).</w:t>
+      </w:r>
+    </w:p>
+    <w:p>
+      <w:pPr>
+        <w:pStyle w:val="Heading2"/>
+      </w:pPr>
+      <w:bookmarkStart w:id="6" w:name="_Toc414755370"/>
+      <w:r>
+        <w:t>Pre-Processing</w:t>
+      </w:r>
       <w:bookmarkEnd w:id="6"/>
-    </w:p>
-    <w:p>
-      <w:r>
-        <w:t>Since the way we’ll be maximising the true accuracy of the system is to maximise it at each section, we need a default system so that we can still obtain values of true accuracy. The makeup of this system doesn’t matter, provided it returns actionable results (i.e. not totally random so we can compare with other systems).</w:t>
-      </w:r>
-    </w:p>
-    <w:p>
-      <w:pPr>
-        <w:pStyle w:val="Heading2"/>
-      </w:pPr>
-      <w:bookmarkStart w:id="7" w:name="_Toc414755370"/>
-      <w:r>
-        <w:t>Pre-Processing</w:t>
-      </w:r>
-      <w:bookmarkEnd w:id="7"/>
     </w:p>
     <w:p>
       <w:pPr>
@@ -4198,11 +4202,11 @@
       <w:pPr>
         <w:pStyle w:val="Heading2"/>
       </w:pPr>
-      <w:bookmarkStart w:id="8" w:name="_Toc414755371"/>
+      <w:bookmarkStart w:id="7" w:name="_Toc414755371"/>
       <w:r>
         <w:t>Segmentation</w:t>
       </w:r>
-      <w:bookmarkEnd w:id="8"/>
+      <w:bookmarkEnd w:id="7"/>
     </w:p>
     <w:p>
       <w:pPr>
@@ -4258,14 +4262,14 @@
           <w:rFonts w:eastAsiaTheme="minorHAnsi"/>
         </w:rPr>
       </w:pPr>
-      <w:bookmarkStart w:id="9" w:name="_Toc414755372"/>
+      <w:bookmarkStart w:id="8" w:name="_Toc414755372"/>
       <w:r>
         <w:rPr>
           <w:rFonts w:eastAsiaTheme="minorHAnsi"/>
         </w:rPr>
         <w:t>Feature Extraction</w:t>
       </w:r>
-      <w:bookmarkEnd w:id="9"/>
+      <w:bookmarkEnd w:id="8"/>
     </w:p>
     <w:p>
       <w:r>
@@ -4302,13 +4306,7 @@
           <w:rPr>
             <w:rFonts w:ascii="Cambria Math" w:hAnsi="Cambria Math"/>
           </w:rPr>
-          <m:t>Perimete</m:t>
-        </m:r>
-        <m:r>
-          <w:rPr>
-            <w:rFonts w:ascii="Cambria Math" w:hAnsi="Cambria Math"/>
-          </w:rPr>
-          <m:t>r</m:t>
+          <m:t>Perimeter</m:t>
         </m:r>
       </m:oMath>
     </w:p>
@@ -4367,11 +4365,11 @@
       <w:pPr>
         <w:pStyle w:val="Heading2"/>
       </w:pPr>
-      <w:bookmarkStart w:id="10" w:name="_Toc414755373"/>
+      <w:bookmarkStart w:id="9" w:name="_Toc414755373"/>
       <w:r>
         <w:t>Classifier</w:t>
       </w:r>
-      <w:bookmarkEnd w:id="10"/>
+      <w:bookmarkEnd w:id="9"/>
     </w:p>
     <w:p>
       <w:pPr>
@@ -4409,7 +4407,6 @@
           <w:rPr>
             <w:rFonts w:ascii="Cambria Math" w:hAnsi="Cambria Math"/>
           </w:rPr>
-          <w:tab/>
           <m:t>k=3</m:t>
         </m:r>
       </m:oMath>
@@ -4426,7 +4423,7 @@
           <w:rFonts w:eastAsiaTheme="minorHAnsi"/>
         </w:rPr>
       </w:pPr>
-      <w:bookmarkStart w:id="11" w:name="_Toc414755374"/>
+      <w:bookmarkStart w:id="10" w:name="_Toc414755374"/>
       <w:r>
         <w:rPr>
           <w:rFonts w:eastAsiaTheme="minorHAnsi"/>
@@ -4440,17 +4437,17 @@
         </w:rPr>
         <w:t>rocessing</w:t>
       </w:r>
+      <w:bookmarkEnd w:id="10"/>
+    </w:p>
+    <w:p>
+      <w:pPr>
+        <w:pStyle w:val="Heading2"/>
+      </w:pPr>
+      <w:bookmarkStart w:id="11" w:name="_Toc414755375"/>
+      <w:r>
+        <w:t>Brightness Enhancement</w:t>
+      </w:r>
       <w:bookmarkEnd w:id="11"/>
-    </w:p>
-    <w:p>
-      <w:pPr>
-        <w:pStyle w:val="Heading2"/>
-      </w:pPr>
-      <w:bookmarkStart w:id="12" w:name="_Toc414755375"/>
-      <w:r>
-        <w:t>Brightness Enhancement</w:t>
-      </w:r>
-      <w:bookmarkEnd w:id="12"/>
     </w:p>
     <w:p>
       <w:r>
@@ -4500,7 +4497,7 @@
                     <pic:cNvPicPr/>
                   </pic:nvPicPr>
                   <pic:blipFill rotWithShape="1">
-                    <a:blip r:embed="rId15"/>
+                    <a:blip r:embed="rId16"/>
                     <a:srcRect t="6846" b="1273"/>
                     <a:stretch/>
                   </pic:blipFill>
@@ -4530,7 +4527,7 @@
     </w:p>
     <w:tbl>
       <w:tblPr>
-        <w:tblStyle w:val="GridTable4-Accent5"/>
+        <w:tblStyle w:val="GridTable4Accent5"/>
         <w:tblW w:w="0" w:type="auto"/>
         <w:tblLook w:val="0420" w:firstRow="1" w:lastRow="0" w:firstColumn="0" w:lastColumn="0" w:noHBand="0" w:noVBand="1"/>
       </w:tblPr>
@@ -4726,45 +4723,45 @@
       <w:pPr>
         <w:pStyle w:val="Heading2"/>
       </w:pPr>
-      <w:bookmarkStart w:id="13" w:name="_Toc414755376"/>
+      <w:bookmarkStart w:id="12" w:name="_Toc414755376"/>
       <w:r>
         <w:lastRenderedPageBreak/>
         <w:t>Contrast Enhancement</w:t>
       </w:r>
+      <w:bookmarkEnd w:id="12"/>
+    </w:p>
+    <w:p>
+      <w:pPr>
+        <w:jc w:val="both"/>
+      </w:pPr>
+      <w:r>
+        <w:t>We have 3 different types of contrast enhancement: Automated Linear Stretch (ALS), Histogram Equalisation and the Power Law.</w:t>
+      </w:r>
+      <w:r>
+        <w:t xml:space="preserve"> These are covered in the lecture slides so we will not cover them here, except to say that the Automated Linear Stretch can detect good start / end grey levels to stretch out an image to use the full d</w:t>
+      </w:r>
+      <w:r>
+        <w:t>ynamic range.</w:t>
+      </w:r>
+      <w:r>
+        <w:t xml:space="preserve"> We will only pick one of </w:t>
+      </w:r>
+      <w:r>
+        <w:t xml:space="preserve">these </w:t>
+      </w:r>
+      <w:r>
+        <w:t>techniques, if any.</w:t>
+      </w:r>
+    </w:p>
+    <w:p>
+      <w:pPr>
+        <w:pStyle w:val="Heading3"/>
+      </w:pPr>
+      <w:bookmarkStart w:id="13" w:name="_Toc414755377"/>
+      <w:r>
+        <w:t>Automated Linear Stretch</w:t>
+      </w:r>
       <w:bookmarkEnd w:id="13"/>
-    </w:p>
-    <w:p>
-      <w:pPr>
-        <w:jc w:val="both"/>
-      </w:pPr>
-      <w:r>
-        <w:t>We have 3 different types of contrast enhancement: Automated Linear Stretch (ALS), Histogram Equalisation and the Power Law.</w:t>
-      </w:r>
-      <w:r>
-        <w:t xml:space="preserve"> These are covered in the lecture slides so we will not cover them here, except to say that the Automated Linear Stretch can detect good start / end grey levels to stretch out an image to use the full d</w:t>
-      </w:r>
-      <w:r>
-        <w:t>ynamic range.</w:t>
-      </w:r>
-      <w:r>
-        <w:t xml:space="preserve"> We will only pick one of </w:t>
-      </w:r>
-      <w:r>
-        <w:t xml:space="preserve">these </w:t>
-      </w:r>
-      <w:r>
-        <w:t>techniques, if any.</w:t>
-      </w:r>
-    </w:p>
-    <w:p>
-      <w:pPr>
-        <w:pStyle w:val="Heading3"/>
-      </w:pPr>
-      <w:bookmarkStart w:id="14" w:name="_Toc414755377"/>
-      <w:r>
-        <w:t>Automated Linear Stretch</w:t>
-      </w:r>
-      <w:bookmarkEnd w:id="14"/>
     </w:p>
     <w:p>
       <w:r>
@@ -4788,7 +4785,7 @@
                     <pic:cNvPicPr/>
                   </pic:nvPicPr>
                   <pic:blipFill>
-                    <a:blip r:embed="rId16"/>
+                    <a:blip r:embed="rId17"/>
                     <a:stretch>
                       <a:fillRect/>
                     </a:stretch>
@@ -4811,7 +4808,7 @@
     </w:p>
     <w:tbl>
       <w:tblPr>
-        <w:tblStyle w:val="GridTable4-Accent5"/>
+        <w:tblStyle w:val="GridTable4Accent5"/>
         <w:tblW w:w="0" w:type="auto"/>
         <w:tblLook w:val="0420" w:firstRow="1" w:lastRow="0" w:firstColumn="0" w:lastColumn="0" w:noHBand="0" w:noVBand="1"/>
       </w:tblPr>
@@ -4937,11 +4934,11 @@
       <w:pPr>
         <w:pStyle w:val="Heading3"/>
       </w:pPr>
-      <w:bookmarkStart w:id="15" w:name="_Toc414755378"/>
+      <w:bookmarkStart w:id="14" w:name="_Toc414755378"/>
       <w:r>
         <w:t>Histogram Equalisation</w:t>
       </w:r>
-      <w:bookmarkEnd w:id="15"/>
+      <w:bookmarkEnd w:id="14"/>
     </w:p>
     <w:p>
       <w:r>
@@ -4965,7 +4962,7 @@
                     <pic:cNvPicPr/>
                   </pic:nvPicPr>
                   <pic:blipFill>
-                    <a:blip r:embed="rId17"/>
+                    <a:blip r:embed="rId18"/>
                     <a:stretch>
                       <a:fillRect/>
                     </a:stretch>
@@ -4988,7 +4985,7 @@
     </w:p>
     <w:tbl>
       <w:tblPr>
-        <w:tblStyle w:val="GridTable4-Accent5"/>
+        <w:tblStyle w:val="GridTable4Accent5"/>
         <w:tblW w:w="0" w:type="auto"/>
         <w:tblLook w:val="0420" w:firstRow="1" w:lastRow="0" w:firstColumn="0" w:lastColumn="0" w:noHBand="0" w:noVBand="1"/>
       </w:tblPr>
@@ -5107,12 +5104,12 @@
       <w:r>
         <w:br w:type="page"/>
       </w:r>
-      <w:bookmarkStart w:id="16" w:name="_Toc414755379"/>
+      <w:bookmarkStart w:id="15" w:name="_Toc414755379"/>
       <w:r>
         <w:lastRenderedPageBreak/>
         <w:t>Power Law</w:t>
       </w:r>
-      <w:bookmarkEnd w:id="16"/>
+      <w:bookmarkEnd w:id="15"/>
     </w:p>
     <w:p>
       <w:r>
@@ -5136,7 +5133,7 @@
                     <pic:cNvPicPr/>
                   </pic:nvPicPr>
                   <pic:blipFill>
-                    <a:blip r:embed="rId18"/>
+                    <a:blip r:embed="rId19"/>
                     <a:stretch>
                       <a:fillRect/>
                     </a:stretch>
@@ -5201,7 +5198,7 @@
     </w:p>
     <w:tbl>
       <w:tblPr>
-        <w:tblStyle w:val="GridTable4-Accent5"/>
+        <w:tblStyle w:val="GridTable4Accent5"/>
         <w:tblW w:w="0" w:type="auto"/>
         <w:tblLook w:val="0420" w:firstRow="1" w:lastRow="0" w:firstColumn="0" w:lastColumn="0" w:noHBand="0" w:noVBand="1"/>
       </w:tblPr>
@@ -5346,6 +5343,9 @@
             </w:r>
             <m:oMath>
               <m:r>
+                <m:rPr>
+                  <m:sty m:val="bi"/>
+                </m:rPr>
                 <w:rPr>
                   <w:rFonts w:ascii="Cambria Math" w:eastAsia="Times New Roman" w:hAnsi="Cambria Math" w:cs="Times New Roman"/>
                   <w:color w:val="000000"/>
@@ -5391,7 +5391,7 @@
                 <w:lang w:eastAsia="en-GB"/>
               </w:rPr>
             </w:pPr>
-            <w:bookmarkStart w:id="17" w:name="RANGE!A1:C21"/>
+            <w:bookmarkStart w:id="16" w:name="RANGE!A1:C21"/>
             <w:r>
               <w:rPr>
                 <w:rFonts w:ascii="Calibri" w:eastAsia="Times New Roman" w:hAnsi="Calibri" w:cs="Times New Roman"/>
@@ -5401,7 +5401,7 @@
               </w:rPr>
               <w:t>0</w:t>
             </w:r>
-            <w:bookmarkEnd w:id="17"/>
+            <w:bookmarkEnd w:id="16"/>
             <w:r>
               <w:rPr>
                 <w:rFonts w:ascii="Calibri" w:eastAsia="Times New Roman" w:hAnsi="Calibri" w:cs="Times New Roman"/>
@@ -7213,13 +7213,7 @@
           <w:rPr>
             <w:rFonts w:ascii="Cambria Math" w:hAnsi="Cambria Math"/>
           </w:rPr>
-          <m:t xml:space="preserve"> </m:t>
-        </m:r>
-        <m:r>
-          <w:rPr>
-            <w:rFonts w:ascii="Cambria Math" w:hAnsi="Cambria Math"/>
-          </w:rPr>
-          <m:t>γ=0.6</m:t>
+          <m:t xml:space="preserve"> γ=0.6</m:t>
         </m:r>
       </m:oMath>
       <w:r>
@@ -7251,13 +7245,7 @@
           <w:rPr>
             <w:rFonts w:ascii="Cambria Math" w:eastAsiaTheme="minorEastAsia" w:hAnsi="Cambria Math"/>
           </w:rPr>
-          <m:t xml:space="preserve"> </m:t>
-        </m:r>
-        <m:r>
-          <w:rPr>
-            <w:rFonts w:ascii="Cambria Math" w:eastAsiaTheme="minorEastAsia" w:hAnsi="Cambria Math"/>
-          </w:rPr>
-          <m:t>γ=0.6</m:t>
+          <m:t xml:space="preserve"> γ=0.6</m:t>
         </m:r>
       </m:oMath>
       <w:r>
@@ -7295,7 +7283,7 @@
                     <pic:cNvPicPr/>
                   </pic:nvPicPr>
                   <pic:blipFill>
-                    <a:blip r:embed="rId19"/>
+                    <a:blip r:embed="rId20"/>
                     <a:stretch>
                       <a:fillRect/>
                     </a:stretch>
@@ -7375,7 +7363,7 @@
                     <pic:cNvPicPr/>
                   </pic:nvPicPr>
                   <pic:blipFill>
-                    <a:blip r:embed="rId20"/>
+                    <a:blip r:embed="rId21"/>
                     <a:stretch>
                       <a:fillRect/>
                     </a:stretch>
@@ -7560,11 +7548,11 @@
       <w:pPr>
         <w:pStyle w:val="Heading3"/>
       </w:pPr>
-      <w:bookmarkStart w:id="18" w:name="_Toc414755380"/>
+      <w:bookmarkStart w:id="17" w:name="_Toc414755380"/>
       <w:r>
         <w:t>Summary</w:t>
       </w:r>
-      <w:bookmarkEnd w:id="18"/>
+      <w:bookmarkEnd w:id="17"/>
     </w:p>
     <w:p>
       <w:pPr>
@@ -7594,13 +7582,7 @@
           <w:rPr>
             <w:rFonts w:ascii="Cambria Math" w:eastAsiaTheme="minorEastAsia" w:hAnsi="Cambria Math"/>
           </w:rPr>
-          <m:t xml:space="preserve"> </m:t>
-        </m:r>
-        <m:r>
-          <w:rPr>
-            <w:rFonts w:ascii="Cambria Math" w:eastAsiaTheme="minorEastAsia" w:hAnsi="Cambria Math"/>
-          </w:rPr>
-          <m:t>γ=0.6</m:t>
+          <m:t xml:space="preserve"> γ=0.6</m:t>
         </m:r>
       </m:oMath>
       <w:r>
@@ -7689,7 +7671,7 @@
           <w:rFonts w:eastAsiaTheme="minorEastAsia"/>
         </w:rPr>
       </w:pPr>
-      <w:bookmarkStart w:id="19" w:name="_Toc414755381"/>
+      <w:bookmarkStart w:id="18" w:name="_Toc414755381"/>
       <w:r>
         <w:rPr>
           <w:rFonts w:eastAsiaTheme="minorEastAsia"/>
@@ -7697,25 +7679,25 @@
         <w:lastRenderedPageBreak/>
         <w:t>Noise Reduction</w:t>
       </w:r>
+      <w:bookmarkEnd w:id="18"/>
+    </w:p>
+    <w:p>
+      <w:r>
+        <w:t>We have two types of noise reduction: Low Pass Filter and Median Filter. Just looking at the images, it seems the images do not contain either CCD or Salt and Pepper noise. The proof however will be seeing if the system gets more accurate when each is enabled.</w:t>
+      </w:r>
+    </w:p>
+    <w:p>
+      <w:pPr>
+        <w:pStyle w:val="Heading2"/>
+      </w:pPr>
+      <w:bookmarkStart w:id="19" w:name="_Toc414755382"/>
+      <w:r>
+        <w:t>Low Pass Filter</w:t>
+      </w:r>
+      <w:r>
+        <w:t xml:space="preserve"> (LPF)</w:t>
+      </w:r>
       <w:bookmarkEnd w:id="19"/>
-    </w:p>
-    <w:p>
-      <w:r>
-        <w:t>We have two types of noise reduction: Low Pass Filter and Median Filter. Just looking at the images, it seems the images do not contain either CCD or Salt and Pepper noise. The proof however will be seeing if the system gets more accurate when each is enabled.</w:t>
-      </w:r>
-    </w:p>
-    <w:p>
-      <w:pPr>
-        <w:pStyle w:val="Heading2"/>
-      </w:pPr>
-      <w:bookmarkStart w:id="20" w:name="_Toc414755382"/>
-      <w:r>
-        <w:t>Low Pass Filter</w:t>
-      </w:r>
-      <w:r>
-        <w:t xml:space="preserve"> (LPF)</w:t>
-      </w:r>
-      <w:bookmarkEnd w:id="20"/>
     </w:p>
     <w:p>
       <w:r>
@@ -7739,7 +7721,7 @@
                     <pic:cNvPicPr/>
                   </pic:nvPicPr>
                   <pic:blipFill>
-                    <a:blip r:embed="rId21"/>
+                    <a:blip r:embed="rId22"/>
                     <a:stretch>
                       <a:fillRect/>
                     </a:stretch>
@@ -7762,7 +7744,7 @@
     </w:p>
     <w:tbl>
       <w:tblPr>
-        <w:tblStyle w:val="GridTable4-Accent5"/>
+        <w:tblStyle w:val="GridTable4Accent5"/>
         <w:tblW w:w="0" w:type="auto"/>
         <w:tblLook w:val="0420" w:firstRow="1" w:lastRow="0" w:firstColumn="0" w:lastColumn="0" w:noHBand="0" w:noVBand="1"/>
       </w:tblPr>
@@ -7911,7 +7893,7 @@
                     <pic:cNvPicPr/>
                   </pic:nvPicPr>
                   <pic:blipFill>
-                    <a:blip r:embed="rId18"/>
+                    <a:blip r:embed="rId19"/>
                     <a:stretch>
                       <a:fillRect/>
                     </a:stretch>
@@ -7946,12 +7928,12 @@
       <w:pPr>
         <w:pStyle w:val="Heading2"/>
       </w:pPr>
-      <w:bookmarkStart w:id="21" w:name="_Toc414755383"/>
+      <w:bookmarkStart w:id="20" w:name="_Toc414755383"/>
       <w:r>
         <w:lastRenderedPageBreak/>
         <w:t>Median Filter</w:t>
       </w:r>
-      <w:bookmarkEnd w:id="21"/>
+      <w:bookmarkEnd w:id="20"/>
     </w:p>
     <w:p>
       <w:r>
@@ -7975,7 +7957,7 @@
                     <pic:cNvPicPr/>
                   </pic:nvPicPr>
                   <pic:blipFill>
-                    <a:blip r:embed="rId22"/>
+                    <a:blip r:embed="rId23"/>
                     <a:stretch>
                       <a:fillRect/>
                     </a:stretch>
@@ -7998,7 +7980,7 @@
     </w:p>
     <w:tbl>
       <w:tblPr>
-        <w:tblStyle w:val="GridTable4-Accent5"/>
+        <w:tblStyle w:val="GridTable4Accent5"/>
         <w:tblW w:w="0" w:type="auto"/>
         <w:tblLook w:val="0420" w:firstRow="1" w:lastRow="0" w:firstColumn="0" w:lastColumn="0" w:noHBand="0" w:noVBand="1"/>
       </w:tblPr>
@@ -8120,11 +8102,11 @@
       <w:pPr>
         <w:pStyle w:val="Heading2"/>
       </w:pPr>
-      <w:bookmarkStart w:id="22" w:name="_Toc414755384"/>
+      <w:bookmarkStart w:id="21" w:name="_Toc414755384"/>
       <w:r>
         <w:t>Summary</w:t>
       </w:r>
-      <w:bookmarkEnd w:id="22"/>
+      <w:bookmarkEnd w:id="21"/>
     </w:p>
     <w:p>
       <w:r>
@@ -8170,12 +8152,12 @@
       <w:pPr>
         <w:pStyle w:val="Heading1"/>
       </w:pPr>
-      <w:bookmarkStart w:id="23" w:name="_Toc414755385"/>
+      <w:bookmarkStart w:id="22" w:name="_Toc414755385"/>
       <w:r>
         <w:lastRenderedPageBreak/>
         <w:t>Segmentation and Post Processing</w:t>
       </w:r>
-      <w:bookmarkEnd w:id="23"/>
+      <w:bookmarkEnd w:id="22"/>
     </w:p>
     <w:p>
       <w:r>
@@ -8186,12 +8168,12 @@
       <w:pPr>
         <w:pStyle w:val="Heading1"/>
       </w:pPr>
-      <w:bookmarkStart w:id="24" w:name="_Toc414755386"/>
+      <w:bookmarkStart w:id="23" w:name="_Toc414755386"/>
       <w:r>
         <w:lastRenderedPageBreak/>
         <w:t>Feature Extraction</w:t>
       </w:r>
-      <w:bookmarkEnd w:id="24"/>
+      <w:bookmarkEnd w:id="23"/>
     </w:p>
     <w:p>
       <w:r>
@@ -8202,41 +8184,863 @@
       <w:pPr>
         <w:pStyle w:val="Heading1"/>
       </w:pPr>
-      <w:bookmarkStart w:id="25" w:name="_Toc414755387"/>
+      <w:bookmarkStart w:id="24" w:name="_Toc414755387"/>
       <w:r>
         <w:lastRenderedPageBreak/>
         <w:t>Classification</w:t>
       </w:r>
-      <w:bookmarkEnd w:id="25"/>
-    </w:p>
-    <w:p>
-      <w:r>
-        <w:br w:type="page"/>
-      </w:r>
+      <w:bookmarkEnd w:id="24"/>
+    </w:p>
+    <w:p>
+      <w:pPr>
+        <w:pStyle w:val="Heading2"/>
+        <w:rPr>
+          <w:ins w:id="25" w:author="TUAN" w:date="2015-03-22T15:56:00Z"/>
+        </w:rPr>
+      </w:pPr>
+      <w:bookmarkStart w:id="26" w:name="_GoBack"/>
+      <w:bookmarkEnd w:id="26"/>
+    </w:p>
+    <w:p>
+      <w:pPr>
+        <w:rPr>
+          <w:ins w:id="27" w:author="TUAN" w:date="2015-03-22T15:56:00Z"/>
+        </w:rPr>
+      </w:pPr>
+      <w:ins w:id="28" w:author="TUAN" w:date="2015-03-22T15:56:00Z">
+        <w:r>
+          <w:t>In our system, we have three functions that used to recognise the training images. These are SVM Function, Linear Discriminant Function, and Nearest Neighbour Function. When we put those Features above into account, here are the results of each function:</w:t>
+        </w:r>
+      </w:ins>
+    </w:p>
+    <w:p>
+      <w:pPr>
+        <w:rPr>
+          <w:ins w:id="29" w:author="TUAN" w:date="2015-03-22T15:56:00Z"/>
+        </w:rPr>
+      </w:pPr>
+    </w:p>
+    <w:p>
+      <w:pPr>
+        <w:pStyle w:val="Heading2"/>
+        <w:rPr>
+          <w:ins w:id="30" w:author="TUAN" w:date="2015-03-22T15:56:00Z"/>
+        </w:rPr>
+      </w:pPr>
+      <w:ins w:id="31" w:author="TUAN" w:date="2015-03-22T15:56:00Z">
+        <w:r>
+          <w:t>SVM Function:</w:t>
+        </w:r>
+      </w:ins>
+    </w:p>
+    <w:p>
+      <w:pPr>
+        <w:pStyle w:val="ListParagraph"/>
+        <w:numPr>
+          <w:ilvl w:val="0"/>
+          <w:numId w:val="6"/>
+        </w:numPr>
+        <w:autoSpaceDE w:val="0"/>
+        <w:autoSpaceDN w:val="0"/>
+        <w:adjustRightInd w:val="0"/>
+        <w:spacing w:after="0" w:line="240" w:lineRule="auto"/>
+        <w:rPr>
+          <w:ins w:id="32" w:author="TUAN" w:date="2015-03-22T15:56:00Z"/>
+          <w:rFonts w:ascii="Consolas" w:hAnsi="Consolas" w:cs="Consolas"/>
+          <w:sz w:val="20"/>
+          <w:szCs w:val="20"/>
+        </w:rPr>
+      </w:pPr>
+      <w:ins w:id="33" w:author="TUAN" w:date="2015-03-22T15:56:00Z">
+        <w:r>
+          <w:rPr>
+            <w:rFonts w:ascii="Consolas" w:hAnsi="Consolas" w:cs="Consolas"/>
+            <w:color w:val="000000"/>
+            <w:sz w:val="20"/>
+            <w:szCs w:val="20"/>
+          </w:rPr>
+          <w:t>Accuracy: 56.25%</w:t>
+        </w:r>
+      </w:ins>
+    </w:p>
+    <w:p>
+      <w:pPr>
+        <w:pStyle w:val="ListParagraph"/>
+        <w:numPr>
+          <w:ilvl w:val="0"/>
+          <w:numId w:val="6"/>
+        </w:numPr>
+        <w:autoSpaceDE w:val="0"/>
+        <w:autoSpaceDN w:val="0"/>
+        <w:adjustRightInd w:val="0"/>
+        <w:spacing w:after="0" w:line="240" w:lineRule="auto"/>
+        <w:rPr>
+          <w:ins w:id="34" w:author="TUAN" w:date="2015-03-22T15:56:00Z"/>
+          <w:rFonts w:ascii="Consolas" w:hAnsi="Consolas" w:cs="Consolas"/>
+          <w:sz w:val="20"/>
+          <w:szCs w:val="20"/>
+        </w:rPr>
+      </w:pPr>
+      <w:ins w:id="35" w:author="TUAN" w:date="2015-03-22T15:56:00Z">
+        <w:r>
+          <w:rPr>
+            <w:rFonts w:ascii="Consolas" w:hAnsi="Consolas" w:cs="Consolas"/>
+            <w:color w:val="000000"/>
+            <w:sz w:val="20"/>
+            <w:szCs w:val="20"/>
+          </w:rPr>
+          <w:t>True Negative rate: 0.33</w:t>
+        </w:r>
+      </w:ins>
+    </w:p>
+    <w:p>
+      <w:pPr>
+        <w:pStyle w:val="ListParagraph"/>
+        <w:numPr>
+          <w:ilvl w:val="0"/>
+          <w:numId w:val="6"/>
+        </w:numPr>
+        <w:autoSpaceDE w:val="0"/>
+        <w:autoSpaceDN w:val="0"/>
+        <w:adjustRightInd w:val="0"/>
+        <w:spacing w:after="0" w:line="240" w:lineRule="auto"/>
+        <w:rPr>
+          <w:ins w:id="36" w:author="TUAN" w:date="2015-03-22T15:56:00Z"/>
+        </w:rPr>
+      </w:pPr>
+      <w:ins w:id="37" w:author="TUAN" w:date="2015-03-22T15:56:00Z">
+        <w:r>
+          <w:rPr>
+            <w:rFonts w:ascii="Consolas" w:hAnsi="Consolas" w:cs="Consolas"/>
+            <w:color w:val="000000"/>
+            <w:sz w:val="20"/>
+            <w:szCs w:val="20"/>
+          </w:rPr>
+          <w:t>True Positive rate: 0.62</w:t>
+        </w:r>
+      </w:ins>
+    </w:p>
+    <w:p>
+      <w:pPr>
+        <w:pStyle w:val="ListParagraph"/>
+        <w:numPr>
+          <w:ilvl w:val="0"/>
+          <w:numId w:val="6"/>
+        </w:numPr>
+        <w:autoSpaceDE w:val="0"/>
+        <w:autoSpaceDN w:val="0"/>
+        <w:adjustRightInd w:val="0"/>
+        <w:spacing w:after="0" w:line="240" w:lineRule="auto"/>
+        <w:rPr>
+          <w:ins w:id="38" w:author="TUAN" w:date="2015-03-22T15:56:00Z"/>
+        </w:rPr>
+      </w:pPr>
+      <w:ins w:id="39" w:author="TUAN" w:date="2015-03-22T15:56:00Z">
+        <w:r>
+          <w:rPr>
+            <w:rFonts w:ascii="Consolas" w:hAnsi="Consolas" w:cs="Consolas"/>
+            <w:color w:val="000000"/>
+            <w:sz w:val="20"/>
+            <w:szCs w:val="20"/>
+          </w:rPr>
+          <w:t>True Accuracy: 47.44%</w:t>
+        </w:r>
+      </w:ins>
+    </w:p>
+    <w:p>
+      <w:pPr>
+        <w:rPr>
+          <w:ins w:id="40" w:author="TUAN" w:date="2015-03-22T15:56:00Z"/>
+        </w:rPr>
+      </w:pPr>
+    </w:p>
+    <w:p>
+      <w:pPr>
+        <w:pStyle w:val="Heading2"/>
+        <w:rPr>
+          <w:ins w:id="41" w:author="TUAN" w:date="2015-03-22T15:56:00Z"/>
+        </w:rPr>
+      </w:pPr>
+      <w:ins w:id="42" w:author="TUAN" w:date="2015-03-22T15:56:00Z">
+        <w:r>
+          <w:t>Linear Discriminant Function:</w:t>
+        </w:r>
+      </w:ins>
+    </w:p>
+    <w:p>
+      <w:pPr>
+        <w:pStyle w:val="ListParagraph"/>
+        <w:numPr>
+          <w:ilvl w:val="0"/>
+          <w:numId w:val="6"/>
+        </w:numPr>
+        <w:autoSpaceDE w:val="0"/>
+        <w:autoSpaceDN w:val="0"/>
+        <w:adjustRightInd w:val="0"/>
+        <w:spacing w:after="0" w:line="240" w:lineRule="auto"/>
+        <w:rPr>
+          <w:ins w:id="43" w:author="TUAN" w:date="2015-03-22T15:56:00Z"/>
+          <w:rFonts w:ascii="Consolas" w:hAnsi="Consolas" w:cs="Consolas"/>
+          <w:sz w:val="20"/>
+          <w:szCs w:val="20"/>
+        </w:rPr>
+      </w:pPr>
+      <w:ins w:id="44" w:author="TUAN" w:date="2015-03-22T15:56:00Z">
+        <w:r>
+          <w:rPr>
+            <w:rFonts w:ascii="Consolas" w:hAnsi="Consolas" w:cs="Consolas"/>
+            <w:color w:val="000000"/>
+            <w:sz w:val="20"/>
+            <w:szCs w:val="20"/>
+          </w:rPr>
+          <w:t>Accuracy: 37.50%</w:t>
+        </w:r>
+      </w:ins>
+    </w:p>
+    <w:p>
+      <w:pPr>
+        <w:pStyle w:val="ListParagraph"/>
+        <w:numPr>
+          <w:ilvl w:val="0"/>
+          <w:numId w:val="6"/>
+        </w:numPr>
+        <w:autoSpaceDE w:val="0"/>
+        <w:autoSpaceDN w:val="0"/>
+        <w:adjustRightInd w:val="0"/>
+        <w:spacing w:after="0" w:line="240" w:lineRule="auto"/>
+        <w:rPr>
+          <w:ins w:id="45" w:author="TUAN" w:date="2015-03-22T15:56:00Z"/>
+          <w:rFonts w:ascii="Consolas" w:hAnsi="Consolas" w:cs="Consolas"/>
+          <w:sz w:val="20"/>
+          <w:szCs w:val="20"/>
+        </w:rPr>
+      </w:pPr>
+      <w:ins w:id="46" w:author="TUAN" w:date="2015-03-22T15:56:00Z">
+        <w:r>
+          <w:rPr>
+            <w:rFonts w:ascii="Consolas" w:hAnsi="Consolas" w:cs="Consolas"/>
+            <w:color w:val="000000"/>
+            <w:sz w:val="20"/>
+            <w:szCs w:val="20"/>
+          </w:rPr>
+          <w:t>True Negative rate: 1.00</w:t>
+        </w:r>
+      </w:ins>
+    </w:p>
+    <w:p>
+      <w:pPr>
+        <w:pStyle w:val="ListParagraph"/>
+        <w:numPr>
+          <w:ilvl w:val="0"/>
+          <w:numId w:val="6"/>
+        </w:numPr>
+        <w:autoSpaceDE w:val="0"/>
+        <w:autoSpaceDN w:val="0"/>
+        <w:adjustRightInd w:val="0"/>
+        <w:spacing w:after="0" w:line="240" w:lineRule="auto"/>
+        <w:rPr>
+          <w:ins w:id="47" w:author="TUAN" w:date="2015-03-22T15:56:00Z"/>
+          <w:rFonts w:ascii="Consolas" w:hAnsi="Consolas" w:cs="Consolas"/>
+          <w:color w:val="000000"/>
+          <w:sz w:val="20"/>
+          <w:szCs w:val="20"/>
+        </w:rPr>
+      </w:pPr>
+      <w:ins w:id="48" w:author="TUAN" w:date="2015-03-22T15:56:00Z">
+        <w:r>
+          <w:rPr>
+            <w:rFonts w:ascii="Consolas" w:hAnsi="Consolas" w:cs="Consolas"/>
+            <w:color w:val="000000"/>
+            <w:sz w:val="20"/>
+            <w:szCs w:val="20"/>
+          </w:rPr>
+          <w:t>True Positive rate: 0.23</w:t>
+        </w:r>
+      </w:ins>
+    </w:p>
+    <w:p>
+      <w:pPr>
+        <w:pStyle w:val="ListParagraph"/>
+        <w:numPr>
+          <w:ilvl w:val="0"/>
+          <w:numId w:val="6"/>
+        </w:numPr>
+        <w:autoSpaceDE w:val="0"/>
+        <w:autoSpaceDN w:val="0"/>
+        <w:adjustRightInd w:val="0"/>
+        <w:spacing w:after="0" w:line="240" w:lineRule="auto"/>
+        <w:rPr>
+          <w:ins w:id="49" w:author="TUAN" w:date="2015-03-22T15:56:00Z"/>
+          <w:rFonts w:ascii="Consolas" w:hAnsi="Consolas" w:cs="Consolas"/>
+          <w:color w:val="000000"/>
+          <w:sz w:val="20"/>
+          <w:szCs w:val="20"/>
+        </w:rPr>
+      </w:pPr>
+      <w:ins w:id="50" w:author="TUAN" w:date="2015-03-22T15:56:00Z">
+        <w:r>
+          <w:rPr>
+            <w:rFonts w:ascii="Consolas" w:hAnsi="Consolas" w:cs="Consolas"/>
+            <w:color w:val="000000"/>
+            <w:sz w:val="20"/>
+            <w:szCs w:val="20"/>
+          </w:rPr>
+          <w:t>True Accuracy: 61.54%</w:t>
+        </w:r>
+      </w:ins>
+    </w:p>
+    <w:p>
+      <w:pPr>
+        <w:rPr>
+          <w:ins w:id="51" w:author="TUAN" w:date="2015-03-22T15:56:00Z"/>
+        </w:rPr>
+      </w:pPr>
+    </w:p>
+    <w:p>
+      <w:pPr>
+        <w:pStyle w:val="Heading2"/>
+        <w:rPr>
+          <w:ins w:id="52" w:author="TUAN" w:date="2015-03-22T15:56:00Z"/>
+        </w:rPr>
+      </w:pPr>
+      <w:ins w:id="53" w:author="TUAN" w:date="2015-03-22T15:56:00Z">
+        <w:r>
+          <w:t>Nearest Neighbour Function:</w:t>
+        </w:r>
+      </w:ins>
+    </w:p>
+    <w:p>
+      <w:pPr>
+        <w:pStyle w:val="ListParagraph"/>
+        <w:numPr>
+          <w:ilvl w:val="0"/>
+          <w:numId w:val="10"/>
+        </w:numPr>
+        <w:rPr>
+          <w:ins w:id="54" w:author="TUAN" w:date="2015-03-22T15:56:00Z"/>
+        </w:rPr>
+      </w:pPr>
+      <w:ins w:id="55" w:author="TUAN" w:date="2015-03-22T15:56:00Z">
+        <w:r>
+          <w:t>K = 1:</w:t>
+        </w:r>
+      </w:ins>
+    </w:p>
+    <w:p>
+      <w:pPr>
+        <w:pStyle w:val="ListParagraph"/>
+        <w:numPr>
+          <w:ilvl w:val="1"/>
+          <w:numId w:val="10"/>
+        </w:numPr>
+        <w:autoSpaceDE w:val="0"/>
+        <w:autoSpaceDN w:val="0"/>
+        <w:adjustRightInd w:val="0"/>
+        <w:spacing w:after="0" w:line="240" w:lineRule="auto"/>
+        <w:rPr>
+          <w:ins w:id="56" w:author="TUAN" w:date="2015-03-22T15:56:00Z"/>
+          <w:rFonts w:ascii="Consolas" w:hAnsi="Consolas" w:cs="Consolas"/>
+          <w:sz w:val="20"/>
+          <w:szCs w:val="20"/>
+        </w:rPr>
+      </w:pPr>
+      <w:ins w:id="57" w:author="TUAN" w:date="2015-03-22T15:56:00Z">
+        <w:r>
+          <w:rPr>
+            <w:rFonts w:ascii="Consolas" w:hAnsi="Consolas" w:cs="Consolas"/>
+            <w:color w:val="000000"/>
+            <w:sz w:val="20"/>
+            <w:szCs w:val="20"/>
+          </w:rPr>
+          <w:t>Accuracy: 62.50%</w:t>
+        </w:r>
+      </w:ins>
+    </w:p>
+    <w:p>
+      <w:pPr>
+        <w:pStyle w:val="ListParagraph"/>
+        <w:numPr>
+          <w:ilvl w:val="1"/>
+          <w:numId w:val="10"/>
+        </w:numPr>
+        <w:autoSpaceDE w:val="0"/>
+        <w:autoSpaceDN w:val="0"/>
+        <w:adjustRightInd w:val="0"/>
+        <w:spacing w:after="0" w:line="240" w:lineRule="auto"/>
+        <w:rPr>
+          <w:ins w:id="58" w:author="TUAN" w:date="2015-03-22T15:56:00Z"/>
+          <w:rFonts w:ascii="Consolas" w:hAnsi="Consolas" w:cs="Consolas"/>
+          <w:sz w:val="20"/>
+          <w:szCs w:val="20"/>
+        </w:rPr>
+      </w:pPr>
+      <w:ins w:id="59" w:author="TUAN" w:date="2015-03-22T15:56:00Z">
+        <w:r>
+          <w:rPr>
+            <w:rFonts w:ascii="Consolas" w:hAnsi="Consolas" w:cs="Consolas"/>
+            <w:color w:val="000000"/>
+            <w:sz w:val="20"/>
+            <w:szCs w:val="20"/>
+          </w:rPr>
+          <w:t>True Negative rate: 0.00</w:t>
+        </w:r>
+      </w:ins>
+    </w:p>
+    <w:p>
+      <w:pPr>
+        <w:pStyle w:val="ListParagraph"/>
+        <w:numPr>
+          <w:ilvl w:val="1"/>
+          <w:numId w:val="10"/>
+        </w:numPr>
+        <w:autoSpaceDE w:val="0"/>
+        <w:autoSpaceDN w:val="0"/>
+        <w:adjustRightInd w:val="0"/>
+        <w:spacing w:after="0" w:line="240" w:lineRule="auto"/>
+        <w:rPr>
+          <w:ins w:id="60" w:author="TUAN" w:date="2015-03-22T15:56:00Z"/>
+          <w:rFonts w:ascii="Consolas" w:hAnsi="Consolas" w:cs="Consolas"/>
+          <w:sz w:val="20"/>
+          <w:szCs w:val="20"/>
+        </w:rPr>
+      </w:pPr>
+      <w:ins w:id="61" w:author="TUAN" w:date="2015-03-22T15:56:00Z">
+        <w:r>
+          <w:rPr>
+            <w:rFonts w:ascii="Consolas" w:hAnsi="Consolas" w:cs="Consolas"/>
+            <w:color w:val="000000"/>
+            <w:sz w:val="20"/>
+            <w:szCs w:val="20"/>
+          </w:rPr>
+          <w:t>True Positive rate: 0.77</w:t>
+        </w:r>
+      </w:ins>
+    </w:p>
+    <w:p>
+      <w:pPr>
+        <w:pStyle w:val="ListParagraph"/>
+        <w:numPr>
+          <w:ilvl w:val="1"/>
+          <w:numId w:val="10"/>
+        </w:numPr>
+        <w:rPr>
+          <w:ins w:id="62" w:author="TUAN" w:date="2015-03-22T15:56:00Z"/>
+        </w:rPr>
+      </w:pPr>
+      <w:ins w:id="63" w:author="TUAN" w:date="2015-03-22T15:56:00Z">
+        <w:r>
+          <w:rPr>
+            <w:rFonts w:ascii="Consolas" w:hAnsi="Consolas" w:cs="Consolas"/>
+            <w:color w:val="000000"/>
+            <w:sz w:val="20"/>
+            <w:szCs w:val="20"/>
+          </w:rPr>
+          <w:t>True Accuracy: 38.46%</w:t>
+        </w:r>
+      </w:ins>
+    </w:p>
+    <w:p>
+      <w:pPr>
+        <w:pStyle w:val="ListParagraph"/>
+        <w:ind w:left="1440"/>
+        <w:rPr>
+          <w:ins w:id="64" w:author="TUAN" w:date="2015-03-22T15:56:00Z"/>
+        </w:rPr>
+      </w:pPr>
+    </w:p>
+    <w:p>
+      <w:pPr>
+        <w:pStyle w:val="ListParagraph"/>
+        <w:numPr>
+          <w:ilvl w:val="0"/>
+          <w:numId w:val="6"/>
+        </w:numPr>
+        <w:rPr>
+          <w:ins w:id="65" w:author="TUAN" w:date="2015-03-22T15:56:00Z"/>
+          <w:b/>
+        </w:rPr>
+      </w:pPr>
+      <w:ins w:id="66" w:author="TUAN" w:date="2015-03-22T15:56:00Z">
+        <w:r>
+          <w:rPr>
+            <w:b/>
+          </w:rPr>
+          <w:t>K = 3:</w:t>
+        </w:r>
+      </w:ins>
+    </w:p>
+    <w:p>
+      <w:pPr>
+        <w:pStyle w:val="ListParagraph"/>
+        <w:numPr>
+          <w:ilvl w:val="1"/>
+          <w:numId w:val="6"/>
+        </w:numPr>
+        <w:autoSpaceDE w:val="0"/>
+        <w:autoSpaceDN w:val="0"/>
+        <w:adjustRightInd w:val="0"/>
+        <w:spacing w:after="0" w:line="240" w:lineRule="auto"/>
+        <w:rPr>
+          <w:ins w:id="67" w:author="TUAN" w:date="2015-03-22T15:56:00Z"/>
+          <w:rFonts w:ascii="Consolas" w:hAnsi="Consolas" w:cs="Consolas"/>
+          <w:b/>
+          <w:sz w:val="20"/>
+          <w:szCs w:val="20"/>
+        </w:rPr>
+      </w:pPr>
+      <w:ins w:id="68" w:author="TUAN" w:date="2015-03-22T15:56:00Z">
+        <w:r>
+          <w:rPr>
+            <w:rFonts w:ascii="Consolas" w:hAnsi="Consolas" w:cs="Consolas"/>
+            <w:b/>
+            <w:color w:val="000000"/>
+            <w:sz w:val="20"/>
+            <w:szCs w:val="20"/>
+          </w:rPr>
+          <w:t>Accuracy: 87.50%</w:t>
+        </w:r>
+      </w:ins>
+    </w:p>
+    <w:p>
+      <w:pPr>
+        <w:pStyle w:val="ListParagraph"/>
+        <w:numPr>
+          <w:ilvl w:val="1"/>
+          <w:numId w:val="6"/>
+        </w:numPr>
+        <w:autoSpaceDE w:val="0"/>
+        <w:autoSpaceDN w:val="0"/>
+        <w:adjustRightInd w:val="0"/>
+        <w:spacing w:after="0" w:line="240" w:lineRule="auto"/>
+        <w:rPr>
+          <w:ins w:id="69" w:author="TUAN" w:date="2015-03-22T15:56:00Z"/>
+          <w:rFonts w:ascii="Consolas" w:hAnsi="Consolas" w:cs="Consolas"/>
+          <w:b/>
+          <w:sz w:val="20"/>
+          <w:szCs w:val="20"/>
+        </w:rPr>
+      </w:pPr>
+      <w:ins w:id="70" w:author="TUAN" w:date="2015-03-22T15:56:00Z">
+        <w:r>
+          <w:rPr>
+            <w:rFonts w:ascii="Consolas" w:hAnsi="Consolas" w:cs="Consolas"/>
+            <w:b/>
+            <w:color w:val="000000"/>
+            <w:sz w:val="20"/>
+            <w:szCs w:val="20"/>
+          </w:rPr>
+          <w:t>True Negative rate: 1.00</w:t>
+        </w:r>
+      </w:ins>
+    </w:p>
+    <w:p>
+      <w:pPr>
+        <w:pStyle w:val="ListParagraph"/>
+        <w:numPr>
+          <w:ilvl w:val="1"/>
+          <w:numId w:val="6"/>
+        </w:numPr>
+        <w:autoSpaceDE w:val="0"/>
+        <w:autoSpaceDN w:val="0"/>
+        <w:adjustRightInd w:val="0"/>
+        <w:spacing w:after="0" w:line="240" w:lineRule="auto"/>
+        <w:rPr>
+          <w:ins w:id="71" w:author="TUAN" w:date="2015-03-22T15:56:00Z"/>
+          <w:rFonts w:ascii="Consolas" w:hAnsi="Consolas" w:cs="Consolas"/>
+          <w:b/>
+          <w:sz w:val="20"/>
+          <w:szCs w:val="20"/>
+        </w:rPr>
+      </w:pPr>
+      <w:ins w:id="72" w:author="TUAN" w:date="2015-03-22T15:56:00Z">
+        <w:r>
+          <w:rPr>
+            <w:rFonts w:ascii="Consolas" w:hAnsi="Consolas" w:cs="Consolas"/>
+            <w:b/>
+            <w:color w:val="000000"/>
+            <w:sz w:val="20"/>
+            <w:szCs w:val="20"/>
+          </w:rPr>
+          <w:t>True Positive rate: 0.85</w:t>
+        </w:r>
+      </w:ins>
+    </w:p>
+    <w:p>
+      <w:pPr>
+        <w:pStyle w:val="ListParagraph"/>
+        <w:numPr>
+          <w:ilvl w:val="1"/>
+          <w:numId w:val="6"/>
+        </w:numPr>
+        <w:rPr>
+          <w:ins w:id="73" w:author="TUAN" w:date="2015-03-22T15:56:00Z"/>
+          <w:rFonts w:ascii="Consolas" w:hAnsi="Consolas" w:cs="Consolas"/>
+          <w:b/>
+          <w:color w:val="000000"/>
+          <w:sz w:val="20"/>
+          <w:szCs w:val="20"/>
+        </w:rPr>
+      </w:pPr>
+      <w:ins w:id="74" w:author="TUAN" w:date="2015-03-22T15:56:00Z">
+        <w:r>
+          <w:rPr>
+            <w:rFonts w:ascii="Consolas" w:hAnsi="Consolas" w:cs="Consolas"/>
+            <w:b/>
+            <w:color w:val="000000"/>
+            <w:sz w:val="20"/>
+            <w:szCs w:val="20"/>
+          </w:rPr>
+          <w:t>True Accuracy: 92.31%</w:t>
+        </w:r>
+      </w:ins>
+    </w:p>
+    <w:p>
+      <w:pPr>
+        <w:pStyle w:val="ListParagraph"/>
+        <w:ind w:left="1440"/>
+        <w:rPr>
+          <w:ins w:id="75" w:author="TUAN" w:date="2015-03-22T15:56:00Z"/>
+          <w:rFonts w:ascii="Consolas" w:hAnsi="Consolas" w:cs="Consolas"/>
+          <w:color w:val="000000"/>
+          <w:sz w:val="20"/>
+          <w:szCs w:val="20"/>
+        </w:rPr>
+      </w:pPr>
+    </w:p>
+    <w:p>
+      <w:pPr>
+        <w:pStyle w:val="ListParagraph"/>
+        <w:numPr>
+          <w:ilvl w:val="0"/>
+          <w:numId w:val="6"/>
+        </w:numPr>
+        <w:rPr>
+          <w:ins w:id="76" w:author="TUAN" w:date="2015-03-22T15:56:00Z"/>
+        </w:rPr>
+      </w:pPr>
+      <w:ins w:id="77" w:author="TUAN" w:date="2015-03-22T15:56:00Z">
+        <w:r>
+          <w:t>K =5:</w:t>
+        </w:r>
+      </w:ins>
+    </w:p>
+    <w:p>
+      <w:pPr>
+        <w:pStyle w:val="ListParagraph"/>
+        <w:numPr>
+          <w:ilvl w:val="1"/>
+          <w:numId w:val="6"/>
+        </w:numPr>
+        <w:autoSpaceDE w:val="0"/>
+        <w:autoSpaceDN w:val="0"/>
+        <w:adjustRightInd w:val="0"/>
+        <w:spacing w:after="0" w:line="240" w:lineRule="auto"/>
+        <w:rPr>
+          <w:ins w:id="78" w:author="TUAN" w:date="2015-03-22T15:56:00Z"/>
+          <w:rFonts w:ascii="Consolas" w:hAnsi="Consolas" w:cs="Consolas"/>
+          <w:sz w:val="20"/>
+          <w:szCs w:val="20"/>
+        </w:rPr>
+      </w:pPr>
+      <w:ins w:id="79" w:author="TUAN" w:date="2015-03-22T15:56:00Z">
+        <w:r>
+          <w:rPr>
+            <w:rFonts w:ascii="Consolas" w:hAnsi="Consolas" w:cs="Consolas"/>
+            <w:color w:val="000000"/>
+            <w:sz w:val="20"/>
+            <w:szCs w:val="20"/>
+          </w:rPr>
+          <w:t>Accuracy: 56.25%</w:t>
+        </w:r>
+      </w:ins>
+    </w:p>
+    <w:p>
+      <w:pPr>
+        <w:pStyle w:val="ListParagraph"/>
+        <w:numPr>
+          <w:ilvl w:val="1"/>
+          <w:numId w:val="6"/>
+        </w:numPr>
+        <w:autoSpaceDE w:val="0"/>
+        <w:autoSpaceDN w:val="0"/>
+        <w:adjustRightInd w:val="0"/>
+        <w:spacing w:after="0" w:line="240" w:lineRule="auto"/>
+        <w:rPr>
+          <w:ins w:id="80" w:author="TUAN" w:date="2015-03-22T15:56:00Z"/>
+          <w:rFonts w:ascii="Consolas" w:hAnsi="Consolas" w:cs="Consolas"/>
+          <w:sz w:val="20"/>
+          <w:szCs w:val="20"/>
+        </w:rPr>
+      </w:pPr>
+      <w:ins w:id="81" w:author="TUAN" w:date="2015-03-22T15:56:00Z">
+        <w:r>
+          <w:rPr>
+            <w:rFonts w:ascii="Consolas" w:hAnsi="Consolas" w:cs="Consolas"/>
+            <w:color w:val="000000"/>
+            <w:sz w:val="20"/>
+            <w:szCs w:val="20"/>
+          </w:rPr>
+          <w:t>True Negative rate: 0.67</w:t>
+        </w:r>
+      </w:ins>
+    </w:p>
+    <w:p>
+      <w:pPr>
+        <w:pStyle w:val="ListParagraph"/>
+        <w:numPr>
+          <w:ilvl w:val="1"/>
+          <w:numId w:val="6"/>
+        </w:numPr>
+        <w:autoSpaceDE w:val="0"/>
+        <w:autoSpaceDN w:val="0"/>
+        <w:adjustRightInd w:val="0"/>
+        <w:spacing w:after="0" w:line="240" w:lineRule="auto"/>
+        <w:rPr>
+          <w:ins w:id="82" w:author="TUAN" w:date="2015-03-22T15:56:00Z"/>
+          <w:rFonts w:ascii="Consolas" w:hAnsi="Consolas" w:cs="Consolas"/>
+          <w:sz w:val="20"/>
+          <w:szCs w:val="20"/>
+        </w:rPr>
+      </w:pPr>
+      <w:ins w:id="83" w:author="TUAN" w:date="2015-03-22T15:56:00Z">
+        <w:r>
+          <w:rPr>
+            <w:rFonts w:ascii="Consolas" w:hAnsi="Consolas" w:cs="Consolas"/>
+            <w:color w:val="000000"/>
+            <w:sz w:val="20"/>
+            <w:szCs w:val="20"/>
+          </w:rPr>
+          <w:t>True Positive rate: 0.54</w:t>
+        </w:r>
+      </w:ins>
+    </w:p>
+    <w:p>
+      <w:pPr>
+        <w:pStyle w:val="ListParagraph"/>
+        <w:numPr>
+          <w:ilvl w:val="1"/>
+          <w:numId w:val="6"/>
+        </w:numPr>
+        <w:rPr>
+          <w:ins w:id="84" w:author="TUAN" w:date="2015-03-22T15:56:00Z"/>
+        </w:rPr>
+      </w:pPr>
+      <w:ins w:id="85" w:author="TUAN" w:date="2015-03-22T15:56:00Z">
+        <w:r>
+          <w:rPr>
+            <w:rFonts w:ascii="Consolas" w:hAnsi="Consolas" w:cs="Consolas"/>
+            <w:color w:val="000000"/>
+            <w:sz w:val="20"/>
+            <w:szCs w:val="20"/>
+          </w:rPr>
+          <w:t>True Accuracy: 60.26%</w:t>
+        </w:r>
+      </w:ins>
+    </w:p>
+    <w:p>
+      <w:pPr>
+        <w:pStyle w:val="ListParagraph"/>
+        <w:ind w:left="1440"/>
+        <w:rPr>
+          <w:ins w:id="86" w:author="TUAN" w:date="2015-03-22T15:56:00Z"/>
+        </w:rPr>
+      </w:pPr>
+    </w:p>
+    <w:p>
+      <w:pPr>
+        <w:rPr>
+          <w:ins w:id="87" w:author="TUAN" w:date="2015-03-22T15:56:00Z"/>
+        </w:rPr>
+      </w:pPr>
+      <w:ins w:id="88" w:author="TUAN" w:date="2015-03-22T15:56:00Z">
+        <w:r>
+          <w:t>As the results, the Nearest Neighbour Function that using k equals to 3 is returned the highest accuracy rate. It’s because it can recognise the curve of the training images’ features, compare it to the SVM and the Linear Discriminant Function, those are just a straight line between the images.</w:t>
+        </w:r>
+      </w:ins>
+    </w:p>
+    <w:p>
+      <w:pPr>
+        <w:pStyle w:val="Heading2"/>
+        <w:rPr>
+          <w:ins w:id="89" w:author="TUAN" w:date="2015-03-22T15:56:00Z"/>
+        </w:rPr>
+      </w:pPr>
+      <w:ins w:id="90" w:author="TUAN" w:date="2015-03-22T15:56:00Z">
+        <w:r>
+          <w:t>Summary:</w:t>
+        </w:r>
+      </w:ins>
+    </w:p>
+    <w:p>
+      <w:pPr>
+        <w:rPr>
+          <w:ins w:id="91" w:author="TUAN" w:date="2015-03-22T15:56:00Z"/>
+        </w:rPr>
+      </w:pPr>
+      <w:ins w:id="92" w:author="TUAN" w:date="2015-03-22T15:56:00Z">
+        <w:r>
+          <w:t xml:space="preserve">For this data set of the images, the Nearest Neighbour Function is the best method that used to classify the object, however, for different sets; we can use different methods so that it can classify the object more </w:t>
+        </w:r>
+        <w:r>
+          <w:t>a</w:t>
+        </w:r>
+        <w:r>
+          <w:t>ccurately</w:t>
+        </w:r>
+        <w:r>
+          <w:t>.</w:t>
+        </w:r>
+        <w:r>
+          <w:t xml:space="preserve"> </w:t>
+        </w:r>
+      </w:ins>
+    </w:p>
+    <w:p>
+      <w:pPr>
+        <w:rPr>
+          <w:ins w:id="93" w:author="TUAN" w:date="2015-03-22T15:56:00Z"/>
+        </w:rPr>
+      </w:pPr>
+    </w:p>
+    <w:p>
+      <w:pPr>
+        <w:pStyle w:val="Heading2"/>
+        <w:rPr>
+          <w:del w:id="94" w:author="TUAN" w:date="2015-03-22T15:56:00Z"/>
+        </w:rPr>
+        <w:pPrChange w:id="95" w:author="TUAN" w:date="2015-03-22T14:22:00Z">
+          <w:pPr/>
+        </w:pPrChange>
+      </w:pPr>
+      <w:del w:id="96" w:author="TUAN" w:date="2015-03-22T15:56:00Z">
+        <w:r>
+          <w:br w:type="page"/>
+        </w:r>
+      </w:del>
     </w:p>
     <w:p>
       <w:pPr>
         <w:pStyle w:val="Heading1"/>
       </w:pPr>
-      <w:bookmarkStart w:id="26" w:name="_Toc414755388"/>
+      <w:bookmarkStart w:id="97" w:name="_Toc414755388"/>
       <w:r>
         <w:lastRenderedPageBreak/>
         <w:t>Appendix</w:t>
       </w:r>
-      <w:bookmarkEnd w:id="26"/>
+      <w:bookmarkEnd w:id="97"/>
     </w:p>
     <w:p>
       <w:pPr>
         <w:pStyle w:val="Heading2"/>
       </w:pPr>
-      <w:bookmarkStart w:id="27" w:name="_Toc414755389"/>
+      <w:bookmarkStart w:id="98" w:name="_Toc414755389"/>
       <w:r>
         <w:t xml:space="preserve">System </w:t>
       </w:r>
       <w:r>
         <w:t>Instructions</w:t>
       </w:r>
-      <w:bookmarkEnd w:id="27"/>
+      <w:bookmarkEnd w:id="98"/>
     </w:p>
     <w:p>
       <w:r>
@@ -8254,24 +9058,12 @@
       <w:r>
         <w:t xml:space="preserve">Clone the repo off GitHub from </w:t>
       </w:r>
-      <w:hyperlink r:id="rId23" w:history="1">
+      <w:hyperlink r:id="rId24" w:history="1">
         <w:r>
           <w:rPr>
             <w:rStyle w:val="Hyperlink"/>
           </w:rPr>
-          <w:t>https://github.com/Bodomite/IIS-141</w:t>
-        </w:r>
-        <w:r>
-          <w:rPr>
-            <w:rStyle w:val="Hyperlink"/>
-          </w:rPr>
-          <w:t>5</w:t>
-        </w:r>
-        <w:r>
-          <w:rPr>
-            <w:rStyle w:val="Hyperlink"/>
-          </w:rPr>
-          <w:t>-G08.git</w:t>
+          <w:t>https://github.com/Bodomite/IIS-1415-G08.git</w:t>
         </w:r>
       </w:hyperlink>
     </w:p>
@@ -8312,7 +9104,7 @@
       </w:r>
     </w:p>
     <w:sectPr>
-      <w:footerReference w:type="default" r:id="rId24"/>
+      <w:footerReference w:type="default" r:id="rId25"/>
       <w:pgSz w:w="11906" w:h="16838"/>
       <w:pgMar w:top="1440" w:right="1440" w:bottom="1440" w:left="1440" w:header="708" w:footer="708" w:gutter="0"/>
       <w:pgNumType w:start="0"/>
@@ -8325,7 +9117,7 @@
 </file>
 
 <file path=word/endnotes.xml><?xml version="1.0" encoding="utf-8"?>
-<w:endnotes xmlns:wpc="http://schemas.microsoft.com/office/word/2010/wordprocessingCanvas" xmlns:mc="http://schemas.openxmlformats.org/markup-compatibility/2006" xmlns:o="urn:schemas-microsoft-com:office:office" xmlns:r="http://schemas.openxmlformats.org/officeDocument/2006/relationships" xmlns:m="http://schemas.openxmlformats.org/officeDocument/2006/math" xmlns:v="urn:schemas-microsoft-com:vml" xmlns:wp14="http://schemas.microsoft.com/office/word/2010/wordprocessingDrawing" xmlns:wp="http://schemas.openxmlformats.org/drawingml/2006/wordprocessingDrawing" xmlns:w10="urn:schemas-microsoft-com:office:word" xmlns:w="http://schemas.openxmlformats.org/wordprocessingml/2006/main" xmlns:w14="http://schemas.microsoft.com/office/word/2010/wordml" xmlns:w15="http://schemas.microsoft.com/office/word/2012/wordml" xmlns:wpg="http://schemas.microsoft.com/office/word/2010/wordprocessingGroup" xmlns:wpi="http://schemas.microsoft.com/office/word/2010/wordprocessingInk" xmlns:wne="http://schemas.microsoft.com/office/word/2006/wordml" xmlns:wps="http://schemas.microsoft.com/office/word/2010/wordprocessingShape" mc:Ignorable="w14 w15 wp14">
+<w:endnotes xmlns:wpc="http://schemas.microsoft.com/office/word/2010/wordprocessingCanvas" xmlns:mc="http://schemas.openxmlformats.org/markup-compatibility/2006" xmlns:o="urn:schemas-microsoft-com:office:office" xmlns:r="http://schemas.openxmlformats.org/officeDocument/2006/relationships" xmlns:m="http://schemas.openxmlformats.org/officeDocument/2006/math" xmlns:v="urn:schemas-microsoft-com:vml" xmlns:wp14="http://schemas.microsoft.com/office/word/2010/wordprocessingDrawing" xmlns:wp="http://schemas.openxmlformats.org/drawingml/2006/wordprocessingDrawing" xmlns:w10="urn:schemas-microsoft-com:office:word" xmlns:w="http://schemas.openxmlformats.org/wordprocessingml/2006/main" xmlns:w14="http://schemas.microsoft.com/office/word/2010/wordml" xmlns:wpg="http://schemas.microsoft.com/office/word/2010/wordprocessingGroup" xmlns:wpi="http://schemas.microsoft.com/office/word/2010/wordprocessingInk" xmlns:wne="http://schemas.microsoft.com/office/word/2006/wordml" xmlns:wps="http://schemas.microsoft.com/office/word/2010/wordprocessingShape" mc:Ignorable="w14 wp14">
   <w:endnote w:type="separator" w:id="-1">
     <w:p>
       <w:pPr>
@@ -8350,7 +9142,7 @@
 </file>
 
 <file path=word/footer1.xml><?xml version="1.0" encoding="utf-8"?>
-<w:ftr xmlns:wpc="http://schemas.microsoft.com/office/word/2010/wordprocessingCanvas" xmlns:mc="http://schemas.openxmlformats.org/markup-compatibility/2006" xmlns:o="urn:schemas-microsoft-com:office:office" xmlns:r="http://schemas.openxmlformats.org/officeDocument/2006/relationships" xmlns:m="http://schemas.openxmlformats.org/officeDocument/2006/math" xmlns:v="urn:schemas-microsoft-com:vml" xmlns:wp14="http://schemas.microsoft.com/office/word/2010/wordprocessingDrawing" xmlns:wp="http://schemas.openxmlformats.org/drawingml/2006/wordprocessingDrawing" xmlns:w10="urn:schemas-microsoft-com:office:word" xmlns:w="http://schemas.openxmlformats.org/wordprocessingml/2006/main" xmlns:w14="http://schemas.microsoft.com/office/word/2010/wordml" xmlns:w15="http://schemas.microsoft.com/office/word/2012/wordml" xmlns:wpg="http://schemas.microsoft.com/office/word/2010/wordprocessingGroup" xmlns:wpi="http://schemas.microsoft.com/office/word/2010/wordprocessingInk" xmlns:wne="http://schemas.microsoft.com/office/word/2006/wordml" xmlns:wps="http://schemas.microsoft.com/office/word/2010/wordprocessingShape" mc:Ignorable="w14 w15 wp14">
+<w:ftr xmlns:wpc="http://schemas.microsoft.com/office/word/2010/wordprocessingCanvas" xmlns:mc="http://schemas.openxmlformats.org/markup-compatibility/2006" xmlns:o="urn:schemas-microsoft-com:office:office" xmlns:r="http://schemas.openxmlformats.org/officeDocument/2006/relationships" xmlns:m="http://schemas.openxmlformats.org/officeDocument/2006/math" xmlns:v="urn:schemas-microsoft-com:vml" xmlns:wp14="http://schemas.microsoft.com/office/word/2010/wordprocessingDrawing" xmlns:wp="http://schemas.openxmlformats.org/drawingml/2006/wordprocessingDrawing" xmlns:w10="urn:schemas-microsoft-com:office:word" xmlns:w="http://schemas.openxmlformats.org/wordprocessingml/2006/main" xmlns:w14="http://schemas.microsoft.com/office/word/2010/wordml" xmlns:wpg="http://schemas.microsoft.com/office/word/2010/wordprocessingGroup" xmlns:wpi="http://schemas.microsoft.com/office/word/2010/wordprocessingInk" xmlns:wne="http://schemas.microsoft.com/office/word/2006/wordml" xmlns:wps="http://schemas.microsoft.com/office/word/2010/wordprocessingShape" mc:Ignorable="w14 wp14">
   <w:p>
     <w:pPr>
       <w:pStyle w:val="Footer"/>
@@ -8391,7 +9183,7 @@
         <w:noProof/>
         <w:color w:val="404040" w:themeColor="text1" w:themeTint="BF"/>
       </w:rPr>
-      <w:t>1</w:t>
+      <w:t>15</w:t>
     </w:r>
     <w:r>
       <w:rPr>
@@ -8410,7 +9202,7 @@
 </file>
 
 <file path=word/footnotes.xml><?xml version="1.0" encoding="utf-8"?>
-<w:footnotes xmlns:wpc="http://schemas.microsoft.com/office/word/2010/wordprocessingCanvas" xmlns:mc="http://schemas.openxmlformats.org/markup-compatibility/2006" xmlns:o="urn:schemas-microsoft-com:office:office" xmlns:r="http://schemas.openxmlformats.org/officeDocument/2006/relationships" xmlns:m="http://schemas.openxmlformats.org/officeDocument/2006/math" xmlns:v="urn:schemas-microsoft-com:vml" xmlns:wp14="http://schemas.microsoft.com/office/word/2010/wordprocessingDrawing" xmlns:wp="http://schemas.openxmlformats.org/drawingml/2006/wordprocessingDrawing" xmlns:w10="urn:schemas-microsoft-com:office:word" xmlns:w="http://schemas.openxmlformats.org/wordprocessingml/2006/main" xmlns:w14="http://schemas.microsoft.com/office/word/2010/wordml" xmlns:w15="http://schemas.microsoft.com/office/word/2012/wordml" xmlns:wpg="http://schemas.microsoft.com/office/word/2010/wordprocessingGroup" xmlns:wpi="http://schemas.microsoft.com/office/word/2010/wordprocessingInk" xmlns:wne="http://schemas.microsoft.com/office/word/2006/wordml" xmlns:wps="http://schemas.microsoft.com/office/word/2010/wordprocessingShape" mc:Ignorable="w14 w15 wp14">
+<w:footnotes xmlns:wpc="http://schemas.microsoft.com/office/word/2010/wordprocessingCanvas" xmlns:mc="http://schemas.openxmlformats.org/markup-compatibility/2006" xmlns:o="urn:schemas-microsoft-com:office:office" xmlns:r="http://schemas.openxmlformats.org/officeDocument/2006/relationships" xmlns:m="http://schemas.openxmlformats.org/officeDocument/2006/math" xmlns:v="urn:schemas-microsoft-com:vml" xmlns:wp14="http://schemas.microsoft.com/office/word/2010/wordprocessingDrawing" xmlns:wp="http://schemas.openxmlformats.org/drawingml/2006/wordprocessingDrawing" xmlns:w10="urn:schemas-microsoft-com:office:word" xmlns:w="http://schemas.openxmlformats.org/wordprocessingml/2006/main" xmlns:w14="http://schemas.microsoft.com/office/word/2010/wordml" xmlns:wpg="http://schemas.microsoft.com/office/word/2010/wordprocessingGroup" xmlns:wpi="http://schemas.microsoft.com/office/word/2010/wordprocessingInk" xmlns:wne="http://schemas.microsoft.com/office/word/2006/wordml" xmlns:wps="http://schemas.microsoft.com/office/word/2010/wordprocessingShape" mc:Ignorable="w14 wp14">
   <w:footnote w:type="separator" w:id="-1">
     <w:p>
       <w:pPr>
@@ -8435,7 +9227,7 @@
 </file>
 
 <file path=word/numbering.xml><?xml version="1.0" encoding="utf-8"?>
-<w:numbering xmlns:wpc="http://schemas.microsoft.com/office/word/2010/wordprocessingCanvas" xmlns:mc="http://schemas.openxmlformats.org/markup-compatibility/2006" xmlns:o="urn:schemas-microsoft-com:office:office" xmlns:r="http://schemas.openxmlformats.org/officeDocument/2006/relationships" xmlns:m="http://schemas.openxmlformats.org/officeDocument/2006/math" xmlns:v="urn:schemas-microsoft-com:vml" xmlns:wp14="http://schemas.microsoft.com/office/word/2010/wordprocessingDrawing" xmlns:wp="http://schemas.openxmlformats.org/drawingml/2006/wordprocessingDrawing" xmlns:w10="urn:schemas-microsoft-com:office:word" xmlns:w="http://schemas.openxmlformats.org/wordprocessingml/2006/main" xmlns:w14="http://schemas.microsoft.com/office/word/2010/wordml" xmlns:w15="http://schemas.microsoft.com/office/word/2012/wordml" xmlns:wpg="http://schemas.microsoft.com/office/word/2010/wordprocessingGroup" xmlns:wpi="http://schemas.microsoft.com/office/word/2010/wordprocessingInk" xmlns:wne="http://schemas.microsoft.com/office/word/2006/wordml" xmlns:wps="http://schemas.microsoft.com/office/word/2010/wordprocessingShape" mc:Ignorable="w14 w15 wp14">
+<w:numbering xmlns:wpc="http://schemas.microsoft.com/office/word/2010/wordprocessingCanvas" xmlns:mc="http://schemas.openxmlformats.org/markup-compatibility/2006" xmlns:o="urn:schemas-microsoft-com:office:office" xmlns:r="http://schemas.openxmlformats.org/officeDocument/2006/relationships" xmlns:m="http://schemas.openxmlformats.org/officeDocument/2006/math" xmlns:v="urn:schemas-microsoft-com:vml" xmlns:wp14="http://schemas.microsoft.com/office/word/2010/wordprocessingDrawing" xmlns:wp="http://schemas.openxmlformats.org/drawingml/2006/wordprocessingDrawing" xmlns:w10="urn:schemas-microsoft-com:office:word" xmlns:w="http://schemas.openxmlformats.org/wordprocessingml/2006/main" xmlns:w14="http://schemas.microsoft.com/office/word/2010/wordml" xmlns:wpg="http://schemas.microsoft.com/office/word/2010/wordprocessingGroup" xmlns:wpi="http://schemas.microsoft.com/office/word/2010/wordprocessingInk" xmlns:wne="http://schemas.microsoft.com/office/word/2006/wordml" xmlns:wps="http://schemas.microsoft.com/office/word/2010/wordprocessingShape" mc:Ignorable="w14 wp14">
   <w:abstractNum w:abstractNumId="0">
     <w:nsid w:val="16212D41"/>
     <w:multiLevelType w:val="hybridMultilevel"/>
@@ -8611,7 +9403,7 @@
   <w:abstractNum w:abstractNumId="2">
     <w:nsid w:val="1E387324"/>
     <w:multiLevelType w:val="hybridMultilevel"/>
-    <w:tmpl w:val="D6A6442A"/>
+    <w:tmpl w:val="8966B732"/>
     <w:lvl w:ilvl="0" w:tplc="08090001">
       <w:start w:val="1"/>
       <w:numFmt w:val="bullet"/>
@@ -9174,6 +9966,119 @@
     </w:lvl>
   </w:abstractNum>
   <w:abstractNum w:abstractNumId="7">
+    <w:nsid w:val="646E0927"/>
+    <w:multiLevelType w:val="hybridMultilevel"/>
+    <w:tmpl w:val="7DB04E6E"/>
+    <w:lvl w:ilvl="0" w:tplc="08090001">
+      <w:start w:val="1"/>
+      <w:numFmt w:val="bullet"/>
+      <w:lvlText w:val=""/>
+      <w:lvlJc w:val="left"/>
+      <w:pPr>
+        <w:ind w:left="720" w:hanging="360"/>
+      </w:pPr>
+      <w:rPr>
+        <w:rFonts w:ascii="Symbol" w:hAnsi="Symbol" w:hint="default"/>
+      </w:rPr>
+    </w:lvl>
+    <w:lvl w:ilvl="1" w:tplc="08090003">
+      <w:start w:val="1"/>
+      <w:numFmt w:val="bullet"/>
+      <w:lvlText w:val="o"/>
+      <w:lvlJc w:val="left"/>
+      <w:pPr>
+        <w:ind w:left="1440" w:hanging="360"/>
+      </w:pPr>
+      <w:rPr>
+        <w:rFonts w:ascii="Courier New" w:hAnsi="Courier New" w:cs="Courier New" w:hint="default"/>
+      </w:rPr>
+    </w:lvl>
+    <w:lvl w:ilvl="2" w:tplc="08090005" w:tentative="1">
+      <w:start w:val="1"/>
+      <w:numFmt w:val="bullet"/>
+      <w:lvlText w:val=""/>
+      <w:lvlJc w:val="left"/>
+      <w:pPr>
+        <w:ind w:left="2160" w:hanging="360"/>
+      </w:pPr>
+      <w:rPr>
+        <w:rFonts w:ascii="Wingdings" w:hAnsi="Wingdings" w:hint="default"/>
+      </w:rPr>
+    </w:lvl>
+    <w:lvl w:ilvl="3" w:tplc="08090001" w:tentative="1">
+      <w:start w:val="1"/>
+      <w:numFmt w:val="bullet"/>
+      <w:lvlText w:val=""/>
+      <w:lvlJc w:val="left"/>
+      <w:pPr>
+        <w:ind w:left="2880" w:hanging="360"/>
+      </w:pPr>
+      <w:rPr>
+        <w:rFonts w:ascii="Symbol" w:hAnsi="Symbol" w:hint="default"/>
+      </w:rPr>
+    </w:lvl>
+    <w:lvl w:ilvl="4" w:tplc="08090003" w:tentative="1">
+      <w:start w:val="1"/>
+      <w:numFmt w:val="bullet"/>
+      <w:lvlText w:val="o"/>
+      <w:lvlJc w:val="left"/>
+      <w:pPr>
+        <w:ind w:left="3600" w:hanging="360"/>
+      </w:pPr>
+      <w:rPr>
+        <w:rFonts w:ascii="Courier New" w:hAnsi="Courier New" w:cs="Courier New" w:hint="default"/>
+      </w:rPr>
+    </w:lvl>
+    <w:lvl w:ilvl="5" w:tplc="08090005" w:tentative="1">
+      <w:start w:val="1"/>
+      <w:numFmt w:val="bullet"/>
+      <w:lvlText w:val=""/>
+      <w:lvlJc w:val="left"/>
+      <w:pPr>
+        <w:ind w:left="4320" w:hanging="360"/>
+      </w:pPr>
+      <w:rPr>
+        <w:rFonts w:ascii="Wingdings" w:hAnsi="Wingdings" w:hint="default"/>
+      </w:rPr>
+    </w:lvl>
+    <w:lvl w:ilvl="6" w:tplc="08090001" w:tentative="1">
+      <w:start w:val="1"/>
+      <w:numFmt w:val="bullet"/>
+      <w:lvlText w:val=""/>
+      <w:lvlJc w:val="left"/>
+      <w:pPr>
+        <w:ind w:left="5040" w:hanging="360"/>
+      </w:pPr>
+      <w:rPr>
+        <w:rFonts w:ascii="Symbol" w:hAnsi="Symbol" w:hint="default"/>
+      </w:rPr>
+    </w:lvl>
+    <w:lvl w:ilvl="7" w:tplc="08090003" w:tentative="1">
+      <w:start w:val="1"/>
+      <w:numFmt w:val="bullet"/>
+      <w:lvlText w:val="o"/>
+      <w:lvlJc w:val="left"/>
+      <w:pPr>
+        <w:ind w:left="5760" w:hanging="360"/>
+      </w:pPr>
+      <w:rPr>
+        <w:rFonts w:ascii="Courier New" w:hAnsi="Courier New" w:cs="Courier New" w:hint="default"/>
+      </w:rPr>
+    </w:lvl>
+    <w:lvl w:ilvl="8" w:tplc="08090005" w:tentative="1">
+      <w:start w:val="1"/>
+      <w:numFmt w:val="bullet"/>
+      <w:lvlText w:val=""/>
+      <w:lvlJc w:val="left"/>
+      <w:pPr>
+        <w:ind w:left="6480" w:hanging="360"/>
+      </w:pPr>
+      <w:rPr>
+        <w:rFonts w:ascii="Wingdings" w:hAnsi="Wingdings" w:hint="default"/>
+      </w:rPr>
+    </w:lvl>
+  </w:abstractNum>
+  <w:abstractNum w:abstractNumId="8">
     <w:nsid w:val="66896440"/>
     <w:multiLevelType w:val="hybridMultilevel"/>
     <w:tmpl w:val="7494ED16"/>
@@ -9286,7 +10191,7 @@
       </w:rPr>
     </w:lvl>
   </w:abstractNum>
-  <w:abstractNum w:abstractNumId="8">
+  <w:abstractNum w:abstractNumId="9">
     <w:nsid w:val="73D630A5"/>
     <w:multiLevelType w:val="hybridMultilevel"/>
     <w:tmpl w:val="C876E562"/>
@@ -9406,10 +10311,10 @@
     <w:abstractNumId w:val="0"/>
   </w:num>
   <w:num w:numId="3">
-    <w:abstractNumId w:val="8"/>
+    <w:abstractNumId w:val="9"/>
   </w:num>
   <w:num w:numId="4">
-    <w:abstractNumId w:val="7"/>
+    <w:abstractNumId w:val="8"/>
   </w:num>
   <w:num w:numId="5">
     <w:abstractNumId w:val="4"/>
@@ -9426,11 +10331,14 @@
   <w:num w:numId="9">
     <w:abstractNumId w:val="1"/>
   </w:num>
+  <w:num w:numId="10">
+    <w:abstractNumId w:val="7"/>
+  </w:num>
 </w:numbering>
 </file>
 
 <file path=word/styles.xml><?xml version="1.0" encoding="utf-8"?>
-<w:styles xmlns:mc="http://schemas.openxmlformats.org/markup-compatibility/2006" xmlns:r="http://schemas.openxmlformats.org/officeDocument/2006/relationships" xmlns:w="http://schemas.openxmlformats.org/wordprocessingml/2006/main" xmlns:w14="http://schemas.microsoft.com/office/word/2010/wordml" xmlns:w15="http://schemas.microsoft.com/office/word/2012/wordml" mc:Ignorable="w14 w15">
+<w:styles xmlns:mc="http://schemas.openxmlformats.org/markup-compatibility/2006" xmlns:r="http://schemas.openxmlformats.org/officeDocument/2006/relationships" xmlns:w="http://schemas.openxmlformats.org/wordprocessingml/2006/main" xmlns:w14="http://schemas.microsoft.com/office/word/2010/wordml" mc:Ignorable="w14">
   <w:docDefaults>
     <w:rPrDefault>
       <w:rPr>
@@ -9446,378 +10354,145 @@
       </w:pPr>
     </w:pPrDefault>
   </w:docDefaults>
-  <w:latentStyles w:defLockedState="0" w:defUIPriority="99" w:defSemiHidden="0" w:defUnhideWhenUsed="0" w:defQFormat="0" w:count="371">
-    <w:lsdException w:name="Normal" w:uiPriority="0" w:qFormat="1"/>
-    <w:lsdException w:name="heading 1" w:uiPriority="9" w:qFormat="1"/>
-    <w:lsdException w:name="heading 2" w:semiHidden="1" w:uiPriority="9" w:unhideWhenUsed="1" w:qFormat="1"/>
-    <w:lsdException w:name="heading 3" w:semiHidden="1" w:uiPriority="9" w:unhideWhenUsed="1" w:qFormat="1"/>
-    <w:lsdException w:name="heading 4" w:semiHidden="1" w:uiPriority="9" w:unhideWhenUsed="1" w:qFormat="1"/>
-    <w:lsdException w:name="heading 5" w:semiHidden="1" w:uiPriority="9" w:unhideWhenUsed="1" w:qFormat="1"/>
-    <w:lsdException w:name="heading 6" w:semiHidden="1" w:uiPriority="9" w:unhideWhenUsed="1" w:qFormat="1"/>
-    <w:lsdException w:name="heading 7" w:semiHidden="1" w:uiPriority="9" w:unhideWhenUsed="1" w:qFormat="1"/>
-    <w:lsdException w:name="heading 8" w:semiHidden="1" w:uiPriority="9" w:unhideWhenUsed="1" w:qFormat="1"/>
-    <w:lsdException w:name="heading 9" w:semiHidden="1" w:uiPriority="9" w:unhideWhenUsed="1" w:qFormat="1"/>
-    <w:lsdException w:name="index 1" w:semiHidden="1" w:unhideWhenUsed="1"/>
-    <w:lsdException w:name="index 2" w:semiHidden="1" w:unhideWhenUsed="1"/>
-    <w:lsdException w:name="index 3" w:semiHidden="1" w:unhideWhenUsed="1"/>
-    <w:lsdException w:name="index 4" w:semiHidden="1" w:unhideWhenUsed="1"/>
-    <w:lsdException w:name="index 5" w:semiHidden="1" w:unhideWhenUsed="1"/>
-    <w:lsdException w:name="index 6" w:semiHidden="1" w:unhideWhenUsed="1"/>
-    <w:lsdException w:name="index 7" w:semiHidden="1" w:unhideWhenUsed="1"/>
-    <w:lsdException w:name="index 8" w:semiHidden="1" w:unhideWhenUsed="1"/>
-    <w:lsdException w:name="index 9" w:semiHidden="1" w:unhideWhenUsed="1"/>
-    <w:lsdException w:name="toc 1" w:semiHidden="1" w:uiPriority="39" w:unhideWhenUsed="1"/>
-    <w:lsdException w:name="toc 2" w:semiHidden="1" w:uiPriority="39" w:unhideWhenUsed="1"/>
-    <w:lsdException w:name="toc 3" w:semiHidden="1" w:uiPriority="39" w:unhideWhenUsed="1"/>
-    <w:lsdException w:name="toc 4" w:semiHidden="1" w:uiPriority="39" w:unhideWhenUsed="1"/>
-    <w:lsdException w:name="toc 5" w:semiHidden="1" w:uiPriority="39" w:unhideWhenUsed="1"/>
-    <w:lsdException w:name="toc 6" w:semiHidden="1" w:uiPriority="39" w:unhideWhenUsed="1"/>
-    <w:lsdException w:name="toc 7" w:semiHidden="1" w:uiPriority="39" w:unhideWhenUsed="1"/>
-    <w:lsdException w:name="toc 8" w:semiHidden="1" w:uiPriority="39" w:unhideWhenUsed="1"/>
-    <w:lsdException w:name="toc 9" w:semiHidden="1" w:uiPriority="39" w:unhideWhenUsed="1"/>
-    <w:lsdException w:name="Normal Indent" w:semiHidden="1" w:unhideWhenUsed="1"/>
-    <w:lsdException w:name="footnote text" w:semiHidden="1" w:unhideWhenUsed="1"/>
-    <w:lsdException w:name="annotation text" w:semiHidden="1" w:unhideWhenUsed="1"/>
-    <w:lsdException w:name="header" w:semiHidden="1" w:unhideWhenUsed="1"/>
-    <w:lsdException w:name="footer" w:semiHidden="1" w:unhideWhenUsed="1" w:qFormat="1"/>
-    <w:lsdException w:name="index heading" w:semiHidden="1" w:unhideWhenUsed="1"/>
-    <w:lsdException w:name="caption" w:semiHidden="1" w:uiPriority="35" w:unhideWhenUsed="1" w:qFormat="1"/>
-    <w:lsdException w:name="table of figures" w:semiHidden="1" w:unhideWhenUsed="1"/>
-    <w:lsdException w:name="envelope address" w:semiHidden="1" w:unhideWhenUsed="1"/>
-    <w:lsdException w:name="envelope return" w:semiHidden="1" w:unhideWhenUsed="1"/>
-    <w:lsdException w:name="footnote reference" w:semiHidden="1" w:unhideWhenUsed="1"/>
-    <w:lsdException w:name="annotation reference" w:semiHidden="1" w:unhideWhenUsed="1"/>
-    <w:lsdException w:name="line number" w:semiHidden="1" w:unhideWhenUsed="1"/>
-    <w:lsdException w:name="page number" w:semiHidden="1" w:unhideWhenUsed="1"/>
-    <w:lsdException w:name="endnote reference" w:semiHidden="1" w:unhideWhenUsed="1"/>
-    <w:lsdException w:name="endnote text" w:semiHidden="1" w:unhideWhenUsed="1"/>
-    <w:lsdException w:name="table of authorities" w:semiHidden="1" w:unhideWhenUsed="1"/>
-    <w:lsdException w:name="macro" w:semiHidden="1" w:unhideWhenUsed="1"/>
-    <w:lsdException w:name="toa heading" w:semiHidden="1" w:unhideWhenUsed="1"/>
-    <w:lsdException w:name="List" w:semiHidden="1" w:unhideWhenUsed="1"/>
-    <w:lsdException w:name="List Bullet" w:semiHidden="1" w:unhideWhenUsed="1"/>
-    <w:lsdException w:name="List Number" w:semiHidden="1" w:unhideWhenUsed="1"/>
-    <w:lsdException w:name="List 2" w:semiHidden="1" w:unhideWhenUsed="1"/>
-    <w:lsdException w:name="List 3" w:semiHidden="1" w:unhideWhenUsed="1"/>
-    <w:lsdException w:name="List 4" w:semiHidden="1" w:unhideWhenUsed="1"/>
-    <w:lsdException w:name="List 5" w:semiHidden="1" w:unhideWhenUsed="1"/>
-    <w:lsdException w:name="List Bullet 2" w:semiHidden="1" w:unhideWhenUsed="1"/>
-    <w:lsdException w:name="List Bullet 3" w:semiHidden="1" w:unhideWhenUsed="1"/>
-    <w:lsdException w:name="List Bullet 4" w:semiHidden="1" w:unhideWhenUsed="1"/>
-    <w:lsdException w:name="List Bullet 5" w:semiHidden="1" w:unhideWhenUsed="1"/>
-    <w:lsdException w:name="List Number 2" w:semiHidden="1" w:unhideWhenUsed="1"/>
-    <w:lsdException w:name="List Number 3" w:semiHidden="1" w:unhideWhenUsed="1"/>
-    <w:lsdException w:name="List Number 4" w:semiHidden="1" w:unhideWhenUsed="1"/>
-    <w:lsdException w:name="List Number 5" w:semiHidden="1" w:unhideWhenUsed="1"/>
-    <w:lsdException w:name="Title" w:uiPriority="10" w:qFormat="1"/>
-    <w:lsdException w:name="Closing" w:semiHidden="1" w:unhideWhenUsed="1"/>
-    <w:lsdException w:name="Signature" w:semiHidden="1" w:unhideWhenUsed="1"/>
-    <w:lsdException w:name="Default Paragraph Font" w:semiHidden="1" w:uiPriority="1" w:unhideWhenUsed="1"/>
-    <w:lsdException w:name="Body Text" w:semiHidden="1" w:unhideWhenUsed="1"/>
-    <w:lsdException w:name="Body Text Indent" w:semiHidden="1" w:unhideWhenUsed="1"/>
-    <w:lsdException w:name="List Continue" w:semiHidden="1" w:unhideWhenUsed="1"/>
-    <w:lsdException w:name="List Continue 2" w:semiHidden="1" w:unhideWhenUsed="1"/>
-    <w:lsdException w:name="List Continue 3" w:semiHidden="1" w:unhideWhenUsed="1"/>
-    <w:lsdException w:name="List Continue 4" w:semiHidden="1" w:unhideWhenUsed="1"/>
-    <w:lsdException w:name="List Continue 5" w:semiHidden="1" w:unhideWhenUsed="1"/>
-    <w:lsdException w:name="Message Header" w:semiHidden="1" w:unhideWhenUsed="1"/>
-    <w:lsdException w:name="Subtitle" w:uiPriority="11" w:qFormat="1"/>
-    <w:lsdException w:name="Salutation" w:semiHidden="1" w:unhideWhenUsed="1"/>
-    <w:lsdException w:name="Date" w:semiHidden="1" w:unhideWhenUsed="1"/>
-    <w:lsdException w:name="Body Text First Indent" w:semiHidden="1" w:unhideWhenUsed="1"/>
-    <w:lsdException w:name="Body Text First Indent 2" w:semiHidden="1" w:unhideWhenUsed="1"/>
-    <w:lsdException w:name="Note Heading" w:semiHidden="1" w:unhideWhenUsed="1"/>
-    <w:lsdException w:name="Body Text 2" w:semiHidden="1" w:unhideWhenUsed="1"/>
-    <w:lsdException w:name="Body Text 3" w:semiHidden="1" w:unhideWhenUsed="1"/>
-    <w:lsdException w:name="Body Text Indent 2" w:semiHidden="1" w:unhideWhenUsed="1"/>
-    <w:lsdException w:name="Body Text Indent 3" w:semiHidden="1" w:unhideWhenUsed="1"/>
-    <w:lsdException w:name="Block Text" w:semiHidden="1" w:unhideWhenUsed="1"/>
-    <w:lsdException w:name="Hyperlink" w:semiHidden="1" w:unhideWhenUsed="1"/>
-    <w:lsdException w:name="FollowedHyperlink" w:semiHidden="1" w:unhideWhenUsed="1"/>
-    <w:lsdException w:name="Strong" w:uiPriority="22" w:qFormat="1"/>
-    <w:lsdException w:name="Emphasis" w:uiPriority="20" w:qFormat="1"/>
-    <w:lsdException w:name="Document Map" w:semiHidden="1" w:unhideWhenUsed="1"/>
-    <w:lsdException w:name="Plain Text" w:semiHidden="1" w:unhideWhenUsed="1"/>
-    <w:lsdException w:name="E-mail Signature" w:semiHidden="1" w:unhideWhenUsed="1"/>
-    <w:lsdException w:name="HTML Top of Form" w:semiHidden="1" w:unhideWhenUsed="1"/>
-    <w:lsdException w:name="HTML Bottom of Form" w:semiHidden="1" w:unhideWhenUsed="1"/>
-    <w:lsdException w:name="Normal (Web)" w:semiHidden="1" w:unhideWhenUsed="1"/>
-    <w:lsdException w:name="HTML Acronym" w:semiHidden="1" w:unhideWhenUsed="1"/>
-    <w:lsdException w:name="HTML Address" w:semiHidden="1" w:unhideWhenUsed="1"/>
-    <w:lsdException w:name="HTML Cite" w:semiHidden="1" w:unhideWhenUsed="1"/>
-    <w:lsdException w:name="HTML Code" w:semiHidden="1" w:unhideWhenUsed="1"/>
-    <w:lsdException w:name="HTML Definition" w:semiHidden="1" w:unhideWhenUsed="1"/>
-    <w:lsdException w:name="HTML Keyboard" w:semiHidden="1" w:unhideWhenUsed="1"/>
-    <w:lsdException w:name="HTML Preformatted" w:semiHidden="1" w:unhideWhenUsed="1"/>
-    <w:lsdException w:name="HTML Sample" w:semiHidden="1" w:unhideWhenUsed="1"/>
-    <w:lsdException w:name="HTML Typewriter" w:semiHidden="1" w:unhideWhenUsed="1"/>
-    <w:lsdException w:name="HTML Variable" w:semiHidden="1" w:unhideWhenUsed="1"/>
-    <w:lsdException w:name="Normal Table" w:semiHidden="1" w:unhideWhenUsed="1"/>
-    <w:lsdException w:name="annotation subject" w:semiHidden="1" w:unhideWhenUsed="1"/>
-    <w:lsdException w:name="No List" w:semiHidden="1" w:unhideWhenUsed="1"/>
-    <w:lsdException w:name="Outline List 1" w:semiHidden="1" w:unhideWhenUsed="1"/>
-    <w:lsdException w:name="Outline List 2" w:semiHidden="1" w:unhideWhenUsed="1"/>
-    <w:lsdException w:name="Outline List 3" w:semiHidden="1" w:unhideWhenUsed="1"/>
-    <w:lsdException w:name="Table Simple 1" w:semiHidden="1" w:unhideWhenUsed="1"/>
-    <w:lsdException w:name="Table Simple 2" w:semiHidden="1" w:unhideWhenUsed="1"/>
-    <w:lsdException w:name="Table Simple 3" w:semiHidden="1" w:unhideWhenUsed="1"/>
-    <w:lsdException w:name="Table Classic 1" w:semiHidden="1" w:unhideWhenUsed="1"/>
-    <w:lsdException w:name="Table Classic 2" w:semiHidden="1" w:unhideWhenUsed="1"/>
-    <w:lsdException w:name="Table Classic 3" w:semiHidden="1" w:unhideWhenUsed="1"/>
-    <w:lsdException w:name="Table Classic 4" w:semiHidden="1" w:unhideWhenUsed="1"/>
-    <w:lsdException w:name="Table Colorful 1" w:semiHidden="1" w:unhideWhenUsed="1"/>
-    <w:lsdException w:name="Table Colorful 2" w:semiHidden="1" w:unhideWhenUsed="1"/>
-    <w:lsdException w:name="Table Colorful 3" w:semiHidden="1" w:unhideWhenUsed="1"/>
-    <w:lsdException w:name="Table Columns 1" w:semiHidden="1" w:unhideWhenUsed="1"/>
-    <w:lsdException w:name="Table Columns 2" w:semiHidden="1" w:unhideWhenUsed="1"/>
-    <w:lsdException w:name="Table Columns 3" w:semiHidden="1" w:unhideWhenUsed="1"/>
-    <w:lsdException w:name="Table Columns 4" w:semiHidden="1" w:unhideWhenUsed="1"/>
-    <w:lsdException w:name="Table Columns 5" w:semiHidden="1" w:unhideWhenUsed="1"/>
-    <w:lsdException w:name="Table Grid 1" w:semiHidden="1" w:unhideWhenUsed="1"/>
-    <w:lsdException w:name="Table Grid 2" w:semiHidden="1" w:unhideWhenUsed="1"/>
-    <w:lsdException w:name="Table Grid 3" w:semiHidden="1" w:unhideWhenUsed="1"/>
-    <w:lsdException w:name="Table Grid 4" w:semiHidden="1" w:unhideWhenUsed="1"/>
-    <w:lsdException w:name="Table Grid 5" w:semiHidden="1" w:unhideWhenUsed="1"/>
-    <w:lsdException w:name="Table Grid 6" w:semiHidden="1" w:unhideWhenUsed="1"/>
-    <w:lsdException w:name="Table Grid 7" w:semiHidden="1" w:unhideWhenUsed="1"/>
-    <w:lsdException w:name="Table Grid 8" w:semiHidden="1" w:unhideWhenUsed="1"/>
-    <w:lsdException w:name="Table List 1" w:semiHidden="1" w:unhideWhenUsed="1"/>
-    <w:lsdException w:name="Table List 2" w:semiHidden="1" w:unhideWhenUsed="1"/>
-    <w:lsdException w:name="Table List 3" w:semiHidden="1" w:unhideWhenUsed="1"/>
-    <w:lsdException w:name="Table List 4" w:semiHidden="1" w:unhideWhenUsed="1"/>
-    <w:lsdException w:name="Table List 5" w:semiHidden="1" w:unhideWhenUsed="1"/>
-    <w:lsdException w:name="Table List 6" w:semiHidden="1" w:unhideWhenUsed="1"/>
-    <w:lsdException w:name="Table List 7" w:semiHidden="1" w:unhideWhenUsed="1"/>
-    <w:lsdException w:name="Table List 8" w:semiHidden="1" w:unhideWhenUsed="1"/>
-    <w:lsdException w:name="Table 3D effects 1" w:semiHidden="1" w:unhideWhenUsed="1"/>
-    <w:lsdException w:name="Table 3D effects 2" w:semiHidden="1" w:unhideWhenUsed="1"/>
-    <w:lsdException w:name="Table 3D effects 3" w:semiHidden="1" w:unhideWhenUsed="1"/>
-    <w:lsdException w:name="Table Contemporary" w:semiHidden="1" w:unhideWhenUsed="1"/>
-    <w:lsdException w:name="Table Elegant" w:semiHidden="1" w:unhideWhenUsed="1"/>
-    <w:lsdException w:name="Table Professional" w:semiHidden="1" w:unhideWhenUsed="1"/>
-    <w:lsdException w:name="Table Subtle 1" w:semiHidden="1" w:unhideWhenUsed="1"/>
-    <w:lsdException w:name="Table Subtle 2" w:semiHidden="1" w:unhideWhenUsed="1"/>
-    <w:lsdException w:name="Table Web 1" w:semiHidden="1" w:unhideWhenUsed="1"/>
-    <w:lsdException w:name="Table Web 2" w:semiHidden="1" w:unhideWhenUsed="1"/>
-    <w:lsdException w:name="Table Web 3" w:semiHidden="1" w:unhideWhenUsed="1"/>
-    <w:lsdException w:name="Balloon Text" w:semiHidden="1" w:unhideWhenUsed="1"/>
-    <w:lsdException w:name="Table Grid" w:uiPriority="39"/>
-    <w:lsdException w:name="Table Theme" w:semiHidden="1" w:unhideWhenUsed="1"/>
-    <w:lsdException w:name="Placeholder Text" w:semiHidden="1"/>
-    <w:lsdException w:name="No Spacing" w:uiPriority="1" w:qFormat="1"/>
-    <w:lsdException w:name="Light Shading" w:uiPriority="60"/>
-    <w:lsdException w:name="Light List" w:uiPriority="61"/>
-    <w:lsdException w:name="Light Grid" w:uiPriority="62"/>
-    <w:lsdException w:name="Medium Shading 1" w:uiPriority="63"/>
-    <w:lsdException w:name="Medium Shading 2" w:uiPriority="64"/>
-    <w:lsdException w:name="Medium List 1" w:uiPriority="65"/>
-    <w:lsdException w:name="Medium List 2" w:uiPriority="66"/>
-    <w:lsdException w:name="Medium Grid 1" w:uiPriority="67"/>
-    <w:lsdException w:name="Medium Grid 2" w:uiPriority="68"/>
-    <w:lsdException w:name="Medium Grid 3" w:uiPriority="69"/>
-    <w:lsdException w:name="Dark List" w:uiPriority="70"/>
-    <w:lsdException w:name="Colorful Shading" w:uiPriority="71"/>
-    <w:lsdException w:name="Colorful List" w:uiPriority="72"/>
-    <w:lsdException w:name="Colorful Grid" w:uiPriority="73"/>
-    <w:lsdException w:name="Light Shading Accent 1" w:uiPriority="60"/>
-    <w:lsdException w:name="Light List Accent 1" w:uiPriority="61"/>
-    <w:lsdException w:name="Light Grid Accent 1" w:uiPriority="62"/>
-    <w:lsdException w:name="Medium Shading 1 Accent 1" w:uiPriority="63"/>
-    <w:lsdException w:name="Medium Shading 2 Accent 1" w:uiPriority="64"/>
-    <w:lsdException w:name="Medium List 1 Accent 1" w:uiPriority="65"/>
-    <w:lsdException w:name="Revision" w:semiHidden="1"/>
-    <w:lsdException w:name="List Paragraph" w:uiPriority="34" w:qFormat="1"/>
-    <w:lsdException w:name="Quote" w:uiPriority="29" w:qFormat="1"/>
-    <w:lsdException w:name="Intense Quote" w:uiPriority="30" w:qFormat="1"/>
-    <w:lsdException w:name="Medium List 2 Accent 1" w:uiPriority="66"/>
-    <w:lsdException w:name="Medium Grid 1 Accent 1" w:uiPriority="67"/>
-    <w:lsdException w:name="Medium Grid 2 Accent 1" w:uiPriority="68"/>
-    <w:lsdException w:name="Medium Grid 3 Accent 1" w:uiPriority="69"/>
-    <w:lsdException w:name="Dark List Accent 1" w:uiPriority="70"/>
-    <w:lsdException w:name="Colorful Shading Accent 1" w:uiPriority="71"/>
-    <w:lsdException w:name="Colorful List Accent 1" w:uiPriority="72"/>
-    <w:lsdException w:name="Colorful Grid Accent 1" w:uiPriority="73"/>
-    <w:lsdException w:name="Light Shading Accent 2" w:uiPriority="60"/>
-    <w:lsdException w:name="Light List Accent 2" w:uiPriority="61"/>
-    <w:lsdException w:name="Light Grid Accent 2" w:uiPriority="62"/>
-    <w:lsdException w:name="Medium Shading 1 Accent 2" w:uiPriority="63"/>
-    <w:lsdException w:name="Medium Shading 2 Accent 2" w:uiPriority="64"/>
-    <w:lsdException w:name="Medium List 1 Accent 2" w:uiPriority="65"/>
-    <w:lsdException w:name="Medium List 2 Accent 2" w:uiPriority="66"/>
-    <w:lsdException w:name="Medium Grid 1 Accent 2" w:uiPriority="67"/>
-    <w:lsdException w:name="Medium Grid 2 Accent 2" w:uiPriority="68"/>
-    <w:lsdException w:name="Medium Grid 3 Accent 2" w:uiPriority="69"/>
-    <w:lsdException w:name="Dark List Accent 2" w:uiPriority="70"/>
-    <w:lsdException w:name="Colorful Shading Accent 2" w:uiPriority="71"/>
-    <w:lsdException w:name="Colorful List Accent 2" w:uiPriority="72"/>
-    <w:lsdException w:name="Colorful Grid Accent 2" w:uiPriority="73"/>
-    <w:lsdException w:name="Light Shading Accent 3" w:uiPriority="60"/>
-    <w:lsdException w:name="Light List Accent 3" w:uiPriority="61"/>
-    <w:lsdException w:name="Light Grid Accent 3" w:uiPriority="62"/>
-    <w:lsdException w:name="Medium Shading 1 Accent 3" w:uiPriority="63"/>
-    <w:lsdException w:name="Medium Shading 2 Accent 3" w:uiPriority="64"/>
-    <w:lsdException w:name="Medium List 1 Accent 3" w:uiPriority="65"/>
-    <w:lsdException w:name="Medium List 2 Accent 3" w:uiPriority="66"/>
-    <w:lsdException w:name="Medium Grid 1 Accent 3" w:uiPriority="67"/>
-    <w:lsdException w:name="Medium Grid 2 Accent 3" w:uiPriority="68"/>
-    <w:lsdException w:name="Medium Grid 3 Accent 3" w:uiPriority="69"/>
-    <w:lsdException w:name="Dark List Accent 3" w:uiPriority="70"/>
-    <w:lsdException w:name="Colorful Shading Accent 3" w:uiPriority="71"/>
-    <w:lsdException w:name="Colorful List Accent 3" w:uiPriority="72"/>
-    <w:lsdException w:name="Colorful Grid Accent 3" w:uiPriority="73"/>
-    <w:lsdException w:name="Light Shading Accent 4" w:uiPriority="60"/>
-    <w:lsdException w:name="Light List Accent 4" w:uiPriority="61"/>
-    <w:lsdException w:name="Light Grid Accent 4" w:uiPriority="62"/>
-    <w:lsdException w:name="Medium Shading 1 Accent 4" w:uiPriority="63"/>
-    <w:lsdException w:name="Medium Shading 2 Accent 4" w:uiPriority="64"/>
-    <w:lsdException w:name="Medium List 1 Accent 4" w:uiPriority="65"/>
-    <w:lsdException w:name="Medium List 2 Accent 4" w:uiPriority="66"/>
-    <w:lsdException w:name="Medium Grid 1 Accent 4" w:uiPriority="67"/>
-    <w:lsdException w:name="Medium Grid 2 Accent 4" w:uiPriority="68"/>
-    <w:lsdException w:name="Medium Grid 3 Accent 4" w:uiPriority="69"/>
-    <w:lsdException w:name="Dark List Accent 4" w:uiPriority="70"/>
-    <w:lsdException w:name="Colorful Shading Accent 4" w:uiPriority="71"/>
-    <w:lsdException w:name="Colorful List Accent 4" w:uiPriority="72"/>
-    <w:lsdException w:name="Colorful Grid Accent 4" w:uiPriority="73"/>
-    <w:lsdException w:name="Light Shading Accent 5" w:uiPriority="60"/>
-    <w:lsdException w:name="Light List Accent 5" w:uiPriority="61"/>
-    <w:lsdException w:name="Light Grid Accent 5" w:uiPriority="62"/>
-    <w:lsdException w:name="Medium Shading 1 Accent 5" w:uiPriority="63"/>
-    <w:lsdException w:name="Medium Shading 2 Accent 5" w:uiPriority="64"/>
-    <w:lsdException w:name="Medium List 1 Accent 5" w:uiPriority="65"/>
-    <w:lsdException w:name="Medium List 2 Accent 5" w:uiPriority="66"/>
-    <w:lsdException w:name="Medium Grid 1 Accent 5" w:uiPriority="67"/>
-    <w:lsdException w:name="Medium Grid 2 Accent 5" w:uiPriority="68"/>
-    <w:lsdException w:name="Medium Grid 3 Accent 5" w:uiPriority="69"/>
-    <w:lsdException w:name="Dark List Accent 5" w:uiPriority="70"/>
-    <w:lsdException w:name="Colorful Shading Accent 5" w:uiPriority="71"/>
-    <w:lsdException w:name="Colorful List Accent 5" w:uiPriority="72"/>
-    <w:lsdException w:name="Colorful Grid Accent 5" w:uiPriority="73"/>
-    <w:lsdException w:name="Light Shading Accent 6" w:uiPriority="60"/>
-    <w:lsdException w:name="Light List Accent 6" w:uiPriority="61"/>
-    <w:lsdException w:name="Light Grid Accent 6" w:uiPriority="62"/>
-    <w:lsdException w:name="Medium Shading 1 Accent 6" w:uiPriority="63"/>
-    <w:lsdException w:name="Medium Shading 2 Accent 6" w:uiPriority="64"/>
-    <w:lsdException w:name="Medium List 1 Accent 6" w:uiPriority="65"/>
-    <w:lsdException w:name="Medium List 2 Accent 6" w:uiPriority="66"/>
-    <w:lsdException w:name="Medium Grid 1 Accent 6" w:uiPriority="67"/>
-    <w:lsdException w:name="Medium Grid 2 Accent 6" w:uiPriority="68"/>
-    <w:lsdException w:name="Medium Grid 3 Accent 6" w:uiPriority="69"/>
-    <w:lsdException w:name="Dark List Accent 6" w:uiPriority="70"/>
-    <w:lsdException w:name="Colorful Shading Accent 6" w:uiPriority="71"/>
-    <w:lsdException w:name="Colorful List Accent 6" w:uiPriority="72"/>
-    <w:lsdException w:name="Colorful Grid Accent 6" w:uiPriority="73"/>
-    <w:lsdException w:name="Subtle Emphasis" w:uiPriority="19" w:qFormat="1"/>
-    <w:lsdException w:name="Intense Emphasis" w:uiPriority="21" w:qFormat="1"/>
-    <w:lsdException w:name="Subtle Reference" w:uiPriority="31" w:qFormat="1"/>
-    <w:lsdException w:name="Intense Reference" w:uiPriority="32" w:qFormat="1"/>
-    <w:lsdException w:name="Book Title" w:uiPriority="33" w:qFormat="1"/>
-    <w:lsdException w:name="Bibliography" w:semiHidden="1" w:uiPriority="37" w:unhideWhenUsed="1"/>
-    <w:lsdException w:name="TOC Heading" w:semiHidden="1" w:uiPriority="39" w:unhideWhenUsed="1" w:qFormat="1"/>
-    <w:lsdException w:name="Plain Table 1" w:uiPriority="41"/>
-    <w:lsdException w:name="Plain Table 2" w:uiPriority="42"/>
-    <w:lsdException w:name="Plain Table 3" w:uiPriority="43"/>
-    <w:lsdException w:name="Plain Table 4" w:uiPriority="44"/>
-    <w:lsdException w:name="Plain Table 5" w:uiPriority="45"/>
-    <w:lsdException w:name="Grid Table Light" w:uiPriority="40"/>
-    <w:lsdException w:name="Grid Table 1 Light" w:uiPriority="46"/>
-    <w:lsdException w:name="Grid Table 2" w:uiPriority="47"/>
-    <w:lsdException w:name="Grid Table 3" w:uiPriority="48"/>
-    <w:lsdException w:name="Grid Table 4" w:uiPriority="49"/>
-    <w:lsdException w:name="Grid Table 5 Dark" w:uiPriority="50"/>
-    <w:lsdException w:name="Grid Table 6 Colorful" w:uiPriority="51"/>
-    <w:lsdException w:name="Grid Table 7 Colorful" w:uiPriority="52"/>
-    <w:lsdException w:name="Grid Table 1 Light Accent 1" w:uiPriority="46"/>
-    <w:lsdException w:name="Grid Table 2 Accent 1" w:uiPriority="47"/>
-    <w:lsdException w:name="Grid Table 3 Accent 1" w:uiPriority="48"/>
-    <w:lsdException w:name="Grid Table 4 Accent 1" w:uiPriority="49"/>
-    <w:lsdException w:name="Grid Table 5 Dark Accent 1" w:uiPriority="50"/>
-    <w:lsdException w:name="Grid Table 6 Colorful Accent 1" w:uiPriority="51"/>
-    <w:lsdException w:name="Grid Table 7 Colorful Accent 1" w:uiPriority="52"/>
-    <w:lsdException w:name="Grid Table 1 Light Accent 2" w:uiPriority="46"/>
-    <w:lsdException w:name="Grid Table 2 Accent 2" w:uiPriority="47"/>
-    <w:lsdException w:name="Grid Table 3 Accent 2" w:uiPriority="48"/>
-    <w:lsdException w:name="Grid Table 4 Accent 2" w:uiPriority="49"/>
-    <w:lsdException w:name="Grid Table 5 Dark Accent 2" w:uiPriority="50"/>
-    <w:lsdException w:name="Grid Table 6 Colorful Accent 2" w:uiPriority="51"/>
-    <w:lsdException w:name="Grid Table 7 Colorful Accent 2" w:uiPriority="52"/>
-    <w:lsdException w:name="Grid Table 1 Light Accent 3" w:uiPriority="46"/>
-    <w:lsdException w:name="Grid Table 2 Accent 3" w:uiPriority="47"/>
-    <w:lsdException w:name="Grid Table 3 Accent 3" w:uiPriority="48"/>
-    <w:lsdException w:name="Grid Table 4 Accent 3" w:uiPriority="49"/>
-    <w:lsdException w:name="Grid Table 5 Dark Accent 3" w:uiPriority="50"/>
-    <w:lsdException w:name="Grid Table 6 Colorful Accent 3" w:uiPriority="51"/>
-    <w:lsdException w:name="Grid Table 7 Colorful Accent 3" w:uiPriority="52"/>
-    <w:lsdException w:name="Grid Table 1 Light Accent 4" w:uiPriority="46"/>
-    <w:lsdException w:name="Grid Table 2 Accent 4" w:uiPriority="47"/>
-    <w:lsdException w:name="Grid Table 3 Accent 4" w:uiPriority="48"/>
-    <w:lsdException w:name="Grid Table 4 Accent 4" w:uiPriority="49"/>
-    <w:lsdException w:name="Grid Table 5 Dark Accent 4" w:uiPriority="50"/>
-    <w:lsdException w:name="Grid Table 6 Colorful Accent 4" w:uiPriority="51"/>
-    <w:lsdException w:name="Grid Table 7 Colorful Accent 4" w:uiPriority="52"/>
-    <w:lsdException w:name="Grid Table 1 Light Accent 5" w:uiPriority="46"/>
-    <w:lsdException w:name="Grid Table 2 Accent 5" w:uiPriority="47"/>
-    <w:lsdException w:name="Grid Table 3 Accent 5" w:uiPriority="48"/>
-    <w:lsdException w:name="Grid Table 4 Accent 5" w:uiPriority="49"/>
-    <w:lsdException w:name="Grid Table 5 Dark Accent 5" w:uiPriority="50"/>
-    <w:lsdException w:name="Grid Table 6 Colorful Accent 5" w:uiPriority="51"/>
-    <w:lsdException w:name="Grid Table 7 Colorful Accent 5" w:uiPriority="52"/>
-    <w:lsdException w:name="Grid Table 1 Light Accent 6" w:uiPriority="46"/>
-    <w:lsdException w:name="Grid Table 2 Accent 6" w:uiPriority="47"/>
-    <w:lsdException w:name="Grid Table 3 Accent 6" w:uiPriority="48"/>
-    <w:lsdException w:name="Grid Table 4 Accent 6" w:uiPriority="49"/>
-    <w:lsdException w:name="Grid Table 5 Dark Accent 6" w:uiPriority="50"/>
-    <w:lsdException w:name="Grid Table 6 Colorful Accent 6" w:uiPriority="51"/>
-    <w:lsdException w:name="Grid Table 7 Colorful Accent 6" w:uiPriority="52"/>
-    <w:lsdException w:name="List Table 1 Light" w:uiPriority="46"/>
-    <w:lsdException w:name="List Table 2" w:uiPriority="47"/>
-    <w:lsdException w:name="List Table 3" w:uiPriority="48"/>
-    <w:lsdException w:name="List Table 4" w:uiPriority="49"/>
-    <w:lsdException w:name="List Table 5 Dark" w:uiPriority="50"/>
-    <w:lsdException w:name="List Table 6 Colorful" w:uiPriority="51"/>
-    <w:lsdException w:name="List Table 7 Colorful" w:uiPriority="52"/>
-    <w:lsdException w:name="List Table 1 Light Accent 1" w:uiPriority="46"/>
-    <w:lsdException w:name="List Table 2 Accent 1" w:uiPriority="47"/>
-    <w:lsdException w:name="List Table 3 Accent 1" w:uiPriority="48"/>
-    <w:lsdException w:name="List Table 4 Accent 1" w:uiPriority="49"/>
-    <w:lsdException w:name="List Table 5 Dark Accent 1" w:uiPriority="50"/>
-    <w:lsdException w:name="List Table 6 Colorful Accent 1" w:uiPriority="51"/>
-    <w:lsdException w:name="List Table 7 Colorful Accent 1" w:uiPriority="52"/>
-    <w:lsdException w:name="List Table 1 Light Accent 2" w:uiPriority="46"/>
-    <w:lsdException w:name="List Table 2 Accent 2" w:uiPriority="47"/>
-    <w:lsdException w:name="List Table 3 Accent 2" w:uiPriority="48"/>
-    <w:lsdException w:name="List Table 4 Accent 2" w:uiPriority="49"/>
-    <w:lsdException w:name="List Table 5 Dark Accent 2" w:uiPriority="50"/>
-    <w:lsdException w:name="List Table 6 Colorful Accent 2" w:uiPriority="51"/>
-    <w:lsdException w:name="List Table 7 Colorful Accent 2" w:uiPriority="52"/>
-    <w:lsdException w:name="List Table 1 Light Accent 3" w:uiPriority="46"/>
-    <w:lsdException w:name="List Table 2 Accent 3" w:uiPriority="47"/>
-    <w:lsdException w:name="List Table 3 Accent 3" w:uiPriority="48"/>
-    <w:lsdException w:name="List Table 4 Accent 3" w:uiPriority="49"/>
-    <w:lsdException w:name="List Table 5 Dark Accent 3" w:uiPriority="50"/>
-    <w:lsdException w:name="List Table 6 Colorful Accent 3" w:uiPriority="51"/>
-    <w:lsdException w:name="List Table 7 Colorful Accent 3" w:uiPriority="52"/>
-    <w:lsdException w:name="List Table 1 Light Accent 4" w:uiPriority="46"/>
-    <w:lsdException w:name="List Table 2 Accent 4" w:uiPriority="47"/>
-    <w:lsdException w:name="List Table 3 Accent 4" w:uiPriority="48"/>
-    <w:lsdException w:name="List Table 4 Accent 4" w:uiPriority="49"/>
-    <w:lsdException w:name="List Table 5 Dark Accent 4" w:uiPriority="50"/>
-    <w:lsdException w:name="List Table 6 Colorful Accent 4" w:uiPriority="51"/>
-    <w:lsdException w:name="List Table 7 Colorful Accent 4" w:uiPriority="52"/>
-    <w:lsdException w:name="List Table 1 Light Accent 5" w:uiPriority="46"/>
-    <w:lsdException w:name="List Table 2 Accent 5" w:uiPriority="47"/>
-    <w:lsdException w:name="List Table 3 Accent 5" w:uiPriority="48"/>
-    <w:lsdException w:name="List Table 4 Accent 5" w:uiPriority="49"/>
-    <w:lsdException w:name="List Table 5 Dark Accent 5" w:uiPriority="50"/>
-    <w:lsdException w:name="List Table 6 Colorful Accent 5" w:uiPriority="51"/>
-    <w:lsdException w:name="List Table 7 Colorful Accent 5" w:uiPriority="52"/>
-    <w:lsdException w:name="List Table 1 Light Accent 6" w:uiPriority="46"/>
-    <w:lsdException w:name="List Table 2 Accent 6" w:uiPriority="47"/>
-    <w:lsdException w:name="List Table 3 Accent 6" w:uiPriority="48"/>
-    <w:lsdException w:name="List Table 4 Accent 6" w:uiPriority="49"/>
-    <w:lsdException w:name="List Table 5 Dark Accent 6" w:uiPriority="50"/>
-    <w:lsdException w:name="List Table 6 Colorful Accent 6" w:uiPriority="51"/>
-    <w:lsdException w:name="List Table 7 Colorful Accent 6" w:uiPriority="52"/>
+  <w:latentStyles w:defLockedState="0" w:defUIPriority="99" w:defSemiHidden="1" w:defUnhideWhenUsed="1" w:defQFormat="0" w:count="267">
+    <w:lsdException w:name="Normal" w:semiHidden="0" w:uiPriority="0" w:unhideWhenUsed="0" w:qFormat="1"/>
+    <w:lsdException w:name="heading 1" w:semiHidden="0" w:uiPriority="9" w:unhideWhenUsed="0" w:qFormat="1"/>
+    <w:lsdException w:name="heading 2" w:uiPriority="9" w:qFormat="1"/>
+    <w:lsdException w:name="heading 3" w:uiPriority="9" w:qFormat="1"/>
+    <w:lsdException w:name="heading 4" w:uiPriority="9" w:qFormat="1"/>
+    <w:lsdException w:name="heading 5" w:uiPriority="9" w:qFormat="1"/>
+    <w:lsdException w:name="heading 6" w:uiPriority="9" w:qFormat="1"/>
+    <w:lsdException w:name="heading 7" w:uiPriority="9" w:qFormat="1"/>
+    <w:lsdException w:name="heading 8" w:uiPriority="9" w:qFormat="1"/>
+    <w:lsdException w:name="heading 9" w:uiPriority="9" w:qFormat="1"/>
+    <w:lsdException w:name="toc 1" w:uiPriority="39"/>
+    <w:lsdException w:name="toc 2" w:uiPriority="39"/>
+    <w:lsdException w:name="toc 3" w:uiPriority="39"/>
+    <w:lsdException w:name="toc 4" w:uiPriority="39"/>
+    <w:lsdException w:name="toc 5" w:uiPriority="39"/>
+    <w:lsdException w:name="toc 6" w:uiPriority="39"/>
+    <w:lsdException w:name="toc 7" w:uiPriority="39"/>
+    <w:lsdException w:name="toc 8" w:uiPriority="39"/>
+    <w:lsdException w:name="toc 9" w:uiPriority="39"/>
+    <w:lsdException w:name="footer" w:qFormat="1"/>
+    <w:lsdException w:name="caption" w:uiPriority="35" w:qFormat="1"/>
+    <w:lsdException w:name="Title" w:semiHidden="0" w:uiPriority="10" w:unhideWhenUsed="0" w:qFormat="1"/>
+    <w:lsdException w:name="Default Paragraph Font" w:uiPriority="1"/>
+    <w:lsdException w:name="Subtitle" w:semiHidden="0" w:uiPriority="11" w:unhideWhenUsed="0" w:qFormat="1"/>
+    <w:lsdException w:name="Strong" w:semiHidden="0" w:uiPriority="22" w:unhideWhenUsed="0" w:qFormat="1"/>
+    <w:lsdException w:name="Emphasis" w:semiHidden="0" w:uiPriority="20" w:unhideWhenUsed="0" w:qFormat="1"/>
+    <w:lsdException w:name="Table Grid" w:semiHidden="0" w:uiPriority="39" w:unhideWhenUsed="0"/>
+    <w:lsdException w:name="Placeholder Text" w:unhideWhenUsed="0"/>
+    <w:lsdException w:name="No Spacing" w:semiHidden="0" w:uiPriority="1" w:unhideWhenUsed="0" w:qFormat="1"/>
+    <w:lsdException w:name="Light Shading" w:semiHidden="0" w:uiPriority="60" w:unhideWhenUsed="0"/>
+    <w:lsdException w:name="Light List" w:semiHidden="0" w:uiPriority="61" w:unhideWhenUsed="0"/>
+    <w:lsdException w:name="Light Grid" w:semiHidden="0" w:uiPriority="62" w:unhideWhenUsed="0"/>
+    <w:lsdException w:name="Medium Shading 1" w:semiHidden="0" w:uiPriority="63" w:unhideWhenUsed="0"/>
+    <w:lsdException w:name="Medium Shading 2" w:semiHidden="0" w:uiPriority="64" w:unhideWhenUsed="0"/>
+    <w:lsdException w:name="Medium List 1" w:semiHidden="0" w:uiPriority="65" w:unhideWhenUsed="0"/>
+    <w:lsdException w:name="Medium List 2" w:semiHidden="0" w:uiPriority="66" w:unhideWhenUsed="0"/>
+    <w:lsdException w:name="Medium Grid 1" w:semiHidden="0" w:uiPriority="67" w:unhideWhenUsed="0"/>
+    <w:lsdException w:name="Medium Grid 2" w:semiHidden="0" w:uiPriority="68" w:unhideWhenUsed="0"/>
+    <w:lsdException w:name="Medium Grid 3" w:semiHidden="0" w:uiPriority="69" w:unhideWhenUsed="0"/>
+    <w:lsdException w:name="Dark List" w:semiHidden="0" w:uiPriority="70" w:unhideWhenUsed="0"/>
+    <w:lsdException w:name="Colorful Shading" w:semiHidden="0" w:uiPriority="71" w:unhideWhenUsed="0"/>
+    <w:lsdException w:name="Colorful List" w:semiHidden="0" w:uiPriority="72" w:unhideWhenUsed="0"/>
+    <w:lsdException w:name="Colorful Grid" w:semiHidden="0" w:uiPriority="73" w:unhideWhenUsed="0"/>
+    <w:lsdException w:name="Light Shading Accent 1" w:semiHidden="0" w:uiPriority="60" w:unhideWhenUsed="0"/>
+    <w:lsdException w:name="Light List Accent 1" w:semiHidden="0" w:uiPriority="61" w:unhideWhenUsed="0"/>
+    <w:lsdException w:name="Light Grid Accent 1" w:semiHidden="0" w:uiPriority="62" w:unhideWhenUsed="0"/>
+    <w:lsdException w:name="Medium Shading 1 Accent 1" w:semiHidden="0" w:uiPriority="63" w:unhideWhenUsed="0"/>
+    <w:lsdException w:name="Medium Shading 2 Accent 1" w:semiHidden="0" w:uiPriority="64" w:unhideWhenUsed="0"/>
+    <w:lsdException w:name="Medium List 1 Accent 1" w:semiHidden="0" w:uiPriority="65" w:unhideWhenUsed="0"/>
+    <w:lsdException w:name="Revision" w:unhideWhenUsed="0"/>
+    <w:lsdException w:name="List Paragraph" w:semiHidden="0" w:uiPriority="34" w:unhideWhenUsed="0" w:qFormat="1"/>
+    <w:lsdException w:name="Quote" w:semiHidden="0" w:uiPriority="29" w:unhideWhenUsed="0" w:qFormat="1"/>
+    <w:lsdException w:name="Intense Quote" w:semiHidden="0" w:uiPriority="30" w:unhideWhenUsed="0" w:qFormat="1"/>
+    <w:lsdException w:name="Medium List 2 Accent 1" w:semiHidden="0" w:uiPriority="66" w:unhideWhenUsed="0"/>
+    <w:lsdException w:name="Medium Grid 1 Accent 1" w:semiHidden="0" w:uiPriority="67" w:unhideWhenUsed="0"/>
+    <w:lsdException w:name="Medium Grid 2 Accent 1" w:semiHidden="0" w:uiPriority="68" w:unhideWhenUsed="0"/>
+    <w:lsdException w:name="Medium Grid 3 Accent 1" w:semiHidden="0" w:uiPriority="69" w:unhideWhenUsed="0"/>
+    <w:lsdException w:name="Dark List Accent 1" w:semiHidden="0" w:uiPriority="70" w:unhideWhenUsed="0"/>
+    <w:lsdException w:name="Colorful Shading Accent 1" w:semiHidden="0" w:uiPriority="71" w:unhideWhenUsed="0"/>
+    <w:lsdException w:name="Colorful List Accent 1" w:semiHidden="0" w:uiPriority="72" w:unhideWhenUsed="0"/>
+    <w:lsdException w:name="Colorful Grid Accent 1" w:semiHidden="0" w:uiPriority="73" w:unhideWhenUsed="0"/>
+    <w:lsdException w:name="Light Shading Accent 2" w:semiHidden="0" w:uiPriority="60" w:unhideWhenUsed="0"/>
+    <w:lsdException w:name="Light List Accent 2" w:semiHidden="0" w:uiPriority="61" w:unhideWhenUsed="0"/>
+    <w:lsdException w:name="Light Grid Accent 2" w:semiHidden="0" w:uiPriority="62" w:unhideWhenUsed="0"/>
+    <w:lsdException w:name="Medium Shading 1 Accent 2" w:semiHidden="0" w:uiPriority="63" w:unhideWhenUsed="0"/>
+    <w:lsdException w:name="Medium Shading 2 Accent 2" w:semiHidden="0" w:uiPriority="64" w:unhideWhenUsed="0"/>
+    <w:lsdException w:name="Medium List 1 Accent 2" w:semiHidden="0" w:uiPriority="65" w:unhideWhenUsed="0"/>
+    <w:lsdException w:name="Medium List 2 Accent 2" w:semiHidden="0" w:uiPriority="66" w:unhideWhenUsed="0"/>
+    <w:lsdException w:name="Medium Grid 1 Accent 2" w:semiHidden="0" w:uiPriority="67" w:unhideWhenUsed="0"/>
+    <w:lsdException w:name="Medium Grid 2 Accent 2" w:semiHidden="0" w:uiPriority="68" w:unhideWhenUsed="0"/>
+    <w:lsdException w:name="Medium Grid 3 Accent 2" w:semiHidden="0" w:uiPriority="69" w:unhideWhenUsed="0"/>
+    <w:lsdException w:name="Dark List Accent 2" w:semiHidden="0" w:uiPriority="70" w:unhideWhenUsed="0"/>
+    <w:lsdException w:name="Colorful Shading Accent 2" w:semiHidden="0" w:uiPriority="71" w:unhideWhenUsed="0"/>
+    <w:lsdException w:name="Colorful List Accent 2" w:semiHidden="0" w:uiPriority="72" w:unhideWhenUsed="0"/>
+    <w:lsdException w:name="Colorful Grid Accent 2" w:semiHidden="0" w:uiPriority="73" w:unhideWhenUsed="0"/>
+    <w:lsdException w:name="Light Shading Accent 3" w:semiHidden="0" w:uiPriority="60" w:unhideWhenUsed="0"/>
+    <w:lsdException w:name="Light List Accent 3" w:semiHidden="0" w:uiPriority="61" w:unhideWhenUsed="0"/>
+    <w:lsdException w:name="Light Grid Accent 3" w:semiHidden="0" w:uiPriority="62" w:unhideWhenUsed="0"/>
+    <w:lsdException w:name="Medium Shading 1 Accent 3" w:semiHidden="0" w:uiPriority="63" w:unhideWhenUsed="0"/>
+    <w:lsdException w:name="Medium Shading 2 Accent 3" w:semiHidden="0" w:uiPriority="64" w:unhideWhenUsed="0"/>
+    <w:lsdException w:name="Medium List 1 Accent 3" w:semiHidden="0" w:uiPriority="65" w:unhideWhenUsed="0"/>
+    <w:lsdException w:name="Medium List 2 Accent 3" w:semiHidden="0" w:uiPriority="66" w:unhideWhenUsed="0"/>
+    <w:lsdException w:name="Medium Grid 1 Accent 3" w:semiHidden="0" w:uiPriority="67" w:unhideWhenUsed="0"/>
+    <w:lsdException w:name="Medium Grid 2 Accent 3" w:semiHidden="0" w:uiPriority="68" w:unhideWhenUsed="0"/>
+    <w:lsdException w:name="Medium Grid 3 Accent 3" w:semiHidden="0" w:uiPriority="69" w:unhideWhenUsed="0"/>
+    <w:lsdException w:name="Dark List Accent 3" w:semiHidden="0" w:uiPriority="70" w:unhideWhenUsed="0"/>
+    <w:lsdException w:name="Colorful Shading Accent 3" w:semiHidden="0" w:uiPriority="71" w:unhideWhenUsed="0"/>
+    <w:lsdException w:name="Colorful List Accent 3" w:semiHidden="0" w:uiPriority="72" w:unhideWhenUsed="0"/>
+    <w:lsdException w:name="Colorful Grid Accent 3" w:semiHidden="0" w:uiPriority="73" w:unhideWhenUsed="0"/>
+    <w:lsdException w:name="Light Shading Accent 4" w:semiHidden="0" w:uiPriority="60" w:unhideWhenUsed="0"/>
+    <w:lsdException w:name="Light List Accent 4" w:semiHidden="0" w:uiPriority="61" w:unhideWhenUsed="0"/>
+    <w:lsdException w:name="Light Grid Accent 4" w:semiHidden="0" w:uiPriority="62" w:unhideWhenUsed="0"/>
+    <w:lsdException w:name="Medium Shading 1 Accent 4" w:semiHidden="0" w:uiPriority="63" w:unhideWhenUsed="0"/>
+    <w:lsdException w:name="Medium Shading 2 Accent 4" w:semiHidden="0" w:uiPriority="64" w:unhideWhenUsed="0"/>
+    <w:lsdException w:name="Medium List 1 Accent 4" w:semiHidden="0" w:uiPriority="65" w:unhideWhenUsed="0"/>
+    <w:lsdException w:name="Medium List 2 Accent 4" w:semiHidden="0" w:uiPriority="66" w:unhideWhenUsed="0"/>
+    <w:lsdException w:name="Medium Grid 1 Accent 4" w:semiHidden="0" w:uiPriority="67" w:unhideWhenUsed="0"/>
+    <w:lsdException w:name="Medium Grid 2 Accent 4" w:semiHidden="0" w:uiPriority="68" w:unhideWhenUsed="0"/>
+    <w:lsdException w:name="Medium Grid 3 Accent 4" w:semiHidden="0" w:uiPriority="69" w:unhideWhenUsed="0"/>
+    <w:lsdException w:name="Dark List Accent 4" w:semiHidden="0" w:uiPriority="70" w:unhideWhenUsed="0"/>
+    <w:lsdException w:name="Colorful Shading Accent 4" w:semiHidden="0" w:uiPriority="71" w:unhideWhenUsed="0"/>
+    <w:lsdException w:name="Colorful List Accent 4" w:semiHidden="0" w:uiPriority="72" w:unhideWhenUsed="0"/>
+    <w:lsdException w:name="Colorful Grid Accent 4" w:semiHidden="0" w:uiPriority="73" w:unhideWhenUsed="0"/>
+    <w:lsdException w:name="Light Shading Accent 5" w:semiHidden="0" w:uiPriority="60" w:unhideWhenUsed="0"/>
+    <w:lsdException w:name="Light List Accent 5" w:semiHidden="0" w:uiPriority="61" w:unhideWhenUsed="0"/>
+    <w:lsdException w:name="Light Grid Accent 5" w:semiHidden="0" w:uiPriority="62" w:unhideWhenUsed="0"/>
+    <w:lsdException w:name="Medium Shading 1 Accent 5" w:semiHidden="0" w:uiPriority="63" w:unhideWhenUsed="0"/>
+    <w:lsdException w:name="Medium Shading 2 Accent 5" w:semiHidden="0" w:uiPriority="64" w:unhideWhenUsed="0"/>
+    <w:lsdException w:name="Medium List 1 Accent 5" w:semiHidden="0" w:uiPriority="65" w:unhideWhenUsed="0"/>
+    <w:lsdException w:name="Medium List 2 Accent 5" w:semiHidden="0" w:uiPriority="66" w:unhideWhenUsed="0"/>
+    <w:lsdException w:name="Medium Grid 1 Accent 5" w:semiHidden="0" w:uiPriority="67" w:unhideWhenUsed="0"/>
+    <w:lsdException w:name="Medium Grid 2 Accent 5" w:semiHidden="0" w:uiPriority="68" w:unhideWhenUsed="0"/>
+    <w:lsdException w:name="Medium Grid 3 Accent 5" w:semiHidden="0" w:uiPriority="69" w:unhideWhenUsed="0"/>
+    <w:lsdException w:name="Dark List Accent 5" w:semiHidden="0" w:uiPriority="70" w:unhideWhenUsed="0"/>
+    <w:lsdException w:name="Colorful Shading Accent 5" w:semiHidden="0" w:uiPriority="71" w:unhideWhenUsed="0"/>
+    <w:lsdException w:name="Colorful List Accent 5" w:semiHidden="0" w:uiPriority="72" w:unhideWhenUsed="0"/>
+    <w:lsdException w:name="Colorful Grid Accent 5" w:semiHidden="0" w:uiPriority="73" w:unhideWhenUsed="0"/>
+    <w:lsdException w:name="Light Shading Accent 6" w:semiHidden="0" w:uiPriority="60" w:unhideWhenUsed="0"/>
+    <w:lsdException w:name="Light List Accent 6" w:semiHidden="0" w:uiPriority="61" w:unhideWhenUsed="0"/>
+    <w:lsdException w:name="Light Grid Accent 6" w:semiHidden="0" w:uiPriority="62" w:unhideWhenUsed="0"/>
+    <w:lsdException w:name="Medium Shading 1 Accent 6" w:semiHidden="0" w:uiPriority="63" w:unhideWhenUsed="0"/>
+    <w:lsdException w:name="Medium Shading 2 Accent 6" w:semiHidden="0" w:uiPriority="64" w:unhideWhenUsed="0"/>
+    <w:lsdException w:name="Medium List 1 Accent 6" w:semiHidden="0" w:uiPriority="65" w:unhideWhenUsed="0"/>
+    <w:lsdException w:name="Medium List 2 Accent 6" w:semiHidden="0" w:uiPriority="66" w:unhideWhenUsed="0"/>
+    <w:lsdException w:name="Medium Grid 1 Accent 6" w:semiHidden="0" w:uiPriority="67" w:unhideWhenUsed="0"/>
+    <w:lsdException w:name="Medium Grid 2 Accent 6" w:semiHidden="0" w:uiPriority="68" w:unhideWhenUsed="0"/>
+    <w:lsdException w:name="Medium Grid 3 Accent 6" w:semiHidden="0" w:uiPriority="69" w:unhideWhenUsed="0"/>
+    <w:lsdException w:name="Dark List Accent 6" w:semiHidden="0" w:uiPriority="70" w:unhideWhenUsed="0"/>
+    <w:lsdException w:name="Colorful Shading Accent 6" w:semiHidden="0" w:uiPriority="71" w:unhideWhenUsed="0"/>
+    <w:lsdException w:name="Colorful List Accent 6" w:semiHidden="0" w:uiPriority="72" w:unhideWhenUsed="0"/>
+    <w:lsdException w:name="Colorful Grid Accent 6" w:semiHidden="0" w:uiPriority="73" w:unhideWhenUsed="0"/>
+    <w:lsdException w:name="Subtle Emphasis" w:semiHidden="0" w:uiPriority="19" w:unhideWhenUsed="0" w:qFormat="1"/>
+    <w:lsdException w:name="Intense Emphasis" w:semiHidden="0" w:uiPriority="21" w:unhideWhenUsed="0" w:qFormat="1"/>
+    <w:lsdException w:name="Subtle Reference" w:semiHidden="0" w:uiPriority="31" w:unhideWhenUsed="0" w:qFormat="1"/>
+    <w:lsdException w:name="Intense Reference" w:semiHidden="0" w:uiPriority="32" w:unhideWhenUsed="0" w:qFormat="1"/>
+    <w:lsdException w:name="Book Title" w:semiHidden="0" w:uiPriority="33" w:unhideWhenUsed="0" w:qFormat="1"/>
+    <w:lsdException w:name="Bibliography" w:uiPriority="37"/>
+    <w:lsdException w:name="TOC Heading" w:uiPriority="39" w:qFormat="1"/>
   </w:latentStyles>
   <w:style w:type="paragraph" w:default="1" w:styleId="Normal">
     <w:name w:val="Normal"/>
@@ -9913,6 +10588,7 @@
   <w:style w:type="character" w:default="1" w:styleId="DefaultParagraphFont">
     <w:name w:val="Default Paragraph Font"/>
     <w:uiPriority w:val="1"/>
+    <w:semiHidden/>
     <w:unhideWhenUsed/>
   </w:style>
   <w:style w:type="table" w:default="1" w:styleId="TableNormal">
@@ -10152,6 +10828,7 @@
       <w:spacing w:after="0" w:line="240" w:lineRule="auto"/>
     </w:pPr>
     <w:tblPr>
+      <w:tblInd w:w="0" w:type="dxa"/>
       <w:tblBorders>
         <w:top w:val="single" w:sz="4" w:space="0" w:color="auto"/>
         <w:left w:val="single" w:sz="4" w:space="0" w:color="auto"/>
@@ -10160,9 +10837,15 @@
         <w:insideH w:val="single" w:sz="4" w:space="0" w:color="auto"/>
         <w:insideV w:val="single" w:sz="4" w:space="0" w:color="auto"/>
       </w:tblBorders>
+      <w:tblCellMar>
+        <w:top w:w="0" w:type="dxa"/>
+        <w:left w:w="108" w:type="dxa"/>
+        <w:bottom w:w="0" w:type="dxa"/>
+        <w:right w:w="108" w:type="dxa"/>
+      </w:tblCellMar>
     </w:tblPr>
   </w:style>
-  <w:style w:type="table" w:styleId="GridTable5Dark-Accent5">
+  <w:style w:type="table" w:customStyle="1" w:styleId="GridTable5DarkAccent5">
     <w:name w:val="Grid Table 5 Dark Accent 5"/>
     <w:basedOn w:val="TableNormal"/>
     <w:uiPriority w:val="50"/>
@@ -10173,6 +10856,7 @@
     <w:tblPr>
       <w:tblStyleRowBandSize w:val="1"/>
       <w:tblStyleColBandSize w:val="1"/>
+      <w:tblInd w:w="0" w:type="dxa"/>
       <w:tblBorders>
         <w:top w:val="single" w:sz="4" w:space="0" w:color="FFFFFF" w:themeColor="background1"/>
         <w:left w:val="single" w:sz="4" w:space="0" w:color="FFFFFF" w:themeColor="background1"/>
@@ -10181,6 +10865,12 @@
         <w:insideH w:val="single" w:sz="4" w:space="0" w:color="FFFFFF" w:themeColor="background1"/>
         <w:insideV w:val="single" w:sz="4" w:space="0" w:color="FFFFFF" w:themeColor="background1"/>
       </w:tblBorders>
+      <w:tblCellMar>
+        <w:top w:w="0" w:type="dxa"/>
+        <w:left w:w="108" w:type="dxa"/>
+        <w:bottom w:w="0" w:type="dxa"/>
+        <w:right w:w="108" w:type="dxa"/>
+      </w:tblCellMar>
     </w:tblPr>
     <w:tcPr>
       <w:shd w:val="clear" w:color="auto" w:fill="D9E2F3" w:themeFill="accent5" w:themeFillTint="33"/>
@@ -10268,7 +10958,7 @@
       </w:tcPr>
     </w:tblStylePr>
   </w:style>
-  <w:style w:type="table" w:styleId="ListTable3-Accent5">
+  <w:style w:type="table" w:customStyle="1" w:styleId="ListTable3Accent5">
     <w:name w:val="List Table 3 Accent 5"/>
     <w:basedOn w:val="TableNormal"/>
     <w:uiPriority w:val="48"/>
@@ -10279,12 +10969,19 @@
     <w:tblPr>
       <w:tblStyleRowBandSize w:val="1"/>
       <w:tblStyleColBandSize w:val="1"/>
+      <w:tblInd w:w="0" w:type="dxa"/>
       <w:tblBorders>
         <w:top w:val="single" w:sz="4" w:space="0" w:color="4472C4" w:themeColor="accent5"/>
         <w:left w:val="single" w:sz="4" w:space="0" w:color="4472C4" w:themeColor="accent5"/>
         <w:bottom w:val="single" w:sz="4" w:space="0" w:color="4472C4" w:themeColor="accent5"/>
         <w:right w:val="single" w:sz="4" w:space="0" w:color="4472C4" w:themeColor="accent5"/>
       </w:tblBorders>
+      <w:tblCellMar>
+        <w:top w:w="0" w:type="dxa"/>
+        <w:left w:w="108" w:type="dxa"/>
+        <w:bottom w:w="0" w:type="dxa"/>
+        <w:right w:w="108" w:type="dxa"/>
+      </w:tblCellMar>
     </w:tblPr>
     <w:tblStylePr w:type="firstRow">
       <w:rPr>
@@ -10392,7 +11089,7 @@
       </w:tcPr>
     </w:tblStylePr>
   </w:style>
-  <w:style w:type="table" w:styleId="GridTable1Light-Accent5">
+  <w:style w:type="table" w:customStyle="1" w:styleId="GridTable1LightAccent5">
     <w:name w:val="Grid Table 1 Light Accent 5"/>
     <w:basedOn w:val="TableNormal"/>
     <w:uiPriority w:val="46"/>
@@ -10403,6 +11100,7 @@
     <w:tblPr>
       <w:tblStyleRowBandSize w:val="1"/>
       <w:tblStyleColBandSize w:val="1"/>
+      <w:tblInd w:w="0" w:type="dxa"/>
       <w:tblBorders>
         <w:top w:val="single" w:sz="4" w:space="0" w:color="B4C6E7" w:themeColor="accent5" w:themeTint="66"/>
         <w:left w:val="single" w:sz="4" w:space="0" w:color="B4C6E7" w:themeColor="accent5" w:themeTint="66"/>
@@ -10411,6 +11109,12 @@
         <w:insideH w:val="single" w:sz="4" w:space="0" w:color="B4C6E7" w:themeColor="accent5" w:themeTint="66"/>
         <w:insideV w:val="single" w:sz="4" w:space="0" w:color="B4C6E7" w:themeColor="accent5" w:themeTint="66"/>
       </w:tblBorders>
+      <w:tblCellMar>
+        <w:top w:w="0" w:type="dxa"/>
+        <w:left w:w="108" w:type="dxa"/>
+        <w:bottom w:w="0" w:type="dxa"/>
+        <w:right w:w="108" w:type="dxa"/>
+      </w:tblCellMar>
     </w:tblPr>
     <w:tblStylePr w:type="firstRow">
       <w:rPr>
@@ -10449,7 +11153,7 @@
       </w:rPr>
     </w:tblStylePr>
   </w:style>
-  <w:style w:type="table" w:styleId="GridTable4-Accent5">
+  <w:style w:type="table" w:customStyle="1" w:styleId="GridTable4Accent5">
     <w:name w:val="Grid Table 4 Accent 5"/>
     <w:basedOn w:val="TableNormal"/>
     <w:uiPriority w:val="49"/>
@@ -10460,6 +11164,7 @@
     <w:tblPr>
       <w:tblStyleRowBandSize w:val="1"/>
       <w:tblStyleColBandSize w:val="1"/>
+      <w:tblInd w:w="0" w:type="dxa"/>
       <w:tblBorders>
         <w:top w:val="single" w:sz="4" w:space="0" w:color="8EAADB" w:themeColor="accent5" w:themeTint="99"/>
         <w:left w:val="single" w:sz="4" w:space="0" w:color="8EAADB" w:themeColor="accent5" w:themeTint="99"/>
@@ -10468,6 +11173,12 @@
         <w:insideH w:val="single" w:sz="4" w:space="0" w:color="8EAADB" w:themeColor="accent5" w:themeTint="99"/>
         <w:insideV w:val="single" w:sz="4" w:space="0" w:color="8EAADB" w:themeColor="accent5" w:themeTint="99"/>
       </w:tblBorders>
+      <w:tblCellMar>
+        <w:top w:w="0" w:type="dxa"/>
+        <w:left w:w="108" w:type="dxa"/>
+        <w:bottom w:w="0" w:type="dxa"/>
+        <w:right w:w="108" w:type="dxa"/>
+      </w:tblCellMar>
     </w:tblPr>
     <w:tblStylePr w:type="firstRow">
       <w:rPr>
@@ -10558,6 +11269,1003 @@
     <w:rPr>
       <w:color w:val="954F72" w:themeColor="followedHyperlink"/>
       <w:u w:val="single"/>
+    </w:rPr>
+  </w:style>
+  <w:style w:type="paragraph" w:styleId="BalloonText">
+    <w:name w:val="Balloon Text"/>
+    <w:basedOn w:val="Normal"/>
+    <w:link w:val="BalloonTextChar"/>
+    <w:uiPriority w:val="99"/>
+    <w:semiHidden/>
+    <w:unhideWhenUsed/>
+    <w:rsid w:val="0095055F"/>
+    <w:pPr>
+      <w:spacing w:after="0" w:line="240" w:lineRule="auto"/>
+    </w:pPr>
+    <w:rPr>
+      <w:rFonts w:ascii="Tahoma" w:hAnsi="Tahoma" w:cs="Tahoma"/>
+      <w:sz w:val="16"/>
+      <w:szCs w:val="16"/>
+    </w:rPr>
+  </w:style>
+  <w:style w:type="character" w:customStyle="1" w:styleId="BalloonTextChar">
+    <w:name w:val="Balloon Text Char"/>
+    <w:basedOn w:val="DefaultParagraphFont"/>
+    <w:link w:val="BalloonText"/>
+    <w:uiPriority w:val="99"/>
+    <w:semiHidden/>
+    <w:rsid w:val="0095055F"/>
+    <w:rPr>
+      <w:rFonts w:ascii="Tahoma" w:hAnsi="Tahoma" w:cs="Tahoma"/>
+      <w:sz w:val="16"/>
+      <w:szCs w:val="16"/>
+    </w:rPr>
+  </w:style>
+</w:styles>
+</file>
+
+<file path=word/stylesWithEffects.xml><?xml version="1.0" encoding="utf-8"?>
+<w:styles xmlns:wpc="http://schemas.microsoft.com/office/word/2010/wordprocessingCanvas" xmlns:mc="http://schemas.openxmlformats.org/markup-compatibility/2006" xmlns:o="urn:schemas-microsoft-com:office:office" xmlns:r="http://schemas.openxmlformats.org/officeDocument/2006/relationships" xmlns:m="http://schemas.openxmlformats.org/officeDocument/2006/math" xmlns:v="urn:schemas-microsoft-com:vml" xmlns:wp14="http://schemas.microsoft.com/office/word/2010/wordprocessingDrawing" xmlns:wp="http://schemas.openxmlformats.org/drawingml/2006/wordprocessingDrawing" xmlns:w10="urn:schemas-microsoft-com:office:word" xmlns:w="http://schemas.openxmlformats.org/wordprocessingml/2006/main" xmlns:w14="http://schemas.microsoft.com/office/word/2010/wordml" xmlns:wpg="http://schemas.microsoft.com/office/word/2010/wordprocessingGroup" xmlns:wpi="http://schemas.microsoft.com/office/word/2010/wordprocessingInk" xmlns:wne="http://schemas.microsoft.com/office/word/2006/wordml" xmlns:wps="http://schemas.microsoft.com/office/word/2010/wordprocessingShape" mc:Ignorable="w14 wp14">
+  <w:docDefaults>
+    <w:rPrDefault>
+      <w:rPr>
+        <w:rFonts w:asciiTheme="minorHAnsi" w:eastAsiaTheme="minorHAnsi" w:hAnsiTheme="minorHAnsi" w:cstheme="minorBidi"/>
+        <w:sz w:val="22"/>
+        <w:szCs w:val="22"/>
+        <w:lang w:val="en-GB" w:eastAsia="en-US" w:bidi="ar-SA"/>
+      </w:rPr>
+    </w:rPrDefault>
+    <w:pPrDefault>
+      <w:pPr>
+        <w:spacing w:after="160" w:line="259" w:lineRule="auto"/>
+      </w:pPr>
+    </w:pPrDefault>
+  </w:docDefaults>
+  <w:latentStyles w:defLockedState="0" w:defUIPriority="99" w:defSemiHidden="1" w:defUnhideWhenUsed="1" w:defQFormat="0" w:count="267">
+    <w:lsdException w:name="Normal" w:semiHidden="0" w:uiPriority="0" w:unhideWhenUsed="0" w:qFormat="1"/>
+    <w:lsdException w:name="heading 1" w:semiHidden="0" w:uiPriority="9" w:unhideWhenUsed="0" w:qFormat="1"/>
+    <w:lsdException w:name="heading 2" w:uiPriority="9" w:qFormat="1"/>
+    <w:lsdException w:name="heading 3" w:uiPriority="9" w:qFormat="1"/>
+    <w:lsdException w:name="heading 4" w:uiPriority="9" w:qFormat="1"/>
+    <w:lsdException w:name="heading 5" w:uiPriority="9" w:qFormat="1"/>
+    <w:lsdException w:name="heading 6" w:uiPriority="9" w:qFormat="1"/>
+    <w:lsdException w:name="heading 7" w:uiPriority="9" w:qFormat="1"/>
+    <w:lsdException w:name="heading 8" w:uiPriority="9" w:qFormat="1"/>
+    <w:lsdException w:name="heading 9" w:uiPriority="9" w:qFormat="1"/>
+    <w:lsdException w:name="toc 1" w:uiPriority="39"/>
+    <w:lsdException w:name="toc 2" w:uiPriority="39"/>
+    <w:lsdException w:name="toc 3" w:uiPriority="39"/>
+    <w:lsdException w:name="toc 4" w:uiPriority="39"/>
+    <w:lsdException w:name="toc 5" w:uiPriority="39"/>
+    <w:lsdException w:name="toc 6" w:uiPriority="39"/>
+    <w:lsdException w:name="toc 7" w:uiPriority="39"/>
+    <w:lsdException w:name="toc 8" w:uiPriority="39"/>
+    <w:lsdException w:name="toc 9" w:uiPriority="39"/>
+    <w:lsdException w:name="footer" w:qFormat="1"/>
+    <w:lsdException w:name="caption" w:uiPriority="35" w:qFormat="1"/>
+    <w:lsdException w:name="Title" w:semiHidden="0" w:uiPriority="10" w:unhideWhenUsed="0" w:qFormat="1"/>
+    <w:lsdException w:name="Default Paragraph Font" w:uiPriority="1"/>
+    <w:lsdException w:name="Subtitle" w:semiHidden="0" w:uiPriority="11" w:unhideWhenUsed="0" w:qFormat="1"/>
+    <w:lsdException w:name="Strong" w:semiHidden="0" w:uiPriority="22" w:unhideWhenUsed="0" w:qFormat="1"/>
+    <w:lsdException w:name="Emphasis" w:semiHidden="0" w:uiPriority="20" w:unhideWhenUsed="0" w:qFormat="1"/>
+    <w:lsdException w:name="Table Grid" w:semiHidden="0" w:uiPriority="39" w:unhideWhenUsed="0"/>
+    <w:lsdException w:name="Placeholder Text" w:unhideWhenUsed="0"/>
+    <w:lsdException w:name="No Spacing" w:semiHidden="0" w:uiPriority="1" w:unhideWhenUsed="0" w:qFormat="1"/>
+    <w:lsdException w:name="Light Shading" w:semiHidden="0" w:uiPriority="60" w:unhideWhenUsed="0"/>
+    <w:lsdException w:name="Light List" w:semiHidden="0" w:uiPriority="61" w:unhideWhenUsed="0"/>
+    <w:lsdException w:name="Light Grid" w:semiHidden="0" w:uiPriority="62" w:unhideWhenUsed="0"/>
+    <w:lsdException w:name="Medium Shading 1" w:semiHidden="0" w:uiPriority="63" w:unhideWhenUsed="0"/>
+    <w:lsdException w:name="Medium Shading 2" w:semiHidden="0" w:uiPriority="64" w:unhideWhenUsed="0"/>
+    <w:lsdException w:name="Medium List 1" w:semiHidden="0" w:uiPriority="65" w:unhideWhenUsed="0"/>
+    <w:lsdException w:name="Medium List 2" w:semiHidden="0" w:uiPriority="66" w:unhideWhenUsed="0"/>
+    <w:lsdException w:name="Medium Grid 1" w:semiHidden="0" w:uiPriority="67" w:unhideWhenUsed="0"/>
+    <w:lsdException w:name="Medium Grid 2" w:semiHidden="0" w:uiPriority="68" w:unhideWhenUsed="0"/>
+    <w:lsdException w:name="Medium Grid 3" w:semiHidden="0" w:uiPriority="69" w:unhideWhenUsed="0"/>
+    <w:lsdException w:name="Dark List" w:semiHidden="0" w:uiPriority="70" w:unhideWhenUsed="0"/>
+    <w:lsdException w:name="Colorful Shading" w:semiHidden="0" w:uiPriority="71" w:unhideWhenUsed="0"/>
+    <w:lsdException w:name="Colorful List" w:semiHidden="0" w:uiPriority="72" w:unhideWhenUsed="0"/>
+    <w:lsdException w:name="Colorful Grid" w:semiHidden="0" w:uiPriority="73" w:unhideWhenUsed="0"/>
+    <w:lsdException w:name="Light Shading Accent 1" w:semiHidden="0" w:uiPriority="60" w:unhideWhenUsed="0"/>
+    <w:lsdException w:name="Light List Accent 1" w:semiHidden="0" w:uiPriority="61" w:unhideWhenUsed="0"/>
+    <w:lsdException w:name="Light Grid Accent 1" w:semiHidden="0" w:uiPriority="62" w:unhideWhenUsed="0"/>
+    <w:lsdException w:name="Medium Shading 1 Accent 1" w:semiHidden="0" w:uiPriority="63" w:unhideWhenUsed="0"/>
+    <w:lsdException w:name="Medium Shading 2 Accent 1" w:semiHidden="0" w:uiPriority="64" w:unhideWhenUsed="0"/>
+    <w:lsdException w:name="Medium List 1 Accent 1" w:semiHidden="0" w:uiPriority="65" w:unhideWhenUsed="0"/>
+    <w:lsdException w:name="Revision" w:unhideWhenUsed="0"/>
+    <w:lsdException w:name="List Paragraph" w:semiHidden="0" w:uiPriority="34" w:unhideWhenUsed="0" w:qFormat="1"/>
+    <w:lsdException w:name="Quote" w:semiHidden="0" w:uiPriority="29" w:unhideWhenUsed="0" w:qFormat="1"/>
+    <w:lsdException w:name="Intense Quote" w:semiHidden="0" w:uiPriority="30" w:unhideWhenUsed="0" w:qFormat="1"/>
+    <w:lsdException w:name="Medium List 2 Accent 1" w:semiHidden="0" w:uiPriority="66" w:unhideWhenUsed="0"/>
+    <w:lsdException w:name="Medium Grid 1 Accent 1" w:semiHidden="0" w:uiPriority="67" w:unhideWhenUsed="0"/>
+    <w:lsdException w:name="Medium Grid 2 Accent 1" w:semiHidden="0" w:uiPriority="68" w:unhideWhenUsed="0"/>
+    <w:lsdException w:name="Medium Grid 3 Accent 1" w:semiHidden="0" w:uiPriority="69" w:unhideWhenUsed="0"/>
+    <w:lsdException w:name="Dark List Accent 1" w:semiHidden="0" w:uiPriority="70" w:unhideWhenUsed="0"/>
+    <w:lsdException w:name="Colorful Shading Accent 1" w:semiHidden="0" w:uiPriority="71" w:unhideWhenUsed="0"/>
+    <w:lsdException w:name="Colorful List Accent 1" w:semiHidden="0" w:uiPriority="72" w:unhideWhenUsed="0"/>
+    <w:lsdException w:name="Colorful Grid Accent 1" w:semiHidden="0" w:uiPriority="73" w:unhideWhenUsed="0"/>
+    <w:lsdException w:name="Light Shading Accent 2" w:semiHidden="0" w:uiPriority="60" w:unhideWhenUsed="0"/>
+    <w:lsdException w:name="Light List Accent 2" w:semiHidden="0" w:uiPriority="61" w:unhideWhenUsed="0"/>
+    <w:lsdException w:name="Light Grid Accent 2" w:semiHidden="0" w:uiPriority="62" w:unhideWhenUsed="0"/>
+    <w:lsdException w:name="Medium Shading 1 Accent 2" w:semiHidden="0" w:uiPriority="63" w:unhideWhenUsed="0"/>
+    <w:lsdException w:name="Medium Shading 2 Accent 2" w:semiHidden="0" w:uiPriority="64" w:unhideWhenUsed="0"/>
+    <w:lsdException w:name="Medium List 1 Accent 2" w:semiHidden="0" w:uiPriority="65" w:unhideWhenUsed="0"/>
+    <w:lsdException w:name="Medium List 2 Accent 2" w:semiHidden="0" w:uiPriority="66" w:unhideWhenUsed="0"/>
+    <w:lsdException w:name="Medium Grid 1 Accent 2" w:semiHidden="0" w:uiPriority="67" w:unhideWhenUsed="0"/>
+    <w:lsdException w:name="Medium Grid 2 Accent 2" w:semiHidden="0" w:uiPriority="68" w:unhideWhenUsed="0"/>
+    <w:lsdException w:name="Medium Grid 3 Accent 2" w:semiHidden="0" w:uiPriority="69" w:unhideWhenUsed="0"/>
+    <w:lsdException w:name="Dark List Accent 2" w:semiHidden="0" w:uiPriority="70" w:unhideWhenUsed="0"/>
+    <w:lsdException w:name="Colorful Shading Accent 2" w:semiHidden="0" w:uiPriority="71" w:unhideWhenUsed="0"/>
+    <w:lsdException w:name="Colorful List Accent 2" w:semiHidden="0" w:uiPriority="72" w:unhideWhenUsed="0"/>
+    <w:lsdException w:name="Colorful Grid Accent 2" w:semiHidden="0" w:uiPriority="73" w:unhideWhenUsed="0"/>
+    <w:lsdException w:name="Light Shading Accent 3" w:semiHidden="0" w:uiPriority="60" w:unhideWhenUsed="0"/>
+    <w:lsdException w:name="Light List Accent 3" w:semiHidden="0" w:uiPriority="61" w:unhideWhenUsed="0"/>
+    <w:lsdException w:name="Light Grid Accent 3" w:semiHidden="0" w:uiPriority="62" w:unhideWhenUsed="0"/>
+    <w:lsdException w:name="Medium Shading 1 Accent 3" w:semiHidden="0" w:uiPriority="63" w:unhideWhenUsed="0"/>
+    <w:lsdException w:name="Medium Shading 2 Accent 3" w:semiHidden="0" w:uiPriority="64" w:unhideWhenUsed="0"/>
+    <w:lsdException w:name="Medium List 1 Accent 3" w:semiHidden="0" w:uiPriority="65" w:unhideWhenUsed="0"/>
+    <w:lsdException w:name="Medium List 2 Accent 3" w:semiHidden="0" w:uiPriority="66" w:unhideWhenUsed="0"/>
+    <w:lsdException w:name="Medium Grid 1 Accent 3" w:semiHidden="0" w:uiPriority="67" w:unhideWhenUsed="0"/>
+    <w:lsdException w:name="Medium Grid 2 Accent 3" w:semiHidden="0" w:uiPriority="68" w:unhideWhenUsed="0"/>
+    <w:lsdException w:name="Medium Grid 3 Accent 3" w:semiHidden="0" w:uiPriority="69" w:unhideWhenUsed="0"/>
+    <w:lsdException w:name="Dark List Accent 3" w:semiHidden="0" w:uiPriority="70" w:unhideWhenUsed="0"/>
+    <w:lsdException w:name="Colorful Shading Accent 3" w:semiHidden="0" w:uiPriority="71" w:unhideWhenUsed="0"/>
+    <w:lsdException w:name="Colorful List Accent 3" w:semiHidden="0" w:uiPriority="72" w:unhideWhenUsed="0"/>
+    <w:lsdException w:name="Colorful Grid Accent 3" w:semiHidden="0" w:uiPriority="73" w:unhideWhenUsed="0"/>
+    <w:lsdException w:name="Light Shading Accent 4" w:semiHidden="0" w:uiPriority="60" w:unhideWhenUsed="0"/>
+    <w:lsdException w:name="Light List Accent 4" w:semiHidden="0" w:uiPriority="61" w:unhideWhenUsed="0"/>
+    <w:lsdException w:name="Light Grid Accent 4" w:semiHidden="0" w:uiPriority="62" w:unhideWhenUsed="0"/>
+    <w:lsdException w:name="Medium Shading 1 Accent 4" w:semiHidden="0" w:uiPriority="63" w:unhideWhenUsed="0"/>
+    <w:lsdException w:name="Medium Shading 2 Accent 4" w:semiHidden="0" w:uiPriority="64" w:unhideWhenUsed="0"/>
+    <w:lsdException w:name="Medium List 1 Accent 4" w:semiHidden="0" w:uiPriority="65" w:unhideWhenUsed="0"/>
+    <w:lsdException w:name="Medium List 2 Accent 4" w:semiHidden="0" w:uiPriority="66" w:unhideWhenUsed="0"/>
+    <w:lsdException w:name="Medium Grid 1 Accent 4" w:semiHidden="0" w:uiPriority="67" w:unhideWhenUsed="0"/>
+    <w:lsdException w:name="Medium Grid 2 Accent 4" w:semiHidden="0" w:uiPriority="68" w:unhideWhenUsed="0"/>
+    <w:lsdException w:name="Medium Grid 3 Accent 4" w:semiHidden="0" w:uiPriority="69" w:unhideWhenUsed="0"/>
+    <w:lsdException w:name="Dark List Accent 4" w:semiHidden="0" w:uiPriority="70" w:unhideWhenUsed="0"/>
+    <w:lsdException w:name="Colorful Shading Accent 4" w:semiHidden="0" w:uiPriority="71" w:unhideWhenUsed="0"/>
+    <w:lsdException w:name="Colorful List Accent 4" w:semiHidden="0" w:uiPriority="72" w:unhideWhenUsed="0"/>
+    <w:lsdException w:name="Colorful Grid Accent 4" w:semiHidden="0" w:uiPriority="73" w:unhideWhenUsed="0"/>
+    <w:lsdException w:name="Light Shading Accent 5" w:semiHidden="0" w:uiPriority="60" w:unhideWhenUsed="0"/>
+    <w:lsdException w:name="Light List Accent 5" w:semiHidden="0" w:uiPriority="61" w:unhideWhenUsed="0"/>
+    <w:lsdException w:name="Light Grid Accent 5" w:semiHidden="0" w:uiPriority="62" w:unhideWhenUsed="0"/>
+    <w:lsdException w:name="Medium Shading 1 Accent 5" w:semiHidden="0" w:uiPriority="63" w:unhideWhenUsed="0"/>
+    <w:lsdException w:name="Medium Shading 2 Accent 5" w:semiHidden="0" w:uiPriority="64" w:unhideWhenUsed="0"/>
+    <w:lsdException w:name="Medium List 1 Accent 5" w:semiHidden="0" w:uiPriority="65" w:unhideWhenUsed="0"/>
+    <w:lsdException w:name="Medium List 2 Accent 5" w:semiHidden="0" w:uiPriority="66" w:unhideWhenUsed="0"/>
+    <w:lsdException w:name="Medium Grid 1 Accent 5" w:semiHidden="0" w:uiPriority="67" w:unhideWhenUsed="0"/>
+    <w:lsdException w:name="Medium Grid 2 Accent 5" w:semiHidden="0" w:uiPriority="68" w:unhideWhenUsed="0"/>
+    <w:lsdException w:name="Medium Grid 3 Accent 5" w:semiHidden="0" w:uiPriority="69" w:unhideWhenUsed="0"/>
+    <w:lsdException w:name="Dark List Accent 5" w:semiHidden="0" w:uiPriority="70" w:unhideWhenUsed="0"/>
+    <w:lsdException w:name="Colorful Shading Accent 5" w:semiHidden="0" w:uiPriority="71" w:unhideWhenUsed="0"/>
+    <w:lsdException w:name="Colorful List Accent 5" w:semiHidden="0" w:uiPriority="72" w:unhideWhenUsed="0"/>
+    <w:lsdException w:name="Colorful Grid Accent 5" w:semiHidden="0" w:uiPriority="73" w:unhideWhenUsed="0"/>
+    <w:lsdException w:name="Light Shading Accent 6" w:semiHidden="0" w:uiPriority="60" w:unhideWhenUsed="0"/>
+    <w:lsdException w:name="Light List Accent 6" w:semiHidden="0" w:uiPriority="61" w:unhideWhenUsed="0"/>
+    <w:lsdException w:name="Light Grid Accent 6" w:semiHidden="0" w:uiPriority="62" w:unhideWhenUsed="0"/>
+    <w:lsdException w:name="Medium Shading 1 Accent 6" w:semiHidden="0" w:uiPriority="63" w:unhideWhenUsed="0"/>
+    <w:lsdException w:name="Medium Shading 2 Accent 6" w:semiHidden="0" w:uiPriority="64" w:unhideWhenUsed="0"/>
+    <w:lsdException w:name="Medium List 1 Accent 6" w:semiHidden="0" w:uiPriority="65" w:unhideWhenUsed="0"/>
+    <w:lsdException w:name="Medium List 2 Accent 6" w:semiHidden="0" w:uiPriority="66" w:unhideWhenUsed="0"/>
+    <w:lsdException w:name="Medium Grid 1 Accent 6" w:semiHidden="0" w:uiPriority="67" w:unhideWhenUsed="0"/>
+    <w:lsdException w:name="Medium Grid 2 Accent 6" w:semiHidden="0" w:uiPriority="68" w:unhideWhenUsed="0"/>
+    <w:lsdException w:name="Medium Grid 3 Accent 6" w:semiHidden="0" w:uiPriority="69" w:unhideWhenUsed="0"/>
+    <w:lsdException w:name="Dark List Accent 6" w:semiHidden="0" w:uiPriority="70" w:unhideWhenUsed="0"/>
+    <w:lsdException w:name="Colorful Shading Accent 6" w:semiHidden="0" w:uiPriority="71" w:unhideWhenUsed="0"/>
+    <w:lsdException w:name="Colorful List Accent 6" w:semiHidden="0" w:uiPriority="72" w:unhideWhenUsed="0"/>
+    <w:lsdException w:name="Colorful Grid Accent 6" w:semiHidden="0" w:uiPriority="73" w:unhideWhenUsed="0"/>
+    <w:lsdException w:name="Subtle Emphasis" w:semiHidden="0" w:uiPriority="19" w:unhideWhenUsed="0" w:qFormat="1"/>
+    <w:lsdException w:name="Intense Emphasis" w:semiHidden="0" w:uiPriority="21" w:unhideWhenUsed="0" w:qFormat="1"/>
+    <w:lsdException w:name="Subtle Reference" w:semiHidden="0" w:uiPriority="31" w:unhideWhenUsed="0" w:qFormat="1"/>
+    <w:lsdException w:name="Intense Reference" w:semiHidden="0" w:uiPriority="32" w:unhideWhenUsed="0" w:qFormat="1"/>
+    <w:lsdException w:name="Book Title" w:semiHidden="0" w:uiPriority="33" w:unhideWhenUsed="0" w:qFormat="1"/>
+    <w:lsdException w:name="Bibliography" w:uiPriority="37"/>
+    <w:lsdException w:name="TOC Heading" w:uiPriority="39" w:qFormat="1"/>
+  </w:latentStyles>
+  <w:style w:type="paragraph" w:default="1" w:styleId="Normal">
+    <w:name w:val="Normal"/>
+    <w:qFormat/>
+  </w:style>
+  <w:style w:type="paragraph" w:styleId="Heading1">
+    <w:name w:val="heading 1"/>
+    <w:basedOn w:val="Normal"/>
+    <w:next w:val="Normal"/>
+    <w:link w:val="Heading1Char"/>
+    <w:uiPriority w:val="9"/>
+    <w:qFormat/>
+    <w:rsid w:val="007A3CF3"/>
+    <w:pPr>
+      <w:keepNext/>
+      <w:keepLines/>
+      <w:spacing w:before="240" w:after="0"/>
+      <w:outlineLvl w:val="0"/>
+    </w:pPr>
+    <w:rPr>
+      <w:rFonts w:asciiTheme="majorHAnsi" w:eastAsiaTheme="majorEastAsia" w:hAnsiTheme="majorHAnsi" w:cstheme="majorBidi"/>
+      <w:color w:val="2E74B5" w:themeColor="accent1" w:themeShade="BF"/>
+      <w:sz w:val="32"/>
+      <w:szCs w:val="32"/>
+    </w:rPr>
+  </w:style>
+  <w:style w:type="paragraph" w:styleId="Heading2">
+    <w:name w:val="heading 2"/>
+    <w:basedOn w:val="Normal"/>
+    <w:next w:val="Normal"/>
+    <w:link w:val="Heading2Char"/>
+    <w:uiPriority w:val="9"/>
+    <w:unhideWhenUsed/>
+    <w:qFormat/>
+    <w:rsid w:val="00630694"/>
+    <w:pPr>
+      <w:keepNext/>
+      <w:keepLines/>
+      <w:spacing w:before="40" w:after="0"/>
+      <w:outlineLvl w:val="1"/>
+    </w:pPr>
+    <w:rPr>
+      <w:rFonts w:asciiTheme="majorHAnsi" w:eastAsiaTheme="majorEastAsia" w:hAnsiTheme="majorHAnsi" w:cstheme="majorBidi"/>
+      <w:color w:val="2E74B5" w:themeColor="accent1" w:themeShade="BF"/>
+      <w:sz w:val="26"/>
+      <w:szCs w:val="26"/>
+    </w:rPr>
+  </w:style>
+  <w:style w:type="paragraph" w:styleId="Heading3">
+    <w:name w:val="heading 3"/>
+    <w:basedOn w:val="Normal"/>
+    <w:next w:val="Normal"/>
+    <w:link w:val="Heading3Char"/>
+    <w:uiPriority w:val="9"/>
+    <w:unhideWhenUsed/>
+    <w:qFormat/>
+    <w:rsid w:val="00846FC4"/>
+    <w:pPr>
+      <w:keepNext/>
+      <w:keepLines/>
+      <w:spacing w:before="40" w:after="0"/>
+      <w:outlineLvl w:val="2"/>
+    </w:pPr>
+    <w:rPr>
+      <w:rFonts w:asciiTheme="majorHAnsi" w:eastAsiaTheme="majorEastAsia" w:hAnsiTheme="majorHAnsi" w:cstheme="majorBidi"/>
+      <w:color w:val="1F4D78" w:themeColor="accent1" w:themeShade="7F"/>
+      <w:sz w:val="24"/>
+      <w:szCs w:val="24"/>
+    </w:rPr>
+  </w:style>
+  <w:style w:type="paragraph" w:styleId="Heading4">
+    <w:name w:val="heading 4"/>
+    <w:basedOn w:val="Normal"/>
+    <w:next w:val="Normal"/>
+    <w:link w:val="Heading4Char"/>
+    <w:uiPriority w:val="9"/>
+    <w:unhideWhenUsed/>
+    <w:qFormat/>
+    <w:rsid w:val="00B11415"/>
+    <w:pPr>
+      <w:keepNext/>
+      <w:keepLines/>
+      <w:spacing w:before="40" w:after="0"/>
+      <w:outlineLvl w:val="3"/>
+    </w:pPr>
+    <w:rPr>
+      <w:rFonts w:asciiTheme="majorHAnsi" w:eastAsiaTheme="majorEastAsia" w:hAnsiTheme="majorHAnsi" w:cstheme="majorBidi"/>
+      <w:i/>
+      <w:iCs/>
+      <w:color w:val="2E74B5" w:themeColor="accent1" w:themeShade="BF"/>
+    </w:rPr>
+  </w:style>
+  <w:style w:type="character" w:default="1" w:styleId="DefaultParagraphFont">
+    <w:name w:val="Default Paragraph Font"/>
+    <w:uiPriority w:val="1"/>
+    <w:semiHidden/>
+    <w:unhideWhenUsed/>
+  </w:style>
+  <w:style w:type="table" w:default="1" w:styleId="TableNormal">
+    <w:name w:val="Normal Table"/>
+    <w:uiPriority w:val="99"/>
+    <w:semiHidden/>
+    <w:unhideWhenUsed/>
+    <w:tblPr>
+      <w:tblInd w:w="0" w:type="dxa"/>
+      <w:tblCellMar>
+        <w:top w:w="0" w:type="dxa"/>
+        <w:left w:w="108" w:type="dxa"/>
+        <w:bottom w:w="0" w:type="dxa"/>
+        <w:right w:w="108" w:type="dxa"/>
+      </w:tblCellMar>
+    </w:tblPr>
+  </w:style>
+  <w:style w:type="numbering" w:default="1" w:styleId="NoList">
+    <w:name w:val="No List"/>
+    <w:uiPriority w:val="99"/>
+    <w:semiHidden/>
+    <w:unhideWhenUsed/>
+  </w:style>
+  <w:style w:type="paragraph" w:styleId="NoSpacing">
+    <w:name w:val="No Spacing"/>
+    <w:link w:val="NoSpacingChar"/>
+    <w:uiPriority w:val="1"/>
+    <w:qFormat/>
+    <w:rsid w:val="00A51001"/>
+    <w:pPr>
+      <w:spacing w:after="0" w:line="240" w:lineRule="auto"/>
+    </w:pPr>
+    <w:rPr>
+      <w:rFonts w:eastAsiaTheme="minorEastAsia"/>
+      <w:lang w:val="en-US"/>
+    </w:rPr>
+  </w:style>
+  <w:style w:type="character" w:customStyle="1" w:styleId="NoSpacingChar">
+    <w:name w:val="No Spacing Char"/>
+    <w:basedOn w:val="DefaultParagraphFont"/>
+    <w:link w:val="NoSpacing"/>
+    <w:uiPriority w:val="1"/>
+    <w:rsid w:val="00A51001"/>
+    <w:rPr>
+      <w:rFonts w:eastAsiaTheme="minorEastAsia"/>
+      <w:lang w:val="en-US"/>
+    </w:rPr>
+  </w:style>
+  <w:style w:type="character" w:customStyle="1" w:styleId="Heading1Char">
+    <w:name w:val="Heading 1 Char"/>
+    <w:basedOn w:val="DefaultParagraphFont"/>
+    <w:link w:val="Heading1"/>
+    <w:uiPriority w:val="9"/>
+    <w:rsid w:val="007A3CF3"/>
+    <w:rPr>
+      <w:rFonts w:asciiTheme="majorHAnsi" w:eastAsiaTheme="majorEastAsia" w:hAnsiTheme="majorHAnsi" w:cstheme="majorBidi"/>
+      <w:color w:val="2E74B5" w:themeColor="accent1" w:themeShade="BF"/>
+      <w:sz w:val="32"/>
+      <w:szCs w:val="32"/>
+    </w:rPr>
+  </w:style>
+  <w:style w:type="paragraph" w:styleId="TOCHeading">
+    <w:name w:val="TOC Heading"/>
+    <w:basedOn w:val="Heading1"/>
+    <w:next w:val="Normal"/>
+    <w:uiPriority w:val="39"/>
+    <w:unhideWhenUsed/>
+    <w:qFormat/>
+    <w:rsid w:val="00BB0C47"/>
+    <w:pPr>
+      <w:outlineLvl w:val="9"/>
+    </w:pPr>
+    <w:rPr>
+      <w:lang w:val="en-US"/>
+    </w:rPr>
+  </w:style>
+  <w:style w:type="paragraph" w:styleId="Header">
+    <w:name w:val="header"/>
+    <w:basedOn w:val="Normal"/>
+    <w:link w:val="HeaderChar"/>
+    <w:uiPriority w:val="99"/>
+    <w:unhideWhenUsed/>
+    <w:rsid w:val="006C2A5C"/>
+    <w:pPr>
+      <w:tabs>
+        <w:tab w:val="center" w:pos="4513"/>
+        <w:tab w:val="right" w:pos="9026"/>
+      </w:tabs>
+      <w:spacing w:after="0" w:line="240" w:lineRule="auto"/>
+    </w:pPr>
+  </w:style>
+  <w:style w:type="character" w:customStyle="1" w:styleId="HeaderChar">
+    <w:name w:val="Header Char"/>
+    <w:basedOn w:val="DefaultParagraphFont"/>
+    <w:link w:val="Header"/>
+    <w:uiPriority w:val="99"/>
+    <w:rsid w:val="006C2A5C"/>
+  </w:style>
+  <w:style w:type="paragraph" w:styleId="Footer">
+    <w:name w:val="footer"/>
+    <w:basedOn w:val="Normal"/>
+    <w:link w:val="FooterChar"/>
+    <w:uiPriority w:val="99"/>
+    <w:unhideWhenUsed/>
+    <w:qFormat/>
+    <w:rsid w:val="006C2A5C"/>
+    <w:pPr>
+      <w:tabs>
+        <w:tab w:val="center" w:pos="4513"/>
+        <w:tab w:val="right" w:pos="9026"/>
+      </w:tabs>
+      <w:spacing w:after="0" w:line="240" w:lineRule="auto"/>
+    </w:pPr>
+  </w:style>
+  <w:style w:type="character" w:customStyle="1" w:styleId="FooterChar">
+    <w:name w:val="Footer Char"/>
+    <w:basedOn w:val="DefaultParagraphFont"/>
+    <w:link w:val="Footer"/>
+    <w:uiPriority w:val="99"/>
+    <w:rsid w:val="006C2A5C"/>
+  </w:style>
+  <w:style w:type="character" w:customStyle="1" w:styleId="Heading2Char">
+    <w:name w:val="Heading 2 Char"/>
+    <w:basedOn w:val="DefaultParagraphFont"/>
+    <w:link w:val="Heading2"/>
+    <w:uiPriority w:val="9"/>
+    <w:rsid w:val="00630694"/>
+    <w:rPr>
+      <w:rFonts w:asciiTheme="majorHAnsi" w:eastAsiaTheme="majorEastAsia" w:hAnsiTheme="majorHAnsi" w:cstheme="majorBidi"/>
+      <w:color w:val="2E74B5" w:themeColor="accent1" w:themeShade="BF"/>
+      <w:sz w:val="26"/>
+      <w:szCs w:val="26"/>
+    </w:rPr>
+  </w:style>
+  <w:style w:type="paragraph" w:styleId="ListParagraph">
+    <w:name w:val="List Paragraph"/>
+    <w:basedOn w:val="Normal"/>
+    <w:uiPriority w:val="34"/>
+    <w:qFormat/>
+    <w:rsid w:val="00630694"/>
+    <w:pPr>
+      <w:ind w:left="720"/>
+      <w:contextualSpacing/>
+    </w:pPr>
+  </w:style>
+  <w:style w:type="character" w:customStyle="1" w:styleId="Heading3Char">
+    <w:name w:val="Heading 3 Char"/>
+    <w:basedOn w:val="DefaultParagraphFont"/>
+    <w:link w:val="Heading3"/>
+    <w:uiPriority w:val="9"/>
+    <w:rsid w:val="00846FC4"/>
+    <w:rPr>
+      <w:rFonts w:asciiTheme="majorHAnsi" w:eastAsiaTheme="majorEastAsia" w:hAnsiTheme="majorHAnsi" w:cstheme="majorBidi"/>
+      <w:color w:val="1F4D78" w:themeColor="accent1" w:themeShade="7F"/>
+      <w:sz w:val="24"/>
+      <w:szCs w:val="24"/>
+    </w:rPr>
+  </w:style>
+  <w:style w:type="character" w:customStyle="1" w:styleId="Heading4Char">
+    <w:name w:val="Heading 4 Char"/>
+    <w:basedOn w:val="DefaultParagraphFont"/>
+    <w:link w:val="Heading4"/>
+    <w:uiPriority w:val="9"/>
+    <w:rsid w:val="00B11415"/>
+    <w:rPr>
+      <w:rFonts w:asciiTheme="majorHAnsi" w:eastAsiaTheme="majorEastAsia" w:hAnsiTheme="majorHAnsi" w:cstheme="majorBidi"/>
+      <w:i/>
+      <w:iCs/>
+      <w:color w:val="2E74B5" w:themeColor="accent1" w:themeShade="BF"/>
+    </w:rPr>
+  </w:style>
+  <w:style w:type="character" w:styleId="PlaceholderText">
+    <w:name w:val="Placeholder Text"/>
+    <w:basedOn w:val="DefaultParagraphFont"/>
+    <w:uiPriority w:val="99"/>
+    <w:semiHidden/>
+    <w:rsid w:val="00B11415"/>
+    <w:rPr>
+      <w:color w:val="808080"/>
+    </w:rPr>
+  </w:style>
+  <w:style w:type="paragraph" w:styleId="TOC1">
+    <w:name w:val="toc 1"/>
+    <w:basedOn w:val="Normal"/>
+    <w:next w:val="Normal"/>
+    <w:autoRedefine/>
+    <w:uiPriority w:val="39"/>
+    <w:unhideWhenUsed/>
+    <w:rsid w:val="0076077C"/>
+    <w:pPr>
+      <w:spacing w:after="100"/>
+    </w:pPr>
+  </w:style>
+  <w:style w:type="paragraph" w:styleId="TOC2">
+    <w:name w:val="toc 2"/>
+    <w:basedOn w:val="Normal"/>
+    <w:next w:val="Normal"/>
+    <w:autoRedefine/>
+    <w:uiPriority w:val="39"/>
+    <w:unhideWhenUsed/>
+    <w:rsid w:val="0076077C"/>
+    <w:pPr>
+      <w:spacing w:after="100"/>
+      <w:ind w:left="220"/>
+    </w:pPr>
+  </w:style>
+  <w:style w:type="paragraph" w:styleId="TOC3">
+    <w:name w:val="toc 3"/>
+    <w:basedOn w:val="Normal"/>
+    <w:next w:val="Normal"/>
+    <w:autoRedefine/>
+    <w:uiPriority w:val="39"/>
+    <w:unhideWhenUsed/>
+    <w:rsid w:val="0076077C"/>
+    <w:pPr>
+      <w:spacing w:after="100"/>
+      <w:ind w:left="440"/>
+    </w:pPr>
+  </w:style>
+  <w:style w:type="character" w:styleId="Hyperlink">
+    <w:name w:val="Hyperlink"/>
+    <w:basedOn w:val="DefaultParagraphFont"/>
+    <w:uiPriority w:val="99"/>
+    <w:unhideWhenUsed/>
+    <w:rsid w:val="0076077C"/>
+    <w:rPr>
+      <w:color w:val="0563C1" w:themeColor="hyperlink"/>
+      <w:u w:val="single"/>
+    </w:rPr>
+  </w:style>
+  <w:style w:type="table" w:styleId="TableGrid">
+    <w:name w:val="Table Grid"/>
+    <w:basedOn w:val="TableNormal"/>
+    <w:uiPriority w:val="39"/>
+    <w:rsid w:val="0076077C"/>
+    <w:pPr>
+      <w:spacing w:after="0" w:line="240" w:lineRule="auto"/>
+    </w:pPr>
+    <w:tblPr>
+      <w:tblInd w:w="0" w:type="dxa"/>
+      <w:tblBorders>
+        <w:top w:val="single" w:sz="4" w:space="0" w:color="auto"/>
+        <w:left w:val="single" w:sz="4" w:space="0" w:color="auto"/>
+        <w:bottom w:val="single" w:sz="4" w:space="0" w:color="auto"/>
+        <w:right w:val="single" w:sz="4" w:space="0" w:color="auto"/>
+        <w:insideH w:val="single" w:sz="4" w:space="0" w:color="auto"/>
+        <w:insideV w:val="single" w:sz="4" w:space="0" w:color="auto"/>
+      </w:tblBorders>
+      <w:tblCellMar>
+        <w:top w:w="0" w:type="dxa"/>
+        <w:left w:w="108" w:type="dxa"/>
+        <w:bottom w:w="0" w:type="dxa"/>
+        <w:right w:w="108" w:type="dxa"/>
+      </w:tblCellMar>
+    </w:tblPr>
+  </w:style>
+  <w:style w:type="table" w:customStyle="1" w:styleId="GridTable5DarkAccent5">
+    <w:name w:val="Grid Table 5 Dark Accent 5"/>
+    <w:basedOn w:val="TableNormal"/>
+    <w:uiPriority w:val="50"/>
+    <w:rsid w:val="005E24FD"/>
+    <w:pPr>
+      <w:spacing w:after="0" w:line="240" w:lineRule="auto"/>
+    </w:pPr>
+    <w:tblPr>
+      <w:tblStyleRowBandSize w:val="1"/>
+      <w:tblStyleColBandSize w:val="1"/>
+      <w:tblInd w:w="0" w:type="dxa"/>
+      <w:tblBorders>
+        <w:top w:val="single" w:sz="4" w:space="0" w:color="FFFFFF" w:themeColor="background1"/>
+        <w:left w:val="single" w:sz="4" w:space="0" w:color="FFFFFF" w:themeColor="background1"/>
+        <w:bottom w:val="single" w:sz="4" w:space="0" w:color="FFFFFF" w:themeColor="background1"/>
+        <w:right w:val="single" w:sz="4" w:space="0" w:color="FFFFFF" w:themeColor="background1"/>
+        <w:insideH w:val="single" w:sz="4" w:space="0" w:color="FFFFFF" w:themeColor="background1"/>
+        <w:insideV w:val="single" w:sz="4" w:space="0" w:color="FFFFFF" w:themeColor="background1"/>
+      </w:tblBorders>
+      <w:tblCellMar>
+        <w:top w:w="0" w:type="dxa"/>
+        <w:left w:w="108" w:type="dxa"/>
+        <w:bottom w:w="0" w:type="dxa"/>
+        <w:right w:w="108" w:type="dxa"/>
+      </w:tblCellMar>
+    </w:tblPr>
+    <w:tcPr>
+      <w:shd w:val="clear" w:color="auto" w:fill="D9E2F3" w:themeFill="accent5" w:themeFillTint="33"/>
+    </w:tcPr>
+    <w:tblStylePr w:type="firstRow">
+      <w:rPr>
+        <w:b/>
+        <w:bCs/>
+        <w:color w:val="FFFFFF" w:themeColor="background1"/>
+      </w:rPr>
+      <w:tblPr/>
+      <w:tcPr>
+        <w:tcBorders>
+          <w:top w:val="single" w:sz="4" w:space="0" w:color="FFFFFF" w:themeColor="background1"/>
+          <w:left w:val="single" w:sz="4" w:space="0" w:color="FFFFFF" w:themeColor="background1"/>
+          <w:right w:val="single" w:sz="4" w:space="0" w:color="FFFFFF" w:themeColor="background1"/>
+          <w:insideH w:val="nil"/>
+          <w:insideV w:val="nil"/>
+        </w:tcBorders>
+        <w:shd w:val="clear" w:color="auto" w:fill="4472C4" w:themeFill="accent5"/>
+      </w:tcPr>
+    </w:tblStylePr>
+    <w:tblStylePr w:type="lastRow">
+      <w:rPr>
+        <w:b/>
+        <w:bCs/>
+        <w:color w:val="FFFFFF" w:themeColor="background1"/>
+      </w:rPr>
+      <w:tblPr/>
+      <w:tcPr>
+        <w:tcBorders>
+          <w:left w:val="single" w:sz="4" w:space="0" w:color="FFFFFF" w:themeColor="background1"/>
+          <w:bottom w:val="single" w:sz="4" w:space="0" w:color="FFFFFF" w:themeColor="background1"/>
+          <w:right w:val="single" w:sz="4" w:space="0" w:color="FFFFFF" w:themeColor="background1"/>
+          <w:insideH w:val="nil"/>
+          <w:insideV w:val="nil"/>
+        </w:tcBorders>
+        <w:shd w:val="clear" w:color="auto" w:fill="4472C4" w:themeFill="accent5"/>
+      </w:tcPr>
+    </w:tblStylePr>
+    <w:tblStylePr w:type="firstCol">
+      <w:rPr>
+        <w:b/>
+        <w:bCs/>
+        <w:color w:val="FFFFFF" w:themeColor="background1"/>
+      </w:rPr>
+      <w:tblPr/>
+      <w:tcPr>
+        <w:tcBorders>
+          <w:top w:val="single" w:sz="4" w:space="0" w:color="FFFFFF" w:themeColor="background1"/>
+          <w:left w:val="single" w:sz="4" w:space="0" w:color="FFFFFF" w:themeColor="background1"/>
+          <w:bottom w:val="single" w:sz="4" w:space="0" w:color="FFFFFF" w:themeColor="background1"/>
+          <w:insideV w:val="nil"/>
+        </w:tcBorders>
+        <w:shd w:val="clear" w:color="auto" w:fill="4472C4" w:themeFill="accent5"/>
+      </w:tcPr>
+    </w:tblStylePr>
+    <w:tblStylePr w:type="lastCol">
+      <w:rPr>
+        <w:b/>
+        <w:bCs/>
+        <w:color w:val="FFFFFF" w:themeColor="background1"/>
+      </w:rPr>
+      <w:tblPr/>
+      <w:tcPr>
+        <w:tcBorders>
+          <w:top w:val="single" w:sz="4" w:space="0" w:color="FFFFFF" w:themeColor="background1"/>
+          <w:bottom w:val="single" w:sz="4" w:space="0" w:color="FFFFFF" w:themeColor="background1"/>
+          <w:right w:val="single" w:sz="4" w:space="0" w:color="FFFFFF" w:themeColor="background1"/>
+          <w:insideV w:val="nil"/>
+        </w:tcBorders>
+        <w:shd w:val="clear" w:color="auto" w:fill="4472C4" w:themeFill="accent5"/>
+      </w:tcPr>
+    </w:tblStylePr>
+    <w:tblStylePr w:type="band1Vert">
+      <w:tblPr/>
+      <w:tcPr>
+        <w:shd w:val="clear" w:color="auto" w:fill="B4C6E7" w:themeFill="accent5" w:themeFillTint="66"/>
+      </w:tcPr>
+    </w:tblStylePr>
+    <w:tblStylePr w:type="band1Horz">
+      <w:tblPr/>
+      <w:tcPr>
+        <w:shd w:val="clear" w:color="auto" w:fill="B4C6E7" w:themeFill="accent5" w:themeFillTint="66"/>
+      </w:tcPr>
+    </w:tblStylePr>
+  </w:style>
+  <w:style w:type="table" w:customStyle="1" w:styleId="ListTable3Accent5">
+    <w:name w:val="List Table 3 Accent 5"/>
+    <w:basedOn w:val="TableNormal"/>
+    <w:uiPriority w:val="48"/>
+    <w:rsid w:val="005E24FD"/>
+    <w:pPr>
+      <w:spacing w:after="0" w:line="240" w:lineRule="auto"/>
+    </w:pPr>
+    <w:tblPr>
+      <w:tblStyleRowBandSize w:val="1"/>
+      <w:tblStyleColBandSize w:val="1"/>
+      <w:tblInd w:w="0" w:type="dxa"/>
+      <w:tblBorders>
+        <w:top w:val="single" w:sz="4" w:space="0" w:color="4472C4" w:themeColor="accent5"/>
+        <w:left w:val="single" w:sz="4" w:space="0" w:color="4472C4" w:themeColor="accent5"/>
+        <w:bottom w:val="single" w:sz="4" w:space="0" w:color="4472C4" w:themeColor="accent5"/>
+        <w:right w:val="single" w:sz="4" w:space="0" w:color="4472C4" w:themeColor="accent5"/>
+      </w:tblBorders>
+      <w:tblCellMar>
+        <w:top w:w="0" w:type="dxa"/>
+        <w:left w:w="108" w:type="dxa"/>
+        <w:bottom w:w="0" w:type="dxa"/>
+        <w:right w:w="108" w:type="dxa"/>
+      </w:tblCellMar>
+    </w:tblPr>
+    <w:tblStylePr w:type="firstRow">
+      <w:rPr>
+        <w:b/>
+        <w:bCs/>
+        <w:color w:val="FFFFFF" w:themeColor="background1"/>
+      </w:rPr>
+      <w:tblPr/>
+      <w:tcPr>
+        <w:shd w:val="clear" w:color="auto" w:fill="4472C4" w:themeFill="accent5"/>
+      </w:tcPr>
+    </w:tblStylePr>
+    <w:tblStylePr w:type="lastRow">
+      <w:rPr>
+        <w:b/>
+        <w:bCs/>
+      </w:rPr>
+      <w:tblPr/>
+      <w:tcPr>
+        <w:tcBorders>
+          <w:top w:val="double" w:sz="4" w:space="0" w:color="4472C4" w:themeColor="accent5"/>
+        </w:tcBorders>
+        <w:shd w:val="clear" w:color="auto" w:fill="FFFFFF" w:themeFill="background1"/>
+      </w:tcPr>
+    </w:tblStylePr>
+    <w:tblStylePr w:type="firstCol">
+      <w:rPr>
+        <w:b/>
+        <w:bCs/>
+      </w:rPr>
+      <w:tblPr/>
+      <w:tcPr>
+        <w:tcBorders>
+          <w:right w:val="nil"/>
+        </w:tcBorders>
+        <w:shd w:val="clear" w:color="auto" w:fill="FFFFFF" w:themeFill="background1"/>
+      </w:tcPr>
+    </w:tblStylePr>
+    <w:tblStylePr w:type="lastCol">
+      <w:rPr>
+        <w:b/>
+        <w:bCs/>
+      </w:rPr>
+      <w:tblPr/>
+      <w:tcPr>
+        <w:tcBorders>
+          <w:left w:val="nil"/>
+        </w:tcBorders>
+        <w:shd w:val="clear" w:color="auto" w:fill="FFFFFF" w:themeFill="background1"/>
+      </w:tcPr>
+    </w:tblStylePr>
+    <w:tblStylePr w:type="band1Vert">
+      <w:tblPr/>
+      <w:tcPr>
+        <w:tcBorders>
+          <w:left w:val="single" w:sz="4" w:space="0" w:color="4472C4" w:themeColor="accent5"/>
+          <w:right w:val="single" w:sz="4" w:space="0" w:color="4472C4" w:themeColor="accent5"/>
+        </w:tcBorders>
+      </w:tcPr>
+    </w:tblStylePr>
+    <w:tblStylePr w:type="band1Horz">
+      <w:tblPr/>
+      <w:tcPr>
+        <w:tcBorders>
+          <w:top w:val="single" w:sz="4" w:space="0" w:color="4472C4" w:themeColor="accent5"/>
+          <w:bottom w:val="single" w:sz="4" w:space="0" w:color="4472C4" w:themeColor="accent5"/>
+          <w:insideH w:val="nil"/>
+        </w:tcBorders>
+      </w:tcPr>
+    </w:tblStylePr>
+    <w:tblStylePr w:type="neCell">
+      <w:tblPr/>
+      <w:tcPr>
+        <w:tcBorders>
+          <w:left w:val="nil"/>
+          <w:bottom w:val="nil"/>
+        </w:tcBorders>
+      </w:tcPr>
+    </w:tblStylePr>
+    <w:tblStylePr w:type="nwCell">
+      <w:tblPr/>
+      <w:tcPr>
+        <w:tcBorders>
+          <w:bottom w:val="nil"/>
+          <w:right w:val="nil"/>
+        </w:tcBorders>
+      </w:tcPr>
+    </w:tblStylePr>
+    <w:tblStylePr w:type="seCell">
+      <w:tblPr/>
+      <w:tcPr>
+        <w:tcBorders>
+          <w:top w:val="double" w:sz="4" w:space="0" w:color="4472C4" w:themeColor="accent5"/>
+          <w:left w:val="nil"/>
+        </w:tcBorders>
+      </w:tcPr>
+    </w:tblStylePr>
+    <w:tblStylePr w:type="swCell">
+      <w:tblPr/>
+      <w:tcPr>
+        <w:tcBorders>
+          <w:top w:val="double" w:sz="4" w:space="0" w:color="4472C4" w:themeColor="accent5"/>
+          <w:right w:val="nil"/>
+        </w:tcBorders>
+      </w:tcPr>
+    </w:tblStylePr>
+  </w:style>
+  <w:style w:type="table" w:customStyle="1" w:styleId="GridTable1LightAccent5">
+    <w:name w:val="Grid Table 1 Light Accent 5"/>
+    <w:basedOn w:val="TableNormal"/>
+    <w:uiPriority w:val="46"/>
+    <w:rsid w:val="005E24FD"/>
+    <w:pPr>
+      <w:spacing w:after="0" w:line="240" w:lineRule="auto"/>
+    </w:pPr>
+    <w:tblPr>
+      <w:tblStyleRowBandSize w:val="1"/>
+      <w:tblStyleColBandSize w:val="1"/>
+      <w:tblInd w:w="0" w:type="dxa"/>
+      <w:tblBorders>
+        <w:top w:val="single" w:sz="4" w:space="0" w:color="B4C6E7" w:themeColor="accent5" w:themeTint="66"/>
+        <w:left w:val="single" w:sz="4" w:space="0" w:color="B4C6E7" w:themeColor="accent5" w:themeTint="66"/>
+        <w:bottom w:val="single" w:sz="4" w:space="0" w:color="B4C6E7" w:themeColor="accent5" w:themeTint="66"/>
+        <w:right w:val="single" w:sz="4" w:space="0" w:color="B4C6E7" w:themeColor="accent5" w:themeTint="66"/>
+        <w:insideH w:val="single" w:sz="4" w:space="0" w:color="B4C6E7" w:themeColor="accent5" w:themeTint="66"/>
+        <w:insideV w:val="single" w:sz="4" w:space="0" w:color="B4C6E7" w:themeColor="accent5" w:themeTint="66"/>
+      </w:tblBorders>
+      <w:tblCellMar>
+        <w:top w:w="0" w:type="dxa"/>
+        <w:left w:w="108" w:type="dxa"/>
+        <w:bottom w:w="0" w:type="dxa"/>
+        <w:right w:w="108" w:type="dxa"/>
+      </w:tblCellMar>
+    </w:tblPr>
+    <w:tblStylePr w:type="firstRow">
+      <w:rPr>
+        <w:b/>
+        <w:bCs/>
+      </w:rPr>
+      <w:tblPr/>
+      <w:tcPr>
+        <w:tcBorders>
+          <w:bottom w:val="single" w:sz="12" w:space="0" w:color="8EAADB" w:themeColor="accent5" w:themeTint="99"/>
+        </w:tcBorders>
+      </w:tcPr>
+    </w:tblStylePr>
+    <w:tblStylePr w:type="lastRow">
+      <w:rPr>
+        <w:b/>
+        <w:bCs/>
+      </w:rPr>
+      <w:tblPr/>
+      <w:tcPr>
+        <w:tcBorders>
+          <w:top w:val="double" w:sz="2" w:space="0" w:color="8EAADB" w:themeColor="accent5" w:themeTint="99"/>
+        </w:tcBorders>
+      </w:tcPr>
+    </w:tblStylePr>
+    <w:tblStylePr w:type="firstCol">
+      <w:rPr>
+        <w:b/>
+        <w:bCs/>
+      </w:rPr>
+    </w:tblStylePr>
+    <w:tblStylePr w:type="lastCol">
+      <w:rPr>
+        <w:b/>
+        <w:bCs/>
+      </w:rPr>
+    </w:tblStylePr>
+  </w:style>
+  <w:style w:type="table" w:customStyle="1" w:styleId="GridTable4Accent5">
+    <w:name w:val="Grid Table 4 Accent 5"/>
+    <w:basedOn w:val="TableNormal"/>
+    <w:uiPriority w:val="49"/>
+    <w:rsid w:val="00DC286E"/>
+    <w:pPr>
+      <w:spacing w:after="0" w:line="240" w:lineRule="auto"/>
+    </w:pPr>
+    <w:tblPr>
+      <w:tblStyleRowBandSize w:val="1"/>
+      <w:tblStyleColBandSize w:val="1"/>
+      <w:tblInd w:w="0" w:type="dxa"/>
+      <w:tblBorders>
+        <w:top w:val="single" w:sz="4" w:space="0" w:color="8EAADB" w:themeColor="accent5" w:themeTint="99"/>
+        <w:left w:val="single" w:sz="4" w:space="0" w:color="8EAADB" w:themeColor="accent5" w:themeTint="99"/>
+        <w:bottom w:val="single" w:sz="4" w:space="0" w:color="8EAADB" w:themeColor="accent5" w:themeTint="99"/>
+        <w:right w:val="single" w:sz="4" w:space="0" w:color="8EAADB" w:themeColor="accent5" w:themeTint="99"/>
+        <w:insideH w:val="single" w:sz="4" w:space="0" w:color="8EAADB" w:themeColor="accent5" w:themeTint="99"/>
+        <w:insideV w:val="single" w:sz="4" w:space="0" w:color="8EAADB" w:themeColor="accent5" w:themeTint="99"/>
+      </w:tblBorders>
+      <w:tblCellMar>
+        <w:top w:w="0" w:type="dxa"/>
+        <w:left w:w="108" w:type="dxa"/>
+        <w:bottom w:w="0" w:type="dxa"/>
+        <w:right w:w="108" w:type="dxa"/>
+      </w:tblCellMar>
+    </w:tblPr>
+    <w:tblStylePr w:type="firstRow">
+      <w:rPr>
+        <w:b/>
+        <w:bCs/>
+        <w:color w:val="FFFFFF" w:themeColor="background1"/>
+      </w:rPr>
+      <w:tblPr/>
+      <w:tcPr>
+        <w:tcBorders>
+          <w:top w:val="single" w:sz="4" w:space="0" w:color="4472C4" w:themeColor="accent5"/>
+          <w:left w:val="single" w:sz="4" w:space="0" w:color="4472C4" w:themeColor="accent5"/>
+          <w:bottom w:val="single" w:sz="4" w:space="0" w:color="4472C4" w:themeColor="accent5"/>
+          <w:right w:val="single" w:sz="4" w:space="0" w:color="4472C4" w:themeColor="accent5"/>
+          <w:insideH w:val="nil"/>
+          <w:insideV w:val="nil"/>
+        </w:tcBorders>
+        <w:shd w:val="clear" w:color="auto" w:fill="4472C4" w:themeFill="accent5"/>
+      </w:tcPr>
+    </w:tblStylePr>
+    <w:tblStylePr w:type="lastRow">
+      <w:rPr>
+        <w:b/>
+        <w:bCs/>
+      </w:rPr>
+      <w:tblPr/>
+      <w:tcPr>
+        <w:tcBorders>
+          <w:top w:val="double" w:sz="4" w:space="0" w:color="4472C4" w:themeColor="accent5"/>
+        </w:tcBorders>
+      </w:tcPr>
+    </w:tblStylePr>
+    <w:tblStylePr w:type="firstCol">
+      <w:rPr>
+        <w:b/>
+        <w:bCs/>
+      </w:rPr>
+    </w:tblStylePr>
+    <w:tblStylePr w:type="lastCol">
+      <w:rPr>
+        <w:b/>
+        <w:bCs/>
+      </w:rPr>
+    </w:tblStylePr>
+    <w:tblStylePr w:type="band1Vert">
+      <w:tblPr/>
+      <w:tcPr>
+        <w:shd w:val="clear" w:color="auto" w:fill="D9E2F3" w:themeFill="accent5" w:themeFillTint="33"/>
+      </w:tcPr>
+    </w:tblStylePr>
+    <w:tblStylePr w:type="band1Horz">
+      <w:tblPr/>
+      <w:tcPr>
+        <w:shd w:val="clear" w:color="auto" w:fill="D9E2F3" w:themeFill="accent5" w:themeFillTint="33"/>
+      </w:tcPr>
+    </w:tblStylePr>
+  </w:style>
+  <w:style w:type="character" w:styleId="SubtleEmphasis">
+    <w:name w:val="Subtle Emphasis"/>
+    <w:basedOn w:val="DefaultParagraphFont"/>
+    <w:uiPriority w:val="19"/>
+    <w:qFormat/>
+    <w:rsid w:val="007123E6"/>
+    <w:rPr>
+      <w:i/>
+      <w:iCs/>
+      <w:color w:val="404040" w:themeColor="text1" w:themeTint="BF"/>
+    </w:rPr>
+  </w:style>
+  <w:style w:type="character" w:styleId="Emphasis">
+    <w:name w:val="Emphasis"/>
+    <w:basedOn w:val="DefaultParagraphFont"/>
+    <w:uiPriority w:val="20"/>
+    <w:qFormat/>
+    <w:rsid w:val="007123E6"/>
+    <w:rPr>
+      <w:i/>
+      <w:iCs/>
+    </w:rPr>
+  </w:style>
+  <w:style w:type="character" w:styleId="FollowedHyperlink">
+    <w:name w:val="FollowedHyperlink"/>
+    <w:basedOn w:val="DefaultParagraphFont"/>
+    <w:uiPriority w:val="99"/>
+    <w:semiHidden/>
+    <w:unhideWhenUsed/>
+    <w:rsid w:val="000351BF"/>
+    <w:rPr>
+      <w:color w:val="954F72" w:themeColor="followedHyperlink"/>
+      <w:u w:val="single"/>
+    </w:rPr>
+  </w:style>
+  <w:style w:type="paragraph" w:styleId="BalloonText">
+    <w:name w:val="Balloon Text"/>
+    <w:basedOn w:val="Normal"/>
+    <w:link w:val="BalloonTextChar"/>
+    <w:uiPriority w:val="99"/>
+    <w:semiHidden/>
+    <w:unhideWhenUsed/>
+    <w:rsid w:val="0095055F"/>
+    <w:pPr>
+      <w:spacing w:after="0" w:line="240" w:lineRule="auto"/>
+    </w:pPr>
+    <w:rPr>
+      <w:rFonts w:ascii="Tahoma" w:hAnsi="Tahoma" w:cs="Tahoma"/>
+      <w:sz w:val="16"/>
+      <w:szCs w:val="16"/>
+    </w:rPr>
+  </w:style>
+  <w:style w:type="character" w:customStyle="1" w:styleId="BalloonTextChar">
+    <w:name w:val="Balloon Text Char"/>
+    <w:basedOn w:val="DefaultParagraphFont"/>
+    <w:link w:val="BalloonText"/>
+    <w:uiPriority w:val="99"/>
+    <w:semiHidden/>
+    <w:rsid w:val="0095055F"/>
+    <w:rPr>
+      <w:rFonts w:ascii="Tahoma" w:hAnsi="Tahoma" w:cs="Tahoma"/>
+      <w:sz w:val="16"/>
+      <w:szCs w:val="16"/>
     </w:rPr>
   </w:style>
 </w:styles>
@@ -11488,10 +13196,24 @@
     <dgm:pt modelId="{E1A1C617-46AC-49DE-BBAD-07DD616098FE}" type="pres">
       <dgm:prSet presAssocID="{730BF092-409B-4DC6-AD38-76A5DC2E8759}" presName="sibTrans" presStyleLbl="sibTrans2D1" presStyleIdx="0" presStyleCnt="3"/>
       <dgm:spPr/>
+      <dgm:t>
+        <a:bodyPr/>
+        <a:lstStyle/>
+        <a:p>
+          <a:endParaRPr lang="en-GB"/>
+        </a:p>
+      </dgm:t>
     </dgm:pt>
     <dgm:pt modelId="{02FC5436-4BE1-4476-AEE6-C2638E2659F3}" type="pres">
       <dgm:prSet presAssocID="{730BF092-409B-4DC6-AD38-76A5DC2E8759}" presName="connectorText" presStyleLbl="sibTrans2D1" presStyleIdx="0" presStyleCnt="3"/>
       <dgm:spPr/>
+      <dgm:t>
+        <a:bodyPr/>
+        <a:lstStyle/>
+        <a:p>
+          <a:endParaRPr lang="en-GB"/>
+        </a:p>
+      </dgm:t>
     </dgm:pt>
     <dgm:pt modelId="{67359E46-A8A8-4DEB-8692-BD1CC11CD9C2}" type="pres">
       <dgm:prSet presAssocID="{7A00AAD7-100A-4CEA-B549-7220A7A9CD2C}" presName="node" presStyleLbl="node1" presStyleIdx="1" presStyleCnt="4">
@@ -11511,10 +13233,24 @@
     <dgm:pt modelId="{743B3874-9619-4F7D-B955-0B63CED6E3B3}" type="pres">
       <dgm:prSet presAssocID="{1FCD1484-DC41-4348-A4ED-89735C5451C4}" presName="sibTrans" presStyleLbl="sibTrans2D1" presStyleIdx="1" presStyleCnt="3"/>
       <dgm:spPr/>
+      <dgm:t>
+        <a:bodyPr/>
+        <a:lstStyle/>
+        <a:p>
+          <a:endParaRPr lang="en-GB"/>
+        </a:p>
+      </dgm:t>
     </dgm:pt>
     <dgm:pt modelId="{645214C5-8BA4-4D16-A0FE-63591C6B4C2C}" type="pres">
       <dgm:prSet presAssocID="{1FCD1484-DC41-4348-A4ED-89735C5451C4}" presName="connectorText" presStyleLbl="sibTrans2D1" presStyleIdx="1" presStyleCnt="3"/>
       <dgm:spPr/>
+      <dgm:t>
+        <a:bodyPr/>
+        <a:lstStyle/>
+        <a:p>
+          <a:endParaRPr lang="en-GB"/>
+        </a:p>
+      </dgm:t>
     </dgm:pt>
     <dgm:pt modelId="{6A70B92C-E6CF-41AE-8653-944405644BA2}" type="pres">
       <dgm:prSet presAssocID="{9190E91A-3AC7-4C57-8051-BCB8D9987A47}" presName="node" presStyleLbl="node1" presStyleIdx="2" presStyleCnt="4">
@@ -11523,14 +13259,35 @@
         </dgm:presLayoutVars>
       </dgm:prSet>
       <dgm:spPr/>
+      <dgm:t>
+        <a:bodyPr/>
+        <a:lstStyle/>
+        <a:p>
+          <a:endParaRPr lang="en-GB"/>
+        </a:p>
+      </dgm:t>
     </dgm:pt>
     <dgm:pt modelId="{106BC43A-072D-4A66-8239-742B229A8E28}" type="pres">
       <dgm:prSet presAssocID="{FE71AA94-C485-481D-BAF0-26C3C73ED00C}" presName="sibTrans" presStyleLbl="sibTrans2D1" presStyleIdx="2" presStyleCnt="3"/>
       <dgm:spPr/>
+      <dgm:t>
+        <a:bodyPr/>
+        <a:lstStyle/>
+        <a:p>
+          <a:endParaRPr lang="en-GB"/>
+        </a:p>
+      </dgm:t>
     </dgm:pt>
     <dgm:pt modelId="{EA5A507F-0837-4F8D-8C7A-26D2B99BF78F}" type="pres">
       <dgm:prSet presAssocID="{FE71AA94-C485-481D-BAF0-26C3C73ED00C}" presName="connectorText" presStyleLbl="sibTrans2D1" presStyleIdx="2" presStyleCnt="3"/>
       <dgm:spPr/>
+      <dgm:t>
+        <a:bodyPr/>
+        <a:lstStyle/>
+        <a:p>
+          <a:endParaRPr lang="en-GB"/>
+        </a:p>
+      </dgm:t>
     </dgm:pt>
     <dgm:pt modelId="{E3045B48-9702-4E45-AD61-8A27941379DB}" type="pres">
       <dgm:prSet presAssocID="{1F3A7DC0-EB33-4B10-980D-1FA1D77BB8FF}" presName="node" presStyleLbl="node1" presStyleIdx="3" presStyleCnt="4">
@@ -11549,21 +13306,21 @@
     </dgm:pt>
   </dgm:ptLst>
   <dgm:cxnLst>
+    <dgm:cxn modelId="{D355C106-83F6-4F79-852E-1FE8441717D5}" type="presOf" srcId="{FE71AA94-C485-481D-BAF0-26C3C73ED00C}" destId="{106BC43A-072D-4A66-8239-742B229A8E28}" srcOrd="0" destOrd="0" presId="urn:microsoft.com/office/officeart/2005/8/layout/process1"/>
     <dgm:cxn modelId="{E9B5AC4D-CCF6-4FE8-A9F4-BD403EBE211C}" type="presOf" srcId="{7E9B1953-A737-45F1-85FA-722E18128B6F}" destId="{71342A1A-E771-4CC3-9577-7C4754B4F4AF}" srcOrd="0" destOrd="0" presId="urn:microsoft.com/office/officeart/2005/8/layout/process1"/>
-    <dgm:cxn modelId="{43DA5CEA-F9C1-4181-B590-BBD5FE34DF5A}" type="presOf" srcId="{730BF092-409B-4DC6-AD38-76A5DC2E8759}" destId="{02FC5436-4BE1-4476-AEE6-C2638E2659F3}" srcOrd="1" destOrd="0" presId="urn:microsoft.com/office/officeart/2005/8/layout/process1"/>
+    <dgm:cxn modelId="{94658009-A13B-4A84-8FD3-0BD9A64DA1B7}" type="presOf" srcId="{9190E91A-3AC7-4C57-8051-BCB8D9987A47}" destId="{6A70B92C-E6CF-41AE-8653-944405644BA2}" srcOrd="0" destOrd="0" presId="urn:microsoft.com/office/officeart/2005/8/layout/process1"/>
     <dgm:cxn modelId="{C519A806-DB98-4CF0-BA94-6BD6D8BCD5B5}" type="presOf" srcId="{1FCD1484-DC41-4348-A4ED-89735C5451C4}" destId="{743B3874-9619-4F7D-B955-0B63CED6E3B3}" srcOrd="0" destOrd="0" presId="urn:microsoft.com/office/officeart/2005/8/layout/process1"/>
     <dgm:cxn modelId="{FE5B917F-72E1-46B0-8BC5-377FC680434D}" srcId="{7E9B1953-A737-45F1-85FA-722E18128B6F}" destId="{EBE271F5-795B-4910-A369-FA823B841170}" srcOrd="0" destOrd="0" parTransId="{3F6C1D1D-897D-43BD-88D1-231FD3A4E1E4}" sibTransId="{730BF092-409B-4DC6-AD38-76A5DC2E8759}"/>
+    <dgm:cxn modelId="{122F5A74-70AB-4AD8-BB6C-8C98A98EBC57}" type="presOf" srcId="{EBE271F5-795B-4910-A369-FA823B841170}" destId="{35E1503C-B51E-4711-B220-BEB2E6D9AEAA}" srcOrd="0" destOrd="0" presId="urn:microsoft.com/office/officeart/2005/8/layout/process1"/>
+    <dgm:cxn modelId="{92EDE5DC-04BA-4C2E-8F0A-6766E02654B9}" srcId="{7E9B1953-A737-45F1-85FA-722E18128B6F}" destId="{1F3A7DC0-EB33-4B10-980D-1FA1D77BB8FF}" srcOrd="3" destOrd="0" parTransId="{BAEB89A1-D0EA-4003-B777-233B5B0598D4}" sibTransId="{D686AD09-B15D-4365-86DD-CA8580C19918}"/>
+    <dgm:cxn modelId="{CD155DFB-DD76-4F7E-A55C-CA861E6974DD}" type="presOf" srcId="{1FCD1484-DC41-4348-A4ED-89735C5451C4}" destId="{645214C5-8BA4-4D16-A0FE-63591C6B4C2C}" srcOrd="1" destOrd="0" presId="urn:microsoft.com/office/officeart/2005/8/layout/process1"/>
+    <dgm:cxn modelId="{43DA5CEA-F9C1-4181-B590-BBD5FE34DF5A}" type="presOf" srcId="{730BF092-409B-4DC6-AD38-76A5DC2E8759}" destId="{02FC5436-4BE1-4476-AEE6-C2638E2659F3}" srcOrd="1" destOrd="0" presId="urn:microsoft.com/office/officeart/2005/8/layout/process1"/>
     <dgm:cxn modelId="{E814950E-70F3-47A5-83D0-4BAB45F2F6B6}" srcId="{7E9B1953-A737-45F1-85FA-722E18128B6F}" destId="{7A00AAD7-100A-4CEA-B549-7220A7A9CD2C}" srcOrd="1" destOrd="0" parTransId="{671585B3-9AE3-4701-8FA9-2C671E475261}" sibTransId="{1FCD1484-DC41-4348-A4ED-89735C5451C4}"/>
-    <dgm:cxn modelId="{122F5A74-70AB-4AD8-BB6C-8C98A98EBC57}" type="presOf" srcId="{EBE271F5-795B-4910-A369-FA823B841170}" destId="{35E1503C-B51E-4711-B220-BEB2E6D9AEAA}" srcOrd="0" destOrd="0" presId="urn:microsoft.com/office/officeart/2005/8/layout/process1"/>
-    <dgm:cxn modelId="{94658009-A13B-4A84-8FD3-0BD9A64DA1B7}" type="presOf" srcId="{9190E91A-3AC7-4C57-8051-BCB8D9987A47}" destId="{6A70B92C-E6CF-41AE-8653-944405644BA2}" srcOrd="0" destOrd="0" presId="urn:microsoft.com/office/officeart/2005/8/layout/process1"/>
+    <dgm:cxn modelId="{E97FD1CE-B6D9-4B3F-8348-CDDF064535F0}" type="presOf" srcId="{730BF092-409B-4DC6-AD38-76A5DC2E8759}" destId="{E1A1C617-46AC-49DE-BBAD-07DD616098FE}" srcOrd="0" destOrd="0" presId="urn:microsoft.com/office/officeart/2005/8/layout/process1"/>
+    <dgm:cxn modelId="{484090C3-C73B-4508-B79E-397EAB44122A}" type="presOf" srcId="{7A00AAD7-100A-4CEA-B549-7220A7A9CD2C}" destId="{67359E46-A8A8-4DEB-8692-BD1CC11CD9C2}" srcOrd="0" destOrd="0" presId="urn:microsoft.com/office/officeart/2005/8/layout/process1"/>
+    <dgm:cxn modelId="{234403C5-F780-4455-A831-67F062DB895A}" type="presOf" srcId="{1F3A7DC0-EB33-4B10-980D-1FA1D77BB8FF}" destId="{E3045B48-9702-4E45-AD61-8A27941379DB}" srcOrd="0" destOrd="0" presId="urn:microsoft.com/office/officeart/2005/8/layout/process1"/>
     <dgm:cxn modelId="{21342550-C8B6-46C3-B373-69ACA61DC53D}" srcId="{7E9B1953-A737-45F1-85FA-722E18128B6F}" destId="{9190E91A-3AC7-4C57-8051-BCB8D9987A47}" srcOrd="2" destOrd="0" parTransId="{F2964639-7529-463B-8A47-172F06741F7E}" sibTransId="{FE71AA94-C485-481D-BAF0-26C3C73ED00C}"/>
-    <dgm:cxn modelId="{D355C106-83F6-4F79-852E-1FE8441717D5}" type="presOf" srcId="{FE71AA94-C485-481D-BAF0-26C3C73ED00C}" destId="{106BC43A-072D-4A66-8239-742B229A8E28}" srcOrd="0" destOrd="0" presId="urn:microsoft.com/office/officeart/2005/8/layout/process1"/>
-    <dgm:cxn modelId="{E97FD1CE-B6D9-4B3F-8348-CDDF064535F0}" type="presOf" srcId="{730BF092-409B-4DC6-AD38-76A5DC2E8759}" destId="{E1A1C617-46AC-49DE-BBAD-07DD616098FE}" srcOrd="0" destOrd="0" presId="urn:microsoft.com/office/officeart/2005/8/layout/process1"/>
-    <dgm:cxn modelId="{92EDE5DC-04BA-4C2E-8F0A-6766E02654B9}" srcId="{7E9B1953-A737-45F1-85FA-722E18128B6F}" destId="{1F3A7DC0-EB33-4B10-980D-1FA1D77BB8FF}" srcOrd="3" destOrd="0" parTransId="{BAEB89A1-D0EA-4003-B777-233B5B0598D4}" sibTransId="{D686AD09-B15D-4365-86DD-CA8580C19918}"/>
-    <dgm:cxn modelId="{234403C5-F780-4455-A831-67F062DB895A}" type="presOf" srcId="{1F3A7DC0-EB33-4B10-980D-1FA1D77BB8FF}" destId="{E3045B48-9702-4E45-AD61-8A27941379DB}" srcOrd="0" destOrd="0" presId="urn:microsoft.com/office/officeart/2005/8/layout/process1"/>
     <dgm:cxn modelId="{CF59961E-1455-4BF0-9CA6-D62F9D489CAE}" type="presOf" srcId="{FE71AA94-C485-481D-BAF0-26C3C73ED00C}" destId="{EA5A507F-0837-4F8D-8C7A-26D2B99BF78F}" srcOrd="1" destOrd="0" presId="urn:microsoft.com/office/officeart/2005/8/layout/process1"/>
-    <dgm:cxn modelId="{484090C3-C73B-4508-B79E-397EAB44122A}" type="presOf" srcId="{7A00AAD7-100A-4CEA-B549-7220A7A9CD2C}" destId="{67359E46-A8A8-4DEB-8692-BD1CC11CD9C2}" srcOrd="0" destOrd="0" presId="urn:microsoft.com/office/officeart/2005/8/layout/process1"/>
-    <dgm:cxn modelId="{CD155DFB-DD76-4F7E-A55C-CA861E6974DD}" type="presOf" srcId="{1FCD1484-DC41-4348-A4ED-89735C5451C4}" destId="{645214C5-8BA4-4D16-A0FE-63591C6B4C2C}" srcOrd="1" destOrd="0" presId="urn:microsoft.com/office/officeart/2005/8/layout/process1"/>
     <dgm:cxn modelId="{0C69C577-11D3-42EC-895C-97316288A369}" type="presParOf" srcId="{71342A1A-E771-4CC3-9577-7C4754B4F4AF}" destId="{35E1503C-B51E-4711-B220-BEB2E6D9AEAA}" srcOrd="0" destOrd="0" presId="urn:microsoft.com/office/officeart/2005/8/layout/process1"/>
     <dgm:cxn modelId="{49BF595F-E4D8-4AD5-B459-4D2AF3F2B99B}" type="presParOf" srcId="{71342A1A-E771-4CC3-9577-7C4754B4F4AF}" destId="{E1A1C617-46AC-49DE-BBAD-07DD616098FE}" srcOrd="1" destOrd="0" presId="urn:microsoft.com/office/officeart/2005/8/layout/process1"/>
     <dgm:cxn modelId="{7F1F24BF-A096-4F7E-865F-27F1D6502344}" type="presParOf" srcId="{E1A1C617-46AC-49DE-BBAD-07DD616098FE}" destId="{02FC5436-4BE1-4476-AEE6-C2638E2659F3}" srcOrd="0" destOrd="0" presId="urn:microsoft.com/office/officeart/2005/8/layout/process1"/>
@@ -11579,7 +13336,7 @@
   <dgm:whole/>
   <dgm:extLst>
     <a:ext uri="http://schemas.microsoft.com/office/drawing/2008/diagram">
-      <dsp:dataModelExt xmlns:dsp="http://schemas.microsoft.com/office/drawing/2008/diagram" relId="rId14" minVer="http://schemas.openxmlformats.org/drawingml/2006/diagram"/>
+      <dsp:dataModelExt xmlns:dsp="http://schemas.microsoft.com/office/drawing/2008/diagram" relId="rId15" minVer="http://schemas.openxmlformats.org/drawingml/2006/diagram"/>
     </a:ext>
   </dgm:extLst>
 </dgm:dataModel>
@@ -13301,7 +15058,7 @@
 </file>
 
 <file path=word/glossary/document.xml><?xml version="1.0" encoding="utf-8"?>
-<w:glossaryDocument xmlns:wpc="http://schemas.microsoft.com/office/word/2010/wordprocessingCanvas" xmlns:mc="http://schemas.openxmlformats.org/markup-compatibility/2006" xmlns:o="urn:schemas-microsoft-com:office:office" xmlns:r="http://schemas.openxmlformats.org/officeDocument/2006/relationships" xmlns:m="http://schemas.openxmlformats.org/officeDocument/2006/math" xmlns:v="urn:schemas-microsoft-com:vml" xmlns:wp14="http://schemas.microsoft.com/office/word/2010/wordprocessingDrawing" xmlns:wp="http://schemas.openxmlformats.org/drawingml/2006/wordprocessingDrawing" xmlns:w10="urn:schemas-microsoft-com:office:word" xmlns:w="http://schemas.openxmlformats.org/wordprocessingml/2006/main" xmlns:w14="http://schemas.microsoft.com/office/word/2010/wordml" xmlns:w15="http://schemas.microsoft.com/office/word/2012/wordml" xmlns:wpg="http://schemas.microsoft.com/office/word/2010/wordprocessingGroup" xmlns:wpi="http://schemas.microsoft.com/office/word/2010/wordprocessingInk" xmlns:wne="http://schemas.microsoft.com/office/word/2006/wordml" xmlns:wps="http://schemas.microsoft.com/office/word/2010/wordprocessingShape" mc:Ignorable="w14 w15 wp14">
+<w:glossaryDocument xmlns:wpc="http://schemas.microsoft.com/office/word/2010/wordprocessingCanvas" xmlns:mc="http://schemas.openxmlformats.org/markup-compatibility/2006" xmlns:o="urn:schemas-microsoft-com:office:office" xmlns:r="http://schemas.openxmlformats.org/officeDocument/2006/relationships" xmlns:m="http://schemas.openxmlformats.org/officeDocument/2006/math" xmlns:v="urn:schemas-microsoft-com:vml" xmlns:wp14="http://schemas.microsoft.com/office/word/2010/wordprocessingDrawing" xmlns:wp="http://schemas.openxmlformats.org/drawingml/2006/wordprocessingDrawing" xmlns:w10="urn:schemas-microsoft-com:office:word" xmlns:w="http://schemas.openxmlformats.org/wordprocessingml/2006/main" xmlns:w14="http://schemas.microsoft.com/office/word/2010/wordml" xmlns:wpg="http://schemas.microsoft.com/office/word/2010/wordprocessingGroup" xmlns:wpi="http://schemas.microsoft.com/office/word/2010/wordprocessingInk" xmlns:wne="http://schemas.microsoft.com/office/word/2006/wordml" xmlns:wps="http://schemas.microsoft.com/office/word/2010/wordprocessingShape" mc:Ignorable="w14 wp14">
   <w:docParts>
     <w:docPart>
       <w:docPartPr>
@@ -13395,83 +15152,25 @@
         </w:p>
       </w:docPartBody>
     </w:docPart>
-    <w:docPart>
-      <w:docPartPr>
-        <w:name w:val="0BE253401A7C4C57B92A3CF27F3B30DE"/>
-        <w:category>
-          <w:name w:val="General"/>
-          <w:gallery w:val="placeholder"/>
-        </w:category>
-        <w:types>
-          <w:type w:val="bbPlcHdr"/>
-        </w:types>
-        <w:behaviors>
-          <w:behavior w:val="content"/>
-        </w:behaviors>
-        <w:guid w:val="{605E8F96-61D4-4690-95B3-048DDE790B64}"/>
-      </w:docPartPr>
-      <w:docPartBody>
-        <w:p>
-          <w:pPr>
-            <w:pStyle w:val="0BE253401A7C4C57B92A3CF27F3B30DE"/>
-          </w:pPr>
-          <w:r>
-            <w:rPr>
-              <w:color w:val="FFFFFF" w:themeColor="background1"/>
-            </w:rPr>
-            <w:t>[Date]</w:t>
-          </w:r>
-        </w:p>
-      </w:docPartBody>
-    </w:docPart>
-    <w:docPart>
-      <w:docPartPr>
-        <w:name w:val="153E28EBDF4D428DAEBE3964957A932E"/>
-        <w:category>
-          <w:name w:val="General"/>
-          <w:gallery w:val="placeholder"/>
-        </w:category>
-        <w:types>
-          <w:type w:val="bbPlcHdr"/>
-        </w:types>
-        <w:behaviors>
-          <w:behavior w:val="content"/>
-        </w:behaviors>
-        <w:guid w:val="{DC3FA5CE-5840-4AB3-AF67-C6CB757904BD}"/>
-      </w:docPartPr>
-      <w:docPartBody>
-        <w:p>
-          <w:pPr>
-            <w:pStyle w:val="153E28EBDF4D428DAEBE3964957A932E"/>
-          </w:pPr>
-          <w:r>
-            <w:rPr>
-              <w:color w:val="FFFFFF" w:themeColor="background1"/>
-            </w:rPr>
-            <w:t>[Course title]</w:t>
-          </w:r>
-        </w:p>
-      </w:docPartBody>
-    </w:docPart>
   </w:docParts>
 </w:glossaryDocument>
 </file>
 
 <file path=word/glossary/fontTable.xml><?xml version="1.0" encoding="utf-8"?>
-<w:fonts xmlns:mc="http://schemas.openxmlformats.org/markup-compatibility/2006" xmlns:r="http://schemas.openxmlformats.org/officeDocument/2006/relationships" xmlns:w="http://schemas.openxmlformats.org/wordprocessingml/2006/main" xmlns:w14="http://schemas.microsoft.com/office/word/2010/wordml" xmlns:w15="http://schemas.microsoft.com/office/word/2012/wordml" mc:Ignorable="w14 w15">
-  <w:font w:name="Times New Roman">
-    <w:panose1 w:val="02020603050405020304"/>
-    <w:charset w:val="00"/>
-    <w:family w:val="roman"/>
-    <w:pitch w:val="variable"/>
-    <w:sig w:usb0="E0002EFF" w:usb1="C0007843" w:usb2="00000009" w:usb3="00000000" w:csb0="000001FF" w:csb1="00000000"/>
-  </w:font>
+<w:fonts xmlns:mc="http://schemas.openxmlformats.org/markup-compatibility/2006" xmlns:r="http://schemas.openxmlformats.org/officeDocument/2006/relationships" xmlns:w="http://schemas.openxmlformats.org/wordprocessingml/2006/main" xmlns:w14="http://schemas.microsoft.com/office/word/2010/wordml" mc:Ignorable="w14">
   <w:font w:name="Symbol">
     <w:panose1 w:val="05050102010706020507"/>
     <w:charset w:val="02"/>
     <w:family w:val="roman"/>
     <w:pitch w:val="variable"/>
     <w:sig w:usb0="00000000" w:usb1="10000000" w:usb2="00000000" w:usb3="00000000" w:csb0="80000000" w:csb1="00000000"/>
+  </w:font>
+  <w:font w:name="Times New Roman">
+    <w:panose1 w:val="02020603050405020304"/>
+    <w:charset w:val="00"/>
+    <w:family w:val="roman"/>
+    <w:pitch w:val="variable"/>
+    <w:sig w:usb0="E0002AFF" w:usb1="C0007841" w:usb2="00000009" w:usb3="00000000" w:csb0="000001FF" w:csb1="00000000"/>
   </w:font>
   <w:font w:name="Courier New">
     <w:panose1 w:val="02070309020205020404"/>
@@ -13501,6 +15200,13 @@
     <w:pitch w:val="variable"/>
     <w:sig w:usb0="A00002EF" w:usb1="4000207B" w:usb2="00000000" w:usb3="00000000" w:csb0="0000019F" w:csb1="00000000"/>
   </w:font>
+  <w:font w:name="Tahoma">
+    <w:panose1 w:val="020B0604030504040204"/>
+    <w:charset w:val="00"/>
+    <w:family w:val="swiss"/>
+    <w:pitch w:val="variable"/>
+    <w:sig w:usb0="E1002EFF" w:usb1="C000605B" w:usb2="00000029" w:usb3="00000000" w:csb0="000101FF" w:csb1="00000000"/>
+  </w:font>
   <w:font w:name="Cambria Math">
     <w:panose1 w:val="02040503050406030204"/>
     <w:charset w:val="00"/>
@@ -13508,21 +15214,34 @@
     <w:pitch w:val="variable"/>
     <w:sig w:usb0="E00002FF" w:usb1="420024FF" w:usb2="00000000" w:usb3="00000000" w:csb0="0000019F" w:csb1="00000000"/>
   </w:font>
+  <w:font w:name="Consolas">
+    <w:panose1 w:val="020B0609020204030204"/>
+    <w:charset w:val="00"/>
+    <w:family w:val="modern"/>
+    <w:pitch w:val="fixed"/>
+    <w:sig w:usb0="E10002FF" w:usb1="4000FCFF" w:usb2="00000009" w:usb3="00000000" w:csb0="0000019F" w:csb1="00000000"/>
+  </w:font>
+  <w:font w:name="Cambria">
+    <w:panose1 w:val="02040503050406030204"/>
+    <w:charset w:val="00"/>
+    <w:family w:val="roman"/>
+    <w:pitch w:val="variable"/>
+    <w:sig w:usb0="E00002FF" w:usb1="400004FF" w:usb2="00000000" w:usb3="00000000" w:csb0="0000019F" w:csb1="00000000"/>
+  </w:font>
 </w:fonts>
 </file>
 
 <file path=word/glossary/settings.xml><?xml version="1.0" encoding="utf-8"?>
-<w:settings xmlns:mc="http://schemas.openxmlformats.org/markup-compatibility/2006" xmlns:o="urn:schemas-microsoft-com:office:office" xmlns:r="http://schemas.openxmlformats.org/officeDocument/2006/relationships" xmlns:m="http://schemas.openxmlformats.org/officeDocument/2006/math" xmlns:v="urn:schemas-microsoft-com:vml" xmlns:w10="urn:schemas-microsoft-com:office:word" xmlns:w="http://schemas.openxmlformats.org/wordprocessingml/2006/main" xmlns:w14="http://schemas.microsoft.com/office/word/2010/wordml" xmlns:w15="http://schemas.microsoft.com/office/word/2012/wordml" xmlns:sl="http://schemas.openxmlformats.org/schemaLibrary/2006/main" mc:Ignorable="w14 w15">
+<w:settings xmlns:mc="http://schemas.openxmlformats.org/markup-compatibility/2006" xmlns:o="urn:schemas-microsoft-com:office:office" xmlns:r="http://schemas.openxmlformats.org/officeDocument/2006/relationships" xmlns:m="http://schemas.openxmlformats.org/officeDocument/2006/math" xmlns:v="urn:schemas-microsoft-com:vml" xmlns:w10="urn:schemas-microsoft-com:office:word" xmlns:w="http://schemas.openxmlformats.org/wordprocessingml/2006/main" xmlns:w14="http://schemas.microsoft.com/office/word/2010/wordml" xmlns:sl="http://schemas.openxmlformats.org/schemaLibrary/2006/main" mc:Ignorable="w14">
   <w:view w:val="normal"/>
   <w:defaultTabStop w:val="720"/>
   <w:characterSpacingControl w:val="doNotCompress"/>
   <w:compat>
     <w:useFELayout/>
-    <w:compatSetting w:name="compatibilityMode" w:uri="http://schemas.microsoft.com/office/word" w:val="15"/>
+    <w:compatSetting w:name="compatibilityMode" w:uri="http://schemas.microsoft.com/office/word" w:val="14"/>
     <w:compatSetting w:name="overrideTableStyleFontSizeAndJustification" w:uri="http://schemas.microsoft.com/office/word" w:val="1"/>
     <w:compatSetting w:name="enableOpenTypeFeatures" w:uri="http://schemas.microsoft.com/office/word" w:val="1"/>
     <w:compatSetting w:name="doNotFlipMirrorIndents" w:uri="http://schemas.microsoft.com/office/word" w:val="1"/>
-    <w:compatSetting w:name="differentiateMultirowTableHeaders" w:uri="http://schemas.microsoft.com/office/word" w:val="1"/>
   </w:compat>
   <w:rsids>
     <w:rsidRoot w:val="00A56248"/>
@@ -13545,12 +15264,11 @@
   <w:clrSchemeMapping w:bg1="light1" w:t1="dark1" w:bg2="light2" w:t2="dark2" w:accent1="accent1" w:accent2="accent2" w:accent3="accent3" w:accent4="accent4" w:accent5="accent5" w:accent6="accent6" w:hyperlink="hyperlink" w:followedHyperlink="followedHyperlink"/>
   <w:decimalSymbol w:val="."/>
   <w:listSeparator w:val=","/>
-  <w15:chartTrackingRefBased/>
 </w:settings>
 </file>
 
 <file path=word/glossary/styles.xml><?xml version="1.0" encoding="utf-8"?>
-<w:styles xmlns:mc="http://schemas.openxmlformats.org/markup-compatibility/2006" xmlns:r="http://schemas.openxmlformats.org/officeDocument/2006/relationships" xmlns:w="http://schemas.openxmlformats.org/wordprocessingml/2006/main" xmlns:w14="http://schemas.microsoft.com/office/word/2010/wordml" xmlns:w15="http://schemas.microsoft.com/office/word/2012/wordml" mc:Ignorable="w14 w15">
+<w:styles xmlns:mc="http://schemas.openxmlformats.org/markup-compatibility/2006" xmlns:r="http://schemas.openxmlformats.org/officeDocument/2006/relationships" xmlns:w="http://schemas.openxmlformats.org/wordprocessingml/2006/main" xmlns:w14="http://schemas.microsoft.com/office/word/2010/wordml" mc:Ignorable="w14">
   <w:docDefaults>
     <w:rPrDefault>
       <w:rPr>
@@ -13566,378 +15284,364 @@
       </w:pPr>
     </w:pPrDefault>
   </w:docDefaults>
-  <w:latentStyles w:defLockedState="0" w:defUIPriority="99" w:defSemiHidden="0" w:defUnhideWhenUsed="0" w:defQFormat="0" w:count="371">
-    <w:lsdException w:name="Normal" w:uiPriority="0" w:qFormat="1"/>
-    <w:lsdException w:name="heading 1" w:uiPriority="9" w:qFormat="1"/>
-    <w:lsdException w:name="heading 2" w:semiHidden="1" w:uiPriority="9" w:unhideWhenUsed="1" w:qFormat="1"/>
-    <w:lsdException w:name="heading 3" w:semiHidden="1" w:uiPriority="9" w:unhideWhenUsed="1" w:qFormat="1"/>
-    <w:lsdException w:name="heading 4" w:semiHidden="1" w:uiPriority="9" w:unhideWhenUsed="1" w:qFormat="1"/>
-    <w:lsdException w:name="heading 5" w:semiHidden="1" w:uiPriority="9" w:unhideWhenUsed="1" w:qFormat="1"/>
-    <w:lsdException w:name="heading 6" w:semiHidden="1" w:uiPriority="9" w:unhideWhenUsed="1" w:qFormat="1"/>
-    <w:lsdException w:name="heading 7" w:semiHidden="1" w:uiPriority="9" w:unhideWhenUsed="1" w:qFormat="1"/>
-    <w:lsdException w:name="heading 8" w:semiHidden="1" w:uiPriority="9" w:unhideWhenUsed="1" w:qFormat="1"/>
-    <w:lsdException w:name="heading 9" w:semiHidden="1" w:uiPriority="9" w:unhideWhenUsed="1" w:qFormat="1"/>
-    <w:lsdException w:name="index 1" w:semiHidden="1" w:unhideWhenUsed="1"/>
-    <w:lsdException w:name="index 2" w:semiHidden="1" w:unhideWhenUsed="1"/>
-    <w:lsdException w:name="index 3" w:semiHidden="1" w:unhideWhenUsed="1"/>
-    <w:lsdException w:name="index 4" w:semiHidden="1" w:unhideWhenUsed="1"/>
-    <w:lsdException w:name="index 5" w:semiHidden="1" w:unhideWhenUsed="1"/>
-    <w:lsdException w:name="index 6" w:semiHidden="1" w:unhideWhenUsed="1"/>
-    <w:lsdException w:name="index 7" w:semiHidden="1" w:unhideWhenUsed="1"/>
-    <w:lsdException w:name="index 8" w:semiHidden="1" w:unhideWhenUsed="1"/>
-    <w:lsdException w:name="index 9" w:semiHidden="1" w:unhideWhenUsed="1"/>
-    <w:lsdException w:name="toc 1" w:semiHidden="1" w:uiPriority="39" w:unhideWhenUsed="1"/>
-    <w:lsdException w:name="toc 2" w:semiHidden="1" w:uiPriority="39" w:unhideWhenUsed="1"/>
-    <w:lsdException w:name="toc 3" w:semiHidden="1" w:uiPriority="39" w:unhideWhenUsed="1"/>
-    <w:lsdException w:name="toc 4" w:semiHidden="1" w:uiPriority="39" w:unhideWhenUsed="1"/>
-    <w:lsdException w:name="toc 5" w:semiHidden="1" w:uiPriority="39" w:unhideWhenUsed="1"/>
-    <w:lsdException w:name="toc 6" w:semiHidden="1" w:uiPriority="39" w:unhideWhenUsed="1"/>
-    <w:lsdException w:name="toc 7" w:semiHidden="1" w:uiPriority="39" w:unhideWhenUsed="1"/>
-    <w:lsdException w:name="toc 8" w:semiHidden="1" w:uiPriority="39" w:unhideWhenUsed="1"/>
-    <w:lsdException w:name="toc 9" w:semiHidden="1" w:uiPriority="39" w:unhideWhenUsed="1"/>
-    <w:lsdException w:name="Normal Indent" w:semiHidden="1" w:unhideWhenUsed="1"/>
-    <w:lsdException w:name="footnote text" w:semiHidden="1" w:unhideWhenUsed="1"/>
-    <w:lsdException w:name="annotation text" w:semiHidden="1" w:unhideWhenUsed="1"/>
-    <w:lsdException w:name="header" w:semiHidden="1" w:unhideWhenUsed="1"/>
-    <w:lsdException w:name="footer" w:semiHidden="1" w:unhideWhenUsed="1"/>
-    <w:lsdException w:name="index heading" w:semiHidden="1" w:unhideWhenUsed="1"/>
-    <w:lsdException w:name="caption" w:semiHidden="1" w:uiPriority="35" w:unhideWhenUsed="1" w:qFormat="1"/>
-    <w:lsdException w:name="table of figures" w:semiHidden="1" w:unhideWhenUsed="1"/>
-    <w:lsdException w:name="envelope address" w:semiHidden="1" w:unhideWhenUsed="1"/>
-    <w:lsdException w:name="envelope return" w:semiHidden="1" w:unhideWhenUsed="1"/>
-    <w:lsdException w:name="footnote reference" w:semiHidden="1" w:unhideWhenUsed="1"/>
-    <w:lsdException w:name="annotation reference" w:semiHidden="1" w:unhideWhenUsed="1"/>
-    <w:lsdException w:name="line number" w:semiHidden="1" w:unhideWhenUsed="1"/>
-    <w:lsdException w:name="page number" w:semiHidden="1" w:unhideWhenUsed="1"/>
-    <w:lsdException w:name="endnote reference" w:semiHidden="1" w:unhideWhenUsed="1"/>
-    <w:lsdException w:name="endnote text" w:semiHidden="1" w:unhideWhenUsed="1"/>
-    <w:lsdException w:name="table of authorities" w:semiHidden="1" w:unhideWhenUsed="1"/>
-    <w:lsdException w:name="macro" w:semiHidden="1" w:unhideWhenUsed="1"/>
-    <w:lsdException w:name="toa heading" w:semiHidden="1" w:unhideWhenUsed="1"/>
-    <w:lsdException w:name="List" w:semiHidden="1" w:unhideWhenUsed="1"/>
-    <w:lsdException w:name="List Bullet" w:semiHidden="1" w:unhideWhenUsed="1"/>
-    <w:lsdException w:name="List Number" w:semiHidden="1" w:unhideWhenUsed="1"/>
-    <w:lsdException w:name="List 2" w:semiHidden="1" w:unhideWhenUsed="1"/>
-    <w:lsdException w:name="List 3" w:semiHidden="1" w:unhideWhenUsed="1"/>
-    <w:lsdException w:name="List 4" w:semiHidden="1" w:unhideWhenUsed="1"/>
-    <w:lsdException w:name="List 5" w:semiHidden="1" w:unhideWhenUsed="1"/>
-    <w:lsdException w:name="List Bullet 2" w:semiHidden="1" w:unhideWhenUsed="1"/>
-    <w:lsdException w:name="List Bullet 3" w:semiHidden="1" w:unhideWhenUsed="1"/>
-    <w:lsdException w:name="List Bullet 4" w:semiHidden="1" w:unhideWhenUsed="1"/>
-    <w:lsdException w:name="List Bullet 5" w:semiHidden="1" w:unhideWhenUsed="1"/>
-    <w:lsdException w:name="List Number 2" w:semiHidden="1" w:unhideWhenUsed="1"/>
-    <w:lsdException w:name="List Number 3" w:semiHidden="1" w:unhideWhenUsed="1"/>
-    <w:lsdException w:name="List Number 4" w:semiHidden="1" w:unhideWhenUsed="1"/>
-    <w:lsdException w:name="List Number 5" w:semiHidden="1" w:unhideWhenUsed="1"/>
-    <w:lsdException w:name="Title" w:uiPriority="10" w:qFormat="1"/>
-    <w:lsdException w:name="Closing" w:semiHidden="1" w:unhideWhenUsed="1"/>
-    <w:lsdException w:name="Signature" w:semiHidden="1" w:unhideWhenUsed="1"/>
-    <w:lsdException w:name="Default Paragraph Font" w:semiHidden="1" w:uiPriority="1" w:unhideWhenUsed="1"/>
-    <w:lsdException w:name="Body Text" w:semiHidden="1" w:unhideWhenUsed="1"/>
-    <w:lsdException w:name="Body Text Indent" w:semiHidden="1" w:unhideWhenUsed="1"/>
-    <w:lsdException w:name="List Continue" w:semiHidden="1" w:unhideWhenUsed="1"/>
-    <w:lsdException w:name="List Continue 2" w:semiHidden="1" w:unhideWhenUsed="1"/>
-    <w:lsdException w:name="List Continue 3" w:semiHidden="1" w:unhideWhenUsed="1"/>
-    <w:lsdException w:name="List Continue 4" w:semiHidden="1" w:unhideWhenUsed="1"/>
-    <w:lsdException w:name="List Continue 5" w:semiHidden="1" w:unhideWhenUsed="1"/>
-    <w:lsdException w:name="Message Header" w:semiHidden="1" w:unhideWhenUsed="1"/>
-    <w:lsdException w:name="Subtitle" w:uiPriority="11" w:qFormat="1"/>
-    <w:lsdException w:name="Salutation" w:semiHidden="1" w:unhideWhenUsed="1"/>
-    <w:lsdException w:name="Date" w:semiHidden="1" w:unhideWhenUsed="1"/>
-    <w:lsdException w:name="Body Text First Indent" w:semiHidden="1" w:unhideWhenUsed="1"/>
-    <w:lsdException w:name="Body Text First Indent 2" w:semiHidden="1" w:unhideWhenUsed="1"/>
-    <w:lsdException w:name="Note Heading" w:semiHidden="1" w:unhideWhenUsed="1"/>
-    <w:lsdException w:name="Body Text 2" w:semiHidden="1" w:unhideWhenUsed="1"/>
-    <w:lsdException w:name="Body Text 3" w:semiHidden="1" w:unhideWhenUsed="1"/>
-    <w:lsdException w:name="Body Text Indent 2" w:semiHidden="1" w:unhideWhenUsed="1"/>
-    <w:lsdException w:name="Body Text Indent 3" w:semiHidden="1" w:unhideWhenUsed="1"/>
-    <w:lsdException w:name="Block Text" w:semiHidden="1" w:unhideWhenUsed="1"/>
-    <w:lsdException w:name="Hyperlink" w:semiHidden="1" w:unhideWhenUsed="1"/>
-    <w:lsdException w:name="FollowedHyperlink" w:semiHidden="1" w:unhideWhenUsed="1"/>
-    <w:lsdException w:name="Strong" w:uiPriority="22" w:qFormat="1"/>
-    <w:lsdException w:name="Emphasis" w:uiPriority="20" w:qFormat="1"/>
-    <w:lsdException w:name="Document Map" w:semiHidden="1" w:unhideWhenUsed="1"/>
-    <w:lsdException w:name="Plain Text" w:semiHidden="1" w:unhideWhenUsed="1"/>
-    <w:lsdException w:name="E-mail Signature" w:semiHidden="1" w:unhideWhenUsed="1"/>
-    <w:lsdException w:name="HTML Top of Form" w:semiHidden="1" w:unhideWhenUsed="1"/>
-    <w:lsdException w:name="HTML Bottom of Form" w:semiHidden="1" w:unhideWhenUsed="1"/>
-    <w:lsdException w:name="Normal (Web)" w:semiHidden="1" w:unhideWhenUsed="1"/>
-    <w:lsdException w:name="HTML Acronym" w:semiHidden="1" w:unhideWhenUsed="1"/>
-    <w:lsdException w:name="HTML Address" w:semiHidden="1" w:unhideWhenUsed="1"/>
-    <w:lsdException w:name="HTML Cite" w:semiHidden="1" w:unhideWhenUsed="1"/>
-    <w:lsdException w:name="HTML Code" w:semiHidden="1" w:unhideWhenUsed="1"/>
-    <w:lsdException w:name="HTML Definition" w:semiHidden="1" w:unhideWhenUsed="1"/>
-    <w:lsdException w:name="HTML Keyboard" w:semiHidden="1" w:unhideWhenUsed="1"/>
-    <w:lsdException w:name="HTML Preformatted" w:semiHidden="1" w:unhideWhenUsed="1"/>
-    <w:lsdException w:name="HTML Sample" w:semiHidden="1" w:unhideWhenUsed="1"/>
-    <w:lsdException w:name="HTML Typewriter" w:semiHidden="1" w:unhideWhenUsed="1"/>
-    <w:lsdException w:name="HTML Variable" w:semiHidden="1" w:unhideWhenUsed="1"/>
-    <w:lsdException w:name="Normal Table" w:semiHidden="1" w:unhideWhenUsed="1"/>
-    <w:lsdException w:name="annotation subject" w:semiHidden="1" w:unhideWhenUsed="1"/>
-    <w:lsdException w:name="No List" w:semiHidden="1" w:unhideWhenUsed="1"/>
-    <w:lsdException w:name="Outline List 1" w:semiHidden="1" w:unhideWhenUsed="1"/>
-    <w:lsdException w:name="Outline List 2" w:semiHidden="1" w:unhideWhenUsed="1"/>
-    <w:lsdException w:name="Outline List 3" w:semiHidden="1" w:unhideWhenUsed="1"/>
-    <w:lsdException w:name="Table Simple 1" w:semiHidden="1" w:unhideWhenUsed="1"/>
-    <w:lsdException w:name="Table Simple 2" w:semiHidden="1" w:unhideWhenUsed="1"/>
-    <w:lsdException w:name="Table Simple 3" w:semiHidden="1" w:unhideWhenUsed="1"/>
-    <w:lsdException w:name="Table Classic 1" w:semiHidden="1" w:unhideWhenUsed="1"/>
-    <w:lsdException w:name="Table Classic 2" w:semiHidden="1" w:unhideWhenUsed="1"/>
-    <w:lsdException w:name="Table Classic 3" w:semiHidden="1" w:unhideWhenUsed="1"/>
-    <w:lsdException w:name="Table Classic 4" w:semiHidden="1" w:unhideWhenUsed="1"/>
-    <w:lsdException w:name="Table Colorful 1" w:semiHidden="1" w:unhideWhenUsed="1"/>
-    <w:lsdException w:name="Table Colorful 2" w:semiHidden="1" w:unhideWhenUsed="1"/>
-    <w:lsdException w:name="Table Colorful 3" w:semiHidden="1" w:unhideWhenUsed="1"/>
-    <w:lsdException w:name="Table Columns 1" w:semiHidden="1" w:unhideWhenUsed="1"/>
-    <w:lsdException w:name="Table Columns 2" w:semiHidden="1" w:unhideWhenUsed="1"/>
-    <w:lsdException w:name="Table Columns 3" w:semiHidden="1" w:unhideWhenUsed="1"/>
-    <w:lsdException w:name="Table Columns 4" w:semiHidden="1" w:unhideWhenUsed="1"/>
-    <w:lsdException w:name="Table Columns 5" w:semiHidden="1" w:unhideWhenUsed="1"/>
-    <w:lsdException w:name="Table Grid 1" w:semiHidden="1" w:unhideWhenUsed="1"/>
-    <w:lsdException w:name="Table Grid 2" w:semiHidden="1" w:unhideWhenUsed="1"/>
-    <w:lsdException w:name="Table Grid 3" w:semiHidden="1" w:unhideWhenUsed="1"/>
-    <w:lsdException w:name="Table Grid 4" w:semiHidden="1" w:unhideWhenUsed="1"/>
-    <w:lsdException w:name="Table Grid 5" w:semiHidden="1" w:unhideWhenUsed="1"/>
-    <w:lsdException w:name="Table Grid 6" w:semiHidden="1" w:unhideWhenUsed="1"/>
-    <w:lsdException w:name="Table Grid 7" w:semiHidden="1" w:unhideWhenUsed="1"/>
-    <w:lsdException w:name="Table Grid 8" w:semiHidden="1" w:unhideWhenUsed="1"/>
-    <w:lsdException w:name="Table List 1" w:semiHidden="1" w:unhideWhenUsed="1"/>
-    <w:lsdException w:name="Table List 2" w:semiHidden="1" w:unhideWhenUsed="1"/>
-    <w:lsdException w:name="Table List 3" w:semiHidden="1" w:unhideWhenUsed="1"/>
-    <w:lsdException w:name="Table List 4" w:semiHidden="1" w:unhideWhenUsed="1"/>
-    <w:lsdException w:name="Table List 5" w:semiHidden="1" w:unhideWhenUsed="1"/>
-    <w:lsdException w:name="Table List 6" w:semiHidden="1" w:unhideWhenUsed="1"/>
-    <w:lsdException w:name="Table List 7" w:semiHidden="1" w:unhideWhenUsed="1"/>
-    <w:lsdException w:name="Table List 8" w:semiHidden="1" w:unhideWhenUsed="1"/>
-    <w:lsdException w:name="Table 3D effects 1" w:semiHidden="1" w:unhideWhenUsed="1"/>
-    <w:lsdException w:name="Table 3D effects 2" w:semiHidden="1" w:unhideWhenUsed="1"/>
-    <w:lsdException w:name="Table 3D effects 3" w:semiHidden="1" w:unhideWhenUsed="1"/>
-    <w:lsdException w:name="Table Contemporary" w:semiHidden="1" w:unhideWhenUsed="1"/>
-    <w:lsdException w:name="Table Elegant" w:semiHidden="1" w:unhideWhenUsed="1"/>
-    <w:lsdException w:name="Table Professional" w:semiHidden="1" w:unhideWhenUsed="1"/>
-    <w:lsdException w:name="Table Subtle 1" w:semiHidden="1" w:unhideWhenUsed="1"/>
-    <w:lsdException w:name="Table Subtle 2" w:semiHidden="1" w:unhideWhenUsed="1"/>
-    <w:lsdException w:name="Table Web 1" w:semiHidden="1" w:unhideWhenUsed="1"/>
-    <w:lsdException w:name="Table Web 2" w:semiHidden="1" w:unhideWhenUsed="1"/>
-    <w:lsdException w:name="Table Web 3" w:semiHidden="1" w:unhideWhenUsed="1"/>
-    <w:lsdException w:name="Balloon Text" w:semiHidden="1" w:unhideWhenUsed="1"/>
-    <w:lsdException w:name="Table Grid" w:uiPriority="39"/>
-    <w:lsdException w:name="Table Theme" w:semiHidden="1" w:unhideWhenUsed="1"/>
-    <w:lsdException w:name="Placeholder Text" w:semiHidden="1"/>
-    <w:lsdException w:name="No Spacing" w:uiPriority="1" w:qFormat="1"/>
-    <w:lsdException w:name="Light Shading" w:uiPriority="60"/>
-    <w:lsdException w:name="Light List" w:uiPriority="61"/>
-    <w:lsdException w:name="Light Grid" w:uiPriority="62"/>
-    <w:lsdException w:name="Medium Shading 1" w:uiPriority="63"/>
-    <w:lsdException w:name="Medium Shading 2" w:uiPriority="64"/>
-    <w:lsdException w:name="Medium List 1" w:uiPriority="65"/>
-    <w:lsdException w:name="Medium List 2" w:uiPriority="66"/>
-    <w:lsdException w:name="Medium Grid 1" w:uiPriority="67"/>
-    <w:lsdException w:name="Medium Grid 2" w:uiPriority="68"/>
-    <w:lsdException w:name="Medium Grid 3" w:uiPriority="69"/>
-    <w:lsdException w:name="Dark List" w:uiPriority="70"/>
-    <w:lsdException w:name="Colorful Shading" w:uiPriority="71"/>
-    <w:lsdException w:name="Colorful List" w:uiPriority="72"/>
-    <w:lsdException w:name="Colorful Grid" w:uiPriority="73"/>
-    <w:lsdException w:name="Light Shading Accent 1" w:uiPriority="60"/>
-    <w:lsdException w:name="Light List Accent 1" w:uiPriority="61"/>
-    <w:lsdException w:name="Light Grid Accent 1" w:uiPriority="62"/>
-    <w:lsdException w:name="Medium Shading 1 Accent 1" w:uiPriority="63"/>
-    <w:lsdException w:name="Medium Shading 2 Accent 1" w:uiPriority="64"/>
-    <w:lsdException w:name="Medium List 1 Accent 1" w:uiPriority="65"/>
-    <w:lsdException w:name="Revision" w:semiHidden="1"/>
-    <w:lsdException w:name="List Paragraph" w:uiPriority="34" w:qFormat="1"/>
-    <w:lsdException w:name="Quote" w:uiPriority="29" w:qFormat="1"/>
-    <w:lsdException w:name="Intense Quote" w:uiPriority="30" w:qFormat="1"/>
-    <w:lsdException w:name="Medium List 2 Accent 1" w:uiPriority="66"/>
-    <w:lsdException w:name="Medium Grid 1 Accent 1" w:uiPriority="67"/>
-    <w:lsdException w:name="Medium Grid 2 Accent 1" w:uiPriority="68"/>
-    <w:lsdException w:name="Medium Grid 3 Accent 1" w:uiPriority="69"/>
-    <w:lsdException w:name="Dark List Accent 1" w:uiPriority="70"/>
-    <w:lsdException w:name="Colorful Shading Accent 1" w:uiPriority="71"/>
-    <w:lsdException w:name="Colorful List Accent 1" w:uiPriority="72"/>
-    <w:lsdException w:name="Colorful Grid Accent 1" w:uiPriority="73"/>
-    <w:lsdException w:name="Light Shading Accent 2" w:uiPriority="60"/>
-    <w:lsdException w:name="Light List Accent 2" w:uiPriority="61"/>
-    <w:lsdException w:name="Light Grid Accent 2" w:uiPriority="62"/>
-    <w:lsdException w:name="Medium Shading 1 Accent 2" w:uiPriority="63"/>
-    <w:lsdException w:name="Medium Shading 2 Accent 2" w:uiPriority="64"/>
-    <w:lsdException w:name="Medium List 1 Accent 2" w:uiPriority="65"/>
-    <w:lsdException w:name="Medium List 2 Accent 2" w:uiPriority="66"/>
-    <w:lsdException w:name="Medium Grid 1 Accent 2" w:uiPriority="67"/>
-    <w:lsdException w:name="Medium Grid 2 Accent 2" w:uiPriority="68"/>
-    <w:lsdException w:name="Medium Grid 3 Accent 2" w:uiPriority="69"/>
-    <w:lsdException w:name="Dark List Accent 2" w:uiPriority="70"/>
-    <w:lsdException w:name="Colorful Shading Accent 2" w:uiPriority="71"/>
-    <w:lsdException w:name="Colorful List Accent 2" w:uiPriority="72"/>
-    <w:lsdException w:name="Colorful Grid Accent 2" w:uiPriority="73"/>
-    <w:lsdException w:name="Light Shading Accent 3" w:uiPriority="60"/>
-    <w:lsdException w:name="Light List Accent 3" w:uiPriority="61"/>
-    <w:lsdException w:name="Light Grid Accent 3" w:uiPriority="62"/>
-    <w:lsdException w:name="Medium Shading 1 Accent 3" w:uiPriority="63"/>
-    <w:lsdException w:name="Medium Shading 2 Accent 3" w:uiPriority="64"/>
-    <w:lsdException w:name="Medium List 1 Accent 3" w:uiPriority="65"/>
-    <w:lsdException w:name="Medium List 2 Accent 3" w:uiPriority="66"/>
-    <w:lsdException w:name="Medium Grid 1 Accent 3" w:uiPriority="67"/>
-    <w:lsdException w:name="Medium Grid 2 Accent 3" w:uiPriority="68"/>
-    <w:lsdException w:name="Medium Grid 3 Accent 3" w:uiPriority="69"/>
-    <w:lsdException w:name="Dark List Accent 3" w:uiPriority="70"/>
-    <w:lsdException w:name="Colorful Shading Accent 3" w:uiPriority="71"/>
-    <w:lsdException w:name="Colorful List Accent 3" w:uiPriority="72"/>
-    <w:lsdException w:name="Colorful Grid Accent 3" w:uiPriority="73"/>
-    <w:lsdException w:name="Light Shading Accent 4" w:uiPriority="60"/>
-    <w:lsdException w:name="Light List Accent 4" w:uiPriority="61"/>
-    <w:lsdException w:name="Light Grid Accent 4" w:uiPriority="62"/>
-    <w:lsdException w:name="Medium Shading 1 Accent 4" w:uiPriority="63"/>
-    <w:lsdException w:name="Medium Shading 2 Accent 4" w:uiPriority="64"/>
-    <w:lsdException w:name="Medium List 1 Accent 4" w:uiPriority="65"/>
-    <w:lsdException w:name="Medium List 2 Accent 4" w:uiPriority="66"/>
-    <w:lsdException w:name="Medium Grid 1 Accent 4" w:uiPriority="67"/>
-    <w:lsdException w:name="Medium Grid 2 Accent 4" w:uiPriority="68"/>
-    <w:lsdException w:name="Medium Grid 3 Accent 4" w:uiPriority="69"/>
-    <w:lsdException w:name="Dark List Accent 4" w:uiPriority="70"/>
-    <w:lsdException w:name="Colorful Shading Accent 4" w:uiPriority="71"/>
-    <w:lsdException w:name="Colorful List Accent 4" w:uiPriority="72"/>
-    <w:lsdException w:name="Colorful Grid Accent 4" w:uiPriority="73"/>
-    <w:lsdException w:name="Light Shading Accent 5" w:uiPriority="60"/>
-    <w:lsdException w:name="Light List Accent 5" w:uiPriority="61"/>
-    <w:lsdException w:name="Light Grid Accent 5" w:uiPriority="62"/>
-    <w:lsdException w:name="Medium Shading 1 Accent 5" w:uiPriority="63"/>
-    <w:lsdException w:name="Medium Shading 2 Accent 5" w:uiPriority="64"/>
-    <w:lsdException w:name="Medium List 1 Accent 5" w:uiPriority="65"/>
-    <w:lsdException w:name="Medium List 2 Accent 5" w:uiPriority="66"/>
-    <w:lsdException w:name="Medium Grid 1 Accent 5" w:uiPriority="67"/>
-    <w:lsdException w:name="Medium Grid 2 Accent 5" w:uiPriority="68"/>
-    <w:lsdException w:name="Medium Grid 3 Accent 5" w:uiPriority="69"/>
-    <w:lsdException w:name="Dark List Accent 5" w:uiPriority="70"/>
-    <w:lsdException w:name="Colorful Shading Accent 5" w:uiPriority="71"/>
-    <w:lsdException w:name="Colorful List Accent 5" w:uiPriority="72"/>
-    <w:lsdException w:name="Colorful Grid Accent 5" w:uiPriority="73"/>
-    <w:lsdException w:name="Light Shading Accent 6" w:uiPriority="60"/>
-    <w:lsdException w:name="Light List Accent 6" w:uiPriority="61"/>
-    <w:lsdException w:name="Light Grid Accent 6" w:uiPriority="62"/>
-    <w:lsdException w:name="Medium Shading 1 Accent 6" w:uiPriority="63"/>
-    <w:lsdException w:name="Medium Shading 2 Accent 6" w:uiPriority="64"/>
-    <w:lsdException w:name="Medium List 1 Accent 6" w:uiPriority="65"/>
-    <w:lsdException w:name="Medium List 2 Accent 6" w:uiPriority="66"/>
-    <w:lsdException w:name="Medium Grid 1 Accent 6" w:uiPriority="67"/>
-    <w:lsdException w:name="Medium Grid 2 Accent 6" w:uiPriority="68"/>
-    <w:lsdException w:name="Medium Grid 3 Accent 6" w:uiPriority="69"/>
-    <w:lsdException w:name="Dark List Accent 6" w:uiPriority="70"/>
-    <w:lsdException w:name="Colorful Shading Accent 6" w:uiPriority="71"/>
-    <w:lsdException w:name="Colorful List Accent 6" w:uiPriority="72"/>
-    <w:lsdException w:name="Colorful Grid Accent 6" w:uiPriority="73"/>
-    <w:lsdException w:name="Subtle Emphasis" w:uiPriority="19" w:qFormat="1"/>
-    <w:lsdException w:name="Intense Emphasis" w:uiPriority="21" w:qFormat="1"/>
-    <w:lsdException w:name="Subtle Reference" w:uiPriority="31" w:qFormat="1"/>
-    <w:lsdException w:name="Intense Reference" w:uiPriority="32" w:qFormat="1"/>
-    <w:lsdException w:name="Book Title" w:uiPriority="33" w:qFormat="1"/>
-    <w:lsdException w:name="Bibliography" w:semiHidden="1" w:uiPriority="37" w:unhideWhenUsed="1"/>
-    <w:lsdException w:name="TOC Heading" w:semiHidden="1" w:uiPriority="39" w:unhideWhenUsed="1" w:qFormat="1"/>
-    <w:lsdException w:name="Plain Table 1" w:uiPriority="41"/>
-    <w:lsdException w:name="Plain Table 2" w:uiPriority="42"/>
-    <w:lsdException w:name="Plain Table 3" w:uiPriority="43"/>
-    <w:lsdException w:name="Plain Table 4" w:uiPriority="44"/>
-    <w:lsdException w:name="Plain Table 5" w:uiPriority="45"/>
-    <w:lsdException w:name="Grid Table Light" w:uiPriority="40"/>
-    <w:lsdException w:name="Grid Table 1 Light" w:uiPriority="46"/>
-    <w:lsdException w:name="Grid Table 2" w:uiPriority="47"/>
-    <w:lsdException w:name="Grid Table 3" w:uiPriority="48"/>
-    <w:lsdException w:name="Grid Table 4" w:uiPriority="49"/>
-    <w:lsdException w:name="Grid Table 5 Dark" w:uiPriority="50"/>
-    <w:lsdException w:name="Grid Table 6 Colorful" w:uiPriority="51"/>
-    <w:lsdException w:name="Grid Table 7 Colorful" w:uiPriority="52"/>
-    <w:lsdException w:name="Grid Table 1 Light Accent 1" w:uiPriority="46"/>
-    <w:lsdException w:name="Grid Table 2 Accent 1" w:uiPriority="47"/>
-    <w:lsdException w:name="Grid Table 3 Accent 1" w:uiPriority="48"/>
-    <w:lsdException w:name="Grid Table 4 Accent 1" w:uiPriority="49"/>
-    <w:lsdException w:name="Grid Table 5 Dark Accent 1" w:uiPriority="50"/>
-    <w:lsdException w:name="Grid Table 6 Colorful Accent 1" w:uiPriority="51"/>
-    <w:lsdException w:name="Grid Table 7 Colorful Accent 1" w:uiPriority="52"/>
-    <w:lsdException w:name="Grid Table 1 Light Accent 2" w:uiPriority="46"/>
-    <w:lsdException w:name="Grid Table 2 Accent 2" w:uiPriority="47"/>
-    <w:lsdException w:name="Grid Table 3 Accent 2" w:uiPriority="48"/>
-    <w:lsdException w:name="Grid Table 4 Accent 2" w:uiPriority="49"/>
-    <w:lsdException w:name="Grid Table 5 Dark Accent 2" w:uiPriority="50"/>
-    <w:lsdException w:name="Grid Table 6 Colorful Accent 2" w:uiPriority="51"/>
-    <w:lsdException w:name="Grid Table 7 Colorful Accent 2" w:uiPriority="52"/>
-    <w:lsdException w:name="Grid Table 1 Light Accent 3" w:uiPriority="46"/>
-    <w:lsdException w:name="Grid Table 2 Accent 3" w:uiPriority="47"/>
-    <w:lsdException w:name="Grid Table 3 Accent 3" w:uiPriority="48"/>
-    <w:lsdException w:name="Grid Table 4 Accent 3" w:uiPriority="49"/>
-    <w:lsdException w:name="Grid Table 5 Dark Accent 3" w:uiPriority="50"/>
-    <w:lsdException w:name="Grid Table 6 Colorful Accent 3" w:uiPriority="51"/>
-    <w:lsdException w:name="Grid Table 7 Colorful Accent 3" w:uiPriority="52"/>
-    <w:lsdException w:name="Grid Table 1 Light Accent 4" w:uiPriority="46"/>
-    <w:lsdException w:name="Grid Table 2 Accent 4" w:uiPriority="47"/>
-    <w:lsdException w:name="Grid Table 3 Accent 4" w:uiPriority="48"/>
-    <w:lsdException w:name="Grid Table 4 Accent 4" w:uiPriority="49"/>
-    <w:lsdException w:name="Grid Table 5 Dark Accent 4" w:uiPriority="50"/>
-    <w:lsdException w:name="Grid Table 6 Colorful Accent 4" w:uiPriority="51"/>
-    <w:lsdException w:name="Grid Table 7 Colorful Accent 4" w:uiPriority="52"/>
-    <w:lsdException w:name="Grid Table 1 Light Accent 5" w:uiPriority="46"/>
-    <w:lsdException w:name="Grid Table 2 Accent 5" w:uiPriority="47"/>
-    <w:lsdException w:name="Grid Table 3 Accent 5" w:uiPriority="48"/>
-    <w:lsdException w:name="Grid Table 4 Accent 5" w:uiPriority="49"/>
-    <w:lsdException w:name="Grid Table 5 Dark Accent 5" w:uiPriority="50"/>
-    <w:lsdException w:name="Grid Table 6 Colorful Accent 5" w:uiPriority="51"/>
-    <w:lsdException w:name="Grid Table 7 Colorful Accent 5" w:uiPriority="52"/>
-    <w:lsdException w:name="Grid Table 1 Light Accent 6" w:uiPriority="46"/>
-    <w:lsdException w:name="Grid Table 2 Accent 6" w:uiPriority="47"/>
-    <w:lsdException w:name="Grid Table 3 Accent 6" w:uiPriority="48"/>
-    <w:lsdException w:name="Grid Table 4 Accent 6" w:uiPriority="49"/>
-    <w:lsdException w:name="Grid Table 5 Dark Accent 6" w:uiPriority="50"/>
-    <w:lsdException w:name="Grid Table 6 Colorful Accent 6" w:uiPriority="51"/>
-    <w:lsdException w:name="Grid Table 7 Colorful Accent 6" w:uiPriority="52"/>
-    <w:lsdException w:name="List Table 1 Light" w:uiPriority="46"/>
-    <w:lsdException w:name="List Table 2" w:uiPriority="47"/>
-    <w:lsdException w:name="List Table 3" w:uiPriority="48"/>
-    <w:lsdException w:name="List Table 4" w:uiPriority="49"/>
-    <w:lsdException w:name="List Table 5 Dark" w:uiPriority="50"/>
-    <w:lsdException w:name="List Table 6 Colorful" w:uiPriority="51"/>
-    <w:lsdException w:name="List Table 7 Colorful" w:uiPriority="52"/>
-    <w:lsdException w:name="List Table 1 Light Accent 1" w:uiPriority="46"/>
-    <w:lsdException w:name="List Table 2 Accent 1" w:uiPriority="47"/>
-    <w:lsdException w:name="List Table 3 Accent 1" w:uiPriority="48"/>
-    <w:lsdException w:name="List Table 4 Accent 1" w:uiPriority="49"/>
-    <w:lsdException w:name="List Table 5 Dark Accent 1" w:uiPriority="50"/>
-    <w:lsdException w:name="List Table 6 Colorful Accent 1" w:uiPriority="51"/>
-    <w:lsdException w:name="List Table 7 Colorful Accent 1" w:uiPriority="52"/>
-    <w:lsdException w:name="List Table 1 Light Accent 2" w:uiPriority="46"/>
-    <w:lsdException w:name="List Table 2 Accent 2" w:uiPriority="47"/>
-    <w:lsdException w:name="List Table 3 Accent 2" w:uiPriority="48"/>
-    <w:lsdException w:name="List Table 4 Accent 2" w:uiPriority="49"/>
-    <w:lsdException w:name="List Table 5 Dark Accent 2" w:uiPriority="50"/>
-    <w:lsdException w:name="List Table 6 Colorful Accent 2" w:uiPriority="51"/>
-    <w:lsdException w:name="List Table 7 Colorful Accent 2" w:uiPriority="52"/>
-    <w:lsdException w:name="List Table 1 Light Accent 3" w:uiPriority="46"/>
-    <w:lsdException w:name="List Table 2 Accent 3" w:uiPriority="47"/>
-    <w:lsdException w:name="List Table 3 Accent 3" w:uiPriority="48"/>
-    <w:lsdException w:name="List Table 4 Accent 3" w:uiPriority="49"/>
-    <w:lsdException w:name="List Table 5 Dark Accent 3" w:uiPriority="50"/>
-    <w:lsdException w:name="List Table 6 Colorful Accent 3" w:uiPriority="51"/>
-    <w:lsdException w:name="List Table 7 Colorful Accent 3" w:uiPriority="52"/>
-    <w:lsdException w:name="List Table 1 Light Accent 4" w:uiPriority="46"/>
-    <w:lsdException w:name="List Table 2 Accent 4" w:uiPriority="47"/>
-    <w:lsdException w:name="List Table 3 Accent 4" w:uiPriority="48"/>
-    <w:lsdException w:name="List Table 4 Accent 4" w:uiPriority="49"/>
-    <w:lsdException w:name="List Table 5 Dark Accent 4" w:uiPriority="50"/>
-    <w:lsdException w:name="List Table 6 Colorful Accent 4" w:uiPriority="51"/>
-    <w:lsdException w:name="List Table 7 Colorful Accent 4" w:uiPriority="52"/>
-    <w:lsdException w:name="List Table 1 Light Accent 5" w:uiPriority="46"/>
-    <w:lsdException w:name="List Table 2 Accent 5" w:uiPriority="47"/>
-    <w:lsdException w:name="List Table 3 Accent 5" w:uiPriority="48"/>
-    <w:lsdException w:name="List Table 4 Accent 5" w:uiPriority="49"/>
-    <w:lsdException w:name="List Table 5 Dark Accent 5" w:uiPriority="50"/>
-    <w:lsdException w:name="List Table 6 Colorful Accent 5" w:uiPriority="51"/>
-    <w:lsdException w:name="List Table 7 Colorful Accent 5" w:uiPriority="52"/>
-    <w:lsdException w:name="List Table 1 Light Accent 6" w:uiPriority="46"/>
-    <w:lsdException w:name="List Table 2 Accent 6" w:uiPriority="47"/>
-    <w:lsdException w:name="List Table 3 Accent 6" w:uiPriority="48"/>
-    <w:lsdException w:name="List Table 4 Accent 6" w:uiPriority="49"/>
-    <w:lsdException w:name="List Table 5 Dark Accent 6" w:uiPriority="50"/>
-    <w:lsdException w:name="List Table 6 Colorful Accent 6" w:uiPriority="51"/>
-    <w:lsdException w:name="List Table 7 Colorful Accent 6" w:uiPriority="52"/>
+  <w:latentStyles w:defLockedState="0" w:defUIPriority="99" w:defSemiHidden="1" w:defUnhideWhenUsed="1" w:defQFormat="0" w:count="267">
+    <w:lsdException w:name="Normal" w:semiHidden="0" w:uiPriority="0" w:unhideWhenUsed="0" w:qFormat="1"/>
+    <w:lsdException w:name="heading 1" w:semiHidden="0" w:uiPriority="9" w:unhideWhenUsed="0" w:qFormat="1"/>
+    <w:lsdException w:name="heading 2" w:uiPriority="9" w:qFormat="1"/>
+    <w:lsdException w:name="heading 3" w:uiPriority="9" w:qFormat="1"/>
+    <w:lsdException w:name="heading 4" w:uiPriority="9" w:qFormat="1"/>
+    <w:lsdException w:name="heading 5" w:uiPriority="9" w:qFormat="1"/>
+    <w:lsdException w:name="heading 6" w:uiPriority="9" w:qFormat="1"/>
+    <w:lsdException w:name="heading 7" w:uiPriority="9" w:qFormat="1"/>
+    <w:lsdException w:name="heading 8" w:uiPriority="9" w:qFormat="1"/>
+    <w:lsdException w:name="heading 9" w:uiPriority="9" w:qFormat="1"/>
+    <w:lsdException w:name="toc 1" w:uiPriority="39"/>
+    <w:lsdException w:name="toc 2" w:uiPriority="39"/>
+    <w:lsdException w:name="toc 3" w:uiPriority="39"/>
+    <w:lsdException w:name="toc 4" w:uiPriority="39"/>
+    <w:lsdException w:name="toc 5" w:uiPriority="39"/>
+    <w:lsdException w:name="toc 6" w:uiPriority="39"/>
+    <w:lsdException w:name="toc 7" w:uiPriority="39"/>
+    <w:lsdException w:name="toc 8" w:uiPriority="39"/>
+    <w:lsdException w:name="toc 9" w:uiPriority="39"/>
+    <w:lsdException w:name="caption" w:uiPriority="35" w:qFormat="1"/>
+    <w:lsdException w:name="Title" w:semiHidden="0" w:uiPriority="10" w:unhideWhenUsed="0" w:qFormat="1"/>
+    <w:lsdException w:name="Default Paragraph Font" w:uiPriority="1"/>
+    <w:lsdException w:name="Subtitle" w:semiHidden="0" w:uiPriority="11" w:unhideWhenUsed="0" w:qFormat="1"/>
+    <w:lsdException w:name="Strong" w:semiHidden="0" w:uiPriority="22" w:unhideWhenUsed="0" w:qFormat="1"/>
+    <w:lsdException w:name="Emphasis" w:semiHidden="0" w:uiPriority="20" w:unhideWhenUsed="0" w:qFormat="1"/>
+    <w:lsdException w:name="Table Grid" w:semiHidden="0" w:uiPriority="39" w:unhideWhenUsed="0"/>
+    <w:lsdException w:name="Placeholder Text" w:unhideWhenUsed="0"/>
+    <w:lsdException w:name="No Spacing" w:semiHidden="0" w:uiPriority="1" w:unhideWhenUsed="0" w:qFormat="1"/>
+    <w:lsdException w:name="Light Shading" w:semiHidden="0" w:uiPriority="60" w:unhideWhenUsed="0"/>
+    <w:lsdException w:name="Light List" w:semiHidden="0" w:uiPriority="61" w:unhideWhenUsed="0"/>
+    <w:lsdException w:name="Light Grid" w:semiHidden="0" w:uiPriority="62" w:unhideWhenUsed="0"/>
+    <w:lsdException w:name="Medium Shading 1" w:semiHidden="0" w:uiPriority="63" w:unhideWhenUsed="0"/>
+    <w:lsdException w:name="Medium Shading 2" w:semiHidden="0" w:uiPriority="64" w:unhideWhenUsed="0"/>
+    <w:lsdException w:name="Medium List 1" w:semiHidden="0" w:uiPriority="65" w:unhideWhenUsed="0"/>
+    <w:lsdException w:name="Medium List 2" w:semiHidden="0" w:uiPriority="66" w:unhideWhenUsed="0"/>
+    <w:lsdException w:name="Medium Grid 1" w:semiHidden="0" w:uiPriority="67" w:unhideWhenUsed="0"/>
+    <w:lsdException w:name="Medium Grid 2" w:semiHidden="0" w:uiPriority="68" w:unhideWhenUsed="0"/>
+    <w:lsdException w:name="Medium Grid 3" w:semiHidden="0" w:uiPriority="69" w:unhideWhenUsed="0"/>
+    <w:lsdException w:name="Dark List" w:semiHidden="0" w:uiPriority="70" w:unhideWhenUsed="0"/>
+    <w:lsdException w:name="Colorful Shading" w:semiHidden="0" w:uiPriority="71" w:unhideWhenUsed="0"/>
+    <w:lsdException w:name="Colorful List" w:semiHidden="0" w:uiPriority="72" w:unhideWhenUsed="0"/>
+    <w:lsdException w:name="Colorful Grid" w:semiHidden="0" w:uiPriority="73" w:unhideWhenUsed="0"/>
+    <w:lsdException w:name="Light Shading Accent 1" w:semiHidden="0" w:uiPriority="60" w:unhideWhenUsed="0"/>
+    <w:lsdException w:name="Light List Accent 1" w:semiHidden="0" w:uiPriority="61" w:unhideWhenUsed="0"/>
+    <w:lsdException w:name="Light Grid Accent 1" w:semiHidden="0" w:uiPriority="62" w:unhideWhenUsed="0"/>
+    <w:lsdException w:name="Medium Shading 1 Accent 1" w:semiHidden="0" w:uiPriority="63" w:unhideWhenUsed="0"/>
+    <w:lsdException w:name="Medium Shading 2 Accent 1" w:semiHidden="0" w:uiPriority="64" w:unhideWhenUsed="0"/>
+    <w:lsdException w:name="Medium List 1 Accent 1" w:semiHidden="0" w:uiPriority="65" w:unhideWhenUsed="0"/>
+    <w:lsdException w:name="Revision" w:unhideWhenUsed="0"/>
+    <w:lsdException w:name="List Paragraph" w:semiHidden="0" w:uiPriority="34" w:unhideWhenUsed="0" w:qFormat="1"/>
+    <w:lsdException w:name="Quote" w:semiHidden="0" w:uiPriority="29" w:unhideWhenUsed="0" w:qFormat="1"/>
+    <w:lsdException w:name="Intense Quote" w:semiHidden="0" w:uiPriority="30" w:unhideWhenUsed="0" w:qFormat="1"/>
+    <w:lsdException w:name="Medium List 2 Accent 1" w:semiHidden="0" w:uiPriority="66" w:unhideWhenUsed="0"/>
+    <w:lsdException w:name="Medium Grid 1 Accent 1" w:semiHidden="0" w:uiPriority="67" w:unhideWhenUsed="0"/>
+    <w:lsdException w:name="Medium Grid 2 Accent 1" w:semiHidden="0" w:uiPriority="68" w:unhideWhenUsed="0"/>
+    <w:lsdException w:name="Medium Grid 3 Accent 1" w:semiHidden="0" w:uiPriority="69" w:unhideWhenUsed="0"/>
+    <w:lsdException w:name="Dark List Accent 1" w:semiHidden="0" w:uiPriority="70" w:unhideWhenUsed="0"/>
+    <w:lsdException w:name="Colorful Shading Accent 1" w:semiHidden="0" w:uiPriority="71" w:unhideWhenUsed="0"/>
+    <w:lsdException w:name="Colorful List Accent 1" w:semiHidden="0" w:uiPriority="72" w:unhideWhenUsed="0"/>
+    <w:lsdException w:name="Colorful Grid Accent 1" w:semiHidden="0" w:uiPriority="73" w:unhideWhenUsed="0"/>
+    <w:lsdException w:name="Light Shading Accent 2" w:semiHidden="0" w:uiPriority="60" w:unhideWhenUsed="0"/>
+    <w:lsdException w:name="Light List Accent 2" w:semiHidden="0" w:uiPriority="61" w:unhideWhenUsed="0"/>
+    <w:lsdException w:name="Light Grid Accent 2" w:semiHidden="0" w:uiPriority="62" w:unhideWhenUsed="0"/>
+    <w:lsdException w:name="Medium Shading 1 Accent 2" w:semiHidden="0" w:uiPriority="63" w:unhideWhenUsed="0"/>
+    <w:lsdException w:name="Medium Shading 2 Accent 2" w:semiHidden="0" w:uiPriority="64" w:unhideWhenUsed="0"/>
+    <w:lsdException w:name="Medium List 1 Accent 2" w:semiHidden="0" w:uiPriority="65" w:unhideWhenUsed="0"/>
+    <w:lsdException w:name="Medium List 2 Accent 2" w:semiHidden="0" w:uiPriority="66" w:unhideWhenUsed="0"/>
+    <w:lsdException w:name="Medium Grid 1 Accent 2" w:semiHidden="0" w:uiPriority="67" w:unhideWhenUsed="0"/>
+    <w:lsdException w:name="Medium Grid 2 Accent 2" w:semiHidden="0" w:uiPriority="68" w:unhideWhenUsed="0"/>
+    <w:lsdException w:name="Medium Grid 3 Accent 2" w:semiHidden="0" w:uiPriority="69" w:unhideWhenUsed="0"/>
+    <w:lsdException w:name="Dark List Accent 2" w:semiHidden="0" w:uiPriority="70" w:unhideWhenUsed="0"/>
+    <w:lsdException w:name="Colorful Shading Accent 2" w:semiHidden="0" w:uiPriority="71" w:unhideWhenUsed="0"/>
+    <w:lsdException w:name="Colorful List Accent 2" w:semiHidden="0" w:uiPriority="72" w:unhideWhenUsed="0"/>
+    <w:lsdException w:name="Colorful Grid Accent 2" w:semiHidden="0" w:uiPriority="73" w:unhideWhenUsed="0"/>
+    <w:lsdException w:name="Light Shading Accent 3" w:semiHidden="0" w:uiPriority="60" w:unhideWhenUsed="0"/>
+    <w:lsdException w:name="Light List Accent 3" w:semiHidden="0" w:uiPriority="61" w:unhideWhenUsed="0"/>
+    <w:lsdException w:name="Light Grid Accent 3" w:semiHidden="0" w:uiPriority="62" w:unhideWhenUsed="0"/>
+    <w:lsdException w:name="Medium Shading 1 Accent 3" w:semiHidden="0" w:uiPriority="63" w:unhideWhenUsed="0"/>
+    <w:lsdException w:name="Medium Shading 2 Accent 3" w:semiHidden="0" w:uiPriority="64" w:unhideWhenUsed="0"/>
+    <w:lsdException w:name="Medium List 1 Accent 3" w:semiHidden="0" w:uiPriority="65" w:unhideWhenUsed="0"/>
+    <w:lsdException w:name="Medium List 2 Accent 3" w:semiHidden="0" w:uiPriority="66" w:unhideWhenUsed="0"/>
+    <w:lsdException w:name="Medium Grid 1 Accent 3" w:semiHidden="0" w:uiPriority="67" w:unhideWhenUsed="0"/>
+    <w:lsdException w:name="Medium Grid 2 Accent 3" w:semiHidden="0" w:uiPriority="68" w:unhideWhenUsed="0"/>
+    <w:lsdException w:name="Medium Grid 3 Accent 3" w:semiHidden="0" w:uiPriority="69" w:unhideWhenUsed="0"/>
+    <w:lsdException w:name="Dark List Accent 3" w:semiHidden="0" w:uiPriority="70" w:unhideWhenUsed="0"/>
+    <w:lsdException w:name="Colorful Shading Accent 3" w:semiHidden="0" w:uiPriority="71" w:unhideWhenUsed="0"/>
+    <w:lsdException w:name="Colorful List Accent 3" w:semiHidden="0" w:uiPriority="72" w:unhideWhenUsed="0"/>
+    <w:lsdException w:name="Colorful Grid Accent 3" w:semiHidden="0" w:uiPriority="73" w:unhideWhenUsed="0"/>
+    <w:lsdException w:name="Light Shading Accent 4" w:semiHidden="0" w:uiPriority="60" w:unhideWhenUsed="0"/>
+    <w:lsdException w:name="Light List Accent 4" w:semiHidden="0" w:uiPriority="61" w:unhideWhenUsed="0"/>
+    <w:lsdException w:name="Light Grid Accent 4" w:semiHidden="0" w:uiPriority="62" w:unhideWhenUsed="0"/>
+    <w:lsdException w:name="Medium Shading 1 Accent 4" w:semiHidden="0" w:uiPriority="63" w:unhideWhenUsed="0"/>
+    <w:lsdException w:name="Medium Shading 2 Accent 4" w:semiHidden="0" w:uiPriority="64" w:unhideWhenUsed="0"/>
+    <w:lsdException w:name="Medium List 1 Accent 4" w:semiHidden="0" w:uiPriority="65" w:unhideWhenUsed="0"/>
+    <w:lsdException w:name="Medium List 2 Accent 4" w:semiHidden="0" w:uiPriority="66" w:unhideWhenUsed="0"/>
+    <w:lsdException w:name="Medium Grid 1 Accent 4" w:semiHidden="0" w:uiPriority="67" w:unhideWhenUsed="0"/>
+    <w:lsdException w:name="Medium Grid 2 Accent 4" w:semiHidden="0" w:uiPriority="68" w:unhideWhenUsed="0"/>
+    <w:lsdException w:name="Medium Grid 3 Accent 4" w:semiHidden="0" w:uiPriority="69" w:unhideWhenUsed="0"/>
+    <w:lsdException w:name="Dark List Accent 4" w:semiHidden="0" w:uiPriority="70" w:unhideWhenUsed="0"/>
+    <w:lsdException w:name="Colorful Shading Accent 4" w:semiHidden="0" w:uiPriority="71" w:unhideWhenUsed="0"/>
+    <w:lsdException w:name="Colorful List Accent 4" w:semiHidden="0" w:uiPriority="72" w:unhideWhenUsed="0"/>
+    <w:lsdException w:name="Colorful Grid Accent 4" w:semiHidden="0" w:uiPriority="73" w:unhideWhenUsed="0"/>
+    <w:lsdException w:name="Light Shading Accent 5" w:semiHidden="0" w:uiPriority="60" w:unhideWhenUsed="0"/>
+    <w:lsdException w:name="Light List Accent 5" w:semiHidden="0" w:uiPriority="61" w:unhideWhenUsed="0"/>
+    <w:lsdException w:name="Light Grid Accent 5" w:semiHidden="0" w:uiPriority="62" w:unhideWhenUsed="0"/>
+    <w:lsdException w:name="Medium Shading 1 Accent 5" w:semiHidden="0" w:uiPriority="63" w:unhideWhenUsed="0"/>
+    <w:lsdException w:name="Medium Shading 2 Accent 5" w:semiHidden="0" w:uiPriority="64" w:unhideWhenUsed="0"/>
+    <w:lsdException w:name="Medium List 1 Accent 5" w:semiHidden="0" w:uiPriority="65" w:unhideWhenUsed="0"/>
+    <w:lsdException w:name="Medium List 2 Accent 5" w:semiHidden="0" w:uiPriority="66" w:unhideWhenUsed="0"/>
+    <w:lsdException w:name="Medium Grid 1 Accent 5" w:semiHidden="0" w:uiPriority="67" w:unhideWhenUsed="0"/>
+    <w:lsdException w:name="Medium Grid 2 Accent 5" w:semiHidden="0" w:uiPriority="68" w:unhideWhenUsed="0"/>
+    <w:lsdException w:name="Medium Grid 3 Accent 5" w:semiHidden="0" w:uiPriority="69" w:unhideWhenUsed="0"/>
+    <w:lsdException w:name="Dark List Accent 5" w:semiHidden="0" w:uiPriority="70" w:unhideWhenUsed="0"/>
+    <w:lsdException w:name="Colorful Shading Accent 5" w:semiHidden="0" w:uiPriority="71" w:unhideWhenUsed="0"/>
+    <w:lsdException w:name="Colorful List Accent 5" w:semiHidden="0" w:uiPriority="72" w:unhideWhenUsed="0"/>
+    <w:lsdException w:name="Colorful Grid Accent 5" w:semiHidden="0" w:uiPriority="73" w:unhideWhenUsed="0"/>
+    <w:lsdException w:name="Light Shading Accent 6" w:semiHidden="0" w:uiPriority="60" w:unhideWhenUsed="0"/>
+    <w:lsdException w:name="Light List Accent 6" w:semiHidden="0" w:uiPriority="61" w:unhideWhenUsed="0"/>
+    <w:lsdException w:name="Light Grid Accent 6" w:semiHidden="0" w:uiPriority="62" w:unhideWhenUsed="0"/>
+    <w:lsdException w:name="Medium Shading 1 Accent 6" w:semiHidden="0" w:uiPriority="63" w:unhideWhenUsed="0"/>
+    <w:lsdException w:name="Medium Shading 2 Accent 6" w:semiHidden="0" w:uiPriority="64" w:unhideWhenUsed="0"/>
+    <w:lsdException w:name="Medium List 1 Accent 6" w:semiHidden="0" w:uiPriority="65" w:unhideWhenUsed="0"/>
+    <w:lsdException w:name="Medium List 2 Accent 6" w:semiHidden="0" w:uiPriority="66" w:unhideWhenUsed="0"/>
+    <w:lsdException w:name="Medium Grid 1 Accent 6" w:semiHidden="0" w:uiPriority="67" w:unhideWhenUsed="0"/>
+    <w:lsdException w:name="Medium Grid 2 Accent 6" w:semiHidden="0" w:uiPriority="68" w:unhideWhenUsed="0"/>
+    <w:lsdException w:name="Medium Grid 3 Accent 6" w:semiHidden="0" w:uiPriority="69" w:unhideWhenUsed="0"/>
+    <w:lsdException w:name="Dark List Accent 6" w:semiHidden="0" w:uiPriority="70" w:unhideWhenUsed="0"/>
+    <w:lsdException w:name="Colorful Shading Accent 6" w:semiHidden="0" w:uiPriority="71" w:unhideWhenUsed="0"/>
+    <w:lsdException w:name="Colorful List Accent 6" w:semiHidden="0" w:uiPriority="72" w:unhideWhenUsed="0"/>
+    <w:lsdException w:name="Colorful Grid Accent 6" w:semiHidden="0" w:uiPriority="73" w:unhideWhenUsed="0"/>
+    <w:lsdException w:name="Subtle Emphasis" w:semiHidden="0" w:uiPriority="19" w:unhideWhenUsed="0" w:qFormat="1"/>
+    <w:lsdException w:name="Intense Emphasis" w:semiHidden="0" w:uiPriority="21" w:unhideWhenUsed="0" w:qFormat="1"/>
+    <w:lsdException w:name="Subtle Reference" w:semiHidden="0" w:uiPriority="31" w:unhideWhenUsed="0" w:qFormat="1"/>
+    <w:lsdException w:name="Intense Reference" w:semiHidden="0" w:uiPriority="32" w:unhideWhenUsed="0" w:qFormat="1"/>
+    <w:lsdException w:name="Book Title" w:semiHidden="0" w:uiPriority="33" w:unhideWhenUsed="0" w:qFormat="1"/>
+    <w:lsdException w:name="Bibliography" w:uiPriority="37"/>
+    <w:lsdException w:name="TOC Heading" w:uiPriority="39" w:qFormat="1"/>
+  </w:latentStyles>
+  <w:style w:type="paragraph" w:default="1" w:styleId="Normal">
+    <w:name w:val="Normal"/>
+    <w:qFormat/>
+  </w:style>
+  <w:style w:type="character" w:default="1" w:styleId="DefaultParagraphFont">
+    <w:name w:val="Default Paragraph Font"/>
+    <w:uiPriority w:val="1"/>
+    <w:semiHidden/>
+    <w:unhideWhenUsed/>
+  </w:style>
+  <w:style w:type="table" w:default="1" w:styleId="TableNormal">
+    <w:name w:val="Normal Table"/>
+    <w:uiPriority w:val="99"/>
+    <w:semiHidden/>
+    <w:unhideWhenUsed/>
+    <w:tblPr>
+      <w:tblInd w:w="0" w:type="dxa"/>
+      <w:tblCellMar>
+        <w:top w:w="0" w:type="dxa"/>
+        <w:left w:w="108" w:type="dxa"/>
+        <w:bottom w:w="0" w:type="dxa"/>
+        <w:right w:w="108" w:type="dxa"/>
+      </w:tblCellMar>
+    </w:tblPr>
+  </w:style>
+  <w:style w:type="numbering" w:default="1" w:styleId="NoList">
+    <w:name w:val="No List"/>
+    <w:uiPriority w:val="99"/>
+    <w:semiHidden/>
+    <w:unhideWhenUsed/>
+  </w:style>
+  <w:style w:type="paragraph" w:customStyle="1" w:styleId="C4206AD843864030BF59F8B997CB9394">
+    <w:name w:val="C4206AD843864030BF59F8B997CB9394"/>
+    <w:rsid w:val="00A56248"/>
+  </w:style>
+  <w:style w:type="paragraph" w:customStyle="1" w:styleId="883C2489772C4368BF4AF766274C44B7">
+    <w:name w:val="883C2489772C4368BF4AF766274C44B7"/>
+    <w:rsid w:val="00A56248"/>
+  </w:style>
+  <w:style w:type="paragraph" w:customStyle="1" w:styleId="7D835DD1C66A4F1BBFD99FF99556DE4A">
+    <w:name w:val="7D835DD1C66A4F1BBFD99FF99556DE4A"/>
+    <w:rsid w:val="00A56248"/>
+  </w:style>
+  <w:style w:type="paragraph" w:customStyle="1" w:styleId="0BE253401A7C4C57B92A3CF27F3B30DE">
+    <w:name w:val="0BE253401A7C4C57B92A3CF27F3B30DE"/>
+    <w:rsid w:val="00A56248"/>
+  </w:style>
+  <w:style w:type="paragraph" w:customStyle="1" w:styleId="153E28EBDF4D428DAEBE3964957A932E">
+    <w:name w:val="153E28EBDF4D428DAEBE3964957A932E"/>
+    <w:rsid w:val="00A56248"/>
+  </w:style>
+  <w:style w:type="character" w:styleId="PlaceholderText">
+    <w:name w:val="Placeholder Text"/>
+    <w:basedOn w:val="DefaultParagraphFont"/>
+    <w:uiPriority w:val="99"/>
+    <w:semiHidden/>
+    <w:rsid w:val="00A56248"/>
+    <w:rPr>
+      <w:color w:val="808080"/>
+    </w:rPr>
+  </w:style>
+</w:styles>
+</file>
+
+<file path=word/glossary/stylesWithEffects.xml><?xml version="1.0" encoding="utf-8"?>
+<w:styles xmlns:wpc="http://schemas.microsoft.com/office/word/2010/wordprocessingCanvas" xmlns:mc="http://schemas.openxmlformats.org/markup-compatibility/2006" xmlns:o="urn:schemas-microsoft-com:office:office" xmlns:r="http://schemas.openxmlformats.org/officeDocument/2006/relationships" xmlns:m="http://schemas.openxmlformats.org/officeDocument/2006/math" xmlns:v="urn:schemas-microsoft-com:vml" xmlns:wp14="http://schemas.microsoft.com/office/word/2010/wordprocessingDrawing" xmlns:wp="http://schemas.openxmlformats.org/drawingml/2006/wordprocessingDrawing" xmlns:w10="urn:schemas-microsoft-com:office:word" xmlns:w="http://schemas.openxmlformats.org/wordprocessingml/2006/main" xmlns:w14="http://schemas.microsoft.com/office/word/2010/wordml" xmlns:wpg="http://schemas.microsoft.com/office/word/2010/wordprocessingGroup" xmlns:wpi="http://schemas.microsoft.com/office/word/2010/wordprocessingInk" xmlns:wne="http://schemas.microsoft.com/office/word/2006/wordml" xmlns:wps="http://schemas.microsoft.com/office/word/2010/wordprocessingShape" mc:Ignorable="w14 wp14">
+  <w:docDefaults>
+    <w:rPrDefault>
+      <w:rPr>
+        <w:rFonts w:asciiTheme="minorHAnsi" w:eastAsiaTheme="minorEastAsia" w:hAnsiTheme="minorHAnsi" w:cstheme="minorBidi"/>
+        <w:sz w:val="22"/>
+        <w:szCs w:val="22"/>
+        <w:lang w:val="en-GB" w:eastAsia="en-GB" w:bidi="ar-SA"/>
+      </w:rPr>
+    </w:rPrDefault>
+    <w:pPrDefault>
+      <w:pPr>
+        <w:spacing w:after="160" w:line="259" w:lineRule="auto"/>
+      </w:pPr>
+    </w:pPrDefault>
+  </w:docDefaults>
+  <w:latentStyles w:defLockedState="0" w:defUIPriority="99" w:defSemiHidden="1" w:defUnhideWhenUsed="1" w:defQFormat="0" w:count="267">
+    <w:lsdException w:name="Normal" w:semiHidden="0" w:uiPriority="0" w:unhideWhenUsed="0" w:qFormat="1"/>
+    <w:lsdException w:name="heading 1" w:semiHidden="0" w:uiPriority="9" w:unhideWhenUsed="0" w:qFormat="1"/>
+    <w:lsdException w:name="heading 2" w:uiPriority="9" w:qFormat="1"/>
+    <w:lsdException w:name="heading 3" w:uiPriority="9" w:qFormat="1"/>
+    <w:lsdException w:name="heading 4" w:uiPriority="9" w:qFormat="1"/>
+    <w:lsdException w:name="heading 5" w:uiPriority="9" w:qFormat="1"/>
+    <w:lsdException w:name="heading 6" w:uiPriority="9" w:qFormat="1"/>
+    <w:lsdException w:name="heading 7" w:uiPriority="9" w:qFormat="1"/>
+    <w:lsdException w:name="heading 8" w:uiPriority="9" w:qFormat="1"/>
+    <w:lsdException w:name="heading 9" w:uiPriority="9" w:qFormat="1"/>
+    <w:lsdException w:name="toc 1" w:uiPriority="39"/>
+    <w:lsdException w:name="toc 2" w:uiPriority="39"/>
+    <w:lsdException w:name="toc 3" w:uiPriority="39"/>
+    <w:lsdException w:name="toc 4" w:uiPriority="39"/>
+    <w:lsdException w:name="toc 5" w:uiPriority="39"/>
+    <w:lsdException w:name="toc 6" w:uiPriority="39"/>
+    <w:lsdException w:name="toc 7" w:uiPriority="39"/>
+    <w:lsdException w:name="toc 8" w:uiPriority="39"/>
+    <w:lsdException w:name="toc 9" w:uiPriority="39"/>
+    <w:lsdException w:name="caption" w:uiPriority="35" w:qFormat="1"/>
+    <w:lsdException w:name="Title" w:semiHidden="0" w:uiPriority="10" w:unhideWhenUsed="0" w:qFormat="1"/>
+    <w:lsdException w:name="Default Paragraph Font" w:uiPriority="1"/>
+    <w:lsdException w:name="Subtitle" w:semiHidden="0" w:uiPriority="11" w:unhideWhenUsed="0" w:qFormat="1"/>
+    <w:lsdException w:name="Strong" w:semiHidden="0" w:uiPriority="22" w:unhideWhenUsed="0" w:qFormat="1"/>
+    <w:lsdException w:name="Emphasis" w:semiHidden="0" w:uiPriority="20" w:unhideWhenUsed="0" w:qFormat="1"/>
+    <w:lsdException w:name="Table Grid" w:semiHidden="0" w:uiPriority="39" w:unhideWhenUsed="0"/>
+    <w:lsdException w:name="Placeholder Text" w:unhideWhenUsed="0"/>
+    <w:lsdException w:name="No Spacing" w:semiHidden="0" w:uiPriority="1" w:unhideWhenUsed="0" w:qFormat="1"/>
+    <w:lsdException w:name="Light Shading" w:semiHidden="0" w:uiPriority="60" w:unhideWhenUsed="0"/>
+    <w:lsdException w:name="Light List" w:semiHidden="0" w:uiPriority="61" w:unhideWhenUsed="0"/>
+    <w:lsdException w:name="Light Grid" w:semiHidden="0" w:uiPriority="62" w:unhideWhenUsed="0"/>
+    <w:lsdException w:name="Medium Shading 1" w:semiHidden="0" w:uiPriority="63" w:unhideWhenUsed="0"/>
+    <w:lsdException w:name="Medium Shading 2" w:semiHidden="0" w:uiPriority="64" w:unhideWhenUsed="0"/>
+    <w:lsdException w:name="Medium List 1" w:semiHidden="0" w:uiPriority="65" w:unhideWhenUsed="0"/>
+    <w:lsdException w:name="Medium List 2" w:semiHidden="0" w:uiPriority="66" w:unhideWhenUsed="0"/>
+    <w:lsdException w:name="Medium Grid 1" w:semiHidden="0" w:uiPriority="67" w:unhideWhenUsed="0"/>
+    <w:lsdException w:name="Medium Grid 2" w:semiHidden="0" w:uiPriority="68" w:unhideWhenUsed="0"/>
+    <w:lsdException w:name="Medium Grid 3" w:semiHidden="0" w:uiPriority="69" w:unhideWhenUsed="0"/>
+    <w:lsdException w:name="Dark List" w:semiHidden="0" w:uiPriority="70" w:unhideWhenUsed="0"/>
+    <w:lsdException w:name="Colorful Shading" w:semiHidden="0" w:uiPriority="71" w:unhideWhenUsed="0"/>
+    <w:lsdException w:name="Colorful List" w:semiHidden="0" w:uiPriority="72" w:unhideWhenUsed="0"/>
+    <w:lsdException w:name="Colorful Grid" w:semiHidden="0" w:uiPriority="73" w:unhideWhenUsed="0"/>
+    <w:lsdException w:name="Light Shading Accent 1" w:semiHidden="0" w:uiPriority="60" w:unhideWhenUsed="0"/>
+    <w:lsdException w:name="Light List Accent 1" w:semiHidden="0" w:uiPriority="61" w:unhideWhenUsed="0"/>
+    <w:lsdException w:name="Light Grid Accent 1" w:semiHidden="0" w:uiPriority="62" w:unhideWhenUsed="0"/>
+    <w:lsdException w:name="Medium Shading 1 Accent 1" w:semiHidden="0" w:uiPriority="63" w:unhideWhenUsed="0"/>
+    <w:lsdException w:name="Medium Shading 2 Accent 1" w:semiHidden="0" w:uiPriority="64" w:unhideWhenUsed="0"/>
+    <w:lsdException w:name="Medium List 1 Accent 1" w:semiHidden="0" w:uiPriority="65" w:unhideWhenUsed="0"/>
+    <w:lsdException w:name="Revision" w:unhideWhenUsed="0"/>
+    <w:lsdException w:name="List Paragraph" w:semiHidden="0" w:uiPriority="34" w:unhideWhenUsed="0" w:qFormat="1"/>
+    <w:lsdException w:name="Quote" w:semiHidden="0" w:uiPriority="29" w:unhideWhenUsed="0" w:qFormat="1"/>
+    <w:lsdException w:name="Intense Quote" w:semiHidden="0" w:uiPriority="30" w:unhideWhenUsed="0" w:qFormat="1"/>
+    <w:lsdException w:name="Medium List 2 Accent 1" w:semiHidden="0" w:uiPriority="66" w:unhideWhenUsed="0"/>
+    <w:lsdException w:name="Medium Grid 1 Accent 1" w:semiHidden="0" w:uiPriority="67" w:unhideWhenUsed="0"/>
+    <w:lsdException w:name="Medium Grid 2 Accent 1" w:semiHidden="0" w:uiPriority="68" w:unhideWhenUsed="0"/>
+    <w:lsdException w:name="Medium Grid 3 Accent 1" w:semiHidden="0" w:uiPriority="69" w:unhideWhenUsed="0"/>
+    <w:lsdException w:name="Dark List Accent 1" w:semiHidden="0" w:uiPriority="70" w:unhideWhenUsed="0"/>
+    <w:lsdException w:name="Colorful Shading Accent 1" w:semiHidden="0" w:uiPriority="71" w:unhideWhenUsed="0"/>
+    <w:lsdException w:name="Colorful List Accent 1" w:semiHidden="0" w:uiPriority="72" w:unhideWhenUsed="0"/>
+    <w:lsdException w:name="Colorful Grid Accent 1" w:semiHidden="0" w:uiPriority="73" w:unhideWhenUsed="0"/>
+    <w:lsdException w:name="Light Shading Accent 2" w:semiHidden="0" w:uiPriority="60" w:unhideWhenUsed="0"/>
+    <w:lsdException w:name="Light List Accent 2" w:semiHidden="0" w:uiPriority="61" w:unhideWhenUsed="0"/>
+    <w:lsdException w:name="Light Grid Accent 2" w:semiHidden="0" w:uiPriority="62" w:unhideWhenUsed="0"/>
+    <w:lsdException w:name="Medium Shading 1 Accent 2" w:semiHidden="0" w:uiPriority="63" w:unhideWhenUsed="0"/>
+    <w:lsdException w:name="Medium Shading 2 Accent 2" w:semiHidden="0" w:uiPriority="64" w:unhideWhenUsed="0"/>
+    <w:lsdException w:name="Medium List 1 Accent 2" w:semiHidden="0" w:uiPriority="65" w:unhideWhenUsed="0"/>
+    <w:lsdException w:name="Medium List 2 Accent 2" w:semiHidden="0" w:uiPriority="66" w:unhideWhenUsed="0"/>
+    <w:lsdException w:name="Medium Grid 1 Accent 2" w:semiHidden="0" w:uiPriority="67" w:unhideWhenUsed="0"/>
+    <w:lsdException w:name="Medium Grid 2 Accent 2" w:semiHidden="0" w:uiPriority="68" w:unhideWhenUsed="0"/>
+    <w:lsdException w:name="Medium Grid 3 Accent 2" w:semiHidden="0" w:uiPriority="69" w:unhideWhenUsed="0"/>
+    <w:lsdException w:name="Dark List Accent 2" w:semiHidden="0" w:uiPriority="70" w:unhideWhenUsed="0"/>
+    <w:lsdException w:name="Colorful Shading Accent 2" w:semiHidden="0" w:uiPriority="71" w:unhideWhenUsed="0"/>
+    <w:lsdException w:name="Colorful List Accent 2" w:semiHidden="0" w:uiPriority="72" w:unhideWhenUsed="0"/>
+    <w:lsdException w:name="Colorful Grid Accent 2" w:semiHidden="0" w:uiPriority="73" w:unhideWhenUsed="0"/>
+    <w:lsdException w:name="Light Shading Accent 3" w:semiHidden="0" w:uiPriority="60" w:unhideWhenUsed="0"/>
+    <w:lsdException w:name="Light List Accent 3" w:semiHidden="0" w:uiPriority="61" w:unhideWhenUsed="0"/>
+    <w:lsdException w:name="Light Grid Accent 3" w:semiHidden="0" w:uiPriority="62" w:unhideWhenUsed="0"/>
+    <w:lsdException w:name="Medium Shading 1 Accent 3" w:semiHidden="0" w:uiPriority="63" w:unhideWhenUsed="0"/>
+    <w:lsdException w:name="Medium Shading 2 Accent 3" w:semiHidden="0" w:uiPriority="64" w:unhideWhenUsed="0"/>
+    <w:lsdException w:name="Medium List 1 Accent 3" w:semiHidden="0" w:uiPriority="65" w:unhideWhenUsed="0"/>
+    <w:lsdException w:name="Medium List 2 Accent 3" w:semiHidden="0" w:uiPriority="66" w:unhideWhenUsed="0"/>
+    <w:lsdException w:name="Medium Grid 1 Accent 3" w:semiHidden="0" w:uiPriority="67" w:unhideWhenUsed="0"/>
+    <w:lsdException w:name="Medium Grid 2 Accent 3" w:semiHidden="0" w:uiPriority="68" w:unhideWhenUsed="0"/>
+    <w:lsdException w:name="Medium Grid 3 Accent 3" w:semiHidden="0" w:uiPriority="69" w:unhideWhenUsed="0"/>
+    <w:lsdException w:name="Dark List Accent 3" w:semiHidden="0" w:uiPriority="70" w:unhideWhenUsed="0"/>
+    <w:lsdException w:name="Colorful Shading Accent 3" w:semiHidden="0" w:uiPriority="71" w:unhideWhenUsed="0"/>
+    <w:lsdException w:name="Colorful List Accent 3" w:semiHidden="0" w:uiPriority="72" w:unhideWhenUsed="0"/>
+    <w:lsdException w:name="Colorful Grid Accent 3" w:semiHidden="0" w:uiPriority="73" w:unhideWhenUsed="0"/>
+    <w:lsdException w:name="Light Shading Accent 4" w:semiHidden="0" w:uiPriority="60" w:unhideWhenUsed="0"/>
+    <w:lsdException w:name="Light List Accent 4" w:semiHidden="0" w:uiPriority="61" w:unhideWhenUsed="0"/>
+    <w:lsdException w:name="Light Grid Accent 4" w:semiHidden="0" w:uiPriority="62" w:unhideWhenUsed="0"/>
+    <w:lsdException w:name="Medium Shading 1 Accent 4" w:semiHidden="0" w:uiPriority="63" w:unhideWhenUsed="0"/>
+    <w:lsdException w:name="Medium Shading 2 Accent 4" w:semiHidden="0" w:uiPriority="64" w:unhideWhenUsed="0"/>
+    <w:lsdException w:name="Medium List 1 Accent 4" w:semiHidden="0" w:uiPriority="65" w:unhideWhenUsed="0"/>
+    <w:lsdException w:name="Medium List 2 Accent 4" w:semiHidden="0" w:uiPriority="66" w:unhideWhenUsed="0"/>
+    <w:lsdException w:name="Medium Grid 1 Accent 4" w:semiHidden="0" w:uiPriority="67" w:unhideWhenUsed="0"/>
+    <w:lsdException w:name="Medium Grid 2 Accent 4" w:semiHidden="0" w:uiPriority="68" w:unhideWhenUsed="0"/>
+    <w:lsdException w:name="Medium Grid 3 Accent 4" w:semiHidden="0" w:uiPriority="69" w:unhideWhenUsed="0"/>
+    <w:lsdException w:name="Dark List Accent 4" w:semiHidden="0" w:uiPriority="70" w:unhideWhenUsed="0"/>
+    <w:lsdException w:name="Colorful Shading Accent 4" w:semiHidden="0" w:uiPriority="71" w:unhideWhenUsed="0"/>
+    <w:lsdException w:name="Colorful List Accent 4" w:semiHidden="0" w:uiPriority="72" w:unhideWhenUsed="0"/>
+    <w:lsdException w:name="Colorful Grid Accent 4" w:semiHidden="0" w:uiPriority="73" w:unhideWhenUsed="0"/>
+    <w:lsdException w:name="Light Shading Accent 5" w:semiHidden="0" w:uiPriority="60" w:unhideWhenUsed="0"/>
+    <w:lsdException w:name="Light List Accent 5" w:semiHidden="0" w:uiPriority="61" w:unhideWhenUsed="0"/>
+    <w:lsdException w:name="Light Grid Accent 5" w:semiHidden="0" w:uiPriority="62" w:unhideWhenUsed="0"/>
+    <w:lsdException w:name="Medium Shading 1 Accent 5" w:semiHidden="0" w:uiPriority="63" w:unhideWhenUsed="0"/>
+    <w:lsdException w:name="Medium Shading 2 Accent 5" w:semiHidden="0" w:uiPriority="64" w:unhideWhenUsed="0"/>
+    <w:lsdException w:name="Medium List 1 Accent 5" w:semiHidden="0" w:uiPriority="65" w:unhideWhenUsed="0"/>
+    <w:lsdException w:name="Medium List 2 Accent 5" w:semiHidden="0" w:uiPriority="66" w:unhideWhenUsed="0"/>
+    <w:lsdException w:name="Medium Grid 1 Accent 5" w:semiHidden="0" w:uiPriority="67" w:unhideWhenUsed="0"/>
+    <w:lsdException w:name="Medium Grid 2 Accent 5" w:semiHidden="0" w:uiPriority="68" w:unhideWhenUsed="0"/>
+    <w:lsdException w:name="Medium Grid 3 Accent 5" w:semiHidden="0" w:uiPriority="69" w:unhideWhenUsed="0"/>
+    <w:lsdException w:name="Dark List Accent 5" w:semiHidden="0" w:uiPriority="70" w:unhideWhenUsed="0"/>
+    <w:lsdException w:name="Colorful Shading Accent 5" w:semiHidden="0" w:uiPriority="71" w:unhideWhenUsed="0"/>
+    <w:lsdException w:name="Colorful List Accent 5" w:semiHidden="0" w:uiPriority="72" w:unhideWhenUsed="0"/>
+    <w:lsdException w:name="Colorful Grid Accent 5" w:semiHidden="0" w:uiPriority="73" w:unhideWhenUsed="0"/>
+    <w:lsdException w:name="Light Shading Accent 6" w:semiHidden="0" w:uiPriority="60" w:unhideWhenUsed="0"/>
+    <w:lsdException w:name="Light List Accent 6" w:semiHidden="0" w:uiPriority="61" w:unhideWhenUsed="0"/>
+    <w:lsdException w:name="Light Grid Accent 6" w:semiHidden="0" w:uiPriority="62" w:unhideWhenUsed="0"/>
+    <w:lsdException w:name="Medium Shading 1 Accent 6" w:semiHidden="0" w:uiPriority="63" w:unhideWhenUsed="0"/>
+    <w:lsdException w:name="Medium Shading 2 Accent 6" w:semiHidden="0" w:uiPriority="64" w:unhideWhenUsed="0"/>
+    <w:lsdException w:name="Medium List 1 Accent 6" w:semiHidden="0" w:uiPriority="65" w:unhideWhenUsed="0"/>
+    <w:lsdException w:name="Medium List 2 Accent 6" w:semiHidden="0" w:uiPriority="66" w:unhideWhenUsed="0"/>
+    <w:lsdException w:name="Medium Grid 1 Accent 6" w:semiHidden="0" w:uiPriority="67" w:unhideWhenUsed="0"/>
+    <w:lsdException w:name="Medium Grid 2 Accent 6" w:semiHidden="0" w:uiPriority="68" w:unhideWhenUsed="0"/>
+    <w:lsdException w:name="Medium Grid 3 Accent 6" w:semiHidden="0" w:uiPriority="69" w:unhideWhenUsed="0"/>
+    <w:lsdException w:name="Dark List Accent 6" w:semiHidden="0" w:uiPriority="70" w:unhideWhenUsed="0"/>
+    <w:lsdException w:name="Colorful Shading Accent 6" w:semiHidden="0" w:uiPriority="71" w:unhideWhenUsed="0"/>
+    <w:lsdException w:name="Colorful List Accent 6" w:semiHidden="0" w:uiPriority="72" w:unhideWhenUsed="0"/>
+    <w:lsdException w:name="Colorful Grid Accent 6" w:semiHidden="0" w:uiPriority="73" w:unhideWhenUsed="0"/>
+    <w:lsdException w:name="Subtle Emphasis" w:semiHidden="0" w:uiPriority="19" w:unhideWhenUsed="0" w:qFormat="1"/>
+    <w:lsdException w:name="Intense Emphasis" w:semiHidden="0" w:uiPriority="21" w:unhideWhenUsed="0" w:qFormat="1"/>
+    <w:lsdException w:name="Subtle Reference" w:semiHidden="0" w:uiPriority="31" w:unhideWhenUsed="0" w:qFormat="1"/>
+    <w:lsdException w:name="Intense Reference" w:semiHidden="0" w:uiPriority="32" w:unhideWhenUsed="0" w:qFormat="1"/>
+    <w:lsdException w:name="Book Title" w:semiHidden="0" w:uiPriority="33" w:unhideWhenUsed="0" w:qFormat="1"/>
+    <w:lsdException w:name="Bibliography" w:uiPriority="37"/>
+    <w:lsdException w:name="TOC Heading" w:uiPriority="39" w:qFormat="1"/>
   </w:latentStyles>
   <w:style w:type="paragraph" w:default="1" w:styleId="Normal">
     <w:name w:val="Normal"/>
@@ -14004,7 +15708,7 @@
 </file>
 
 <file path=word/glossary/webSettings.xml><?xml version="1.0" encoding="utf-8"?>
-<w:webSettings xmlns:mc="http://schemas.openxmlformats.org/markup-compatibility/2006" xmlns:r="http://schemas.openxmlformats.org/officeDocument/2006/relationships" xmlns:w="http://schemas.openxmlformats.org/wordprocessingml/2006/main" xmlns:w14="http://schemas.microsoft.com/office/word/2010/wordml" xmlns:w15="http://schemas.microsoft.com/office/word/2012/wordml" mc:Ignorable="w14 w15">
+<w:webSettings xmlns:mc="http://schemas.openxmlformats.org/markup-compatibility/2006" xmlns:r="http://schemas.openxmlformats.org/officeDocument/2006/relationships" xmlns:w="http://schemas.openxmlformats.org/wordprocessingml/2006/main" xmlns:w14="http://schemas.microsoft.com/office/word/2010/wordml" mc:Ignorable="w14">
   <w:optimizeForBrowser/>
   <w:allowPNG/>
 </w:webSettings>
@@ -14053,7 +15757,7 @@
     </a:clrScheme>
     <a:fontScheme name="Office">
       <a:majorFont>
-        <a:latin typeface="Calibri Light" panose="020F0302020204030204"/>
+        <a:latin typeface="Calibri Light"/>
         <a:ea typeface=""/>
         <a:cs typeface=""/>
         <a:font script="Jpan" typeface="ＭＳ ゴシック"/>
@@ -14088,7 +15792,7 @@
         <a:font script="Geor" typeface="Sylfaen"/>
       </a:majorFont>
       <a:minorFont>
-        <a:latin typeface="Calibri" panose="020F0502020204030204"/>
+        <a:latin typeface="Calibri"/>
         <a:ea typeface=""/>
         <a:cs typeface=""/>
         <a:font script="Jpan" typeface="ＭＳ 明朝"/>
@@ -14265,7 +15969,7 @@
   <a:extraClrSchemeLst/>
   <a:extLst>
     <a:ext uri="{05A4C25C-085E-4340-85A3-A5531E510DB2}">
-      <thm15:themeFamily xmlns:thm15="http://schemas.microsoft.com/office/thememl/2012/main" name="Office Theme" id="{62F939B6-93AF-4DB8-9C6B-D6C7DFDC589F}" vid="{4A3C46E8-61CC-4603-A589-7422A47A8E4A}"/>
+      <thm15:themeFamily xmlns="" xmlns:thm15="http://schemas.microsoft.com/office/thememl/2012/main" name="Office Theme" id="{62F939B6-93AF-4DB8-9C6B-D6C7DFDC589F}" vid="{4A3C46E8-61CC-4603-A589-7422A47A8E4A}"/>
     </a:ext>
   </a:extLst>
 </a:theme>
@@ -14295,7 +15999,7 @@
 </file>
 
 <file path=customXml/itemProps2.xml><?xml version="1.0" encoding="utf-8"?>
-<ds:datastoreItem xmlns:ds="http://schemas.openxmlformats.org/officeDocument/2006/customXml" ds:itemID="{6EBB2566-6C14-488D-9BE7-678678A43A04}">
+<ds:datastoreItem xmlns:ds="http://schemas.openxmlformats.org/officeDocument/2006/customXml" ds:itemID="{90127940-4DCD-4300-9937-06FBCA263CBA}">
   <ds:schemaRefs>
     <ds:schemaRef ds:uri="http://schemas.openxmlformats.org/officeDocument/2006/bibliography"/>
   </ds:schemaRefs>

</xml_diff>

<commit_message>
Minh - Documentation on the Feature Extractor
</commit_message>
<xml_diff>
--- a/Documents/AIRSystem Report.docx
+++ b/Documents/AIRSystem Report.docx
@@ -206,12 +206,10 @@
                                           <w:alias w:val="Title"/>
                                           <w:tag w:val=""/>
                                           <w:id w:val="739824258"/>
-                                          <w:placeholder>
-                                            <w:docPart w:val="C4206AD843864030BF59F8B997CB9394"/>
-                                          </w:placeholder>
                                           <w:dataBinding w:prefixMappings="xmlns:ns0='http://purl.org/dc/elements/1.1/' xmlns:ns1='http://schemas.openxmlformats.org/package/2006/metadata/core-properties' " w:xpath="/ns1:coreProperties[1]/ns0:title[1]" w:storeItemID="{6C3C8BC8-F283-45AE-878A-BAB7291924A1}"/>
                                           <w:text/>
                                         </w:sdtPr>
+                                        <w:sdtEndPr/>
                                         <w:sdtContent>
                                           <w:r>
                                             <w:rPr>
@@ -249,6 +247,7 @@
                                           <w:dataBinding w:prefixMappings="xmlns:ns0='http://purl.org/dc/elements/1.1/' xmlns:ns1='http://schemas.openxmlformats.org/package/2006/metadata/core-properties' " w:xpath="/ns1:coreProperties[1]/ns0:subject[1]" w:storeItemID="{6C3C8BC8-F283-45AE-878A-BAB7291924A1}"/>
                                           <w:text/>
                                         </w:sdtPr>
+                                        <w:sdtEndPr/>
                                         <w:sdtContent>
                                           <w:r>
                                             <w:rPr>
@@ -315,6 +314,7 @@
                                                 <w:dataBinding w:prefixMappings="xmlns:ns0='http://purl.org/dc/elements/1.1/' xmlns:ns1='http://schemas.openxmlformats.org/package/2006/metadata/core-properties' " w:xpath="/ns1:coreProperties[1]/ns0:creator[1]" w:storeItemID="{6C3C8BC8-F283-45AE-878A-BAB7291924A1}"/>
                                                 <w:text/>
                                               </w:sdtPr>
+                                              <w:sdtEndPr/>
                                               <w:sdtContent>
                                                 <w:r>
                                                   <w:rPr>
@@ -348,6 +348,7 @@
                                                 <w:calendar w:val="gregorian"/>
                                               </w:date>
                                             </w:sdtPr>
+                                            <w:sdtEndPr/>
                                             <w:sdtContent>
                                               <w:p>
                                                 <w:pPr>
@@ -379,6 +380,7 @@
                                             <w:dataBinding w:prefixMappings="xmlns:ns0='http://purl.org/dc/elements/1.1/' xmlns:ns1='http://schemas.openxmlformats.org/package/2006/metadata/core-properties' " w:xpath="/ns1:coreProperties[1]/ns1:category[1]" w:storeItemID="{6C3C8BC8-F283-45AE-878A-BAB7291924A1}"/>
                                             <w:text/>
                                           </w:sdtPr>
+                                          <w:sdtEndPr/>
                                           <w:sdtContent>
                                             <w:tc>
                                               <w:tcPr>
@@ -573,12 +575,10 @@
                                     <w:alias w:val="Title"/>
                                     <w:tag w:val=""/>
                                     <w:id w:val="739824258"/>
-                                    <w:placeholder>
-                                      <w:docPart w:val="C4206AD843864030BF59F8B997CB9394"/>
-                                    </w:placeholder>
                                     <w:dataBinding w:prefixMappings="xmlns:ns0='http://purl.org/dc/elements/1.1/' xmlns:ns1='http://schemas.openxmlformats.org/package/2006/metadata/core-properties' " w:xpath="/ns1:coreProperties[1]/ns0:title[1]" w:storeItemID="{6C3C8BC8-F283-45AE-878A-BAB7291924A1}"/>
                                     <w:text/>
                                   </w:sdtPr>
+                                  <w:sdtEndPr/>
                                   <w:sdtContent>
                                     <w:r>
                                       <w:rPr>
@@ -616,6 +616,7 @@
                                     <w:dataBinding w:prefixMappings="xmlns:ns0='http://purl.org/dc/elements/1.1/' xmlns:ns1='http://schemas.openxmlformats.org/package/2006/metadata/core-properties' " w:xpath="/ns1:coreProperties[1]/ns0:subject[1]" w:storeItemID="{6C3C8BC8-F283-45AE-878A-BAB7291924A1}"/>
                                     <w:text/>
                                   </w:sdtPr>
+                                  <w:sdtEndPr/>
                                   <w:sdtContent>
                                     <w:r>
                                       <w:rPr>
@@ -682,6 +683,7 @@
                                           <w:dataBinding w:prefixMappings="xmlns:ns0='http://purl.org/dc/elements/1.1/' xmlns:ns1='http://schemas.openxmlformats.org/package/2006/metadata/core-properties' " w:xpath="/ns1:coreProperties[1]/ns0:creator[1]" w:storeItemID="{6C3C8BC8-F283-45AE-878A-BAB7291924A1}"/>
                                           <w:text/>
                                         </w:sdtPr>
+                                        <w:sdtEndPr/>
                                         <w:sdtContent>
                                           <w:r>
                                             <w:rPr>
@@ -715,6 +717,7 @@
                                           <w:calendar w:val="gregorian"/>
                                         </w:date>
                                       </w:sdtPr>
+                                      <w:sdtEndPr/>
                                       <w:sdtContent>
                                         <w:p>
                                           <w:pPr>
@@ -746,6 +749,7 @@
                                       <w:dataBinding w:prefixMappings="xmlns:ns0='http://purl.org/dc/elements/1.1/' xmlns:ns1='http://schemas.openxmlformats.org/package/2006/metadata/core-properties' " w:xpath="/ns1:coreProperties[1]/ns1:category[1]" w:storeItemID="{6C3C8BC8-F283-45AE-878A-BAB7291924A1}"/>
                                       <w:text/>
                                     </w:sdtPr>
+                                    <w:sdtEndPr/>
                                     <w:sdtContent>
                                       <w:tc>
                                         <w:tcPr>
@@ -2697,7 +2701,15 @@
     </w:p>
     <w:p>
       <w:r>
-        <w:t>This is a report on the Automated Image Recognition System (AIRSystem) developed by Group 8 for CSC3030 – Intelligent Information Systems.</w:t>
+        <w:t>This is a report on the Automated Image Recognition System (</w:t>
+      </w:r>
+      <w:proofErr w:type="spellStart"/>
+      <w:r>
+        <w:t>AIRSystem</w:t>
+      </w:r>
+      <w:proofErr w:type="spellEnd"/>
+      <w:r>
+        <w:t>) developed by Group 8 for CSC3030 – Intelligent Information Systems.</w:t>
       </w:r>
     </w:p>
     <w:p>
@@ -2743,7 +2755,15 @@
         </w:numPr>
       </w:pPr>
       <w:r>
-        <w:t>40098106 – Minh Trung Tran</w:t>
+        <w:t xml:space="preserve">40098106 – Minh </w:t>
+      </w:r>
+      <w:proofErr w:type="spellStart"/>
+      <w:r>
+        <w:t>Trung</w:t>
+      </w:r>
+      <w:proofErr w:type="spellEnd"/>
+      <w:r>
+        <w:t xml:space="preserve"> Tran</w:t>
       </w:r>
     </w:p>
     <w:p>
@@ -2953,7 +2973,13 @@
                 <w:rPr>
                   <w:rFonts w:ascii="Cambria Math" w:hAnsi="Cambria Math"/>
                 </w:rPr>
-                <m:t>Number of Images Correctly Classified</m:t>
+                <m:t>Number of Images Corre</m:t>
+              </m:r>
+              <m:r>
+                <w:rPr>
+                  <w:rFonts w:ascii="Cambria Math" w:hAnsi="Cambria Math"/>
+                </w:rPr>
+                <m:t>ctly Classified</m:t>
               </m:r>
             </m:num>
             <m:den>
@@ -3060,13 +3086,7 @@
                 <w:rPr>
                   <w:rFonts w:ascii="Cambria Math" w:hAnsi="Cambria Math"/>
                 </w:rPr>
-                <m:t>Number of Images C</m:t>
-              </m:r>
-              <m:r>
-                <w:rPr>
-                  <w:rFonts w:ascii="Cambria Math" w:hAnsi="Cambria Math"/>
-                </w:rPr>
-                <m:t>orrectly Classified</m:t>
+                <m:t>Number of Images Correctly Classified</m:t>
               </m:r>
             </m:num>
             <m:den>
@@ -3234,7 +3254,21 @@
         <w:rPr>
           <w:rFonts w:eastAsiaTheme="minorEastAsia"/>
         </w:rPr>
-        <w:t>ratio of Glaucoma to Healthy images in the testing set. This is true in our assignment as 13 / 16 images are Glaucoma, with only 3 being healthy. Because of the uneven ratio, our terrible system that returns true each time would have an accuracy as follows:</w:t>
+        <w:t xml:space="preserve">ratio of Glaucoma to Healthy images in the testing set. This is true in our assignment as 13 / 16 images are Glaucoma, with only 3 being healthy. Because of the uneven ratio, our terrible system that returns true each time would have </w:t>
+      </w:r>
+      <w:proofErr w:type="gramStart"/>
+      <w:r>
+        <w:rPr>
+          <w:rFonts w:eastAsiaTheme="minorEastAsia"/>
+        </w:rPr>
+        <w:t>an accuracy</w:t>
+      </w:r>
+      <w:proofErr w:type="gramEnd"/>
+      <w:r>
+        <w:rPr>
+          <w:rFonts w:eastAsiaTheme="minorEastAsia"/>
+        </w:rPr>
+        <w:t xml:space="preserve"> as follows:</w:t>
       </w:r>
     </w:p>
     <w:p>
@@ -3260,7 +3294,13 @@
                 <w:rPr>
                   <w:rFonts w:ascii="Cambria Math" w:hAnsi="Cambria Math"/>
                 </w:rPr>
-                <m:t>Number of Images Correctly Classified</m:t>
+                <m:t>Number of Images Correctl</m:t>
+              </m:r>
+              <m:r>
+                <w:rPr>
+                  <w:rFonts w:ascii="Cambria Math" w:hAnsi="Cambria Math"/>
+                </w:rPr>
+                <m:t>y Classified</m:t>
               </m:r>
             </m:num>
             <m:den>
@@ -3694,7 +3734,13 @@
                     <w:rPr>
                       <w:rFonts w:ascii="Cambria Math" w:hAnsi="Cambria Math"/>
                     </w:rPr>
-                    <m:t>trueNegatives</m:t>
+                    <m:t>tr</m:t>
+                  </m:r>
+                  <m:r>
+                    <w:rPr>
+                      <w:rFonts w:ascii="Cambria Math" w:hAnsi="Cambria Math"/>
+                    </w:rPr>
+                    <m:t>ueNegatives</m:t>
                   </m:r>
                 </m:num>
                 <m:den>
@@ -3827,7 +3873,21 @@
         <w:rPr>
           <w:rFonts w:eastAsiaTheme="minorEastAsia"/>
         </w:rPr>
-        <w:t>Whilst the accuracy was 81%, the True Accuracy is now down to 50%. Using the same classifier but on a test set where only 3 / 100 images are Glaucoma:</w:t>
+        <w:t xml:space="preserve">Whilst the accuracy was 81%, the True Accuracy is now down to 50%. Using the same classifier but on a test set where only 3 / 100 images </w:t>
+      </w:r>
+      <w:proofErr w:type="gramStart"/>
+      <w:r>
+        <w:rPr>
+          <w:rFonts w:eastAsiaTheme="minorEastAsia"/>
+        </w:rPr>
+        <w:t>are</w:t>
+      </w:r>
+      <w:proofErr w:type="gramEnd"/>
+      <w:r>
+        <w:rPr>
+          <w:rFonts w:eastAsiaTheme="minorEastAsia"/>
+        </w:rPr>
+        <w:t xml:space="preserve"> Glaucoma:</w:t>
       </w:r>
     </w:p>
     <w:p>
@@ -3900,13 +3960,7 @@
                     <w:rPr>
                       <w:rFonts w:ascii="Cambria Math" w:hAnsi="Cambria Math"/>
                     </w:rPr>
-                    <m:t>tru</m:t>
-                  </m:r>
-                  <m:r>
-                    <w:rPr>
-                      <w:rFonts w:ascii="Cambria Math" w:hAnsi="Cambria Math"/>
-                    </w:rPr>
-                    <m:t>eNegatives</m:t>
+                    <m:t>trueNegatives</m:t>
                   </m:r>
                 </m:num>
                 <m:den>
@@ -4064,7 +4118,21 @@
         <w:rPr>
           <w:rFonts w:eastAsiaTheme="minorEastAsia"/>
         </w:rPr>
-        <w:t>. It is for this reason that we will use the true accuracy throughout when maximising performance of the AIRSystem.</w:t>
+        <w:t xml:space="preserve">. It is for this reason that we will use the true accuracy throughout when maximising performance of the </w:t>
+      </w:r>
+      <w:proofErr w:type="spellStart"/>
+      <w:r>
+        <w:rPr>
+          <w:rFonts w:eastAsiaTheme="minorEastAsia"/>
+        </w:rPr>
+        <w:t>AIRSystem</w:t>
+      </w:r>
+      <w:proofErr w:type="spellEnd"/>
+      <w:r>
+        <w:rPr>
+          <w:rFonts w:eastAsiaTheme="minorEastAsia"/>
+        </w:rPr>
+        <w:t>.</w:t>
       </w:r>
     </w:p>
     <w:p>
@@ -7371,7 +7439,15 @@
         <w:t xml:space="preserve"> does)</w:t>
       </w:r>
       <w:r>
-        <w:t xml:space="preserve"> is allowing the Segmenter (which </w:t>
+        <w:t xml:space="preserve"> is allowing the </w:t>
+      </w:r>
+      <w:proofErr w:type="spellStart"/>
+      <w:r>
+        <w:t>Segmenter</w:t>
+      </w:r>
+      <w:proofErr w:type="spellEnd"/>
+      <w:r>
+        <w:t xml:space="preserve"> (which </w:t>
       </w:r>
       <w:r>
         <w:t>is still set at its defaults of Edge Extraction with</w:t>
@@ -8075,7 +8151,15 @@
     </w:p>
     <w:p>
       <w:r>
-        <w:t>This shows that the noise reduction is wiping out subtle structures / information in the images which the Segmenter can take advantage of once the contrast enhancement has been applied.</w:t>
+        <w:t xml:space="preserve">This shows that the noise reduction is wiping out subtle structures / information in the images which the </w:t>
+      </w:r>
+      <w:proofErr w:type="spellStart"/>
+      <w:r>
+        <w:t>Segmenter</w:t>
+      </w:r>
+      <w:proofErr w:type="spellEnd"/>
+      <w:r>
+        <w:t xml:space="preserve"> can take advantage of once the contrast enhancement has been applied.</w:t>
       </w:r>
     </w:p>
     <w:p>
@@ -8177,9 +8261,14 @@
       </w:ins>
       <w:ins w:id="37" w:author="qubsys" w:date="2015-03-23T17:51:00Z">
         <w:r>
-          <w:t>automatic thresholding</w:t>
+          <w:t xml:space="preserve">automatic </w:t>
+        </w:r>
+        <w:proofErr w:type="spellStart"/>
+        <w:r>
+          <w:t>thresholding</w:t>
         </w:r>
       </w:ins>
+      <w:proofErr w:type="spellEnd"/>
       <w:ins w:id="38" w:author="qubsys" w:date="2015-03-23T17:44:00Z">
         <w:r>
           <w:t xml:space="preserve">. </w:t>
@@ -8336,7 +8425,15 @@
       </w:ins>
       <w:ins w:id="48" w:author="qubsys" w:date="2015-03-23T17:34:00Z">
         <w:r>
-          <w:t>is key to extracting information about the vein</w:t>
+          <w:t xml:space="preserve">is </w:t>
+        </w:r>
+        <w:proofErr w:type="gramStart"/>
+        <w:r>
+          <w:t>key</w:t>
+        </w:r>
+        <w:proofErr w:type="gramEnd"/>
+        <w:r>
+          <w:t xml:space="preserve"> to extracting information about the vein</w:t>
         </w:r>
       </w:ins>
       <w:ins w:id="49" w:author="qubsys" w:date="2015-03-23T17:35:00Z">
@@ -8346,12 +8443,20 @@
       </w:ins>
       <w:ins w:id="50" w:author="qubsys" w:date="2015-03-23T17:51:00Z">
         <w:r>
-          <w:t>automatic thre</w:t>
+          <w:t xml:space="preserve">automatic </w:t>
+        </w:r>
+        <w:proofErr w:type="spellStart"/>
+        <w:r>
+          <w:t>thre</w:t>
         </w:r>
       </w:ins>
       <w:ins w:id="51" w:author="qubsys" w:date="2015-03-23T17:54:00Z">
         <w:r>
-          <w:t xml:space="preserve">sholding on the gradient </w:t>
+          <w:t>sholding</w:t>
+        </w:r>
+        <w:proofErr w:type="spellEnd"/>
+        <w:r>
+          <w:t xml:space="preserve"> on the gradient </w:t>
         </w:r>
       </w:ins>
       <w:ins w:id="52" w:author="qubsys" w:date="2015-03-23T17:55:00Z">
@@ -8457,10 +8562,18 @@
       <w:ins w:id="62" w:author="qubsys" w:date="2015-03-23T18:04:00Z">
         <w:r>
           <w:lastRenderedPageBreak/>
-          <w:t>We have implemented a class Segmente</w:t>
+          <w:t xml:space="preserve">We have implemented a class </w:t>
+        </w:r>
+        <w:proofErr w:type="spellStart"/>
+        <w:r>
+          <w:t>Segmente</w:t>
         </w:r>
         <w:r>
-          <w:t xml:space="preserve">dTesterAlpha which will test </w:t>
+          <w:t>dTesterAlpha</w:t>
+        </w:r>
+        <w:proofErr w:type="spellEnd"/>
+        <w:r>
+          <w:t xml:space="preserve"> which will test </w:t>
         </w:r>
       </w:ins>
       <w:ins w:id="63" w:author="qubsys" w:date="2015-03-23T18:13:00Z">
@@ -8655,7 +8768,29 @@
                   <w:color w:val="000000"/>
                   <w:lang w:eastAsia="en-GB"/>
                 </w:rPr>
-                <w:t xml:space="preserve">Automatic thresholding </w:t>
+                <w:t xml:space="preserve">Automatic </w:t>
+              </w:r>
+              <w:proofErr w:type="spellStart"/>
+              <w:r>
+                <w:rPr>
+                  <w:rFonts w:ascii="Calibri" w:eastAsia="Times New Roman" w:hAnsi="Calibri" w:cs="Times New Roman"/>
+                  <w:b w:val="0"/>
+                  <w:bCs w:val="0"/>
+                  <w:color w:val="000000"/>
+                  <w:lang w:eastAsia="en-GB"/>
+                </w:rPr>
+                <w:t>thresholding</w:t>
+              </w:r>
+              <w:proofErr w:type="spellEnd"/>
+              <w:r>
+                <w:rPr>
+                  <w:rFonts w:ascii="Calibri" w:eastAsia="Times New Roman" w:hAnsi="Calibri" w:cs="Times New Roman"/>
+                  <w:b w:val="0"/>
+                  <w:bCs w:val="0"/>
+                  <w:color w:val="000000"/>
+                  <w:lang w:eastAsia="en-GB"/>
+                </w:rPr>
+                <w:t xml:space="preserve"> </w:t>
               </w:r>
             </w:ins>
             <w:ins w:id="85" w:author="qubsys" w:date="2015-03-23T18:18:00Z">
@@ -13102,9 +13237,14 @@
       </w:ins>
       <w:ins w:id="471" w:author="qubsys" w:date="2015-03-23T18:43:00Z">
         <w:r>
-          <w:t>accuracy of 88% and a true accuracy of 92%. This therefore shall be the value we pass into our Segmenter</w:t>
+          <w:t xml:space="preserve">accuracy of 88% and a true accuracy of 92%. This therefore shall be the value we pass into our </w:t>
+        </w:r>
+        <w:proofErr w:type="spellStart"/>
+        <w:r>
+          <w:t>Segmenter</w:t>
         </w:r>
       </w:ins>
+      <w:proofErr w:type="spellEnd"/>
       <w:ins w:id="472" w:author="qubsys" w:date="2015-03-23T18:46:00Z">
         <w:r>
           <w:t xml:space="preserve"> from now on. </w:t>
@@ -13269,7 +13409,29 @@
                   <w:color w:val="000000"/>
                   <w:lang w:eastAsia="en-GB"/>
                 </w:rPr>
-                <w:t xml:space="preserve">Automatic thresholding </w:t>
+                <w:t xml:space="preserve">Automatic </w:t>
+              </w:r>
+              <w:proofErr w:type="spellStart"/>
+              <w:r>
+                <w:rPr>
+                  <w:rFonts w:ascii="Calibri" w:eastAsia="Times New Roman" w:hAnsi="Calibri" w:cs="Times New Roman"/>
+                  <w:b w:val="0"/>
+                  <w:bCs w:val="0"/>
+                  <w:color w:val="000000"/>
+                  <w:lang w:eastAsia="en-GB"/>
+                </w:rPr>
+                <w:t>thresholding</w:t>
+              </w:r>
+              <w:proofErr w:type="spellEnd"/>
+              <w:r>
+                <w:rPr>
+                  <w:rFonts w:ascii="Calibri" w:eastAsia="Times New Roman" w:hAnsi="Calibri" w:cs="Times New Roman"/>
+                  <w:b w:val="0"/>
+                  <w:bCs w:val="0"/>
+                  <w:color w:val="000000"/>
+                  <w:lang w:eastAsia="en-GB"/>
+                </w:rPr>
+                <w:t xml:space="preserve"> </w:t>
               </w:r>
               <w:r>
                 <w:rPr>
@@ -17897,6 +18059,7 @@
               <w:noProof/>
               <w:lang w:eastAsia="en-GB"/>
             </w:rPr>
+            <w:lastRenderedPageBreak/>
             <w:drawing>
               <wp:inline distT="0" distB="0" distL="0" distR="0" wp14:anchorId="05E56ACF" wp14:editId="21983498">
                 <wp:extent cx="2857500" cy="2847975"/>
@@ -18048,7 +18211,17 @@
             <w:sz w:val="22"/>
             <w:szCs w:val="22"/>
           </w:rPr>
-          <w:t>Post processing</w:t>
+          <w:t xml:space="preserve">Post </w:t>
+        </w:r>
+        <w:proofErr w:type="gramStart"/>
+        <w:r>
+          <w:rPr>
+            <w:rFonts w:asciiTheme="minorHAnsi" w:hAnsiTheme="minorHAnsi"/>
+            <w:color w:val="auto"/>
+            <w:sz w:val="22"/>
+            <w:szCs w:val="22"/>
+          </w:rPr>
+          <w:t>processing</w:t>
         </w:r>
       </w:ins>
       <w:ins w:id="908" w:author="Raymond" w:date="2015-03-23T22:06:00Z">
@@ -18059,7 +18232,17 @@
             <w:sz w:val="22"/>
             <w:szCs w:val="22"/>
           </w:rPr>
-          <w:t>(using closing only which produced the best true accuracy)</w:t>
+          <w:t>(</w:t>
+        </w:r>
+        <w:proofErr w:type="gramEnd"/>
+        <w:r>
+          <w:rPr>
+            <w:rFonts w:asciiTheme="minorHAnsi" w:hAnsiTheme="minorHAnsi"/>
+            <w:color w:val="auto"/>
+            <w:sz w:val="22"/>
+            <w:szCs w:val="22"/>
+          </w:rPr>
+          <w:t>using closing only which produced the best true accuracy)</w:t>
         </w:r>
       </w:ins>
       <w:ins w:id="909" w:author="qubsys" w:date="2015-03-23T20:12:00Z">
@@ -18081,13 +18264,31 @@
             <w:sz w:val="22"/>
             <w:szCs w:val="22"/>
           </w:rPr>
-          <w:t xml:space="preserve">we can see that some of the vascular detail has lost in comparison to the segemented image. </w:t>
+          <w:t xml:space="preserve">we can see that some of the vascular detail has lost in comparison to the </w:t>
+        </w:r>
+        <w:proofErr w:type="spellStart"/>
+        <w:r>
+          <w:rPr>
+            <w:rFonts w:asciiTheme="minorHAnsi" w:hAnsiTheme="minorHAnsi"/>
+            <w:color w:val="auto"/>
+            <w:sz w:val="22"/>
+            <w:szCs w:val="22"/>
+          </w:rPr>
+          <w:t>segemented</w:t>
+        </w:r>
+        <w:proofErr w:type="spellEnd"/>
+        <w:r>
+          <w:rPr>
+            <w:rFonts w:asciiTheme="minorHAnsi" w:hAnsiTheme="minorHAnsi"/>
+            <w:color w:val="auto"/>
+            <w:sz w:val="22"/>
+            <w:szCs w:val="22"/>
+          </w:rPr>
+          <w:t xml:space="preserve"> image. </w:t>
         </w:r>
       </w:ins>
-      <w:bookmarkStart w:id="911" w:name="_GoBack"/>
-      <w:bookmarkEnd w:id="911"/>
-      <w:ins w:id="912" w:author="qubsys" w:date="2015-03-23T20:12:00Z">
-        <w:del w:id="913" w:author="Raymond" w:date="2015-03-23T22:06:00Z">
+      <w:ins w:id="911" w:author="qubsys" w:date="2015-03-23T20:12:00Z">
+        <w:del w:id="912" w:author="Raymond" w:date="2015-03-23T22:06:00Z">
           <w:r>
             <w:rPr>
               <w:rFonts w:asciiTheme="minorHAnsi" w:hAnsiTheme="minorHAnsi"/>
@@ -18099,8 +18300,8 @@
           </w:r>
         </w:del>
       </w:ins>
-      <w:ins w:id="914" w:author="qubsys" w:date="2015-03-23T20:13:00Z">
-        <w:del w:id="915" w:author="Raymond" w:date="2015-03-23T22:06:00Z">
+      <w:ins w:id="913" w:author="qubsys" w:date="2015-03-23T20:13:00Z">
+        <w:del w:id="914" w:author="Raymond" w:date="2015-03-23T22:06:00Z">
           <w:r>
             <w:rPr>
               <w:rFonts w:asciiTheme="minorHAnsi" w:hAnsiTheme="minorHAnsi"/>
@@ -18112,8 +18313,8 @@
           </w:r>
         </w:del>
       </w:ins>
-      <w:ins w:id="916" w:author="qubsys" w:date="2015-03-23T20:14:00Z">
-        <w:del w:id="917" w:author="Raymond" w:date="2015-03-23T22:06:00Z">
+      <w:ins w:id="915" w:author="qubsys" w:date="2015-03-23T20:14:00Z">
+        <w:del w:id="916" w:author="Raymond" w:date="2015-03-23T22:06:00Z">
           <w:r>
             <w:rPr>
               <w:rFonts w:asciiTheme="minorHAnsi" w:hAnsiTheme="minorHAnsi"/>
@@ -18134,7 +18335,7 @@
           <w:t>Post processing should therefore not be enabled from now on.</w:t>
         </w:r>
       </w:ins>
-      <w:ins w:id="918" w:author="Raymond" w:date="2015-03-23T21:06:00Z">
+      <w:ins w:id="917" w:author="Raymond" w:date="2015-03-23T21:06:00Z">
         <w:r>
           <w:rPr>
             <w:rFonts w:asciiTheme="minorHAnsi" w:hAnsiTheme="minorHAnsi"/>
@@ -18150,6 +18351,14 @@
       <w:pPr>
         <w:pStyle w:val="Heading1"/>
         <w:rPr>
+          <w:ins w:id="918" w:author="qubsys" w:date="2015-03-23T20:11:00Z"/>
+        </w:rPr>
+      </w:pPr>
+    </w:p>
+    <w:p>
+      <w:pPr>
+        <w:pStyle w:val="Heading1"/>
+        <w:rPr>
           <w:ins w:id="919" w:author="qubsys" w:date="2015-03-23T20:11:00Z"/>
         </w:rPr>
       </w:pPr>
@@ -18301,19 +18510,1091 @@
     <w:p>
       <w:pPr>
         <w:pStyle w:val="Heading1"/>
-        <w:rPr>
-          <w:ins w:id="938" w:author="qubsys" w:date="2015-03-23T20:11:00Z"/>
-        </w:rPr>
-      </w:pPr>
-    </w:p>
-    <w:p>
-      <w:pPr>
-        <w:pStyle w:val="Heading1"/>
       </w:pPr>
       <w:r>
         <w:t>Feature Extraction</w:t>
       </w:r>
       <w:bookmarkEnd w:id="899"/>
+    </w:p>
+    <w:p>
+      <w:pPr>
+        <w:rPr>
+          <w:ins w:id="938" w:author="qubsys" w:date="2015-03-24T15:18:00Z"/>
+          <w:lang w:val="en-US"/>
+        </w:rPr>
+      </w:pPr>
+      <w:ins w:id="939" w:author="qubsys" w:date="2015-03-24T15:18:00Z">
+        <w:r>
+          <w:rPr>
+            <w:lang w:val="en-US"/>
+          </w:rPr>
+          <w:t xml:space="preserve">The idea behind obtaining useful features out of the segmented image is to extract the feature vectors using moments. Playing around with moments is the basis for the calculation of relevant features needed in analyzing the object. </w:t>
+        </w:r>
+      </w:ins>
+    </w:p>
+    <w:p>
+      <w:pPr>
+        <w:rPr>
+          <w:ins w:id="940" w:author="qubsys" w:date="2015-03-24T15:18:00Z"/>
+          <w:lang w:val="en-US"/>
+        </w:rPr>
+      </w:pPr>
+      <w:ins w:id="941" w:author="qubsys" w:date="2015-03-24T15:18:00Z">
+        <w:r>
+          <w:rPr>
+            <w:lang w:val="en-US"/>
+          </w:rPr>
+          <w:t>In this program, the following features of the object will be taken into account: Area, Parameter, Compactness and Position of Centroid.</w:t>
+        </w:r>
+      </w:ins>
+    </w:p>
+    <w:p>
+      <w:pPr>
+        <w:rPr>
+          <w:ins w:id="942" w:author="qubsys" w:date="2015-03-24T15:18:00Z"/>
+          <w:lang w:val="en-US"/>
+        </w:rPr>
+      </w:pPr>
+      <w:ins w:id="943" w:author="qubsys" w:date="2015-03-24T15:18:00Z">
+        <w:r>
+          <w:rPr>
+            <w:lang w:val="en-US"/>
+          </w:rPr>
+          <w:t xml:space="preserve">But first, we must make use of the moment formula to build a </w:t>
+        </w:r>
+        <w:r>
+          <w:rPr>
+            <w:i/>
+            <w:lang w:val="en-US"/>
+          </w:rPr>
+          <w:t xml:space="preserve">moment </w:t>
+        </w:r>
+        <w:r>
+          <w:rPr>
+            <w:lang w:val="en-US"/>
+          </w:rPr>
+          <w:t>method, which will in turn be used to calculate the relevant feature vectors.</w:t>
+        </w:r>
+      </w:ins>
+    </w:p>
+    <w:p>
+      <w:pPr>
+        <w:rPr>
+          <w:ins w:id="944" w:author="qubsys" w:date="2015-03-24T15:18:00Z"/>
+          <w:i/>
+          <w:lang w:val="en-US"/>
+        </w:rPr>
+      </w:pPr>
+    </w:p>
+    <w:p>
+      <w:pPr>
+        <w:rPr>
+          <w:ins w:id="945" w:author="qubsys" w:date="2015-03-24T15:18:00Z"/>
+          <w:i/>
+          <w:lang w:val="en-US"/>
+        </w:rPr>
+      </w:pPr>
+      <w:ins w:id="946" w:author="qubsys" w:date="2015-03-24T15:18:00Z">
+        <w:r>
+          <w:rPr>
+            <w:i/>
+            <w:lang w:val="en-US"/>
+          </w:rPr>
+          <w:tab/>
+        </w:r>
+        <w:proofErr w:type="gramStart"/>
+        <w:r>
+          <w:rPr>
+            <w:i/>
+            <w:lang w:val="en-US"/>
+          </w:rPr>
+          <w:t>private</w:t>
+        </w:r>
+        <w:proofErr w:type="gramEnd"/>
+        <w:r>
+          <w:rPr>
+            <w:i/>
+            <w:lang w:val="en-US"/>
+          </w:rPr>
+          <w:t xml:space="preserve"> double moment(</w:t>
+        </w:r>
+        <w:proofErr w:type="spellStart"/>
+        <w:r>
+          <w:rPr>
+            <w:i/>
+            <w:lang w:val="en-US"/>
+          </w:rPr>
+          <w:t>BufferedImage</w:t>
+        </w:r>
+        <w:proofErr w:type="spellEnd"/>
+        <w:r>
+          <w:rPr>
+            <w:i/>
+            <w:lang w:val="en-US"/>
+          </w:rPr>
+          <w:t xml:space="preserve"> image, </w:t>
+        </w:r>
+        <w:proofErr w:type="spellStart"/>
+        <w:r>
+          <w:rPr>
+            <w:i/>
+            <w:lang w:val="en-US"/>
+          </w:rPr>
+          <w:t>int</w:t>
+        </w:r>
+        <w:proofErr w:type="spellEnd"/>
+        <w:r>
+          <w:rPr>
+            <w:i/>
+            <w:lang w:val="en-US"/>
+          </w:rPr>
+          <w:t xml:space="preserve"> k, </w:t>
+        </w:r>
+        <w:proofErr w:type="spellStart"/>
+        <w:r>
+          <w:rPr>
+            <w:i/>
+            <w:lang w:val="en-US"/>
+          </w:rPr>
+          <w:t>int</w:t>
+        </w:r>
+        <w:proofErr w:type="spellEnd"/>
+        <w:r>
+          <w:rPr>
+            <w:i/>
+            <w:lang w:val="en-US"/>
+          </w:rPr>
+          <w:t xml:space="preserve"> l)</w:t>
+        </w:r>
+      </w:ins>
+    </w:p>
+    <w:p>
+      <w:pPr>
+        <w:rPr>
+          <w:ins w:id="947" w:author="qubsys" w:date="2015-03-24T15:18:00Z"/>
+          <w:i/>
+          <w:lang w:val="en-US"/>
+        </w:rPr>
+      </w:pPr>
+      <w:ins w:id="948" w:author="qubsys" w:date="2015-03-24T15:18:00Z">
+        <w:r>
+          <w:rPr>
+            <w:i/>
+            <w:lang w:val="en-US"/>
+          </w:rPr>
+          <w:tab/>
+          <w:t>{</w:t>
+        </w:r>
+      </w:ins>
+    </w:p>
+    <w:p>
+      <w:pPr>
+        <w:rPr>
+          <w:ins w:id="949" w:author="qubsys" w:date="2015-03-24T15:18:00Z"/>
+          <w:i/>
+          <w:lang w:val="en-US"/>
+        </w:rPr>
+      </w:pPr>
+      <w:ins w:id="950" w:author="qubsys" w:date="2015-03-24T15:18:00Z">
+        <w:r>
+          <w:rPr>
+            <w:i/>
+            <w:lang w:val="en-US"/>
+          </w:rPr>
+          <w:tab/>
+        </w:r>
+        <w:r>
+          <w:rPr>
+            <w:i/>
+            <w:lang w:val="en-US"/>
+          </w:rPr>
+          <w:tab/>
+          <w:t>// Get the raster of the image.</w:t>
+        </w:r>
+      </w:ins>
+    </w:p>
+    <w:p>
+      <w:pPr>
+        <w:rPr>
+          <w:ins w:id="951" w:author="qubsys" w:date="2015-03-24T15:18:00Z"/>
+          <w:i/>
+          <w:lang w:val="en-US"/>
+        </w:rPr>
+      </w:pPr>
+      <w:ins w:id="952" w:author="qubsys" w:date="2015-03-24T15:18:00Z">
+        <w:r>
+          <w:rPr>
+            <w:i/>
+            <w:lang w:val="en-US"/>
+          </w:rPr>
+          <w:tab/>
+        </w:r>
+        <w:r>
+          <w:rPr>
+            <w:i/>
+            <w:lang w:val="en-US"/>
+          </w:rPr>
+          <w:tab/>
+          <w:t xml:space="preserve">Raster r = </w:t>
+        </w:r>
+        <w:proofErr w:type="spellStart"/>
+        <w:proofErr w:type="gramStart"/>
+        <w:r>
+          <w:rPr>
+            <w:i/>
+            <w:lang w:val="en-US"/>
+          </w:rPr>
+          <w:t>image.getRaster</w:t>
+        </w:r>
+        <w:proofErr w:type="spellEnd"/>
+        <w:r>
+          <w:rPr>
+            <w:i/>
+            <w:lang w:val="en-US"/>
+          </w:rPr>
+          <w:t>(</w:t>
+        </w:r>
+        <w:proofErr w:type="gramEnd"/>
+        <w:r>
+          <w:rPr>
+            <w:i/>
+            <w:lang w:val="en-US"/>
+          </w:rPr>
+          <w:t>);</w:t>
+        </w:r>
+      </w:ins>
+    </w:p>
+    <w:p>
+      <w:pPr>
+        <w:rPr>
+          <w:ins w:id="953" w:author="qubsys" w:date="2015-03-24T15:18:00Z"/>
+          <w:i/>
+          <w:lang w:val="en-US"/>
+        </w:rPr>
+      </w:pPr>
+      <w:ins w:id="954" w:author="qubsys" w:date="2015-03-24T15:18:00Z">
+        <w:r>
+          <w:rPr>
+            <w:i/>
+            <w:lang w:val="en-US"/>
+          </w:rPr>
+          <w:tab/>
+        </w:r>
+        <w:r>
+          <w:rPr>
+            <w:i/>
+            <w:lang w:val="en-US"/>
+          </w:rPr>
+          <w:tab/>
+        </w:r>
+      </w:ins>
+    </w:p>
+    <w:p>
+      <w:pPr>
+        <w:rPr>
+          <w:ins w:id="955" w:author="qubsys" w:date="2015-03-24T15:18:00Z"/>
+          <w:i/>
+          <w:lang w:val="en-US"/>
+        </w:rPr>
+      </w:pPr>
+      <w:ins w:id="956" w:author="qubsys" w:date="2015-03-24T15:18:00Z">
+        <w:r>
+          <w:rPr>
+            <w:i/>
+            <w:lang w:val="en-US"/>
+          </w:rPr>
+          <w:tab/>
+        </w:r>
+        <w:r>
+          <w:rPr>
+            <w:i/>
+            <w:lang w:val="en-US"/>
+          </w:rPr>
+          <w:tab/>
+          <w:t>// Get the moment.</w:t>
+        </w:r>
+      </w:ins>
+    </w:p>
+    <w:p>
+      <w:pPr>
+        <w:rPr>
+          <w:ins w:id="957" w:author="qubsys" w:date="2015-03-24T15:18:00Z"/>
+          <w:i/>
+          <w:lang w:val="en-US"/>
+        </w:rPr>
+      </w:pPr>
+      <w:ins w:id="958" w:author="qubsys" w:date="2015-03-24T15:18:00Z">
+        <w:r>
+          <w:rPr>
+            <w:i/>
+            <w:lang w:val="en-US"/>
+          </w:rPr>
+          <w:tab/>
+        </w:r>
+        <w:r>
+          <w:rPr>
+            <w:i/>
+            <w:lang w:val="en-US"/>
+          </w:rPr>
+          <w:tab/>
+        </w:r>
+        <w:proofErr w:type="gramStart"/>
+        <w:r>
+          <w:rPr>
+            <w:i/>
+            <w:lang w:val="en-US"/>
+          </w:rPr>
+          <w:t>double</w:t>
+        </w:r>
+        <w:proofErr w:type="gramEnd"/>
+        <w:r>
+          <w:rPr>
+            <w:i/>
+            <w:lang w:val="en-US"/>
+          </w:rPr>
+          <w:t xml:space="preserve"> m = 0f;</w:t>
+        </w:r>
+      </w:ins>
+    </w:p>
+    <w:p>
+      <w:pPr>
+        <w:rPr>
+          <w:ins w:id="959" w:author="qubsys" w:date="2015-03-24T15:18:00Z"/>
+          <w:i/>
+          <w:lang w:val="en-US"/>
+        </w:rPr>
+      </w:pPr>
+      <w:ins w:id="960" w:author="qubsys" w:date="2015-03-24T15:18:00Z">
+        <w:r>
+          <w:rPr>
+            <w:i/>
+            <w:lang w:val="en-US"/>
+          </w:rPr>
+          <w:tab/>
+        </w:r>
+        <w:r>
+          <w:rPr>
+            <w:i/>
+            <w:lang w:val="en-US"/>
+          </w:rPr>
+          <w:tab/>
+        </w:r>
+        <w:proofErr w:type="gramStart"/>
+        <w:r>
+          <w:rPr>
+            <w:i/>
+            <w:lang w:val="en-US"/>
+          </w:rPr>
+          <w:t>for(</w:t>
+        </w:r>
+        <w:proofErr w:type="spellStart"/>
+        <w:proofErr w:type="gramEnd"/>
+        <w:r>
+          <w:rPr>
+            <w:i/>
+            <w:lang w:val="en-US"/>
+          </w:rPr>
+          <w:t>int</w:t>
+        </w:r>
+        <w:proofErr w:type="spellEnd"/>
+        <w:r>
+          <w:rPr>
+            <w:i/>
+            <w:lang w:val="en-US"/>
+          </w:rPr>
+          <w:t xml:space="preserve"> </w:t>
+        </w:r>
+        <w:proofErr w:type="spellStart"/>
+        <w:r>
+          <w:rPr>
+            <w:i/>
+            <w:lang w:val="en-US"/>
+          </w:rPr>
+          <w:t>i</w:t>
+        </w:r>
+        <w:proofErr w:type="spellEnd"/>
+        <w:r>
+          <w:rPr>
+            <w:i/>
+            <w:lang w:val="en-US"/>
+          </w:rPr>
+          <w:t xml:space="preserve"> = 0; </w:t>
+        </w:r>
+        <w:proofErr w:type="spellStart"/>
+        <w:r>
+          <w:rPr>
+            <w:i/>
+            <w:lang w:val="en-US"/>
+          </w:rPr>
+          <w:t>i</w:t>
+        </w:r>
+        <w:proofErr w:type="spellEnd"/>
+        <w:r>
+          <w:rPr>
+            <w:i/>
+            <w:lang w:val="en-US"/>
+          </w:rPr>
+          <w:t xml:space="preserve"> &lt; </w:t>
+        </w:r>
+        <w:proofErr w:type="spellStart"/>
+        <w:r>
+          <w:rPr>
+            <w:i/>
+            <w:lang w:val="en-US"/>
+          </w:rPr>
+          <w:t>r.getHeight</w:t>
+        </w:r>
+        <w:proofErr w:type="spellEnd"/>
+        <w:r>
+          <w:rPr>
+            <w:i/>
+            <w:lang w:val="en-US"/>
+          </w:rPr>
+          <w:t xml:space="preserve">(); </w:t>
+        </w:r>
+        <w:proofErr w:type="spellStart"/>
+        <w:r>
+          <w:rPr>
+            <w:i/>
+            <w:lang w:val="en-US"/>
+          </w:rPr>
+          <w:t>i</w:t>
+        </w:r>
+        <w:proofErr w:type="spellEnd"/>
+        <w:r>
+          <w:rPr>
+            <w:i/>
+            <w:lang w:val="en-US"/>
+          </w:rPr>
+          <w:t>++)</w:t>
+        </w:r>
+      </w:ins>
+    </w:p>
+    <w:p>
+      <w:pPr>
+        <w:rPr>
+          <w:ins w:id="961" w:author="qubsys" w:date="2015-03-24T15:18:00Z"/>
+          <w:i/>
+          <w:lang w:val="en-US"/>
+        </w:rPr>
+      </w:pPr>
+      <w:ins w:id="962" w:author="qubsys" w:date="2015-03-24T15:18:00Z">
+        <w:r>
+          <w:rPr>
+            <w:i/>
+            <w:lang w:val="en-US"/>
+          </w:rPr>
+          <w:lastRenderedPageBreak/>
+          <w:tab/>
+        </w:r>
+        <w:r>
+          <w:rPr>
+            <w:i/>
+            <w:lang w:val="en-US"/>
+          </w:rPr>
+          <w:tab/>
+        </w:r>
+        <w:r>
+          <w:rPr>
+            <w:i/>
+            <w:lang w:val="en-US"/>
+          </w:rPr>
+          <w:tab/>
+        </w:r>
+        <w:proofErr w:type="gramStart"/>
+        <w:r>
+          <w:rPr>
+            <w:i/>
+            <w:lang w:val="en-US"/>
+          </w:rPr>
+          <w:t>for(</w:t>
+        </w:r>
+        <w:proofErr w:type="spellStart"/>
+        <w:proofErr w:type="gramEnd"/>
+        <w:r>
+          <w:rPr>
+            <w:i/>
+            <w:lang w:val="en-US"/>
+          </w:rPr>
+          <w:t>int</w:t>
+        </w:r>
+        <w:proofErr w:type="spellEnd"/>
+        <w:r>
+          <w:rPr>
+            <w:i/>
+            <w:lang w:val="en-US"/>
+          </w:rPr>
+          <w:t xml:space="preserve"> j = 0; j &lt; </w:t>
+        </w:r>
+        <w:proofErr w:type="spellStart"/>
+        <w:r>
+          <w:rPr>
+            <w:i/>
+            <w:lang w:val="en-US"/>
+          </w:rPr>
+          <w:t>r.getWidth</w:t>
+        </w:r>
+        <w:proofErr w:type="spellEnd"/>
+        <w:r>
+          <w:rPr>
+            <w:i/>
+            <w:lang w:val="en-US"/>
+          </w:rPr>
+          <w:t>(); j++)</w:t>
+        </w:r>
+      </w:ins>
+    </w:p>
+    <w:p>
+      <w:pPr>
+        <w:rPr>
+          <w:ins w:id="963" w:author="qubsys" w:date="2015-03-24T15:18:00Z"/>
+          <w:i/>
+          <w:lang w:val="en-US"/>
+        </w:rPr>
+      </w:pPr>
+      <w:ins w:id="964" w:author="qubsys" w:date="2015-03-24T15:18:00Z">
+        <w:r>
+          <w:rPr>
+            <w:i/>
+            <w:lang w:val="en-US"/>
+          </w:rPr>
+          <w:tab/>
+        </w:r>
+        <w:r>
+          <w:rPr>
+            <w:i/>
+            <w:lang w:val="en-US"/>
+          </w:rPr>
+          <w:tab/>
+        </w:r>
+        <w:r>
+          <w:rPr>
+            <w:i/>
+            <w:lang w:val="en-US"/>
+          </w:rPr>
+          <w:tab/>
+        </w:r>
+        <w:r>
+          <w:rPr>
+            <w:i/>
+            <w:lang w:val="en-US"/>
+          </w:rPr>
+          <w:tab/>
+          <w:t xml:space="preserve">m += </w:t>
+        </w:r>
+        <w:proofErr w:type="spellStart"/>
+        <w:proofErr w:type="gramStart"/>
+        <w:r>
+          <w:rPr>
+            <w:i/>
+            <w:lang w:val="en-US"/>
+          </w:rPr>
+          <w:t>Math.pow</w:t>
+        </w:r>
+        <w:proofErr w:type="spellEnd"/>
+        <w:r>
+          <w:rPr>
+            <w:i/>
+            <w:lang w:val="en-US"/>
+          </w:rPr>
+          <w:t>(</w:t>
+        </w:r>
+        <w:proofErr w:type="spellStart"/>
+        <w:proofErr w:type="gramEnd"/>
+        <w:r>
+          <w:rPr>
+            <w:i/>
+            <w:lang w:val="en-US"/>
+          </w:rPr>
+          <w:t>i</w:t>
+        </w:r>
+        <w:proofErr w:type="spellEnd"/>
+        <w:r>
+          <w:rPr>
+            <w:i/>
+            <w:lang w:val="en-US"/>
+          </w:rPr>
+          <w:t xml:space="preserve">, k) * </w:t>
+        </w:r>
+        <w:proofErr w:type="spellStart"/>
+        <w:r>
+          <w:rPr>
+            <w:i/>
+            <w:lang w:val="en-US"/>
+          </w:rPr>
+          <w:t>Math.pow</w:t>
+        </w:r>
+        <w:proofErr w:type="spellEnd"/>
+        <w:r>
+          <w:rPr>
+            <w:i/>
+            <w:lang w:val="en-US"/>
+          </w:rPr>
+          <w:t xml:space="preserve">(j, l) * </w:t>
+        </w:r>
+        <w:proofErr w:type="spellStart"/>
+        <w:r>
+          <w:rPr>
+            <w:i/>
+            <w:lang w:val="en-US"/>
+          </w:rPr>
+          <w:t>r.getSample</w:t>
+        </w:r>
+        <w:proofErr w:type="spellEnd"/>
+        <w:r>
+          <w:rPr>
+            <w:i/>
+            <w:lang w:val="en-US"/>
+          </w:rPr>
+          <w:t xml:space="preserve">(j, </w:t>
+        </w:r>
+        <w:proofErr w:type="spellStart"/>
+        <w:r>
+          <w:rPr>
+            <w:i/>
+            <w:lang w:val="en-US"/>
+          </w:rPr>
+          <w:t>i</w:t>
+        </w:r>
+        <w:proofErr w:type="spellEnd"/>
+        <w:r>
+          <w:rPr>
+            <w:i/>
+            <w:lang w:val="en-US"/>
+          </w:rPr>
+          <w:t>, 0) / 255;</w:t>
+        </w:r>
+      </w:ins>
+    </w:p>
+    <w:p>
+      <w:pPr>
+        <w:rPr>
+          <w:ins w:id="965" w:author="qubsys" w:date="2015-03-24T15:18:00Z"/>
+          <w:i/>
+          <w:lang w:val="en-US"/>
+        </w:rPr>
+      </w:pPr>
+      <w:ins w:id="966" w:author="qubsys" w:date="2015-03-24T15:18:00Z">
+        <w:r>
+          <w:rPr>
+            <w:i/>
+            <w:lang w:val="en-US"/>
+          </w:rPr>
+          <w:tab/>
+        </w:r>
+        <w:r>
+          <w:rPr>
+            <w:i/>
+            <w:lang w:val="en-US"/>
+          </w:rPr>
+          <w:tab/>
+        </w:r>
+      </w:ins>
+    </w:p>
+    <w:p>
+      <w:pPr>
+        <w:rPr>
+          <w:ins w:id="967" w:author="qubsys" w:date="2015-03-24T15:18:00Z"/>
+          <w:i/>
+          <w:lang w:val="en-US"/>
+        </w:rPr>
+      </w:pPr>
+      <w:ins w:id="968" w:author="qubsys" w:date="2015-03-24T15:18:00Z">
+        <w:r>
+          <w:rPr>
+            <w:i/>
+            <w:lang w:val="en-US"/>
+          </w:rPr>
+          <w:tab/>
+        </w:r>
+        <w:r>
+          <w:rPr>
+            <w:i/>
+            <w:lang w:val="en-US"/>
+          </w:rPr>
+          <w:tab/>
+        </w:r>
+        <w:proofErr w:type="gramStart"/>
+        <w:r>
+          <w:rPr>
+            <w:i/>
+            <w:lang w:val="en-US"/>
+          </w:rPr>
+          <w:t>return</w:t>
+        </w:r>
+        <w:proofErr w:type="gramEnd"/>
+        <w:r>
+          <w:rPr>
+            <w:i/>
+            <w:lang w:val="en-US"/>
+          </w:rPr>
+          <w:t xml:space="preserve"> m;</w:t>
+        </w:r>
+      </w:ins>
+    </w:p>
+    <w:p>
+      <w:pPr>
+        <w:rPr>
+          <w:ins w:id="969" w:author="qubsys" w:date="2015-03-24T15:18:00Z"/>
+          <w:i/>
+          <w:lang w:val="en-US"/>
+        </w:rPr>
+      </w:pPr>
+      <w:ins w:id="970" w:author="qubsys" w:date="2015-03-24T15:18:00Z">
+        <w:r>
+          <w:rPr>
+            <w:i/>
+            <w:lang w:val="en-US"/>
+          </w:rPr>
+          <w:tab/>
+          <w:t>}</w:t>
+        </w:r>
+      </w:ins>
+    </w:p>
+    <w:p>
+      <w:pPr>
+        <w:rPr>
+          <w:ins w:id="971" w:author="qubsys" w:date="2015-03-24T15:18:00Z"/>
+          <w:i/>
+          <w:lang w:val="en-US"/>
+        </w:rPr>
+      </w:pPr>
+    </w:p>
+    <w:p>
+      <w:pPr>
+        <w:rPr>
+          <w:ins w:id="972" w:author="qubsys" w:date="2015-03-24T15:18:00Z"/>
+          <w:rFonts w:asciiTheme="majorHAnsi" w:hAnsiTheme="majorHAnsi"/>
+          <w:sz w:val="26"/>
+          <w:szCs w:val="26"/>
+          <w:lang w:val="en-US"/>
+          <w:rPrChange w:id="973" w:author="qubsys" w:date="2015-03-24T15:19:00Z">
+            <w:rPr>
+              <w:ins w:id="974" w:author="qubsys" w:date="2015-03-24T15:18:00Z"/>
+              <w:sz w:val="26"/>
+              <w:szCs w:val="26"/>
+              <w:lang w:val="en-US"/>
+            </w:rPr>
+          </w:rPrChange>
+        </w:rPr>
+      </w:pPr>
+      <w:ins w:id="975" w:author="qubsys" w:date="2015-03-24T15:18:00Z">
+        <w:r>
+          <w:rPr>
+            <w:rFonts w:asciiTheme="majorHAnsi" w:hAnsiTheme="majorHAnsi"/>
+            <w:sz w:val="26"/>
+            <w:szCs w:val="26"/>
+            <w:lang w:val="en-US"/>
+            <w:rPrChange w:id="976" w:author="qubsys" w:date="2015-03-24T15:19:00Z">
+              <w:rPr>
+                <w:sz w:val="26"/>
+                <w:szCs w:val="26"/>
+                <w:lang w:val="en-US"/>
+              </w:rPr>
+            </w:rPrChange>
+          </w:rPr>
+          <w:t>Area</w:t>
+        </w:r>
+      </w:ins>
+    </w:p>
+    <w:p>
+      <w:pPr>
+        <w:rPr>
+          <w:ins w:id="977" w:author="qubsys" w:date="2015-03-24T15:18:00Z"/>
+          <w:lang w:val="en-US"/>
+        </w:rPr>
+      </w:pPr>
+      <w:ins w:id="978" w:author="qubsys" w:date="2015-03-24T15:18:00Z">
+        <w:r>
+          <w:rPr>
+            <w:lang w:val="en-US"/>
+          </w:rPr>
+          <w:t xml:space="preserve">In order to get the area vector, we just need to calculate </w:t>
+        </w:r>
+        <w:r>
+          <w:rPr>
+            <w:i/>
+            <w:lang w:val="en-US"/>
+          </w:rPr>
+          <w:t>M</w:t>
+        </w:r>
+        <w:r>
+          <w:rPr>
+            <w:i/>
+            <w:lang w:val="en-US"/>
+          </w:rPr>
+          <w:t>00</w:t>
+        </w:r>
+        <w:r>
+          <w:rPr>
+            <w:i/>
+            <w:lang w:val="en-US"/>
+          </w:rPr>
+          <w:t xml:space="preserve"> </w:t>
+        </w:r>
+        <w:r>
+          <w:rPr>
+            <w:lang w:val="en-US"/>
+          </w:rPr>
+          <w:t xml:space="preserve">using the </w:t>
+        </w:r>
+        <w:r>
+          <w:rPr>
+            <w:i/>
+            <w:lang w:val="en-US"/>
+          </w:rPr>
+          <w:t xml:space="preserve">moment </w:t>
+        </w:r>
+        <w:r>
+          <w:rPr>
+            <w:lang w:val="en-US"/>
+          </w:rPr>
+          <w:t>method.</w:t>
+        </w:r>
+      </w:ins>
+    </w:p>
+    <w:p>
+      <w:pPr>
+        <w:rPr>
+          <w:ins w:id="979" w:author="qubsys" w:date="2015-03-24T15:18:00Z"/>
+          <w:i/>
+          <w:lang w:val="en-US"/>
+        </w:rPr>
+      </w:pPr>
+    </w:p>
+    <w:p>
+      <w:pPr>
+        <w:rPr>
+          <w:ins w:id="980" w:author="qubsys" w:date="2015-03-24T15:18:00Z"/>
+          <w:rFonts w:asciiTheme="majorHAnsi" w:hAnsiTheme="majorHAnsi"/>
+          <w:sz w:val="26"/>
+          <w:szCs w:val="26"/>
+          <w:lang w:val="en-US"/>
+          <w:rPrChange w:id="981" w:author="qubsys" w:date="2015-03-24T15:19:00Z">
+            <w:rPr>
+              <w:ins w:id="982" w:author="qubsys" w:date="2015-03-24T15:18:00Z"/>
+              <w:sz w:val="26"/>
+              <w:szCs w:val="26"/>
+              <w:lang w:val="en-US"/>
+            </w:rPr>
+          </w:rPrChange>
+        </w:rPr>
+      </w:pPr>
+      <w:ins w:id="983" w:author="qubsys" w:date="2015-03-24T15:18:00Z">
+        <w:r>
+          <w:rPr>
+            <w:rFonts w:asciiTheme="majorHAnsi" w:hAnsiTheme="majorHAnsi"/>
+            <w:sz w:val="26"/>
+            <w:szCs w:val="26"/>
+            <w:lang w:val="en-US"/>
+            <w:rPrChange w:id="984" w:author="qubsys" w:date="2015-03-24T15:19:00Z">
+              <w:rPr>
+                <w:sz w:val="26"/>
+                <w:szCs w:val="26"/>
+                <w:lang w:val="en-US"/>
+              </w:rPr>
+            </w:rPrChange>
+          </w:rPr>
+          <w:t>Perimeter</w:t>
+        </w:r>
+      </w:ins>
+    </w:p>
+    <w:p>
+      <w:pPr>
+        <w:rPr>
+          <w:ins w:id="985" w:author="qubsys" w:date="2015-03-24T15:18:00Z"/>
+          <w:lang w:val="en-US"/>
+        </w:rPr>
+      </w:pPr>
+      <w:ins w:id="986" w:author="qubsys" w:date="2015-03-24T15:18:00Z">
+        <w:r>
+          <w:rPr>
+            <w:lang w:val="en-US"/>
+          </w:rPr>
+          <w:t>The relevant object’s perimeter is calculated by first eroding the thing, calculate the new object’s area, then calculate the difference between that and the original object’s area (Perimeter = Original – Erode).</w:t>
+        </w:r>
+      </w:ins>
+    </w:p>
+    <w:p>
+      <w:pPr>
+        <w:rPr>
+          <w:ins w:id="987" w:author="qubsys" w:date="2015-03-24T15:18:00Z"/>
+          <w:lang w:val="en-US"/>
+        </w:rPr>
+      </w:pPr>
+    </w:p>
+    <w:p>
+      <w:pPr>
+        <w:rPr>
+          <w:ins w:id="988" w:author="qubsys" w:date="2015-03-24T15:18:00Z"/>
+          <w:rFonts w:asciiTheme="majorHAnsi" w:hAnsiTheme="majorHAnsi"/>
+          <w:sz w:val="26"/>
+          <w:szCs w:val="26"/>
+          <w:lang w:val="fr-FR"/>
+          <w:rPrChange w:id="989" w:author="qubsys" w:date="2015-03-24T15:19:00Z">
+            <w:rPr>
+              <w:ins w:id="990" w:author="qubsys" w:date="2015-03-24T15:18:00Z"/>
+              <w:sz w:val="26"/>
+              <w:szCs w:val="26"/>
+              <w:lang w:val="fr-FR"/>
+            </w:rPr>
+          </w:rPrChange>
+        </w:rPr>
+      </w:pPr>
+      <w:proofErr w:type="spellStart"/>
+      <w:ins w:id="991" w:author="qubsys" w:date="2015-03-24T15:18:00Z">
+        <w:r>
+          <w:rPr>
+            <w:rFonts w:asciiTheme="majorHAnsi" w:hAnsiTheme="majorHAnsi"/>
+            <w:sz w:val="26"/>
+            <w:szCs w:val="26"/>
+            <w:lang w:val="fr-FR"/>
+            <w:rPrChange w:id="992" w:author="qubsys" w:date="2015-03-24T15:19:00Z">
+              <w:rPr>
+                <w:sz w:val="26"/>
+                <w:szCs w:val="26"/>
+                <w:lang w:val="fr-FR"/>
+              </w:rPr>
+            </w:rPrChange>
+          </w:rPr>
+          <w:t>Compactness</w:t>
+        </w:r>
+        <w:proofErr w:type="spellEnd"/>
+      </w:ins>
+    </w:p>
+    <w:p>
+      <w:pPr>
+        <w:rPr>
+          <w:ins w:id="993" w:author="qubsys" w:date="2015-03-24T15:18:00Z"/>
+          <w:lang w:val="en-US"/>
+        </w:rPr>
+      </w:pPr>
+      <w:ins w:id="994" w:author="qubsys" w:date="2015-03-24T15:18:00Z">
+        <w:r>
+          <w:rPr>
+            <w:lang w:val="en-US"/>
+          </w:rPr>
+          <w:t>The whole point of getting</w:t>
+        </w:r>
+        <w:r>
+          <w:rPr>
+            <w:lang w:val="en-US"/>
+          </w:rPr>
+          <w:t xml:space="preserve"> area and perimeter </w:t>
+        </w:r>
+        <w:r>
+          <w:rPr>
+            <w:lang w:val="en-US"/>
+          </w:rPr>
+          <w:t xml:space="preserve">is so we can use these values to calculate what is really needed: compactness; as it is the much more useful shape description for an Automated Image </w:t>
+        </w:r>
+        <w:proofErr w:type="spellStart"/>
+        <w:r>
+          <w:rPr>
+            <w:lang w:val="en-US"/>
+          </w:rPr>
+          <w:t>Recognisation</w:t>
+        </w:r>
+        <w:proofErr w:type="spellEnd"/>
+        <w:r>
+          <w:rPr>
+            <w:lang w:val="en-US"/>
+          </w:rPr>
+          <w:t xml:space="preserve"> System. Compactness is calculated by squaring the perimeter, then dividing it by the area.</w:t>
+        </w:r>
+      </w:ins>
+    </w:p>
+    <w:p>
+      <w:pPr>
+        <w:rPr>
+          <w:ins w:id="995" w:author="qubsys" w:date="2015-03-24T15:18:00Z"/>
+          <w:lang w:val="en-US"/>
+        </w:rPr>
+      </w:pPr>
+    </w:p>
+    <w:p>
+      <w:pPr>
+        <w:rPr>
+          <w:ins w:id="996" w:author="qubsys" w:date="2015-03-24T15:18:00Z"/>
+          <w:rFonts w:asciiTheme="majorHAnsi" w:hAnsiTheme="majorHAnsi"/>
+          <w:sz w:val="26"/>
+          <w:szCs w:val="26"/>
+          <w:lang w:val="en-US"/>
+          <w:rPrChange w:id="997" w:author="qubsys" w:date="2015-03-24T15:19:00Z">
+            <w:rPr>
+              <w:ins w:id="998" w:author="qubsys" w:date="2015-03-24T15:18:00Z"/>
+              <w:sz w:val="26"/>
+              <w:szCs w:val="26"/>
+              <w:lang w:val="en-US"/>
+            </w:rPr>
+          </w:rPrChange>
+        </w:rPr>
+      </w:pPr>
+      <w:bookmarkStart w:id="999" w:name="_GoBack"/>
+      <w:ins w:id="1000" w:author="qubsys" w:date="2015-03-24T15:18:00Z">
+        <w:r>
+          <w:rPr>
+            <w:rFonts w:asciiTheme="majorHAnsi" w:hAnsiTheme="majorHAnsi"/>
+            <w:sz w:val="26"/>
+            <w:szCs w:val="26"/>
+            <w:lang w:val="en-US"/>
+            <w:rPrChange w:id="1001" w:author="qubsys" w:date="2015-03-24T15:19:00Z">
+              <w:rPr>
+                <w:sz w:val="26"/>
+                <w:szCs w:val="26"/>
+                <w:lang w:val="en-US"/>
+              </w:rPr>
+            </w:rPrChange>
+          </w:rPr>
+          <w:t xml:space="preserve">Centroid Position </w:t>
+        </w:r>
+      </w:ins>
+    </w:p>
+    <w:bookmarkEnd w:id="999"/>
+    <w:p>
+      <w:pPr>
+        <w:rPr>
+          <w:ins w:id="1002" w:author="qubsys" w:date="2015-03-24T15:18:00Z"/>
+          <w:lang w:val="en-US"/>
+        </w:rPr>
+      </w:pPr>
+      <w:ins w:id="1003" w:author="qubsys" w:date="2015-03-24T15:18:00Z">
+        <w:r>
+          <w:rPr>
+            <w:lang w:val="en-US"/>
+          </w:rPr>
+          <w:t xml:space="preserve">We get the X and Y coordinates of the centroid by calculating </w:t>
+        </w:r>
+        <w:r>
+          <w:rPr>
+            <w:i/>
+            <w:lang w:val="en-US"/>
+          </w:rPr>
+          <w:t xml:space="preserve">M01 </w:t>
+        </w:r>
+        <w:r>
+          <w:rPr>
+            <w:lang w:val="en-US"/>
+          </w:rPr>
+          <w:t xml:space="preserve">and </w:t>
+        </w:r>
+        <w:r>
+          <w:rPr>
+            <w:i/>
+            <w:lang w:val="en-US"/>
+          </w:rPr>
+          <w:t>M10.</w:t>
+        </w:r>
+      </w:ins>
+    </w:p>
+    <w:p>
+      <w:pPr>
+        <w:rPr>
+          <w:ins w:id="1004" w:author="qubsys" w:date="2015-03-24T15:18:00Z"/>
+          <w:i/>
+          <w:lang w:val="en-US"/>
+        </w:rPr>
+      </w:pPr>
     </w:p>
     <w:p>
       <w:r>
@@ -18324,28 +19605,28 @@
       <w:pPr>
         <w:pStyle w:val="Heading1"/>
       </w:pPr>
-      <w:bookmarkStart w:id="939" w:name="_Toc414755387"/>
+      <w:bookmarkStart w:id="1005" w:name="_Toc414755387"/>
       <w:r>
         <w:lastRenderedPageBreak/>
         <w:t>Classification</w:t>
       </w:r>
-      <w:bookmarkEnd w:id="939"/>
+      <w:bookmarkEnd w:id="1005"/>
     </w:p>
     <w:p>
       <w:pPr>
         <w:pStyle w:val="Heading2"/>
         <w:rPr>
-          <w:ins w:id="940" w:author="TUAN" w:date="2015-03-22T15:56:00Z"/>
+          <w:ins w:id="1006" w:author="TUAN" w:date="2015-03-22T15:56:00Z"/>
         </w:rPr>
       </w:pPr>
     </w:p>
     <w:p>
       <w:pPr>
         <w:rPr>
-          <w:ins w:id="941" w:author="TUAN" w:date="2015-03-22T15:56:00Z"/>
+          <w:ins w:id="1007" w:author="TUAN" w:date="2015-03-22T15:56:00Z"/>
         </w:rPr>
       </w:pPr>
-      <w:ins w:id="942" w:author="TUAN" w:date="2015-03-22T15:56:00Z">
+      <w:ins w:id="1008" w:author="TUAN" w:date="2015-03-22T15:56:00Z">
         <w:r>
           <w:t>In our system, we have three functions that used to recognise the training images. These are SVM Function, Linear Discriminant Function, and Nearest Neighbour Function. When we put those Features above into account, here are the results of each function:</w:t>
         </w:r>
@@ -18354,7 +19635,7 @@
     <w:p>
       <w:pPr>
         <w:rPr>
-          <w:ins w:id="943" w:author="TUAN" w:date="2015-03-22T15:56:00Z"/>
+          <w:ins w:id="1009" w:author="TUAN" w:date="2015-03-22T15:56:00Z"/>
         </w:rPr>
       </w:pPr>
     </w:p>
@@ -18362,10 +19643,10 @@
       <w:pPr>
         <w:pStyle w:val="Heading2"/>
         <w:rPr>
-          <w:ins w:id="944" w:author="TUAN" w:date="2015-03-22T15:56:00Z"/>
+          <w:ins w:id="1010" w:author="TUAN" w:date="2015-03-22T15:56:00Z"/>
         </w:rPr>
       </w:pPr>
-      <w:ins w:id="945" w:author="TUAN" w:date="2015-03-22T15:56:00Z">
+      <w:ins w:id="1011" w:author="TUAN" w:date="2015-03-22T15:56:00Z">
         <w:r>
           <w:t>SVM Function:</w:t>
         </w:r>
@@ -18383,13 +19664,13 @@
         <w:adjustRightInd w:val="0"/>
         <w:spacing w:after="0" w:line="240" w:lineRule="auto"/>
         <w:rPr>
-          <w:ins w:id="946" w:author="TUAN" w:date="2015-03-22T15:56:00Z"/>
+          <w:ins w:id="1012" w:author="TUAN" w:date="2015-03-22T15:56:00Z"/>
           <w:rFonts w:ascii="Consolas" w:hAnsi="Consolas" w:cs="Consolas"/>
           <w:sz w:val="20"/>
           <w:szCs w:val="20"/>
         </w:rPr>
       </w:pPr>
-      <w:ins w:id="947" w:author="TUAN" w:date="2015-03-22T15:56:00Z">
+      <w:ins w:id="1013" w:author="TUAN" w:date="2015-03-22T15:56:00Z">
         <w:r>
           <w:rPr>
             <w:rFonts w:ascii="Consolas" w:hAnsi="Consolas" w:cs="Consolas"/>
@@ -18413,13 +19694,13 @@
         <w:adjustRightInd w:val="0"/>
         <w:spacing w:after="0" w:line="240" w:lineRule="auto"/>
         <w:rPr>
-          <w:ins w:id="948" w:author="TUAN" w:date="2015-03-22T15:56:00Z"/>
+          <w:ins w:id="1014" w:author="TUAN" w:date="2015-03-22T15:56:00Z"/>
           <w:rFonts w:ascii="Consolas" w:hAnsi="Consolas" w:cs="Consolas"/>
           <w:sz w:val="20"/>
           <w:szCs w:val="20"/>
         </w:rPr>
       </w:pPr>
-      <w:ins w:id="949" w:author="TUAN" w:date="2015-03-22T15:56:00Z">
+      <w:ins w:id="1015" w:author="TUAN" w:date="2015-03-22T15:56:00Z">
         <w:r>
           <w:rPr>
             <w:rFonts w:ascii="Consolas" w:hAnsi="Consolas" w:cs="Consolas"/>
@@ -18443,10 +19724,10 @@
         <w:adjustRightInd w:val="0"/>
         <w:spacing w:after="0" w:line="240" w:lineRule="auto"/>
         <w:rPr>
-          <w:ins w:id="950" w:author="TUAN" w:date="2015-03-22T15:56:00Z"/>
+          <w:ins w:id="1016" w:author="TUAN" w:date="2015-03-22T15:56:00Z"/>
         </w:rPr>
       </w:pPr>
-      <w:ins w:id="951" w:author="TUAN" w:date="2015-03-22T15:56:00Z">
+      <w:ins w:id="1017" w:author="TUAN" w:date="2015-03-22T15:56:00Z">
         <w:r>
           <w:rPr>
             <w:rFonts w:ascii="Consolas" w:hAnsi="Consolas" w:cs="Consolas"/>
@@ -18470,10 +19751,10 @@
         <w:adjustRightInd w:val="0"/>
         <w:spacing w:after="0" w:line="240" w:lineRule="auto"/>
         <w:rPr>
-          <w:ins w:id="952" w:author="TUAN" w:date="2015-03-22T15:56:00Z"/>
+          <w:ins w:id="1018" w:author="TUAN" w:date="2015-03-22T15:56:00Z"/>
         </w:rPr>
       </w:pPr>
-      <w:ins w:id="953" w:author="TUAN" w:date="2015-03-22T15:56:00Z">
+      <w:ins w:id="1019" w:author="TUAN" w:date="2015-03-22T15:56:00Z">
         <w:r>
           <w:rPr>
             <w:rFonts w:ascii="Consolas" w:hAnsi="Consolas" w:cs="Consolas"/>
@@ -18488,7 +19769,7 @@
     <w:p>
       <w:pPr>
         <w:rPr>
-          <w:ins w:id="954" w:author="TUAN" w:date="2015-03-22T15:56:00Z"/>
+          <w:ins w:id="1020" w:author="TUAN" w:date="2015-03-22T15:56:00Z"/>
         </w:rPr>
       </w:pPr>
     </w:p>
@@ -18496,10 +19777,10 @@
       <w:pPr>
         <w:pStyle w:val="Heading2"/>
         <w:rPr>
-          <w:ins w:id="955" w:author="TUAN" w:date="2015-03-22T15:56:00Z"/>
+          <w:ins w:id="1021" w:author="TUAN" w:date="2015-03-22T15:56:00Z"/>
         </w:rPr>
       </w:pPr>
-      <w:ins w:id="956" w:author="TUAN" w:date="2015-03-22T15:56:00Z">
+      <w:ins w:id="1022" w:author="TUAN" w:date="2015-03-22T15:56:00Z">
         <w:r>
           <w:t>Linear Discriminant Function:</w:t>
         </w:r>
@@ -18517,13 +19798,13 @@
         <w:adjustRightInd w:val="0"/>
         <w:spacing w:after="0" w:line="240" w:lineRule="auto"/>
         <w:rPr>
-          <w:ins w:id="957" w:author="TUAN" w:date="2015-03-22T15:56:00Z"/>
+          <w:ins w:id="1023" w:author="TUAN" w:date="2015-03-22T15:56:00Z"/>
           <w:rFonts w:ascii="Consolas" w:hAnsi="Consolas" w:cs="Consolas"/>
           <w:sz w:val="20"/>
           <w:szCs w:val="20"/>
         </w:rPr>
       </w:pPr>
-      <w:ins w:id="958" w:author="TUAN" w:date="2015-03-22T15:56:00Z">
+      <w:ins w:id="1024" w:author="TUAN" w:date="2015-03-22T15:56:00Z">
         <w:r>
           <w:rPr>
             <w:rFonts w:ascii="Consolas" w:hAnsi="Consolas" w:cs="Consolas"/>
@@ -18547,13 +19828,13 @@
         <w:adjustRightInd w:val="0"/>
         <w:spacing w:after="0" w:line="240" w:lineRule="auto"/>
         <w:rPr>
-          <w:ins w:id="959" w:author="TUAN" w:date="2015-03-22T15:56:00Z"/>
+          <w:ins w:id="1025" w:author="TUAN" w:date="2015-03-22T15:56:00Z"/>
           <w:rFonts w:ascii="Consolas" w:hAnsi="Consolas" w:cs="Consolas"/>
           <w:sz w:val="20"/>
           <w:szCs w:val="20"/>
         </w:rPr>
       </w:pPr>
-      <w:ins w:id="960" w:author="TUAN" w:date="2015-03-22T15:56:00Z">
+      <w:ins w:id="1026" w:author="TUAN" w:date="2015-03-22T15:56:00Z">
         <w:r>
           <w:rPr>
             <w:rFonts w:ascii="Consolas" w:hAnsi="Consolas" w:cs="Consolas"/>
@@ -18577,14 +19858,14 @@
         <w:adjustRightInd w:val="0"/>
         <w:spacing w:after="0" w:line="240" w:lineRule="auto"/>
         <w:rPr>
-          <w:ins w:id="961" w:author="TUAN" w:date="2015-03-22T15:56:00Z"/>
+          <w:ins w:id="1027" w:author="TUAN" w:date="2015-03-22T15:56:00Z"/>
           <w:rFonts w:ascii="Consolas" w:hAnsi="Consolas" w:cs="Consolas"/>
           <w:color w:val="000000"/>
           <w:sz w:val="20"/>
           <w:szCs w:val="20"/>
         </w:rPr>
       </w:pPr>
-      <w:ins w:id="962" w:author="TUAN" w:date="2015-03-22T15:56:00Z">
+      <w:ins w:id="1028" w:author="TUAN" w:date="2015-03-22T15:56:00Z">
         <w:r>
           <w:rPr>
             <w:rFonts w:ascii="Consolas" w:hAnsi="Consolas" w:cs="Consolas"/>
@@ -18608,14 +19889,14 @@
         <w:adjustRightInd w:val="0"/>
         <w:spacing w:after="0" w:line="240" w:lineRule="auto"/>
         <w:rPr>
-          <w:ins w:id="963" w:author="TUAN" w:date="2015-03-22T15:56:00Z"/>
+          <w:ins w:id="1029" w:author="TUAN" w:date="2015-03-22T15:56:00Z"/>
           <w:rFonts w:ascii="Consolas" w:hAnsi="Consolas" w:cs="Consolas"/>
           <w:color w:val="000000"/>
           <w:sz w:val="20"/>
           <w:szCs w:val="20"/>
         </w:rPr>
       </w:pPr>
-      <w:ins w:id="964" w:author="TUAN" w:date="2015-03-22T15:56:00Z">
+      <w:ins w:id="1030" w:author="TUAN" w:date="2015-03-22T15:56:00Z">
         <w:r>
           <w:rPr>
             <w:rFonts w:ascii="Consolas" w:hAnsi="Consolas" w:cs="Consolas"/>
@@ -18630,7 +19911,7 @@
     <w:p>
       <w:pPr>
         <w:rPr>
-          <w:ins w:id="965" w:author="TUAN" w:date="2015-03-22T15:56:00Z"/>
+          <w:ins w:id="1031" w:author="TUAN" w:date="2015-03-22T15:56:00Z"/>
         </w:rPr>
       </w:pPr>
     </w:p>
@@ -18638,10 +19919,10 @@
       <w:pPr>
         <w:pStyle w:val="Heading2"/>
         <w:rPr>
-          <w:ins w:id="966" w:author="TUAN" w:date="2015-03-22T15:56:00Z"/>
+          <w:ins w:id="1032" w:author="TUAN" w:date="2015-03-22T15:56:00Z"/>
         </w:rPr>
       </w:pPr>
-      <w:ins w:id="967" w:author="TUAN" w:date="2015-03-22T15:56:00Z">
+      <w:ins w:id="1033" w:author="TUAN" w:date="2015-03-22T15:56:00Z">
         <w:r>
           <w:t>Nearest Neighbour Function:</w:t>
         </w:r>
@@ -18655,10 +19936,10 @@
           <w:numId w:val="10"/>
         </w:numPr>
         <w:rPr>
-          <w:ins w:id="968" w:author="TUAN" w:date="2015-03-22T15:56:00Z"/>
+          <w:ins w:id="1034" w:author="TUAN" w:date="2015-03-22T15:56:00Z"/>
         </w:rPr>
       </w:pPr>
-      <w:ins w:id="969" w:author="TUAN" w:date="2015-03-22T15:56:00Z">
+      <w:ins w:id="1035" w:author="TUAN" w:date="2015-03-22T15:56:00Z">
         <w:r>
           <w:t>K = 1:</w:t>
         </w:r>
@@ -18676,13 +19957,13 @@
         <w:adjustRightInd w:val="0"/>
         <w:spacing w:after="0" w:line="240" w:lineRule="auto"/>
         <w:rPr>
-          <w:ins w:id="970" w:author="TUAN" w:date="2015-03-22T15:56:00Z"/>
+          <w:ins w:id="1036" w:author="TUAN" w:date="2015-03-22T15:56:00Z"/>
           <w:rFonts w:ascii="Consolas" w:hAnsi="Consolas" w:cs="Consolas"/>
           <w:sz w:val="20"/>
           <w:szCs w:val="20"/>
         </w:rPr>
       </w:pPr>
-      <w:ins w:id="971" w:author="TUAN" w:date="2015-03-22T15:56:00Z">
+      <w:ins w:id="1037" w:author="TUAN" w:date="2015-03-22T15:56:00Z">
         <w:r>
           <w:rPr>
             <w:rFonts w:ascii="Consolas" w:hAnsi="Consolas" w:cs="Consolas"/>
@@ -18706,13 +19987,13 @@
         <w:adjustRightInd w:val="0"/>
         <w:spacing w:after="0" w:line="240" w:lineRule="auto"/>
         <w:rPr>
-          <w:ins w:id="972" w:author="TUAN" w:date="2015-03-22T15:56:00Z"/>
+          <w:ins w:id="1038" w:author="TUAN" w:date="2015-03-22T15:56:00Z"/>
           <w:rFonts w:ascii="Consolas" w:hAnsi="Consolas" w:cs="Consolas"/>
           <w:sz w:val="20"/>
           <w:szCs w:val="20"/>
         </w:rPr>
       </w:pPr>
-      <w:ins w:id="973" w:author="TUAN" w:date="2015-03-22T15:56:00Z">
+      <w:ins w:id="1039" w:author="TUAN" w:date="2015-03-22T15:56:00Z">
         <w:r>
           <w:rPr>
             <w:rFonts w:ascii="Consolas" w:hAnsi="Consolas" w:cs="Consolas"/>
@@ -18736,13 +20017,13 @@
         <w:adjustRightInd w:val="0"/>
         <w:spacing w:after="0" w:line="240" w:lineRule="auto"/>
         <w:rPr>
-          <w:ins w:id="974" w:author="TUAN" w:date="2015-03-22T15:56:00Z"/>
+          <w:ins w:id="1040" w:author="TUAN" w:date="2015-03-22T15:56:00Z"/>
           <w:rFonts w:ascii="Consolas" w:hAnsi="Consolas" w:cs="Consolas"/>
           <w:sz w:val="20"/>
           <w:szCs w:val="20"/>
         </w:rPr>
       </w:pPr>
-      <w:ins w:id="975" w:author="TUAN" w:date="2015-03-22T15:56:00Z">
+      <w:ins w:id="1041" w:author="TUAN" w:date="2015-03-22T15:56:00Z">
         <w:r>
           <w:rPr>
             <w:rFonts w:ascii="Consolas" w:hAnsi="Consolas" w:cs="Consolas"/>
@@ -18762,10 +20043,10 @@
           <w:numId w:val="10"/>
         </w:numPr>
         <w:rPr>
-          <w:ins w:id="976" w:author="TUAN" w:date="2015-03-22T15:56:00Z"/>
+          <w:ins w:id="1042" w:author="TUAN" w:date="2015-03-22T15:56:00Z"/>
         </w:rPr>
       </w:pPr>
-      <w:ins w:id="977" w:author="TUAN" w:date="2015-03-22T15:56:00Z">
+      <w:ins w:id="1043" w:author="TUAN" w:date="2015-03-22T15:56:00Z">
         <w:r>
           <w:rPr>
             <w:rFonts w:ascii="Consolas" w:hAnsi="Consolas" w:cs="Consolas"/>
@@ -18782,7 +20063,7 @@
         <w:pStyle w:val="ListParagraph"/>
         <w:ind w:left="1440"/>
         <w:rPr>
-          <w:ins w:id="978" w:author="TUAN" w:date="2015-03-22T15:56:00Z"/>
+          <w:ins w:id="1044" w:author="TUAN" w:date="2015-03-22T15:56:00Z"/>
         </w:rPr>
       </w:pPr>
     </w:p>
@@ -18794,11 +20075,11 @@
           <w:numId w:val="6"/>
         </w:numPr>
         <w:rPr>
-          <w:ins w:id="979" w:author="TUAN" w:date="2015-03-22T15:56:00Z"/>
+          <w:ins w:id="1045" w:author="TUAN" w:date="2015-03-22T15:56:00Z"/>
           <w:b/>
         </w:rPr>
       </w:pPr>
-      <w:ins w:id="980" w:author="TUAN" w:date="2015-03-22T15:56:00Z">
+      <w:ins w:id="1046" w:author="TUAN" w:date="2015-03-22T15:56:00Z">
         <w:r>
           <w:rPr>
             <w:b/>
@@ -18819,14 +20100,14 @@
         <w:adjustRightInd w:val="0"/>
         <w:spacing w:after="0" w:line="240" w:lineRule="auto"/>
         <w:rPr>
-          <w:ins w:id="981" w:author="TUAN" w:date="2015-03-22T15:56:00Z"/>
+          <w:ins w:id="1047" w:author="TUAN" w:date="2015-03-22T15:56:00Z"/>
           <w:rFonts w:ascii="Consolas" w:hAnsi="Consolas" w:cs="Consolas"/>
           <w:b/>
           <w:sz w:val="20"/>
           <w:szCs w:val="20"/>
         </w:rPr>
       </w:pPr>
-      <w:ins w:id="982" w:author="TUAN" w:date="2015-03-22T15:56:00Z">
+      <w:ins w:id="1048" w:author="TUAN" w:date="2015-03-22T15:56:00Z">
         <w:r>
           <w:rPr>
             <w:rFonts w:ascii="Consolas" w:hAnsi="Consolas" w:cs="Consolas"/>
@@ -18851,14 +20132,14 @@
         <w:adjustRightInd w:val="0"/>
         <w:spacing w:after="0" w:line="240" w:lineRule="auto"/>
         <w:rPr>
-          <w:ins w:id="983" w:author="TUAN" w:date="2015-03-22T15:56:00Z"/>
+          <w:ins w:id="1049" w:author="TUAN" w:date="2015-03-22T15:56:00Z"/>
           <w:rFonts w:ascii="Consolas" w:hAnsi="Consolas" w:cs="Consolas"/>
           <w:b/>
           <w:sz w:val="20"/>
           <w:szCs w:val="20"/>
         </w:rPr>
       </w:pPr>
-      <w:ins w:id="984" w:author="TUAN" w:date="2015-03-22T15:56:00Z">
+      <w:ins w:id="1050" w:author="TUAN" w:date="2015-03-22T15:56:00Z">
         <w:r>
           <w:rPr>
             <w:rFonts w:ascii="Consolas" w:hAnsi="Consolas" w:cs="Consolas"/>
@@ -18883,14 +20164,14 @@
         <w:adjustRightInd w:val="0"/>
         <w:spacing w:after="0" w:line="240" w:lineRule="auto"/>
         <w:rPr>
-          <w:ins w:id="985" w:author="TUAN" w:date="2015-03-22T15:56:00Z"/>
+          <w:ins w:id="1051" w:author="TUAN" w:date="2015-03-22T15:56:00Z"/>
           <w:rFonts w:ascii="Consolas" w:hAnsi="Consolas" w:cs="Consolas"/>
           <w:b/>
           <w:sz w:val="20"/>
           <w:szCs w:val="20"/>
         </w:rPr>
       </w:pPr>
-      <w:ins w:id="986" w:author="TUAN" w:date="2015-03-22T15:56:00Z">
+      <w:ins w:id="1052" w:author="TUAN" w:date="2015-03-22T15:56:00Z">
         <w:r>
           <w:rPr>
             <w:rFonts w:ascii="Consolas" w:hAnsi="Consolas" w:cs="Consolas"/>
@@ -18911,7 +20192,7 @@
           <w:numId w:val="6"/>
         </w:numPr>
         <w:rPr>
-          <w:ins w:id="987" w:author="TUAN" w:date="2015-03-22T15:56:00Z"/>
+          <w:ins w:id="1053" w:author="TUAN" w:date="2015-03-22T15:56:00Z"/>
           <w:rFonts w:ascii="Consolas" w:hAnsi="Consolas" w:cs="Consolas"/>
           <w:b/>
           <w:color w:val="000000"/>
@@ -18919,7 +20200,7 @@
           <w:szCs w:val="20"/>
         </w:rPr>
       </w:pPr>
-      <w:ins w:id="988" w:author="TUAN" w:date="2015-03-22T15:56:00Z">
+      <w:ins w:id="1054" w:author="TUAN" w:date="2015-03-22T15:56:00Z">
         <w:r>
           <w:rPr>
             <w:rFonts w:ascii="Consolas" w:hAnsi="Consolas" w:cs="Consolas"/>
@@ -18937,7 +20218,7 @@
         <w:pStyle w:val="ListParagraph"/>
         <w:ind w:left="1440"/>
         <w:rPr>
-          <w:ins w:id="989" w:author="TUAN" w:date="2015-03-22T15:56:00Z"/>
+          <w:ins w:id="1055" w:author="TUAN" w:date="2015-03-22T15:56:00Z"/>
           <w:rFonts w:ascii="Consolas" w:hAnsi="Consolas" w:cs="Consolas"/>
           <w:color w:val="000000"/>
           <w:sz w:val="20"/>
@@ -18953,10 +20234,10 @@
           <w:numId w:val="6"/>
         </w:numPr>
         <w:rPr>
-          <w:ins w:id="990" w:author="TUAN" w:date="2015-03-22T15:56:00Z"/>
+          <w:ins w:id="1056" w:author="TUAN" w:date="2015-03-22T15:56:00Z"/>
         </w:rPr>
       </w:pPr>
-      <w:ins w:id="991" w:author="TUAN" w:date="2015-03-22T15:56:00Z">
+      <w:ins w:id="1057" w:author="TUAN" w:date="2015-03-22T15:56:00Z">
         <w:r>
           <w:t>K =5:</w:t>
         </w:r>
@@ -18974,13 +20255,13 @@
         <w:adjustRightInd w:val="0"/>
         <w:spacing w:after="0" w:line="240" w:lineRule="auto"/>
         <w:rPr>
-          <w:ins w:id="992" w:author="TUAN" w:date="2015-03-22T15:56:00Z"/>
+          <w:ins w:id="1058" w:author="TUAN" w:date="2015-03-22T15:56:00Z"/>
           <w:rFonts w:ascii="Consolas" w:hAnsi="Consolas" w:cs="Consolas"/>
           <w:sz w:val="20"/>
           <w:szCs w:val="20"/>
         </w:rPr>
       </w:pPr>
-      <w:ins w:id="993" w:author="TUAN" w:date="2015-03-22T15:56:00Z">
+      <w:ins w:id="1059" w:author="TUAN" w:date="2015-03-22T15:56:00Z">
         <w:r>
           <w:rPr>
             <w:rFonts w:ascii="Consolas" w:hAnsi="Consolas" w:cs="Consolas"/>
@@ -19004,13 +20285,13 @@
         <w:adjustRightInd w:val="0"/>
         <w:spacing w:after="0" w:line="240" w:lineRule="auto"/>
         <w:rPr>
-          <w:ins w:id="994" w:author="TUAN" w:date="2015-03-22T15:56:00Z"/>
+          <w:ins w:id="1060" w:author="TUAN" w:date="2015-03-22T15:56:00Z"/>
           <w:rFonts w:ascii="Consolas" w:hAnsi="Consolas" w:cs="Consolas"/>
           <w:sz w:val="20"/>
           <w:szCs w:val="20"/>
         </w:rPr>
       </w:pPr>
-      <w:ins w:id="995" w:author="TUAN" w:date="2015-03-22T15:56:00Z">
+      <w:ins w:id="1061" w:author="TUAN" w:date="2015-03-22T15:56:00Z">
         <w:r>
           <w:rPr>
             <w:rFonts w:ascii="Consolas" w:hAnsi="Consolas" w:cs="Consolas"/>
@@ -19034,13 +20315,13 @@
         <w:adjustRightInd w:val="0"/>
         <w:spacing w:after="0" w:line="240" w:lineRule="auto"/>
         <w:rPr>
-          <w:ins w:id="996" w:author="TUAN" w:date="2015-03-22T15:56:00Z"/>
+          <w:ins w:id="1062" w:author="TUAN" w:date="2015-03-22T15:56:00Z"/>
           <w:rFonts w:ascii="Consolas" w:hAnsi="Consolas" w:cs="Consolas"/>
           <w:sz w:val="20"/>
           <w:szCs w:val="20"/>
         </w:rPr>
       </w:pPr>
-      <w:ins w:id="997" w:author="TUAN" w:date="2015-03-22T15:56:00Z">
+      <w:ins w:id="1063" w:author="TUAN" w:date="2015-03-22T15:56:00Z">
         <w:r>
           <w:rPr>
             <w:rFonts w:ascii="Consolas" w:hAnsi="Consolas" w:cs="Consolas"/>
@@ -19060,10 +20341,10 @@
           <w:numId w:val="6"/>
         </w:numPr>
         <w:rPr>
-          <w:ins w:id="998" w:author="TUAN" w:date="2015-03-22T15:56:00Z"/>
+          <w:ins w:id="1064" w:author="TUAN" w:date="2015-03-22T15:56:00Z"/>
         </w:rPr>
       </w:pPr>
-      <w:ins w:id="999" w:author="TUAN" w:date="2015-03-22T15:56:00Z">
+      <w:ins w:id="1065" w:author="TUAN" w:date="2015-03-22T15:56:00Z">
         <w:r>
           <w:rPr>
             <w:rFonts w:ascii="Consolas" w:hAnsi="Consolas" w:cs="Consolas"/>
@@ -19080,17 +20361,17 @@
         <w:pStyle w:val="ListParagraph"/>
         <w:ind w:left="1440"/>
         <w:rPr>
-          <w:ins w:id="1000" w:author="TUAN" w:date="2015-03-22T15:56:00Z"/>
+          <w:ins w:id="1066" w:author="TUAN" w:date="2015-03-22T15:56:00Z"/>
         </w:rPr>
       </w:pPr>
     </w:p>
     <w:p>
       <w:pPr>
         <w:rPr>
-          <w:ins w:id="1001" w:author="TUAN" w:date="2015-03-22T15:56:00Z"/>
+          <w:ins w:id="1067" w:author="TUAN" w:date="2015-03-22T15:56:00Z"/>
         </w:rPr>
       </w:pPr>
-      <w:ins w:id="1002" w:author="TUAN" w:date="2015-03-22T15:56:00Z">
+      <w:ins w:id="1068" w:author="TUAN" w:date="2015-03-22T15:56:00Z">
         <w:r>
           <w:t>As the results, the Nearest Neighbour Function that using k equals to 3 is returned the highest accuracy rate. It’s because it can recognise the curve of the training images’ features, compare it to the SVM and the Linear Discriminant Function, those are just a straight line between the images.</w:t>
         </w:r>
@@ -19100,10 +20381,10 @@
       <w:pPr>
         <w:pStyle w:val="Heading2"/>
         <w:rPr>
-          <w:ins w:id="1003" w:author="TUAN" w:date="2015-03-22T15:56:00Z"/>
+          <w:ins w:id="1069" w:author="TUAN" w:date="2015-03-22T15:56:00Z"/>
         </w:rPr>
       </w:pPr>
-      <w:ins w:id="1004" w:author="TUAN" w:date="2015-03-22T15:56:00Z">
+      <w:ins w:id="1070" w:author="TUAN" w:date="2015-03-22T15:56:00Z">
         <w:r>
           <w:t>Summary:</w:t>
         </w:r>
@@ -19112,10 +20393,10 @@
     <w:p>
       <w:pPr>
         <w:rPr>
-          <w:ins w:id="1005" w:author="TUAN" w:date="2015-03-22T15:56:00Z"/>
+          <w:ins w:id="1071" w:author="TUAN" w:date="2015-03-22T15:56:00Z"/>
         </w:rPr>
       </w:pPr>
-      <w:ins w:id="1006" w:author="TUAN" w:date="2015-03-22T15:56:00Z">
+      <w:ins w:id="1072" w:author="TUAN" w:date="2015-03-22T15:56:00Z">
         <w:r>
           <w:t xml:space="preserve">For this data set of the images, the Nearest Neighbour Function is the best method that used to classify the object, however, for different sets; we can use different methods so that it can classify the object more </w:t>
         </w:r>
@@ -19136,7 +20417,7 @@
     <w:p>
       <w:pPr>
         <w:rPr>
-          <w:ins w:id="1007" w:author="TUAN" w:date="2015-03-22T15:56:00Z"/>
+          <w:ins w:id="1073" w:author="TUAN" w:date="2015-03-22T15:56:00Z"/>
         </w:rPr>
       </w:pPr>
     </w:p>
@@ -19144,13 +20425,13 @@
       <w:pPr>
         <w:pStyle w:val="Heading2"/>
         <w:rPr>
-          <w:del w:id="1008" w:author="TUAN" w:date="2015-03-22T15:56:00Z"/>
+          <w:del w:id="1074" w:author="TUAN" w:date="2015-03-22T15:56:00Z"/>
         </w:rPr>
-        <w:pPrChange w:id="1009" w:author="TUAN" w:date="2015-03-22T14:22:00Z">
+        <w:pPrChange w:id="1075" w:author="TUAN" w:date="2015-03-22T14:22:00Z">
           <w:pPr/>
         </w:pPrChange>
       </w:pPr>
-      <w:del w:id="1010" w:author="TUAN" w:date="2015-03-22T15:56:00Z">
+      <w:del w:id="1076" w:author="TUAN" w:date="2015-03-22T15:56:00Z">
         <w:r>
           <w:br w:type="page"/>
         </w:r>
@@ -19160,24 +20441,25 @@
       <w:pPr>
         <w:pStyle w:val="Heading1"/>
       </w:pPr>
-      <w:bookmarkStart w:id="1011" w:name="_Toc414755388"/>
+      <w:bookmarkStart w:id="1077" w:name="_Toc414755388"/>
       <w:r>
+        <w:lastRenderedPageBreak/>
         <w:t>Appendix</w:t>
       </w:r>
-      <w:bookmarkEnd w:id="1011"/>
+      <w:bookmarkEnd w:id="1077"/>
     </w:p>
     <w:p>
       <w:pPr>
         <w:pStyle w:val="Heading2"/>
       </w:pPr>
-      <w:bookmarkStart w:id="1012" w:name="_Toc414755389"/>
+      <w:bookmarkStart w:id="1078" w:name="_Toc414755389"/>
       <w:r>
         <w:t xml:space="preserve">System </w:t>
       </w:r>
       <w:r>
         <w:t>Instructions</w:t>
       </w:r>
-      <w:bookmarkEnd w:id="1012"/>
+      <w:bookmarkEnd w:id="1078"/>
     </w:p>
     <w:p>
       <w:r>
@@ -19320,7 +20602,7 @@
         <w:noProof/>
         <w:color w:val="404040" w:themeColor="text1" w:themeTint="BF"/>
       </w:rPr>
-      <w:t>17</w:t>
+      <w:t>20</w:t>
     </w:r>
     <w:r>
       <w:rPr>
@@ -23393,31 +24675,31 @@
     </dgm:pt>
   </dgm:ptLst>
   <dgm:cxnLst>
-    <dgm:cxn modelId="{0554CEF6-AF2C-4230-A33E-D86BE51489AB}" type="presOf" srcId="{7E9B1953-A737-45F1-85FA-722E18128B6F}" destId="{71342A1A-E771-4CC3-9577-7C4754B4F4AF}" srcOrd="0" destOrd="0" presId="urn:microsoft.com/office/officeart/2005/8/layout/process1"/>
+    <dgm:cxn modelId="{CDC4A649-B697-4A90-A62A-26CC1FEAC3C1}" type="presOf" srcId="{1FCD1484-DC41-4348-A4ED-89735C5451C4}" destId="{743B3874-9619-4F7D-B955-0B63CED6E3B3}" srcOrd="0" destOrd="0" presId="urn:microsoft.com/office/officeart/2005/8/layout/process1"/>
     <dgm:cxn modelId="{E814950E-70F3-47A5-83D0-4BAB45F2F6B6}" srcId="{7E9B1953-A737-45F1-85FA-722E18128B6F}" destId="{7A00AAD7-100A-4CEA-B549-7220A7A9CD2C}" srcOrd="1" destOrd="0" parTransId="{671585B3-9AE3-4701-8FA9-2C671E475261}" sibTransId="{1FCD1484-DC41-4348-A4ED-89735C5451C4}"/>
-    <dgm:cxn modelId="{AC41853A-61A6-4509-BEFC-7A0CB2A15850}" type="presOf" srcId="{730BF092-409B-4DC6-AD38-76A5DC2E8759}" destId="{E1A1C617-46AC-49DE-BBAD-07DD616098FE}" srcOrd="0" destOrd="0" presId="urn:microsoft.com/office/officeart/2005/8/layout/process1"/>
+    <dgm:cxn modelId="{0D622861-BFAA-4316-B261-2916CEDBBE26}" type="presOf" srcId="{7A00AAD7-100A-4CEA-B549-7220A7A9CD2C}" destId="{67359E46-A8A8-4DEB-8692-BD1CC11CD9C2}" srcOrd="0" destOrd="0" presId="urn:microsoft.com/office/officeart/2005/8/layout/process1"/>
+    <dgm:cxn modelId="{C909C8D6-F421-4075-BE6B-3721A71AE6F8}" type="presOf" srcId="{730BF092-409B-4DC6-AD38-76A5DC2E8759}" destId="{02FC5436-4BE1-4476-AEE6-C2638E2659F3}" srcOrd="1" destOrd="0" presId="urn:microsoft.com/office/officeart/2005/8/layout/process1"/>
+    <dgm:cxn modelId="{618CE44E-A44A-4341-94FF-5ABD95104350}" type="presOf" srcId="{1FCD1484-DC41-4348-A4ED-89735C5451C4}" destId="{645214C5-8BA4-4D16-A0FE-63591C6B4C2C}" srcOrd="1" destOrd="0" presId="urn:microsoft.com/office/officeart/2005/8/layout/process1"/>
     <dgm:cxn modelId="{92EDE5DC-04BA-4C2E-8F0A-6766E02654B9}" srcId="{7E9B1953-A737-45F1-85FA-722E18128B6F}" destId="{1F3A7DC0-EB33-4B10-980D-1FA1D77BB8FF}" srcOrd="3" destOrd="0" parTransId="{BAEB89A1-D0EA-4003-B777-233B5B0598D4}" sibTransId="{D686AD09-B15D-4365-86DD-CA8580C19918}"/>
-    <dgm:cxn modelId="{F4BBED3B-28C7-4C6E-8070-04E487C0ECB6}" type="presOf" srcId="{EBE271F5-795B-4910-A369-FA823B841170}" destId="{35E1503C-B51E-4711-B220-BEB2E6D9AEAA}" srcOrd="0" destOrd="0" presId="urn:microsoft.com/office/officeart/2005/8/layout/process1"/>
+    <dgm:cxn modelId="{1C0E9A68-3D89-4060-AB59-22AD81F52BB3}" type="presOf" srcId="{730BF092-409B-4DC6-AD38-76A5DC2E8759}" destId="{E1A1C617-46AC-49DE-BBAD-07DD616098FE}" srcOrd="0" destOrd="0" presId="urn:microsoft.com/office/officeart/2005/8/layout/process1"/>
+    <dgm:cxn modelId="{45FC2DFC-B80B-4A2A-8AD2-8D396F1A82EF}" type="presOf" srcId="{7E9B1953-A737-45F1-85FA-722E18128B6F}" destId="{71342A1A-E771-4CC3-9577-7C4754B4F4AF}" srcOrd="0" destOrd="0" presId="urn:microsoft.com/office/officeart/2005/8/layout/process1"/>
     <dgm:cxn modelId="{FE5B917F-72E1-46B0-8BC5-377FC680434D}" srcId="{7E9B1953-A737-45F1-85FA-722E18128B6F}" destId="{EBE271F5-795B-4910-A369-FA823B841170}" srcOrd="0" destOrd="0" parTransId="{3F6C1D1D-897D-43BD-88D1-231FD3A4E1E4}" sibTransId="{730BF092-409B-4DC6-AD38-76A5DC2E8759}"/>
-    <dgm:cxn modelId="{FD5642F0-6177-414A-84BB-2CC5EEC53412}" type="presOf" srcId="{7A00AAD7-100A-4CEA-B549-7220A7A9CD2C}" destId="{67359E46-A8A8-4DEB-8692-BD1CC11CD9C2}" srcOrd="0" destOrd="0" presId="urn:microsoft.com/office/officeart/2005/8/layout/process1"/>
-    <dgm:cxn modelId="{D09C9CFD-BD74-4894-8546-2F3C8AA48BAB}" type="presOf" srcId="{FE71AA94-C485-481D-BAF0-26C3C73ED00C}" destId="{106BC43A-072D-4A66-8239-742B229A8E28}" srcOrd="0" destOrd="0" presId="urn:microsoft.com/office/officeart/2005/8/layout/process1"/>
-    <dgm:cxn modelId="{BF52087A-BBC1-4F3F-A67E-9C922428F476}" type="presOf" srcId="{1FCD1484-DC41-4348-A4ED-89735C5451C4}" destId="{645214C5-8BA4-4D16-A0FE-63591C6B4C2C}" srcOrd="1" destOrd="0" presId="urn:microsoft.com/office/officeart/2005/8/layout/process1"/>
-    <dgm:cxn modelId="{0D0BD9AE-AC31-44CA-A023-8E78AC27094E}" type="presOf" srcId="{9190E91A-3AC7-4C57-8051-BCB8D9987A47}" destId="{6A70B92C-E6CF-41AE-8653-944405644BA2}" srcOrd="0" destOrd="0" presId="urn:microsoft.com/office/officeart/2005/8/layout/process1"/>
-    <dgm:cxn modelId="{1BBC5C41-0B3A-4193-8B42-B8B10CBC29C1}" type="presOf" srcId="{730BF092-409B-4DC6-AD38-76A5DC2E8759}" destId="{02FC5436-4BE1-4476-AEE6-C2638E2659F3}" srcOrd="1" destOrd="0" presId="urn:microsoft.com/office/officeart/2005/8/layout/process1"/>
-    <dgm:cxn modelId="{8C2574F5-26B0-4DE5-A7F5-07E3B9F2AE72}" type="presOf" srcId="{1FCD1484-DC41-4348-A4ED-89735C5451C4}" destId="{743B3874-9619-4F7D-B955-0B63CED6E3B3}" srcOrd="0" destOrd="0" presId="urn:microsoft.com/office/officeart/2005/8/layout/process1"/>
-    <dgm:cxn modelId="{BE69130B-485C-4B49-A490-ABF46D0C3C39}" type="presOf" srcId="{1F3A7DC0-EB33-4B10-980D-1FA1D77BB8FF}" destId="{E3045B48-9702-4E45-AD61-8A27941379DB}" srcOrd="0" destOrd="0" presId="urn:microsoft.com/office/officeart/2005/8/layout/process1"/>
+    <dgm:cxn modelId="{B6E3BCAA-E70C-4797-9826-E3DAB3E6C0CF}" type="presOf" srcId="{FE71AA94-C485-481D-BAF0-26C3C73ED00C}" destId="{EA5A507F-0837-4F8D-8C7A-26D2B99BF78F}" srcOrd="1" destOrd="0" presId="urn:microsoft.com/office/officeart/2005/8/layout/process1"/>
+    <dgm:cxn modelId="{325E25A5-BF0F-4159-A527-3889C8402861}" type="presOf" srcId="{EBE271F5-795B-4910-A369-FA823B841170}" destId="{35E1503C-B51E-4711-B220-BEB2E6D9AEAA}" srcOrd="0" destOrd="0" presId="urn:microsoft.com/office/officeart/2005/8/layout/process1"/>
+    <dgm:cxn modelId="{48BBE3E1-5157-47DE-90D6-F0F38639C0EA}" type="presOf" srcId="{1F3A7DC0-EB33-4B10-980D-1FA1D77BB8FF}" destId="{E3045B48-9702-4E45-AD61-8A27941379DB}" srcOrd="0" destOrd="0" presId="urn:microsoft.com/office/officeart/2005/8/layout/process1"/>
+    <dgm:cxn modelId="{E3954B72-89A7-4956-84EB-246930CDD811}" type="presOf" srcId="{9190E91A-3AC7-4C57-8051-BCB8D9987A47}" destId="{6A70B92C-E6CF-41AE-8653-944405644BA2}" srcOrd="0" destOrd="0" presId="urn:microsoft.com/office/officeart/2005/8/layout/process1"/>
     <dgm:cxn modelId="{21342550-C8B6-46C3-B373-69ACA61DC53D}" srcId="{7E9B1953-A737-45F1-85FA-722E18128B6F}" destId="{9190E91A-3AC7-4C57-8051-BCB8D9987A47}" srcOrd="2" destOrd="0" parTransId="{F2964639-7529-463B-8A47-172F06741F7E}" sibTransId="{FE71AA94-C485-481D-BAF0-26C3C73ED00C}"/>
-    <dgm:cxn modelId="{2E2193DF-8412-4B8D-B738-3473A29E44E1}" type="presOf" srcId="{FE71AA94-C485-481D-BAF0-26C3C73ED00C}" destId="{EA5A507F-0837-4F8D-8C7A-26D2B99BF78F}" srcOrd="1" destOrd="0" presId="urn:microsoft.com/office/officeart/2005/8/layout/process1"/>
-    <dgm:cxn modelId="{7D52E7F9-3FDE-4F31-AA20-35903761A271}" type="presParOf" srcId="{71342A1A-E771-4CC3-9577-7C4754B4F4AF}" destId="{35E1503C-B51E-4711-B220-BEB2E6D9AEAA}" srcOrd="0" destOrd="0" presId="urn:microsoft.com/office/officeart/2005/8/layout/process1"/>
-    <dgm:cxn modelId="{03F8C57D-0D41-4623-ABBF-A185F6D392A3}" type="presParOf" srcId="{71342A1A-E771-4CC3-9577-7C4754B4F4AF}" destId="{E1A1C617-46AC-49DE-BBAD-07DD616098FE}" srcOrd="1" destOrd="0" presId="urn:microsoft.com/office/officeart/2005/8/layout/process1"/>
-    <dgm:cxn modelId="{0BAF8D00-D66C-4BA7-963A-8E16DB6CC1B8}" type="presParOf" srcId="{E1A1C617-46AC-49DE-BBAD-07DD616098FE}" destId="{02FC5436-4BE1-4476-AEE6-C2638E2659F3}" srcOrd="0" destOrd="0" presId="urn:microsoft.com/office/officeart/2005/8/layout/process1"/>
-    <dgm:cxn modelId="{1ED6C923-96DD-4AA4-B08D-BE3F031536FD}" type="presParOf" srcId="{71342A1A-E771-4CC3-9577-7C4754B4F4AF}" destId="{67359E46-A8A8-4DEB-8692-BD1CC11CD9C2}" srcOrd="2" destOrd="0" presId="urn:microsoft.com/office/officeart/2005/8/layout/process1"/>
-    <dgm:cxn modelId="{8ECBEAB4-B92A-4507-9E5B-6D2818C57578}" type="presParOf" srcId="{71342A1A-E771-4CC3-9577-7C4754B4F4AF}" destId="{743B3874-9619-4F7D-B955-0B63CED6E3B3}" srcOrd="3" destOrd="0" presId="urn:microsoft.com/office/officeart/2005/8/layout/process1"/>
-    <dgm:cxn modelId="{4961BC6A-4CA8-475B-AC6A-A9166B48018A}" type="presParOf" srcId="{743B3874-9619-4F7D-B955-0B63CED6E3B3}" destId="{645214C5-8BA4-4D16-A0FE-63591C6B4C2C}" srcOrd="0" destOrd="0" presId="urn:microsoft.com/office/officeart/2005/8/layout/process1"/>
-    <dgm:cxn modelId="{42826609-53FE-4F88-99FD-78418DE28EA7}" type="presParOf" srcId="{71342A1A-E771-4CC3-9577-7C4754B4F4AF}" destId="{6A70B92C-E6CF-41AE-8653-944405644BA2}" srcOrd="4" destOrd="0" presId="urn:microsoft.com/office/officeart/2005/8/layout/process1"/>
-    <dgm:cxn modelId="{7D32956A-0F26-4F9A-A97D-C1B9B541E372}" type="presParOf" srcId="{71342A1A-E771-4CC3-9577-7C4754B4F4AF}" destId="{106BC43A-072D-4A66-8239-742B229A8E28}" srcOrd="5" destOrd="0" presId="urn:microsoft.com/office/officeart/2005/8/layout/process1"/>
-    <dgm:cxn modelId="{487415A4-6F53-4084-A020-F4FD366E347B}" type="presParOf" srcId="{106BC43A-072D-4A66-8239-742B229A8E28}" destId="{EA5A507F-0837-4F8D-8C7A-26D2B99BF78F}" srcOrd="0" destOrd="0" presId="urn:microsoft.com/office/officeart/2005/8/layout/process1"/>
-    <dgm:cxn modelId="{5EA47A34-71EF-4A3E-BF8F-B61CAC2470C8}" type="presParOf" srcId="{71342A1A-E771-4CC3-9577-7C4754B4F4AF}" destId="{E3045B48-9702-4E45-AD61-8A27941379DB}" srcOrd="6" destOrd="0" presId="urn:microsoft.com/office/officeart/2005/8/layout/process1"/>
+    <dgm:cxn modelId="{001884A3-1346-4DA2-B384-FC1B324F8D20}" type="presOf" srcId="{FE71AA94-C485-481D-BAF0-26C3C73ED00C}" destId="{106BC43A-072D-4A66-8239-742B229A8E28}" srcOrd="0" destOrd="0" presId="urn:microsoft.com/office/officeart/2005/8/layout/process1"/>
+    <dgm:cxn modelId="{74570D4B-5EB6-4BE9-95F4-CF2E027A3F76}" type="presParOf" srcId="{71342A1A-E771-4CC3-9577-7C4754B4F4AF}" destId="{35E1503C-B51E-4711-B220-BEB2E6D9AEAA}" srcOrd="0" destOrd="0" presId="urn:microsoft.com/office/officeart/2005/8/layout/process1"/>
+    <dgm:cxn modelId="{AE7BB1C5-63EA-4AEB-8EF3-A8EDAE9907E1}" type="presParOf" srcId="{71342A1A-E771-4CC3-9577-7C4754B4F4AF}" destId="{E1A1C617-46AC-49DE-BBAD-07DD616098FE}" srcOrd="1" destOrd="0" presId="urn:microsoft.com/office/officeart/2005/8/layout/process1"/>
+    <dgm:cxn modelId="{43980E5C-70EF-442E-AC18-FD9802885619}" type="presParOf" srcId="{E1A1C617-46AC-49DE-BBAD-07DD616098FE}" destId="{02FC5436-4BE1-4476-AEE6-C2638E2659F3}" srcOrd="0" destOrd="0" presId="urn:microsoft.com/office/officeart/2005/8/layout/process1"/>
+    <dgm:cxn modelId="{18D11934-8A35-41B4-9392-B9C70BE48D28}" type="presParOf" srcId="{71342A1A-E771-4CC3-9577-7C4754B4F4AF}" destId="{67359E46-A8A8-4DEB-8692-BD1CC11CD9C2}" srcOrd="2" destOrd="0" presId="urn:microsoft.com/office/officeart/2005/8/layout/process1"/>
+    <dgm:cxn modelId="{334AB777-50A9-4B14-81F1-9E2A7665529E}" type="presParOf" srcId="{71342A1A-E771-4CC3-9577-7C4754B4F4AF}" destId="{743B3874-9619-4F7D-B955-0B63CED6E3B3}" srcOrd="3" destOrd="0" presId="urn:microsoft.com/office/officeart/2005/8/layout/process1"/>
+    <dgm:cxn modelId="{4B5B5C1E-CF8D-4F34-83A9-75F6FD8348D8}" type="presParOf" srcId="{743B3874-9619-4F7D-B955-0B63CED6E3B3}" destId="{645214C5-8BA4-4D16-A0FE-63591C6B4C2C}" srcOrd="0" destOrd="0" presId="urn:microsoft.com/office/officeart/2005/8/layout/process1"/>
+    <dgm:cxn modelId="{3E8B73B2-4FFC-4014-A813-FECB55D63377}" type="presParOf" srcId="{71342A1A-E771-4CC3-9577-7C4754B4F4AF}" destId="{6A70B92C-E6CF-41AE-8653-944405644BA2}" srcOrd="4" destOrd="0" presId="urn:microsoft.com/office/officeart/2005/8/layout/process1"/>
+    <dgm:cxn modelId="{E0650556-F3EB-4483-A332-A3399C55A8AB}" type="presParOf" srcId="{71342A1A-E771-4CC3-9577-7C4754B4F4AF}" destId="{106BC43A-072D-4A66-8239-742B229A8E28}" srcOrd="5" destOrd="0" presId="urn:microsoft.com/office/officeart/2005/8/layout/process1"/>
+    <dgm:cxn modelId="{133203C2-EEC9-4D0B-B344-8CF83600955E}" type="presParOf" srcId="{106BC43A-072D-4A66-8239-742B229A8E28}" destId="{EA5A507F-0837-4F8D-8C7A-26D2B99BF78F}" srcOrd="0" destOrd="0" presId="urn:microsoft.com/office/officeart/2005/8/layout/process1"/>
+    <dgm:cxn modelId="{F00AFBF9-017C-477B-A6F8-338F20EBF50C}" type="presParOf" srcId="{71342A1A-E771-4CC3-9577-7C4754B4F4AF}" destId="{E3045B48-9702-4E45-AD61-8A27941379DB}" srcOrd="6" destOrd="0" presId="urn:microsoft.com/office/officeart/2005/8/layout/process1"/>
   </dgm:cxnLst>
   <dgm:bg/>
   <dgm:whole/>
@@ -25144,570 +26426,6 @@
 </dgm:styleDef>
 </file>
 
-<file path=word/glossary/document.xml><?xml version="1.0" encoding="utf-8"?>
-<w:glossaryDocument xmlns:wpc="http://schemas.microsoft.com/office/word/2010/wordprocessingCanvas" xmlns:mc="http://schemas.openxmlformats.org/markup-compatibility/2006" xmlns:o="urn:schemas-microsoft-com:office:office" xmlns:r="http://schemas.openxmlformats.org/officeDocument/2006/relationships" xmlns:m="http://schemas.openxmlformats.org/officeDocument/2006/math" xmlns:v="urn:schemas-microsoft-com:vml" xmlns:wp14="http://schemas.microsoft.com/office/word/2010/wordprocessingDrawing" xmlns:wp="http://schemas.openxmlformats.org/drawingml/2006/wordprocessingDrawing" xmlns:w10="urn:schemas-microsoft-com:office:word" xmlns:w="http://schemas.openxmlformats.org/wordprocessingml/2006/main" xmlns:w14="http://schemas.microsoft.com/office/word/2010/wordml" xmlns:wpg="http://schemas.microsoft.com/office/word/2010/wordprocessingGroup" xmlns:wpi="http://schemas.microsoft.com/office/word/2010/wordprocessingInk" xmlns:wne="http://schemas.microsoft.com/office/word/2006/wordml" xmlns:wps="http://schemas.microsoft.com/office/word/2010/wordprocessingShape" mc:Ignorable="w14 wp14"/>
-</file>
-
-<file path=word/glossary/fontTable.xml><?xml version="1.0" encoding="utf-8"?>
-<w:fonts xmlns:mc="http://schemas.openxmlformats.org/markup-compatibility/2006" xmlns:r="http://schemas.openxmlformats.org/officeDocument/2006/relationships" xmlns:w="http://schemas.openxmlformats.org/wordprocessingml/2006/main" xmlns:w14="http://schemas.microsoft.com/office/word/2010/wordml" mc:Ignorable="w14">
-  <w:font w:name="Symbol">
-    <w:panose1 w:val="05050102010706020507"/>
-    <w:charset w:val="02"/>
-    <w:family w:val="roman"/>
-    <w:pitch w:val="variable"/>
-    <w:sig w:usb0="00000000" w:usb1="10000000" w:usb2="00000000" w:usb3="00000000" w:csb0="80000000" w:csb1="00000000"/>
-  </w:font>
-  <w:font w:name="Times New Roman">
-    <w:panose1 w:val="02020603050405020304"/>
-    <w:charset w:val="00"/>
-    <w:family w:val="roman"/>
-    <w:pitch w:val="variable"/>
-    <w:sig w:usb0="E0002AFF" w:usb1="C0007841" w:usb2="00000009" w:usb3="00000000" w:csb0="000001FF" w:csb1="00000000"/>
-  </w:font>
-  <w:font w:name="Courier New">
-    <w:panose1 w:val="02070309020205020404"/>
-    <w:charset w:val="00"/>
-    <w:family w:val="modern"/>
-    <w:pitch w:val="fixed"/>
-    <w:sig w:usb0="E0002AFF" w:usb1="C0007843" w:usb2="00000009" w:usb3="00000000" w:csb0="000001FF" w:csb1="00000000"/>
-  </w:font>
-  <w:font w:name="Wingdings">
-    <w:panose1 w:val="05000000000000000000"/>
-    <w:charset w:val="02"/>
-    <w:family w:val="auto"/>
-    <w:pitch w:val="variable"/>
-    <w:sig w:usb0="00000000" w:usb1="10000000" w:usb2="00000000" w:usb3="00000000" w:csb0="80000000" w:csb1="00000000"/>
-  </w:font>
-  <w:font w:name="Calibri">
-    <w:panose1 w:val="020F0502020204030204"/>
-    <w:charset w:val="00"/>
-    <w:family w:val="swiss"/>
-    <w:pitch w:val="variable"/>
-    <w:sig w:usb0="E00002FF" w:usb1="4000ACFF" w:usb2="00000001" w:usb3="00000000" w:csb0="0000019F" w:csb1="00000000"/>
-  </w:font>
-  <w:font w:name="Calibri Light">
-    <w:panose1 w:val="020F0302020204030204"/>
-    <w:charset w:val="00"/>
-    <w:family w:val="swiss"/>
-    <w:pitch w:val="variable"/>
-    <w:sig w:usb0="A00002EF" w:usb1="4000207B" w:usb2="00000000" w:usb3="00000000" w:csb0="0000019F" w:csb1="00000000"/>
-  </w:font>
-  <w:font w:name="Tahoma">
-    <w:panose1 w:val="020B0604030504040204"/>
-    <w:charset w:val="00"/>
-    <w:family w:val="swiss"/>
-    <w:pitch w:val="variable"/>
-    <w:sig w:usb0="E1002EFF" w:usb1="C000605B" w:usb2="00000029" w:usb3="00000000" w:csb0="000101FF" w:csb1="00000000"/>
-  </w:font>
-  <w:font w:name="Cambria Math">
-    <w:panose1 w:val="02040503050406030204"/>
-    <w:charset w:val="00"/>
-    <w:family w:val="roman"/>
-    <w:pitch w:val="variable"/>
-    <w:sig w:usb0="E00002FF" w:usb1="420024FF" w:usb2="00000000" w:usb3="00000000" w:csb0="0000019F" w:csb1="00000000"/>
-  </w:font>
-  <w:font w:name="Consolas">
-    <w:panose1 w:val="020B0609020204030204"/>
-    <w:charset w:val="00"/>
-    <w:family w:val="modern"/>
-    <w:pitch w:val="fixed"/>
-    <w:sig w:usb0="E10002FF" w:usb1="4000FCFF" w:usb2="00000009" w:usb3="00000000" w:csb0="0000019F" w:csb1="00000000"/>
-  </w:font>
-  <w:font w:name="Cambria">
-    <w:panose1 w:val="02040503050406030204"/>
-    <w:charset w:val="00"/>
-    <w:family w:val="roman"/>
-    <w:pitch w:val="variable"/>
-    <w:sig w:usb0="E00002FF" w:usb1="400004FF" w:usb2="00000000" w:usb3="00000000" w:csb0="0000019F" w:csb1="00000000"/>
-  </w:font>
-</w:fonts>
-</file>
-
-<file path=word/glossary/settings.xml><?xml version="1.0" encoding="utf-8"?>
-<w:settings xmlns:mc="http://schemas.openxmlformats.org/markup-compatibility/2006" xmlns:o="urn:schemas-microsoft-com:office:office" xmlns:r="http://schemas.openxmlformats.org/officeDocument/2006/relationships" xmlns:m="http://schemas.openxmlformats.org/officeDocument/2006/math" xmlns:v="urn:schemas-microsoft-com:vml" xmlns:w10="urn:schemas-microsoft-com:office:word" xmlns:w="http://schemas.openxmlformats.org/wordprocessingml/2006/main" xmlns:w14="http://schemas.microsoft.com/office/word/2010/wordml" xmlns:sl="http://schemas.openxmlformats.org/schemaLibrary/2006/main" mc:Ignorable="w14">
-  <w:view w:val="normal"/>
-  <w:defaultTabStop w:val="720"/>
-  <w:characterSpacingControl w:val="doNotCompress"/>
-  <w:compat>
-    <w:useFELayout/>
-    <w:compatSetting w:name="compatibilityMode" w:uri="http://schemas.microsoft.com/office/word" w:val="14"/>
-    <w:compatSetting w:name="overrideTableStyleFontSizeAndJustification" w:uri="http://schemas.microsoft.com/office/word" w:val="1"/>
-    <w:compatSetting w:name="enableOpenTypeFeatures" w:uri="http://schemas.microsoft.com/office/word" w:val="1"/>
-    <w:compatSetting w:name="doNotFlipMirrorIndents" w:uri="http://schemas.microsoft.com/office/word" w:val="1"/>
-  </w:compat>
-  <w:rsids>
-    <w:rsidRoot w:val="00A56248"/>
-    <w:rsid w:val="006F68A7"/>
-    <w:rsid w:val="00A56248"/>
-    <w:rsid w:val="00EE4118"/>
-  </w:rsids>
-  <m:mathPr>
-    <m:mathFont m:val="Cambria Math"/>
-    <m:brkBin m:val="before"/>
-    <m:brkBinSub m:val="--"/>
-    <m:smallFrac m:val="0"/>
-    <m:dispDef/>
-    <m:lMargin m:val="0"/>
-    <m:rMargin m:val="0"/>
-    <m:defJc m:val="centerGroup"/>
-    <m:wrapIndent m:val="1440"/>
-    <m:intLim m:val="subSup"/>
-    <m:naryLim m:val="undOvr"/>
-  </m:mathPr>
-  <w:themeFontLang w:val="en-GB"/>
-  <w:clrSchemeMapping w:bg1="light1" w:t1="dark1" w:bg2="light2" w:t2="dark2" w:accent1="accent1" w:accent2="accent2" w:accent3="accent3" w:accent4="accent4" w:accent5="accent5" w:accent6="accent6" w:hyperlink="hyperlink" w:followedHyperlink="followedHyperlink"/>
-  <w:decimalSymbol w:val="."/>
-  <w:listSeparator w:val=","/>
-</w:settings>
-</file>
-
-<file path=word/glossary/styles.xml><?xml version="1.0" encoding="utf-8"?>
-<w:styles xmlns:mc="http://schemas.openxmlformats.org/markup-compatibility/2006" xmlns:r="http://schemas.openxmlformats.org/officeDocument/2006/relationships" xmlns:w="http://schemas.openxmlformats.org/wordprocessingml/2006/main" xmlns:w14="http://schemas.microsoft.com/office/word/2010/wordml" mc:Ignorable="w14">
-  <w:docDefaults>
-    <w:rPrDefault>
-      <w:rPr>
-        <w:rFonts w:asciiTheme="minorHAnsi" w:eastAsiaTheme="minorEastAsia" w:hAnsiTheme="minorHAnsi" w:cstheme="minorBidi"/>
-        <w:sz w:val="22"/>
-        <w:szCs w:val="22"/>
-        <w:lang w:val="en-GB" w:eastAsia="en-GB" w:bidi="ar-SA"/>
-      </w:rPr>
-    </w:rPrDefault>
-    <w:pPrDefault>
-      <w:pPr>
-        <w:spacing w:after="160" w:line="259" w:lineRule="auto"/>
-      </w:pPr>
-    </w:pPrDefault>
-  </w:docDefaults>
-  <w:latentStyles w:defLockedState="0" w:defUIPriority="99" w:defSemiHidden="1" w:defUnhideWhenUsed="1" w:defQFormat="0" w:count="267">
-    <w:lsdException w:name="Normal" w:semiHidden="0" w:uiPriority="0" w:unhideWhenUsed="0" w:qFormat="1"/>
-    <w:lsdException w:name="heading 1" w:semiHidden="0" w:uiPriority="9" w:unhideWhenUsed="0" w:qFormat="1"/>
-    <w:lsdException w:name="heading 2" w:uiPriority="9" w:qFormat="1"/>
-    <w:lsdException w:name="heading 3" w:uiPriority="9" w:qFormat="1"/>
-    <w:lsdException w:name="heading 4" w:uiPriority="9" w:qFormat="1"/>
-    <w:lsdException w:name="heading 5" w:uiPriority="9" w:qFormat="1"/>
-    <w:lsdException w:name="heading 6" w:uiPriority="9" w:qFormat="1"/>
-    <w:lsdException w:name="heading 7" w:uiPriority="9" w:qFormat="1"/>
-    <w:lsdException w:name="heading 8" w:uiPriority="9" w:qFormat="1"/>
-    <w:lsdException w:name="heading 9" w:uiPriority="9" w:qFormat="1"/>
-    <w:lsdException w:name="toc 1" w:uiPriority="39"/>
-    <w:lsdException w:name="toc 2" w:uiPriority="39"/>
-    <w:lsdException w:name="toc 3" w:uiPriority="39"/>
-    <w:lsdException w:name="toc 4" w:uiPriority="39"/>
-    <w:lsdException w:name="toc 5" w:uiPriority="39"/>
-    <w:lsdException w:name="toc 6" w:uiPriority="39"/>
-    <w:lsdException w:name="toc 7" w:uiPriority="39"/>
-    <w:lsdException w:name="toc 8" w:uiPriority="39"/>
-    <w:lsdException w:name="toc 9" w:uiPriority="39"/>
-    <w:lsdException w:name="caption" w:uiPriority="35" w:qFormat="1"/>
-    <w:lsdException w:name="Title" w:semiHidden="0" w:uiPriority="10" w:unhideWhenUsed="0" w:qFormat="1"/>
-    <w:lsdException w:name="Default Paragraph Font" w:uiPriority="1"/>
-    <w:lsdException w:name="Subtitle" w:semiHidden="0" w:uiPriority="11" w:unhideWhenUsed="0" w:qFormat="1"/>
-    <w:lsdException w:name="Strong" w:semiHidden="0" w:uiPriority="22" w:unhideWhenUsed="0" w:qFormat="1"/>
-    <w:lsdException w:name="Emphasis" w:semiHidden="0" w:uiPriority="20" w:unhideWhenUsed="0" w:qFormat="1"/>
-    <w:lsdException w:name="Table Grid" w:semiHidden="0" w:uiPriority="39" w:unhideWhenUsed="0"/>
-    <w:lsdException w:name="Placeholder Text" w:unhideWhenUsed="0"/>
-    <w:lsdException w:name="No Spacing" w:semiHidden="0" w:uiPriority="1" w:unhideWhenUsed="0" w:qFormat="1"/>
-    <w:lsdException w:name="Light Shading" w:semiHidden="0" w:uiPriority="60" w:unhideWhenUsed="0"/>
-    <w:lsdException w:name="Light List" w:semiHidden="0" w:uiPriority="61" w:unhideWhenUsed="0"/>
-    <w:lsdException w:name="Light Grid" w:semiHidden="0" w:uiPriority="62" w:unhideWhenUsed="0"/>
-    <w:lsdException w:name="Medium Shading 1" w:semiHidden="0" w:uiPriority="63" w:unhideWhenUsed="0"/>
-    <w:lsdException w:name="Medium Shading 2" w:semiHidden="0" w:uiPriority="64" w:unhideWhenUsed="0"/>
-    <w:lsdException w:name="Medium List 1" w:semiHidden="0" w:uiPriority="65" w:unhideWhenUsed="0"/>
-    <w:lsdException w:name="Medium List 2" w:semiHidden="0" w:uiPriority="66" w:unhideWhenUsed="0"/>
-    <w:lsdException w:name="Medium Grid 1" w:semiHidden="0" w:uiPriority="67" w:unhideWhenUsed="0"/>
-    <w:lsdException w:name="Medium Grid 2" w:semiHidden="0" w:uiPriority="68" w:unhideWhenUsed="0"/>
-    <w:lsdException w:name="Medium Grid 3" w:semiHidden="0" w:uiPriority="69" w:unhideWhenUsed="0"/>
-    <w:lsdException w:name="Dark List" w:semiHidden="0" w:uiPriority="70" w:unhideWhenUsed="0"/>
-    <w:lsdException w:name="Colorful Shading" w:semiHidden="0" w:uiPriority="71" w:unhideWhenUsed="0"/>
-    <w:lsdException w:name="Colorful List" w:semiHidden="0" w:uiPriority="72" w:unhideWhenUsed="0"/>
-    <w:lsdException w:name="Colorful Grid" w:semiHidden="0" w:uiPriority="73" w:unhideWhenUsed="0"/>
-    <w:lsdException w:name="Light Shading Accent 1" w:semiHidden="0" w:uiPriority="60" w:unhideWhenUsed="0"/>
-    <w:lsdException w:name="Light List Accent 1" w:semiHidden="0" w:uiPriority="61" w:unhideWhenUsed="0"/>
-    <w:lsdException w:name="Light Grid Accent 1" w:semiHidden="0" w:uiPriority="62" w:unhideWhenUsed="0"/>
-    <w:lsdException w:name="Medium Shading 1 Accent 1" w:semiHidden="0" w:uiPriority="63" w:unhideWhenUsed="0"/>
-    <w:lsdException w:name="Medium Shading 2 Accent 1" w:semiHidden="0" w:uiPriority="64" w:unhideWhenUsed="0"/>
-    <w:lsdException w:name="Medium List 1 Accent 1" w:semiHidden="0" w:uiPriority="65" w:unhideWhenUsed="0"/>
-    <w:lsdException w:name="Revision" w:unhideWhenUsed="0"/>
-    <w:lsdException w:name="List Paragraph" w:semiHidden="0" w:uiPriority="34" w:unhideWhenUsed="0" w:qFormat="1"/>
-    <w:lsdException w:name="Quote" w:semiHidden="0" w:uiPriority="29" w:unhideWhenUsed="0" w:qFormat="1"/>
-    <w:lsdException w:name="Intense Quote" w:semiHidden="0" w:uiPriority="30" w:unhideWhenUsed="0" w:qFormat="1"/>
-    <w:lsdException w:name="Medium List 2 Accent 1" w:semiHidden="0" w:uiPriority="66" w:unhideWhenUsed="0"/>
-    <w:lsdException w:name="Medium Grid 1 Accent 1" w:semiHidden="0" w:uiPriority="67" w:unhideWhenUsed="0"/>
-    <w:lsdException w:name="Medium Grid 2 Accent 1" w:semiHidden="0" w:uiPriority="68" w:unhideWhenUsed="0"/>
-    <w:lsdException w:name="Medium Grid 3 Accent 1" w:semiHidden="0" w:uiPriority="69" w:unhideWhenUsed="0"/>
-    <w:lsdException w:name="Dark List Accent 1" w:semiHidden="0" w:uiPriority="70" w:unhideWhenUsed="0"/>
-    <w:lsdException w:name="Colorful Shading Accent 1" w:semiHidden="0" w:uiPriority="71" w:unhideWhenUsed="0"/>
-    <w:lsdException w:name="Colorful List Accent 1" w:semiHidden="0" w:uiPriority="72" w:unhideWhenUsed="0"/>
-    <w:lsdException w:name="Colorful Grid Accent 1" w:semiHidden="0" w:uiPriority="73" w:unhideWhenUsed="0"/>
-    <w:lsdException w:name="Light Shading Accent 2" w:semiHidden="0" w:uiPriority="60" w:unhideWhenUsed="0"/>
-    <w:lsdException w:name="Light List Accent 2" w:semiHidden="0" w:uiPriority="61" w:unhideWhenUsed="0"/>
-    <w:lsdException w:name="Light Grid Accent 2" w:semiHidden="0" w:uiPriority="62" w:unhideWhenUsed="0"/>
-    <w:lsdException w:name="Medium Shading 1 Accent 2" w:semiHidden="0" w:uiPriority="63" w:unhideWhenUsed="0"/>
-    <w:lsdException w:name="Medium Shading 2 Accent 2" w:semiHidden="0" w:uiPriority="64" w:unhideWhenUsed="0"/>
-    <w:lsdException w:name="Medium List 1 Accent 2" w:semiHidden="0" w:uiPriority="65" w:unhideWhenUsed="0"/>
-    <w:lsdException w:name="Medium List 2 Accent 2" w:semiHidden="0" w:uiPriority="66" w:unhideWhenUsed="0"/>
-    <w:lsdException w:name="Medium Grid 1 Accent 2" w:semiHidden="0" w:uiPriority="67" w:unhideWhenUsed="0"/>
-    <w:lsdException w:name="Medium Grid 2 Accent 2" w:semiHidden="0" w:uiPriority="68" w:unhideWhenUsed="0"/>
-    <w:lsdException w:name="Medium Grid 3 Accent 2" w:semiHidden="0" w:uiPriority="69" w:unhideWhenUsed="0"/>
-    <w:lsdException w:name="Dark List Accent 2" w:semiHidden="0" w:uiPriority="70" w:unhideWhenUsed="0"/>
-    <w:lsdException w:name="Colorful Shading Accent 2" w:semiHidden="0" w:uiPriority="71" w:unhideWhenUsed="0"/>
-    <w:lsdException w:name="Colorful List Accent 2" w:semiHidden="0" w:uiPriority="72" w:unhideWhenUsed="0"/>
-    <w:lsdException w:name="Colorful Grid Accent 2" w:semiHidden="0" w:uiPriority="73" w:unhideWhenUsed="0"/>
-    <w:lsdException w:name="Light Shading Accent 3" w:semiHidden="0" w:uiPriority="60" w:unhideWhenUsed="0"/>
-    <w:lsdException w:name="Light List Accent 3" w:semiHidden="0" w:uiPriority="61" w:unhideWhenUsed="0"/>
-    <w:lsdException w:name="Light Grid Accent 3" w:semiHidden="0" w:uiPriority="62" w:unhideWhenUsed="0"/>
-    <w:lsdException w:name="Medium Shading 1 Accent 3" w:semiHidden="0" w:uiPriority="63" w:unhideWhenUsed="0"/>
-    <w:lsdException w:name="Medium Shading 2 Accent 3" w:semiHidden="0" w:uiPriority="64" w:unhideWhenUsed="0"/>
-    <w:lsdException w:name="Medium List 1 Accent 3" w:semiHidden="0" w:uiPriority="65" w:unhideWhenUsed="0"/>
-    <w:lsdException w:name="Medium List 2 Accent 3" w:semiHidden="0" w:uiPriority="66" w:unhideWhenUsed="0"/>
-    <w:lsdException w:name="Medium Grid 1 Accent 3" w:semiHidden="0" w:uiPriority="67" w:unhideWhenUsed="0"/>
-    <w:lsdException w:name="Medium Grid 2 Accent 3" w:semiHidden="0" w:uiPriority="68" w:unhideWhenUsed="0"/>
-    <w:lsdException w:name="Medium Grid 3 Accent 3" w:semiHidden="0" w:uiPriority="69" w:unhideWhenUsed="0"/>
-    <w:lsdException w:name="Dark List Accent 3" w:semiHidden="0" w:uiPriority="70" w:unhideWhenUsed="0"/>
-    <w:lsdException w:name="Colorful Shading Accent 3" w:semiHidden="0" w:uiPriority="71" w:unhideWhenUsed="0"/>
-    <w:lsdException w:name="Colorful List Accent 3" w:semiHidden="0" w:uiPriority="72" w:unhideWhenUsed="0"/>
-    <w:lsdException w:name="Colorful Grid Accent 3" w:semiHidden="0" w:uiPriority="73" w:unhideWhenUsed="0"/>
-    <w:lsdException w:name="Light Shading Accent 4" w:semiHidden="0" w:uiPriority="60" w:unhideWhenUsed="0"/>
-    <w:lsdException w:name="Light List Accent 4" w:semiHidden="0" w:uiPriority="61" w:unhideWhenUsed="0"/>
-    <w:lsdException w:name="Light Grid Accent 4" w:semiHidden="0" w:uiPriority="62" w:unhideWhenUsed="0"/>
-    <w:lsdException w:name="Medium Shading 1 Accent 4" w:semiHidden="0" w:uiPriority="63" w:unhideWhenUsed="0"/>
-    <w:lsdException w:name="Medium Shading 2 Accent 4" w:semiHidden="0" w:uiPriority="64" w:unhideWhenUsed="0"/>
-    <w:lsdException w:name="Medium List 1 Accent 4" w:semiHidden="0" w:uiPriority="65" w:unhideWhenUsed="0"/>
-    <w:lsdException w:name="Medium List 2 Accent 4" w:semiHidden="0" w:uiPriority="66" w:unhideWhenUsed="0"/>
-    <w:lsdException w:name="Medium Grid 1 Accent 4" w:semiHidden="0" w:uiPriority="67" w:unhideWhenUsed="0"/>
-    <w:lsdException w:name="Medium Grid 2 Accent 4" w:semiHidden="0" w:uiPriority="68" w:unhideWhenUsed="0"/>
-    <w:lsdException w:name="Medium Grid 3 Accent 4" w:semiHidden="0" w:uiPriority="69" w:unhideWhenUsed="0"/>
-    <w:lsdException w:name="Dark List Accent 4" w:semiHidden="0" w:uiPriority="70" w:unhideWhenUsed="0"/>
-    <w:lsdException w:name="Colorful Shading Accent 4" w:semiHidden="0" w:uiPriority="71" w:unhideWhenUsed="0"/>
-    <w:lsdException w:name="Colorful List Accent 4" w:semiHidden="0" w:uiPriority="72" w:unhideWhenUsed="0"/>
-    <w:lsdException w:name="Colorful Grid Accent 4" w:semiHidden="0" w:uiPriority="73" w:unhideWhenUsed="0"/>
-    <w:lsdException w:name="Light Shading Accent 5" w:semiHidden="0" w:uiPriority="60" w:unhideWhenUsed="0"/>
-    <w:lsdException w:name="Light List Accent 5" w:semiHidden="0" w:uiPriority="61" w:unhideWhenUsed="0"/>
-    <w:lsdException w:name="Light Grid Accent 5" w:semiHidden="0" w:uiPriority="62" w:unhideWhenUsed="0"/>
-    <w:lsdException w:name="Medium Shading 1 Accent 5" w:semiHidden="0" w:uiPriority="63" w:unhideWhenUsed="0"/>
-    <w:lsdException w:name="Medium Shading 2 Accent 5" w:semiHidden="0" w:uiPriority="64" w:unhideWhenUsed="0"/>
-    <w:lsdException w:name="Medium List 1 Accent 5" w:semiHidden="0" w:uiPriority="65" w:unhideWhenUsed="0"/>
-    <w:lsdException w:name="Medium List 2 Accent 5" w:semiHidden="0" w:uiPriority="66" w:unhideWhenUsed="0"/>
-    <w:lsdException w:name="Medium Grid 1 Accent 5" w:semiHidden="0" w:uiPriority="67" w:unhideWhenUsed="0"/>
-    <w:lsdException w:name="Medium Grid 2 Accent 5" w:semiHidden="0" w:uiPriority="68" w:unhideWhenUsed="0"/>
-    <w:lsdException w:name="Medium Grid 3 Accent 5" w:semiHidden="0" w:uiPriority="69" w:unhideWhenUsed="0"/>
-    <w:lsdException w:name="Dark List Accent 5" w:semiHidden="0" w:uiPriority="70" w:unhideWhenUsed="0"/>
-    <w:lsdException w:name="Colorful Shading Accent 5" w:semiHidden="0" w:uiPriority="71" w:unhideWhenUsed="0"/>
-    <w:lsdException w:name="Colorful List Accent 5" w:semiHidden="0" w:uiPriority="72" w:unhideWhenUsed="0"/>
-    <w:lsdException w:name="Colorful Grid Accent 5" w:semiHidden="0" w:uiPriority="73" w:unhideWhenUsed="0"/>
-    <w:lsdException w:name="Light Shading Accent 6" w:semiHidden="0" w:uiPriority="60" w:unhideWhenUsed="0"/>
-    <w:lsdException w:name="Light List Accent 6" w:semiHidden="0" w:uiPriority="61" w:unhideWhenUsed="0"/>
-    <w:lsdException w:name="Light Grid Accent 6" w:semiHidden="0" w:uiPriority="62" w:unhideWhenUsed="0"/>
-    <w:lsdException w:name="Medium Shading 1 Accent 6" w:semiHidden="0" w:uiPriority="63" w:unhideWhenUsed="0"/>
-    <w:lsdException w:name="Medium Shading 2 Accent 6" w:semiHidden="0" w:uiPriority="64" w:unhideWhenUsed="0"/>
-    <w:lsdException w:name="Medium List 1 Accent 6" w:semiHidden="0" w:uiPriority="65" w:unhideWhenUsed="0"/>
-    <w:lsdException w:name="Medium List 2 Accent 6" w:semiHidden="0" w:uiPriority="66" w:unhideWhenUsed="0"/>
-    <w:lsdException w:name="Medium Grid 1 Accent 6" w:semiHidden="0" w:uiPriority="67" w:unhideWhenUsed="0"/>
-    <w:lsdException w:name="Medium Grid 2 Accent 6" w:semiHidden="0" w:uiPriority="68" w:unhideWhenUsed="0"/>
-    <w:lsdException w:name="Medium Grid 3 Accent 6" w:semiHidden="0" w:uiPriority="69" w:unhideWhenUsed="0"/>
-    <w:lsdException w:name="Dark List Accent 6" w:semiHidden="0" w:uiPriority="70" w:unhideWhenUsed="0"/>
-    <w:lsdException w:name="Colorful Shading Accent 6" w:semiHidden="0" w:uiPriority="71" w:unhideWhenUsed="0"/>
-    <w:lsdException w:name="Colorful List Accent 6" w:semiHidden="0" w:uiPriority="72" w:unhideWhenUsed="0"/>
-    <w:lsdException w:name="Colorful Grid Accent 6" w:semiHidden="0" w:uiPriority="73" w:unhideWhenUsed="0"/>
-    <w:lsdException w:name="Subtle Emphasis" w:semiHidden="0" w:uiPriority="19" w:unhideWhenUsed="0" w:qFormat="1"/>
-    <w:lsdException w:name="Intense Emphasis" w:semiHidden="0" w:uiPriority="21" w:unhideWhenUsed="0" w:qFormat="1"/>
-    <w:lsdException w:name="Subtle Reference" w:semiHidden="0" w:uiPriority="31" w:unhideWhenUsed="0" w:qFormat="1"/>
-    <w:lsdException w:name="Intense Reference" w:semiHidden="0" w:uiPriority="32" w:unhideWhenUsed="0" w:qFormat="1"/>
-    <w:lsdException w:name="Book Title" w:semiHidden="0" w:uiPriority="33" w:unhideWhenUsed="0" w:qFormat="1"/>
-    <w:lsdException w:name="Bibliography" w:uiPriority="37"/>
-    <w:lsdException w:name="TOC Heading" w:uiPriority="39" w:qFormat="1"/>
-  </w:latentStyles>
-  <w:style w:type="paragraph" w:default="1" w:styleId="Normal">
-    <w:name w:val="Normal"/>
-    <w:qFormat/>
-  </w:style>
-  <w:style w:type="character" w:default="1" w:styleId="DefaultParagraphFont">
-    <w:name w:val="Default Paragraph Font"/>
-    <w:uiPriority w:val="1"/>
-    <w:semiHidden/>
-    <w:unhideWhenUsed/>
-  </w:style>
-  <w:style w:type="table" w:default="1" w:styleId="TableNormal">
-    <w:name w:val="Normal Table"/>
-    <w:uiPriority w:val="99"/>
-    <w:semiHidden/>
-    <w:unhideWhenUsed/>
-    <w:tblPr>
-      <w:tblInd w:w="0" w:type="dxa"/>
-      <w:tblCellMar>
-        <w:top w:w="0" w:type="dxa"/>
-        <w:left w:w="108" w:type="dxa"/>
-        <w:bottom w:w="0" w:type="dxa"/>
-        <w:right w:w="108" w:type="dxa"/>
-      </w:tblCellMar>
-    </w:tblPr>
-  </w:style>
-  <w:style w:type="numbering" w:default="1" w:styleId="NoList">
-    <w:name w:val="No List"/>
-    <w:uiPriority w:val="99"/>
-    <w:semiHidden/>
-    <w:unhideWhenUsed/>
-  </w:style>
-  <w:style w:type="paragraph" w:customStyle="1" w:styleId="C4206AD843864030BF59F8B997CB9394">
-    <w:name w:val="C4206AD843864030BF59F8B997CB9394"/>
-    <w:rsid w:val="00A56248"/>
-  </w:style>
-  <w:style w:type="paragraph" w:customStyle="1" w:styleId="883C2489772C4368BF4AF766274C44B7">
-    <w:name w:val="883C2489772C4368BF4AF766274C44B7"/>
-    <w:rsid w:val="00A56248"/>
-  </w:style>
-  <w:style w:type="paragraph" w:customStyle="1" w:styleId="7D835DD1C66A4F1BBFD99FF99556DE4A">
-    <w:name w:val="7D835DD1C66A4F1BBFD99FF99556DE4A"/>
-    <w:rsid w:val="00A56248"/>
-  </w:style>
-  <w:style w:type="paragraph" w:customStyle="1" w:styleId="0BE253401A7C4C57B92A3CF27F3B30DE">
-    <w:name w:val="0BE253401A7C4C57B92A3CF27F3B30DE"/>
-    <w:rsid w:val="00A56248"/>
-  </w:style>
-  <w:style w:type="paragraph" w:customStyle="1" w:styleId="153E28EBDF4D428DAEBE3964957A932E">
-    <w:name w:val="153E28EBDF4D428DAEBE3964957A932E"/>
-    <w:rsid w:val="00A56248"/>
-  </w:style>
-  <w:style w:type="character" w:styleId="PlaceholderText">
-    <w:name w:val="Placeholder Text"/>
-    <w:basedOn w:val="DefaultParagraphFont"/>
-    <w:uiPriority w:val="99"/>
-    <w:semiHidden/>
-    <w:rsid w:val="00A56248"/>
-    <w:rPr>
-      <w:color w:val="808080"/>
-    </w:rPr>
-  </w:style>
-</w:styles>
-</file>
-
-<file path=word/glossary/stylesWithEffects.xml><?xml version="1.0" encoding="utf-8"?>
-<w:styles xmlns:wpc="http://schemas.microsoft.com/office/word/2010/wordprocessingCanvas" xmlns:mc="http://schemas.openxmlformats.org/markup-compatibility/2006" xmlns:o="urn:schemas-microsoft-com:office:office" xmlns:r="http://schemas.openxmlformats.org/officeDocument/2006/relationships" xmlns:m="http://schemas.openxmlformats.org/officeDocument/2006/math" xmlns:v="urn:schemas-microsoft-com:vml" xmlns:wp14="http://schemas.microsoft.com/office/word/2010/wordprocessingDrawing" xmlns:wp="http://schemas.openxmlformats.org/drawingml/2006/wordprocessingDrawing" xmlns:w10="urn:schemas-microsoft-com:office:word" xmlns:w="http://schemas.openxmlformats.org/wordprocessingml/2006/main" xmlns:w14="http://schemas.microsoft.com/office/word/2010/wordml" xmlns:wpg="http://schemas.microsoft.com/office/word/2010/wordprocessingGroup" xmlns:wpi="http://schemas.microsoft.com/office/word/2010/wordprocessingInk" xmlns:wne="http://schemas.microsoft.com/office/word/2006/wordml" xmlns:wps="http://schemas.microsoft.com/office/word/2010/wordprocessingShape" mc:Ignorable="w14 wp14">
-  <w:docDefaults>
-    <w:rPrDefault>
-      <w:rPr>
-        <w:rFonts w:asciiTheme="minorHAnsi" w:eastAsiaTheme="minorEastAsia" w:hAnsiTheme="minorHAnsi" w:cstheme="minorBidi"/>
-        <w:sz w:val="22"/>
-        <w:szCs w:val="22"/>
-        <w:lang w:val="en-GB" w:eastAsia="en-GB" w:bidi="ar-SA"/>
-      </w:rPr>
-    </w:rPrDefault>
-    <w:pPrDefault>
-      <w:pPr>
-        <w:spacing w:after="160" w:line="259" w:lineRule="auto"/>
-      </w:pPr>
-    </w:pPrDefault>
-  </w:docDefaults>
-  <w:latentStyles w:defLockedState="0" w:defUIPriority="99" w:defSemiHidden="1" w:defUnhideWhenUsed="1" w:defQFormat="0" w:count="267">
-    <w:lsdException w:name="Normal" w:semiHidden="0" w:uiPriority="0" w:unhideWhenUsed="0" w:qFormat="1"/>
-    <w:lsdException w:name="heading 1" w:semiHidden="0" w:uiPriority="9" w:unhideWhenUsed="0" w:qFormat="1"/>
-    <w:lsdException w:name="heading 2" w:uiPriority="9" w:qFormat="1"/>
-    <w:lsdException w:name="heading 3" w:uiPriority="9" w:qFormat="1"/>
-    <w:lsdException w:name="heading 4" w:uiPriority="9" w:qFormat="1"/>
-    <w:lsdException w:name="heading 5" w:uiPriority="9" w:qFormat="1"/>
-    <w:lsdException w:name="heading 6" w:uiPriority="9" w:qFormat="1"/>
-    <w:lsdException w:name="heading 7" w:uiPriority="9" w:qFormat="1"/>
-    <w:lsdException w:name="heading 8" w:uiPriority="9" w:qFormat="1"/>
-    <w:lsdException w:name="heading 9" w:uiPriority="9" w:qFormat="1"/>
-    <w:lsdException w:name="toc 1" w:uiPriority="39"/>
-    <w:lsdException w:name="toc 2" w:uiPriority="39"/>
-    <w:lsdException w:name="toc 3" w:uiPriority="39"/>
-    <w:lsdException w:name="toc 4" w:uiPriority="39"/>
-    <w:lsdException w:name="toc 5" w:uiPriority="39"/>
-    <w:lsdException w:name="toc 6" w:uiPriority="39"/>
-    <w:lsdException w:name="toc 7" w:uiPriority="39"/>
-    <w:lsdException w:name="toc 8" w:uiPriority="39"/>
-    <w:lsdException w:name="toc 9" w:uiPriority="39"/>
-    <w:lsdException w:name="caption" w:uiPriority="35" w:qFormat="1"/>
-    <w:lsdException w:name="Title" w:semiHidden="0" w:uiPriority="10" w:unhideWhenUsed="0" w:qFormat="1"/>
-    <w:lsdException w:name="Default Paragraph Font" w:uiPriority="1"/>
-    <w:lsdException w:name="Subtitle" w:semiHidden="0" w:uiPriority="11" w:unhideWhenUsed="0" w:qFormat="1"/>
-    <w:lsdException w:name="Strong" w:semiHidden="0" w:uiPriority="22" w:unhideWhenUsed="0" w:qFormat="1"/>
-    <w:lsdException w:name="Emphasis" w:semiHidden="0" w:uiPriority="20" w:unhideWhenUsed="0" w:qFormat="1"/>
-    <w:lsdException w:name="Table Grid" w:semiHidden="0" w:uiPriority="39" w:unhideWhenUsed="0"/>
-    <w:lsdException w:name="Placeholder Text" w:unhideWhenUsed="0"/>
-    <w:lsdException w:name="No Spacing" w:semiHidden="0" w:uiPriority="1" w:unhideWhenUsed="0" w:qFormat="1"/>
-    <w:lsdException w:name="Light Shading" w:semiHidden="0" w:uiPriority="60" w:unhideWhenUsed="0"/>
-    <w:lsdException w:name="Light List" w:semiHidden="0" w:uiPriority="61" w:unhideWhenUsed="0"/>
-    <w:lsdException w:name="Light Grid" w:semiHidden="0" w:uiPriority="62" w:unhideWhenUsed="0"/>
-    <w:lsdException w:name="Medium Shading 1" w:semiHidden="0" w:uiPriority="63" w:unhideWhenUsed="0"/>
-    <w:lsdException w:name="Medium Shading 2" w:semiHidden="0" w:uiPriority="64" w:unhideWhenUsed="0"/>
-    <w:lsdException w:name="Medium List 1" w:semiHidden="0" w:uiPriority="65" w:unhideWhenUsed="0"/>
-    <w:lsdException w:name="Medium List 2" w:semiHidden="0" w:uiPriority="66" w:unhideWhenUsed="0"/>
-    <w:lsdException w:name="Medium Grid 1" w:semiHidden="0" w:uiPriority="67" w:unhideWhenUsed="0"/>
-    <w:lsdException w:name="Medium Grid 2" w:semiHidden="0" w:uiPriority="68" w:unhideWhenUsed="0"/>
-    <w:lsdException w:name="Medium Grid 3" w:semiHidden="0" w:uiPriority="69" w:unhideWhenUsed="0"/>
-    <w:lsdException w:name="Dark List" w:semiHidden="0" w:uiPriority="70" w:unhideWhenUsed="0"/>
-    <w:lsdException w:name="Colorful Shading" w:semiHidden="0" w:uiPriority="71" w:unhideWhenUsed="0"/>
-    <w:lsdException w:name="Colorful List" w:semiHidden="0" w:uiPriority="72" w:unhideWhenUsed="0"/>
-    <w:lsdException w:name="Colorful Grid" w:semiHidden="0" w:uiPriority="73" w:unhideWhenUsed="0"/>
-    <w:lsdException w:name="Light Shading Accent 1" w:semiHidden="0" w:uiPriority="60" w:unhideWhenUsed="0"/>
-    <w:lsdException w:name="Light List Accent 1" w:semiHidden="0" w:uiPriority="61" w:unhideWhenUsed="0"/>
-    <w:lsdException w:name="Light Grid Accent 1" w:semiHidden="0" w:uiPriority="62" w:unhideWhenUsed="0"/>
-    <w:lsdException w:name="Medium Shading 1 Accent 1" w:semiHidden="0" w:uiPriority="63" w:unhideWhenUsed="0"/>
-    <w:lsdException w:name="Medium Shading 2 Accent 1" w:semiHidden="0" w:uiPriority="64" w:unhideWhenUsed="0"/>
-    <w:lsdException w:name="Medium List 1 Accent 1" w:semiHidden="0" w:uiPriority="65" w:unhideWhenUsed="0"/>
-    <w:lsdException w:name="Revision" w:unhideWhenUsed="0"/>
-    <w:lsdException w:name="List Paragraph" w:semiHidden="0" w:uiPriority="34" w:unhideWhenUsed="0" w:qFormat="1"/>
-    <w:lsdException w:name="Quote" w:semiHidden="0" w:uiPriority="29" w:unhideWhenUsed="0" w:qFormat="1"/>
-    <w:lsdException w:name="Intense Quote" w:semiHidden="0" w:uiPriority="30" w:unhideWhenUsed="0" w:qFormat="1"/>
-    <w:lsdException w:name="Medium List 2 Accent 1" w:semiHidden="0" w:uiPriority="66" w:unhideWhenUsed="0"/>
-    <w:lsdException w:name="Medium Grid 1 Accent 1" w:semiHidden="0" w:uiPriority="67" w:unhideWhenUsed="0"/>
-    <w:lsdException w:name="Medium Grid 2 Accent 1" w:semiHidden="0" w:uiPriority="68" w:unhideWhenUsed="0"/>
-    <w:lsdException w:name="Medium Grid 3 Accent 1" w:semiHidden="0" w:uiPriority="69" w:unhideWhenUsed="0"/>
-    <w:lsdException w:name="Dark List Accent 1" w:semiHidden="0" w:uiPriority="70" w:unhideWhenUsed="0"/>
-    <w:lsdException w:name="Colorful Shading Accent 1" w:semiHidden="0" w:uiPriority="71" w:unhideWhenUsed="0"/>
-    <w:lsdException w:name="Colorful List Accent 1" w:semiHidden="0" w:uiPriority="72" w:unhideWhenUsed="0"/>
-    <w:lsdException w:name="Colorful Grid Accent 1" w:semiHidden="0" w:uiPriority="73" w:unhideWhenUsed="0"/>
-    <w:lsdException w:name="Light Shading Accent 2" w:semiHidden="0" w:uiPriority="60" w:unhideWhenUsed="0"/>
-    <w:lsdException w:name="Light List Accent 2" w:semiHidden="0" w:uiPriority="61" w:unhideWhenUsed="0"/>
-    <w:lsdException w:name="Light Grid Accent 2" w:semiHidden="0" w:uiPriority="62" w:unhideWhenUsed="0"/>
-    <w:lsdException w:name="Medium Shading 1 Accent 2" w:semiHidden="0" w:uiPriority="63" w:unhideWhenUsed="0"/>
-    <w:lsdException w:name="Medium Shading 2 Accent 2" w:semiHidden="0" w:uiPriority="64" w:unhideWhenUsed="0"/>
-    <w:lsdException w:name="Medium List 1 Accent 2" w:semiHidden="0" w:uiPriority="65" w:unhideWhenUsed="0"/>
-    <w:lsdException w:name="Medium List 2 Accent 2" w:semiHidden="0" w:uiPriority="66" w:unhideWhenUsed="0"/>
-    <w:lsdException w:name="Medium Grid 1 Accent 2" w:semiHidden="0" w:uiPriority="67" w:unhideWhenUsed="0"/>
-    <w:lsdException w:name="Medium Grid 2 Accent 2" w:semiHidden="0" w:uiPriority="68" w:unhideWhenUsed="0"/>
-    <w:lsdException w:name="Medium Grid 3 Accent 2" w:semiHidden="0" w:uiPriority="69" w:unhideWhenUsed="0"/>
-    <w:lsdException w:name="Dark List Accent 2" w:semiHidden="0" w:uiPriority="70" w:unhideWhenUsed="0"/>
-    <w:lsdException w:name="Colorful Shading Accent 2" w:semiHidden="0" w:uiPriority="71" w:unhideWhenUsed="0"/>
-    <w:lsdException w:name="Colorful List Accent 2" w:semiHidden="0" w:uiPriority="72" w:unhideWhenUsed="0"/>
-    <w:lsdException w:name="Colorful Grid Accent 2" w:semiHidden="0" w:uiPriority="73" w:unhideWhenUsed="0"/>
-    <w:lsdException w:name="Light Shading Accent 3" w:semiHidden="0" w:uiPriority="60" w:unhideWhenUsed="0"/>
-    <w:lsdException w:name="Light List Accent 3" w:semiHidden="0" w:uiPriority="61" w:unhideWhenUsed="0"/>
-    <w:lsdException w:name="Light Grid Accent 3" w:semiHidden="0" w:uiPriority="62" w:unhideWhenUsed="0"/>
-    <w:lsdException w:name="Medium Shading 1 Accent 3" w:semiHidden="0" w:uiPriority="63" w:unhideWhenUsed="0"/>
-    <w:lsdException w:name="Medium Shading 2 Accent 3" w:semiHidden="0" w:uiPriority="64" w:unhideWhenUsed="0"/>
-    <w:lsdException w:name="Medium List 1 Accent 3" w:semiHidden="0" w:uiPriority="65" w:unhideWhenUsed="0"/>
-    <w:lsdException w:name="Medium List 2 Accent 3" w:semiHidden="0" w:uiPriority="66" w:unhideWhenUsed="0"/>
-    <w:lsdException w:name="Medium Grid 1 Accent 3" w:semiHidden="0" w:uiPriority="67" w:unhideWhenUsed="0"/>
-    <w:lsdException w:name="Medium Grid 2 Accent 3" w:semiHidden="0" w:uiPriority="68" w:unhideWhenUsed="0"/>
-    <w:lsdException w:name="Medium Grid 3 Accent 3" w:semiHidden="0" w:uiPriority="69" w:unhideWhenUsed="0"/>
-    <w:lsdException w:name="Dark List Accent 3" w:semiHidden="0" w:uiPriority="70" w:unhideWhenUsed="0"/>
-    <w:lsdException w:name="Colorful Shading Accent 3" w:semiHidden="0" w:uiPriority="71" w:unhideWhenUsed="0"/>
-    <w:lsdException w:name="Colorful List Accent 3" w:semiHidden="0" w:uiPriority="72" w:unhideWhenUsed="0"/>
-    <w:lsdException w:name="Colorful Grid Accent 3" w:semiHidden="0" w:uiPriority="73" w:unhideWhenUsed="0"/>
-    <w:lsdException w:name="Light Shading Accent 4" w:semiHidden="0" w:uiPriority="60" w:unhideWhenUsed="0"/>
-    <w:lsdException w:name="Light List Accent 4" w:semiHidden="0" w:uiPriority="61" w:unhideWhenUsed="0"/>
-    <w:lsdException w:name="Light Grid Accent 4" w:semiHidden="0" w:uiPriority="62" w:unhideWhenUsed="0"/>
-    <w:lsdException w:name="Medium Shading 1 Accent 4" w:semiHidden="0" w:uiPriority="63" w:unhideWhenUsed="0"/>
-    <w:lsdException w:name="Medium Shading 2 Accent 4" w:semiHidden="0" w:uiPriority="64" w:unhideWhenUsed="0"/>
-    <w:lsdException w:name="Medium List 1 Accent 4" w:semiHidden="0" w:uiPriority="65" w:unhideWhenUsed="0"/>
-    <w:lsdException w:name="Medium List 2 Accent 4" w:semiHidden="0" w:uiPriority="66" w:unhideWhenUsed="0"/>
-    <w:lsdException w:name="Medium Grid 1 Accent 4" w:semiHidden="0" w:uiPriority="67" w:unhideWhenUsed="0"/>
-    <w:lsdException w:name="Medium Grid 2 Accent 4" w:semiHidden="0" w:uiPriority="68" w:unhideWhenUsed="0"/>
-    <w:lsdException w:name="Medium Grid 3 Accent 4" w:semiHidden="0" w:uiPriority="69" w:unhideWhenUsed="0"/>
-    <w:lsdException w:name="Dark List Accent 4" w:semiHidden="0" w:uiPriority="70" w:unhideWhenUsed="0"/>
-    <w:lsdException w:name="Colorful Shading Accent 4" w:semiHidden="0" w:uiPriority="71" w:unhideWhenUsed="0"/>
-    <w:lsdException w:name="Colorful List Accent 4" w:semiHidden="0" w:uiPriority="72" w:unhideWhenUsed="0"/>
-    <w:lsdException w:name="Colorful Grid Accent 4" w:semiHidden="0" w:uiPriority="73" w:unhideWhenUsed="0"/>
-    <w:lsdException w:name="Light Shading Accent 5" w:semiHidden="0" w:uiPriority="60" w:unhideWhenUsed="0"/>
-    <w:lsdException w:name="Light List Accent 5" w:semiHidden="0" w:uiPriority="61" w:unhideWhenUsed="0"/>
-    <w:lsdException w:name="Light Grid Accent 5" w:semiHidden="0" w:uiPriority="62" w:unhideWhenUsed="0"/>
-    <w:lsdException w:name="Medium Shading 1 Accent 5" w:semiHidden="0" w:uiPriority="63" w:unhideWhenUsed="0"/>
-    <w:lsdException w:name="Medium Shading 2 Accent 5" w:semiHidden="0" w:uiPriority="64" w:unhideWhenUsed="0"/>
-    <w:lsdException w:name="Medium List 1 Accent 5" w:semiHidden="0" w:uiPriority="65" w:unhideWhenUsed="0"/>
-    <w:lsdException w:name="Medium List 2 Accent 5" w:semiHidden="0" w:uiPriority="66" w:unhideWhenUsed="0"/>
-    <w:lsdException w:name="Medium Grid 1 Accent 5" w:semiHidden="0" w:uiPriority="67" w:unhideWhenUsed="0"/>
-    <w:lsdException w:name="Medium Grid 2 Accent 5" w:semiHidden="0" w:uiPriority="68" w:unhideWhenUsed="0"/>
-    <w:lsdException w:name="Medium Grid 3 Accent 5" w:semiHidden="0" w:uiPriority="69" w:unhideWhenUsed="0"/>
-    <w:lsdException w:name="Dark List Accent 5" w:semiHidden="0" w:uiPriority="70" w:unhideWhenUsed="0"/>
-    <w:lsdException w:name="Colorful Shading Accent 5" w:semiHidden="0" w:uiPriority="71" w:unhideWhenUsed="0"/>
-    <w:lsdException w:name="Colorful List Accent 5" w:semiHidden="0" w:uiPriority="72" w:unhideWhenUsed="0"/>
-    <w:lsdException w:name="Colorful Grid Accent 5" w:semiHidden="0" w:uiPriority="73" w:unhideWhenUsed="0"/>
-    <w:lsdException w:name="Light Shading Accent 6" w:semiHidden="0" w:uiPriority="60" w:unhideWhenUsed="0"/>
-    <w:lsdException w:name="Light List Accent 6" w:semiHidden="0" w:uiPriority="61" w:unhideWhenUsed="0"/>
-    <w:lsdException w:name="Light Grid Accent 6" w:semiHidden="0" w:uiPriority="62" w:unhideWhenUsed="0"/>
-    <w:lsdException w:name="Medium Shading 1 Accent 6" w:semiHidden="0" w:uiPriority="63" w:unhideWhenUsed="0"/>
-    <w:lsdException w:name="Medium Shading 2 Accent 6" w:semiHidden="0" w:uiPriority="64" w:unhideWhenUsed="0"/>
-    <w:lsdException w:name="Medium List 1 Accent 6" w:semiHidden="0" w:uiPriority="65" w:unhideWhenUsed="0"/>
-    <w:lsdException w:name="Medium List 2 Accent 6" w:semiHidden="0" w:uiPriority="66" w:unhideWhenUsed="0"/>
-    <w:lsdException w:name="Medium Grid 1 Accent 6" w:semiHidden="0" w:uiPriority="67" w:unhideWhenUsed="0"/>
-    <w:lsdException w:name="Medium Grid 2 Accent 6" w:semiHidden="0" w:uiPriority="68" w:unhideWhenUsed="0"/>
-    <w:lsdException w:name="Medium Grid 3 Accent 6" w:semiHidden="0" w:uiPriority="69" w:unhideWhenUsed="0"/>
-    <w:lsdException w:name="Dark List Accent 6" w:semiHidden="0" w:uiPriority="70" w:unhideWhenUsed="0"/>
-    <w:lsdException w:name="Colorful Shading Accent 6" w:semiHidden="0" w:uiPriority="71" w:unhideWhenUsed="0"/>
-    <w:lsdException w:name="Colorful List Accent 6" w:semiHidden="0" w:uiPriority="72" w:unhideWhenUsed="0"/>
-    <w:lsdException w:name="Colorful Grid Accent 6" w:semiHidden="0" w:uiPriority="73" w:unhideWhenUsed="0"/>
-    <w:lsdException w:name="Subtle Emphasis" w:semiHidden="0" w:uiPriority="19" w:unhideWhenUsed="0" w:qFormat="1"/>
-    <w:lsdException w:name="Intense Emphasis" w:semiHidden="0" w:uiPriority="21" w:unhideWhenUsed="0" w:qFormat="1"/>
-    <w:lsdException w:name="Subtle Reference" w:semiHidden="0" w:uiPriority="31" w:unhideWhenUsed="0" w:qFormat="1"/>
-    <w:lsdException w:name="Intense Reference" w:semiHidden="0" w:uiPriority="32" w:unhideWhenUsed="0" w:qFormat="1"/>
-    <w:lsdException w:name="Book Title" w:semiHidden="0" w:uiPriority="33" w:unhideWhenUsed="0" w:qFormat="1"/>
-    <w:lsdException w:name="Bibliography" w:uiPriority="37"/>
-    <w:lsdException w:name="TOC Heading" w:uiPriority="39" w:qFormat="1"/>
-  </w:latentStyles>
-  <w:style w:type="paragraph" w:default="1" w:styleId="Normal">
-    <w:name w:val="Normal"/>
-    <w:qFormat/>
-  </w:style>
-  <w:style w:type="character" w:default="1" w:styleId="DefaultParagraphFont">
-    <w:name w:val="Default Paragraph Font"/>
-    <w:uiPriority w:val="1"/>
-    <w:semiHidden/>
-    <w:unhideWhenUsed/>
-  </w:style>
-  <w:style w:type="table" w:default="1" w:styleId="TableNormal">
-    <w:name w:val="Normal Table"/>
-    <w:uiPriority w:val="99"/>
-    <w:semiHidden/>
-    <w:unhideWhenUsed/>
-    <w:tblPr>
-      <w:tblInd w:w="0" w:type="dxa"/>
-      <w:tblCellMar>
-        <w:top w:w="0" w:type="dxa"/>
-        <w:left w:w="108" w:type="dxa"/>
-        <w:bottom w:w="0" w:type="dxa"/>
-        <w:right w:w="108" w:type="dxa"/>
-      </w:tblCellMar>
-    </w:tblPr>
-  </w:style>
-  <w:style w:type="numbering" w:default="1" w:styleId="NoList">
-    <w:name w:val="No List"/>
-    <w:uiPriority w:val="99"/>
-    <w:semiHidden/>
-    <w:unhideWhenUsed/>
-  </w:style>
-  <w:style w:type="paragraph" w:customStyle="1" w:styleId="C4206AD843864030BF59F8B997CB9394">
-    <w:name w:val="C4206AD843864030BF59F8B997CB9394"/>
-    <w:rsid w:val="00A56248"/>
-  </w:style>
-  <w:style w:type="paragraph" w:customStyle="1" w:styleId="883C2489772C4368BF4AF766274C44B7">
-    <w:name w:val="883C2489772C4368BF4AF766274C44B7"/>
-    <w:rsid w:val="00A56248"/>
-  </w:style>
-  <w:style w:type="paragraph" w:customStyle="1" w:styleId="7D835DD1C66A4F1BBFD99FF99556DE4A">
-    <w:name w:val="7D835DD1C66A4F1BBFD99FF99556DE4A"/>
-    <w:rsid w:val="00A56248"/>
-  </w:style>
-  <w:style w:type="paragraph" w:customStyle="1" w:styleId="0BE253401A7C4C57B92A3CF27F3B30DE">
-    <w:name w:val="0BE253401A7C4C57B92A3CF27F3B30DE"/>
-    <w:rsid w:val="00A56248"/>
-  </w:style>
-  <w:style w:type="paragraph" w:customStyle="1" w:styleId="153E28EBDF4D428DAEBE3964957A932E">
-    <w:name w:val="153E28EBDF4D428DAEBE3964957A932E"/>
-    <w:rsid w:val="00A56248"/>
-  </w:style>
-  <w:style w:type="character" w:styleId="PlaceholderText">
-    <w:name w:val="Placeholder Text"/>
-    <w:basedOn w:val="DefaultParagraphFont"/>
-    <w:uiPriority w:val="99"/>
-    <w:semiHidden/>
-    <w:rsid w:val="00A56248"/>
-    <w:rPr>
-      <w:color w:val="808080"/>
-    </w:rPr>
-  </w:style>
-</w:styles>
-</file>
-
-<file path=word/glossary/webSettings.xml><?xml version="1.0" encoding="utf-8"?>
-<w:webSettings xmlns:mc="http://schemas.openxmlformats.org/markup-compatibility/2006" xmlns:r="http://schemas.openxmlformats.org/officeDocument/2006/relationships" xmlns:w="http://schemas.openxmlformats.org/wordprocessingml/2006/main" xmlns:w14="http://schemas.microsoft.com/office/word/2010/wordml" mc:Ignorable="w14">
-  <w:optimizeForBrowser/>
-  <w:allowPNG/>
-</w:webSettings>
-</file>
-
 <file path=word/theme/theme1.xml><?xml version="1.0" encoding="utf-8"?>
 <a:theme xmlns:a="http://schemas.openxmlformats.org/drawingml/2006/main" name="Office Theme">
   <a:themeElements>
@@ -25963,7 +26681,7 @@
   <a:extraClrSchemeLst/>
   <a:extLst>
     <a:ext uri="{05A4C25C-085E-4340-85A3-A5531E510DB2}">
-      <thm15:themeFamily xmlns="" xmlns:thm15="http://schemas.microsoft.com/office/thememl/2012/main" name="Office Theme" id="{62F939B6-93AF-4DB8-9C6B-D6C7DFDC589F}" vid="{4A3C46E8-61CC-4603-A589-7422A47A8E4A}"/>
+      <thm15:themeFamily xmlns:thm15="http://schemas.microsoft.com/office/thememl/2012/main" xmlns="" name="Office Theme" id="{62F939B6-93AF-4DB8-9C6B-D6C7DFDC589F}" vid="{4A3C46E8-61CC-4603-A589-7422A47A8E4A}"/>
     </a:ext>
   </a:extLst>
 </a:theme>
@@ -25993,7 +26711,7 @@
 </file>
 
 <file path=customXml/itemProps2.xml><?xml version="1.0" encoding="utf-8"?>
-<ds:datastoreItem xmlns:ds="http://schemas.openxmlformats.org/officeDocument/2006/customXml" ds:itemID="{89B6A296-72EC-4B91-A0A4-E024F3C09F4B}">
+<ds:datastoreItem xmlns:ds="http://schemas.openxmlformats.org/officeDocument/2006/customXml" ds:itemID="{97454BBC-6084-488F-AE42-C93A6B167EC3}">
   <ds:schemaRefs>
     <ds:schemaRef ds:uri="http://schemas.openxmlformats.org/officeDocument/2006/bibliography"/>
   </ds:schemaRefs>

</xml_diff>